<commit_message>
Amélioration de l'optimisation de lecture des fichiers .Obj Mise à jour du Manuel Utilisateur
</commit_message>
<xml_diff>
--- a/Ovni_Executable/Manuels/MU_V5.docx
+++ b/Ovni_Executable/Manuels/MU_V5.docx
@@ -2137,6 +2137,109 @@
           </w:p>
         </w:tc>
       </w:tr>
+      <w:tr>
+        <w:trPr>
+          <w:trHeight w:val="454"/>
+        </w:trPr>
+        <w:tc>
+          <w:tcPr>
+            <w:tcW w:w="1066" w:type="dxa"/>
+            <w:tcBorders>
+              <w:top w:val="single" w:sz="6" w:space="0" w:color="auto"/>
+              <w:left w:val="single" w:sz="6" w:space="0" w:color="auto"/>
+              <w:bottom w:val="single" w:sz="6" w:space="0" w:color="auto"/>
+            </w:tcBorders>
+            <w:vAlign w:val="center"/>
+          </w:tcPr>
+          <w:p>
+            <w:pPr>
+              <w:pStyle w:val="Tableaulignes"/>
+              <w:jc w:val="center"/>
+              <w:rPr>
+                <w:sz w:val="24"/>
+                <w:szCs w:val="24"/>
+              </w:rPr>
+            </w:pPr>
+            <w:r>
+              <w:rPr>
+                <w:sz w:val="24"/>
+                <w:szCs w:val="24"/>
+              </w:rPr>
+              <w:t>2.1</w:t>
+            </w:r>
+          </w:p>
+        </w:tc>
+        <w:tc>
+          <w:tcPr>
+            <w:tcW w:w="1594" w:type="dxa"/>
+            <w:tcBorders>
+              <w:top w:val="single" w:sz="6" w:space="0" w:color="auto"/>
+              <w:bottom w:val="single" w:sz="6" w:space="0" w:color="auto"/>
+            </w:tcBorders>
+            <w:vAlign w:val="center"/>
+          </w:tcPr>
+          <w:p>
+            <w:pPr>
+              <w:pStyle w:val="Tableaulignes"/>
+              <w:jc w:val="center"/>
+              <w:rPr>
+                <w:sz w:val="24"/>
+                <w:szCs w:val="24"/>
+              </w:rPr>
+            </w:pPr>
+            <w:r>
+              <w:rPr>
+                <w:sz w:val="24"/>
+                <w:szCs w:val="24"/>
+              </w:rPr>
+              <w:t>07/03/2020</w:t>
+            </w:r>
+          </w:p>
+        </w:tc>
+        <w:tc>
+          <w:tcPr>
+            <w:tcW w:w="7333" w:type="dxa"/>
+            <w:tcBorders>
+              <w:top w:val="single" w:sz="6" w:space="0" w:color="auto"/>
+              <w:bottom w:val="single" w:sz="6" w:space="0" w:color="auto"/>
+              <w:right w:val="single" w:sz="6" w:space="0" w:color="auto"/>
+            </w:tcBorders>
+            <w:vAlign w:val="center"/>
+          </w:tcPr>
+          <w:p>
+            <w:pPr>
+              <w:pStyle w:val="Tableaulignes"/>
+              <w:rPr>
+                <w:sz w:val="24"/>
+                <w:szCs w:val="24"/>
+              </w:rPr>
+            </w:pPr>
+            <w:r>
+              <w:rPr>
+                <w:sz w:val="24"/>
+                <w:szCs w:val="24"/>
+              </w:rPr>
+              <w:t xml:space="preserve">Compléments de descriptions de certaines fonctionnalités améliorées de lecture des fichiers 3ds et </w:t>
+            </w:r>
+            <w:proofErr w:type="spellStart"/>
+            <w:r>
+              <w:rPr>
+                <w:sz w:val="24"/>
+                <w:szCs w:val="24"/>
+              </w:rPr>
+              <w:t>obj</w:t>
+            </w:r>
+            <w:proofErr w:type="spellEnd"/>
+            <w:r>
+              <w:rPr>
+                <w:sz w:val="24"/>
+                <w:szCs w:val="24"/>
+              </w:rPr>
+              <w:t>.</w:t>
+            </w:r>
+          </w:p>
+        </w:tc>
+      </w:tr>
     </w:tbl>
     <w:p>
       <w:pPr>
@@ -12829,14 +12932,94 @@
         <w:rPr>
           <w:szCs w:val="24"/>
         </w:rPr>
-        <w:t xml:space="preserve"> plutôt que de le faire par le hardware de la carte graphique. Actuellement, cette fonction n’a d’intérêt que pour lisser le tracé des arêtes lors du tracer en mode filaire. Le rendu est bien plus joli qu’en </w:t>
+        <w:t xml:space="preserve"> plutôt que de le faire par le hardware de la carte graphique. </w:t>
+      </w:r>
+      <w:r>
+        <w:rPr>
+          <w:szCs w:val="24"/>
+        </w:rPr>
+        <w:t>Cette fonction a de l’</w:t>
+      </w:r>
+      <w:r>
+        <w:rPr>
+          <w:szCs w:val="24"/>
+        </w:rPr>
+        <w:t xml:space="preserve">intérêt pour lisser le tracé des arêtes lors du tracer en mode filaire. Le rendu est bien plus joli qu’en mode hardware. </w:t>
       </w:r>
       <w:r>
         <w:rPr>
           <w:szCs w:val="24"/>
         </w:rPr>
         <w:lastRenderedPageBreak/>
-        <w:t>mode hardware. Il doit être possible de l’utiliser également pour lisser par soft les bords de facettes, ce qui peut être intéressant si cette fonction est difficilement accessible ou inexistante sur la carte ou puce graphique, mais les divers tests effectués jusqu’à présent n’ont pas été concluants. Cette option n’est pas cochée par défaut car elle peut ralentir l’affichage de façon importante si la base de données comporte beaucoup de facette</w:t>
+        <w:t>Elle active aussi l’utilisation du mot clé GL_MULTISAMPLE</w:t>
+      </w:r>
+      <w:r>
+        <w:rPr>
+          <w:szCs w:val="24"/>
+        </w:rPr>
+        <w:t xml:space="preserve"> dans OpenGL,</w:t>
+      </w:r>
+      <w:r>
+        <w:rPr>
+          <w:szCs w:val="24"/>
+        </w:rPr>
+        <w:t xml:space="preserve"> </w:t>
+      </w:r>
+      <w:r>
+        <w:rPr>
+          <w:szCs w:val="24"/>
+        </w:rPr>
+        <w:t xml:space="preserve">ce </w:t>
+      </w:r>
+      <w:r>
+        <w:rPr>
+          <w:szCs w:val="24"/>
+        </w:rPr>
+        <w:t xml:space="preserve">qui permet </w:t>
+      </w:r>
+      <w:r>
+        <w:rPr>
+          <w:szCs w:val="24"/>
+        </w:rPr>
+        <w:t>de gérer via OpenGL</w:t>
+      </w:r>
+      <w:r>
+        <w:rPr>
+          <w:szCs w:val="24"/>
+        </w:rPr>
+        <w:t xml:space="preserve"> </w:t>
+      </w:r>
+      <w:r>
+        <w:rPr>
+          <w:szCs w:val="24"/>
+        </w:rPr>
+        <w:t>l’</w:t>
+      </w:r>
+      <w:proofErr w:type="spellStart"/>
+      <w:r>
+        <w:rPr>
+          <w:szCs w:val="24"/>
+        </w:rPr>
+        <w:t>anti-aliasing</w:t>
+      </w:r>
+      <w:proofErr w:type="spellEnd"/>
+      <w:r>
+        <w:rPr>
+          <w:szCs w:val="24"/>
+        </w:rPr>
+        <w:t xml:space="preserve"> des polygones (ou bords de facettes). Toutefois, ceci ne fonctionne que si le driver de la carte graphique est configuré pour supporter cette option. </w:t>
+      </w:r>
+      <w:r>
+        <w:rPr>
+          <w:szCs w:val="24"/>
+        </w:rPr>
+        <w:t>Il</w:t>
+      </w:r>
+      <w:r>
+        <w:rPr>
+          <w:szCs w:val="24"/>
+        </w:rPr>
+        <w:t xml:space="preserve"> existe d’autres façon</w:t>
       </w:r>
       <w:r>
         <w:rPr>
@@ -12848,6 +13031,50 @@
         <w:rPr>
           <w:szCs w:val="24"/>
         </w:rPr>
+        <w:t xml:space="preserve"> d’obtenir de l’</w:t>
+      </w:r>
+      <w:proofErr w:type="spellStart"/>
+      <w:r>
+        <w:rPr>
+          <w:szCs w:val="24"/>
+        </w:rPr>
+        <w:t>anti-aliasing</w:t>
+      </w:r>
+      <w:proofErr w:type="spellEnd"/>
+      <w:r>
+        <w:rPr>
+          <w:szCs w:val="24"/>
+        </w:rPr>
+        <w:t xml:space="preserve"> des bords de polygones</w:t>
+      </w:r>
+      <w:r>
+        <w:rPr>
+          <w:szCs w:val="24"/>
+        </w:rPr>
+        <w:t xml:space="preserve"> </w:t>
+      </w:r>
+      <w:r>
+        <w:rPr>
+          <w:szCs w:val="24"/>
+        </w:rPr>
+        <w:t>mais ceux-ci sont soit compliqués à mettre en œuvre soit peu performants car entièrement software.</w:t>
+      </w:r>
+      <w:r>
+        <w:rPr>
+          <w:szCs w:val="24"/>
+        </w:rPr>
+        <w:t xml:space="preserve"> Cette option n’est pas cochée par défaut car elle peut ralentir l’affichage de façon importante si la base de données comporte beaucoup de facette</w:t>
+      </w:r>
+      <w:r>
+        <w:rPr>
+          <w:szCs w:val="24"/>
+        </w:rPr>
+        <w:t>s</w:t>
+      </w:r>
+      <w:r>
+        <w:rPr>
+          <w:szCs w:val="24"/>
+        </w:rPr>
         <w:t xml:space="preserve"> et d’arêtes.</w:t>
       </w:r>
     </w:p>
@@ -13002,19 +13229,69 @@
         <w:rPr>
           <w:szCs w:val="24"/>
         </w:rPr>
-        <w:t>. Pour un fichier de ce type, il n’y a qu’un seul tableau de points commun à tous les objets. Dans les autres formats de fichiers, on a autant de tableaux de points que de tableaux d’objets. La première solution adoptée dans OVNI était de lire l’ensemble des points, de dupliquer ce tableau dans tous les objets présents puis de faire un tri pour ne garder que les points utilisés par chacun des objets. C’est une solution simple et rapide mais qui présente l’inconvénient, sur de grosses bases de données, d’avoir besoin temporairement de beaucoup d’espace mémoire. Dans certains cas, en particulier sous Windows, on dépassait la capacité d’adressage des 32 bits de Windows</w:t>
-      </w:r>
-      <w:r>
-        <w:rPr>
-          <w:szCs w:val="24"/>
-        </w:rPr>
-        <w:t xml:space="preserve"> (c’est moins vrai avec une version compilée en 64 bits)</w:t>
-      </w:r>
-      <w:r>
-        <w:rPr>
-          <w:szCs w:val="24"/>
-        </w:rPr>
-        <w:t>. C’est la raison qui a amené à écrire une procédure spécifique de lecture optimisée, recherchant dès la lecture des points, dans quels objets ils sont utilisés, et donc à les ranger directement là où ils son</w:t>
+        <w:t xml:space="preserve">. Pour </w:t>
+      </w:r>
+      <w:r>
+        <w:rPr>
+          <w:szCs w:val="24"/>
+        </w:rPr>
+        <w:t>ce format de</w:t>
+      </w:r>
+      <w:r>
+        <w:rPr>
+          <w:szCs w:val="24"/>
+        </w:rPr>
+        <w:t xml:space="preserve"> fichier</w:t>
+      </w:r>
+      <w:r>
+        <w:rPr>
+          <w:szCs w:val="24"/>
+        </w:rPr>
+        <w:t>s</w:t>
+      </w:r>
+      <w:r>
+        <w:rPr>
+          <w:szCs w:val="24"/>
+        </w:rPr>
+        <w:t xml:space="preserve">, il n’y a qu’un seul tableau de points commun à tous les objets. Dans les autres formats de fichiers, on a autant de tableaux de points que de tableaux d’objets. La première solution adoptée dans OVNI était de lire l’ensemble des points, de dupliquer ce tableau dans tous les objets présents puis de faire un tri pour ne garder que les points utilisés par chacun des objets. C’est une solution simple et rapide mais qui présente l’inconvénient, sur de grosses bases de données, </w:t>
+      </w:r>
+      <w:r>
+        <w:rPr>
+          <w:szCs w:val="24"/>
+        </w:rPr>
+        <w:t>d’occuper</w:t>
+      </w:r>
+      <w:r>
+        <w:rPr>
+          <w:szCs w:val="24"/>
+        </w:rPr>
+        <w:t xml:space="preserve"> temporairement de beaucoup d’espace mémoire. Dans certains cas, en particulier sous Windows, on dépassait la capacité d’adressage </w:t>
+      </w:r>
+      <w:proofErr w:type="gramStart"/>
+      <w:r>
+        <w:rPr>
+          <w:szCs w:val="24"/>
+        </w:rPr>
+        <w:t>des 32 bits</w:t>
+      </w:r>
+      <w:proofErr w:type="gramEnd"/>
+      <w:r>
+        <w:rPr>
+          <w:szCs w:val="24"/>
+        </w:rPr>
+        <w:t xml:space="preserve"> de Windows</w:t>
+      </w:r>
+      <w:r>
+        <w:rPr>
+          <w:szCs w:val="24"/>
+        </w:rPr>
+        <w:t xml:space="preserve">. </w:t>
+      </w:r>
+      <w:r>
+        <w:rPr>
+          <w:szCs w:val="24"/>
+        </w:rPr>
+        <w:t>C’est la raison qui a amené à écrire une procédure spécifique de lecture optimisée, recherchant dès la lecture des points, dans quels objets ils sont utilisés, et donc à les ranger directement là où ils son</w:t>
       </w:r>
       <w:r>
         <w:rPr>
@@ -13046,25 +13323,137 @@
         <w:rPr>
           <w:szCs w:val="24"/>
         </w:rPr>
-        <w:t xml:space="preserve"> wxWidgets pose encore quelques soucis, </w:t>
-      </w:r>
-      <w:r>
-        <w:rPr>
-          <w:szCs w:val="24"/>
-        </w:rPr>
-        <w:t>c’est la raison pour laquelle elle est optionnelle, car elle p</w:t>
-      </w:r>
-      <w:r>
-        <w:rPr>
-          <w:szCs w:val="24"/>
-        </w:rPr>
-        <w:t>eu</w:t>
-      </w:r>
-      <w:r>
-        <w:rPr>
-          <w:szCs w:val="24"/>
-        </w:rPr>
-        <w:t>t être mise en défaut dans certains cas particuliers. De plus, elle allonge très nettement le temps de lecture du fichier. On peut donc la désactiver si besoin, du moins tant que la quantité de mémoire nécessaire reste acceptable.</w:t>
+        <w:t xml:space="preserve"> wxWidgets </w:t>
+      </w:r>
+      <w:r>
+        <w:rPr>
+          <w:szCs w:val="24"/>
+        </w:rPr>
+        <w:t xml:space="preserve">s’est avérée plus délicate, a toujours </w:t>
+      </w:r>
+      <w:r>
+        <w:rPr>
+          <w:szCs w:val="24"/>
+        </w:rPr>
+        <w:t>besoin, au moins temporairement, de gros tableaux de sommets et vecteurs.</w:t>
+      </w:r>
+      <w:r>
+        <w:rPr>
+          <w:szCs w:val="24"/>
+        </w:rPr>
+        <w:t xml:space="preserve"> </w:t>
+      </w:r>
+      <w:r>
+        <w:rPr>
+          <w:szCs w:val="24"/>
+        </w:rPr>
+        <w:t>C</w:t>
+      </w:r>
+      <w:r>
+        <w:rPr>
+          <w:szCs w:val="24"/>
+        </w:rPr>
+        <w:t xml:space="preserve">’est la raison pour laquelle elle est optionnelle. De plus, elle allonge </w:t>
+      </w:r>
+      <w:r>
+        <w:rPr>
+          <w:szCs w:val="24"/>
+        </w:rPr>
+        <w:t>sensiblement</w:t>
+      </w:r>
+      <w:r>
+        <w:rPr>
+          <w:szCs w:val="24"/>
+        </w:rPr>
+        <w:t xml:space="preserve"> le temps de lecture du fichier. On peut donc la désactiver si besoin</w:t>
+      </w:r>
+      <w:r>
+        <w:rPr>
+          <w:szCs w:val="24"/>
+        </w:rPr>
+        <w:t>.</w:t>
+      </w:r>
+      <w:r>
+        <w:rPr>
+          <w:szCs w:val="24"/>
+        </w:rPr>
+        <w:t xml:space="preserve"> </w:t>
+      </w:r>
+      <w:r>
+        <w:rPr>
+          <w:szCs w:val="24"/>
+        </w:rPr>
+        <w:t xml:space="preserve">Le souci lié à la </w:t>
+      </w:r>
+      <w:r>
+        <w:rPr>
+          <w:szCs w:val="24"/>
+        </w:rPr>
+        <w:t>capacité d’adressage</w:t>
+      </w:r>
+      <w:r>
+        <w:rPr>
+          <w:szCs w:val="24"/>
+        </w:rPr>
+        <w:t xml:space="preserve"> de </w:t>
+      </w:r>
+      <w:r>
+        <w:rPr>
+          <w:szCs w:val="24"/>
+        </w:rPr>
+        <w:t xml:space="preserve">la </w:t>
+      </w:r>
+      <w:r>
+        <w:rPr>
+          <w:szCs w:val="24"/>
+        </w:rPr>
+        <w:t>mémoire nécessaire n’est plus un problème en compilation 64 bits</w:t>
+      </w:r>
+      <w:r>
+        <w:rPr>
+          <w:szCs w:val="24"/>
+        </w:rPr>
+        <w:t>.</w:t>
+      </w:r>
+      <w:bookmarkStart w:id="42" w:name="_GoBack"/>
+      <w:bookmarkEnd w:id="42"/>
+    </w:p>
+    <w:p>
+      <w:pPr>
+        <w:pStyle w:val="Retraitcorpsdetexte21"/>
+        <w:jc w:val="both"/>
+        <w:rPr>
+          <w:i/>
+          <w:szCs w:val="24"/>
+        </w:rPr>
+      </w:pPr>
+      <w:r>
+        <w:rPr>
+          <w:i/>
+          <w:szCs w:val="24"/>
+        </w:rPr>
+        <w:t xml:space="preserve">Note : </w:t>
+      </w:r>
+      <w:r>
+        <w:rPr>
+          <w:i/>
+          <w:szCs w:val="24"/>
+        </w:rPr>
+        <w:t xml:space="preserve">On obtiendra le même effet, et même </w:t>
+      </w:r>
+      <w:r>
+        <w:rPr>
+          <w:i/>
+          <w:szCs w:val="24"/>
+        </w:rPr>
+        <w:t xml:space="preserve">encore </w:t>
+      </w:r>
+      <w:r>
+        <w:rPr>
+          <w:i/>
+          <w:szCs w:val="24"/>
+        </w:rPr>
+        <w:t>mieux, en utilisant après coup la Simplification de Base de Données.</w:t>
       </w:r>
     </w:p>
     <w:p>
@@ -13127,29 +13516,107 @@
         <w:rPr>
           <w:szCs w:val="24"/>
         </w:rPr>
-        <w:t xml:space="preserve"> fournis avec les versions de la librairie lib3ds). Toutefois, cela ne fonctionne pas toujours c’est donc qu’il doit encore manquer quelque chose. Si on observe un décalage entre les objets d’un fichier .3ds, on peut tenter de le relire avec cette option activée manuellement. Par exemple, le résultat est correct sur le fichier A340-300 airbus.3DS).</w:t>
-      </w:r>
-    </w:p>
-    <w:p>
-      <w:pPr>
-        <w:pStyle w:val="Retraitcorpsdetexte21"/>
-        <w:jc w:val="both"/>
-        <w:rPr>
-          <w:szCs w:val="24"/>
-        </w:rPr>
-      </w:pPr>
-      <w:r>
-        <w:rPr>
-          <w:szCs w:val="24"/>
-        </w:rPr>
-        <w:t xml:space="preserve">Le groupe de données suivant concerne le calcul et la visualisation des normales aux sommets des facettes. Si la première case à cocher est désactivée, on utilise les normales telles qu’elles sont fournies dans la base de données, ou calculées à la lecture du fichier en cas d’absence. Ces normales sont utilisées pour le lissage de Gouraud (on parle également d’ombrage de Gouraud). Si la case est cochée, on va pouvoir effectuer des tests en temps réel en ajustant des valeurs angulaires de seuillage. L’explication détaillée de ces valeurs sera fournie plus loin, mais pour l’instant nous dirons rapidement qu’on compare chaque normale aux sommets d’une facette avec la normale au barycentre de la facette. Si l’écart angulaire est supérieur au seuil (première valeur entrée, par défaut à 35°) alors il faut </w:t>
+        <w:t xml:space="preserve"> fournis avec les versions de la librairie lib3ds). </w:t>
+      </w:r>
+      <w:r>
+        <w:rPr>
+          <w:szCs w:val="24"/>
+        </w:rPr>
+        <w:t xml:space="preserve">Le problème est maintenant corrigé dans la plupart des cas, mais il reste quelques cas rares de fichiers où </w:t>
+      </w:r>
+      <w:r>
+        <w:rPr>
+          <w:szCs w:val="24"/>
+        </w:rPr>
+        <w:t xml:space="preserve">cela ne fonctionne pas </w:t>
+      </w:r>
+      <w:r>
+        <w:rPr>
+          <w:szCs w:val="24"/>
+        </w:rPr>
+        <w:t>correctement</w:t>
+      </w:r>
+      <w:r>
+        <w:rPr>
+          <w:szCs w:val="24"/>
+        </w:rPr>
+        <w:t xml:space="preserve">. </w:t>
+      </w:r>
+      <w:r>
+        <w:rPr>
+          <w:szCs w:val="24"/>
+        </w:rPr>
+        <w:t>Une option spécifique du menu Fichier s’ajoute automatiquement pour proposer l’autre solution de lecture de fichiers 3ds</w:t>
+      </w:r>
+      <w:r>
+        <w:rPr>
+          <w:szCs w:val="24"/>
+        </w:rPr>
+        <w:t xml:space="preserve"> (avec ou sans prise en compte du décalage)</w:t>
+      </w:r>
+      <w:r>
+        <w:rPr>
+          <w:szCs w:val="24"/>
+        </w:rPr>
+        <w:t xml:space="preserve">. </w:t>
+      </w:r>
+      <w:r>
+        <w:rPr>
+          <w:szCs w:val="24"/>
+        </w:rPr>
+        <w:t>On</w:t>
+      </w:r>
+      <w:r>
+        <w:rPr>
+          <w:szCs w:val="24"/>
+        </w:rPr>
+        <w:t xml:space="preserve"> peut </w:t>
+      </w:r>
+      <w:r>
+        <w:rPr>
+          <w:szCs w:val="24"/>
+        </w:rPr>
+        <w:t xml:space="preserve">alors </w:t>
+      </w:r>
+      <w:r>
+        <w:rPr>
+          <w:szCs w:val="24"/>
+        </w:rPr>
+        <w:t xml:space="preserve">tenter de le relire avec cette </w:t>
+      </w:r>
+      <w:r>
+        <w:rPr>
+          <w:szCs w:val="24"/>
+        </w:rPr>
+        <w:t xml:space="preserve">autre </w:t>
+      </w:r>
+      <w:r>
+        <w:rPr>
+          <w:szCs w:val="24"/>
+        </w:rPr>
+        <w:t>option.</w:t>
+      </w:r>
+    </w:p>
+    <w:p>
+      <w:pPr>
+        <w:pStyle w:val="Retraitcorpsdetexte21"/>
+        <w:jc w:val="both"/>
+        <w:rPr>
+          <w:szCs w:val="24"/>
+        </w:rPr>
+      </w:pPr>
+      <w:r>
+        <w:rPr>
+          <w:szCs w:val="24"/>
+        </w:rPr>
+        <w:t xml:space="preserve">Le groupe de données suivant concerne le calcul et la visualisation des normales aux sommets des facettes. Si la première case à cocher est désactivée, on utilise les normales telles qu’elles sont fournies dans la base de données, ou calculées à la lecture du fichier en cas d’absence. Ces normales sont utilisées pour le lissage de Gouraud (on parle également d’ombrage de Gouraud). Si la case est cochée, on va pouvoir effectuer des tests en temps réel en ajustant des valeurs angulaires de seuillage. L’explication détaillée de ces valeurs </w:t>
       </w:r>
       <w:r>
         <w:rPr>
           <w:szCs w:val="24"/>
         </w:rPr>
         <w:lastRenderedPageBreak/>
-        <w:t xml:space="preserve">considérer qu’en ce sommet la facette est en fait anguleuse. La normale au sommet calculée à l’aide des normales aux barycentres de toutes les facettes utilisant ce sommet ne doit pas être </w:t>
+        <w:t xml:space="preserve">sera fournie plus loin, mais pour l’instant nous dirons rapidement qu’on compare chaque normale aux sommets d’une facette avec la normale au barycentre de la facette. Si l’écart angulaire est supérieur au seuil (première valeur entrée, par défaut à 35°) alors il faut considérer qu’en ce sommet la facette est en fait anguleuse. La normale au sommet calculée à l’aide des normales aux barycentres de toutes les facettes utilisant ce sommet ne doit pas être </w:t>
       </w:r>
       <w:proofErr w:type="gramStart"/>
       <w:r>
@@ -13597,20 +14064,20 @@
         <w:rPr>
           <w:szCs w:val="24"/>
         </w:rPr>
-        <w:t xml:space="preserve">sur les 3 axes à la fois, sauf dans les quelques cas où les axes écran et de la base de donnée coïncident. Néanmoins, dès qu’une légère rotation a été effectuée, les axes ne coïncident plus. Cette méthode de rotation est un peu plus difficile à maîtriser à l’usage que la méthode directe, mais elle est bien plus puissante, car autorise </w:t>
-      </w:r>
-      <w:r>
-        <w:rPr>
-          <w:szCs w:val="24"/>
-        </w:rPr>
-        <w:t xml:space="preserve">de positionner </w:t>
+        <w:t xml:space="preserve">sur les 3 axes à la fois, sauf dans les quelques cas où les axes écran </w:t>
       </w:r>
       <w:r>
         <w:rPr>
           <w:szCs w:val="24"/>
         </w:rPr>
         <w:lastRenderedPageBreak/>
-        <w:t xml:space="preserve">la base sous n’importe quels angles de présentation </w:t>
+        <w:t xml:space="preserve">et de la base de donnée coïncident. Néanmoins, dès qu’une légère rotation a été effectuée, les axes ne coïncident plus. Cette méthode de rotation est un peu plus difficile à maîtriser à l’usage que la méthode directe, mais elle est bien plus puissante, car autorise </w:t>
+      </w:r>
+      <w:r>
+        <w:rPr>
+          <w:szCs w:val="24"/>
+        </w:rPr>
+        <w:t xml:space="preserve">de positionner la base sous n’importe quels angles de présentation </w:t>
       </w:r>
       <w:r>
         <w:rPr>
@@ -14014,6 +14481,7 @@
         <w:rPr>
           <w:szCs w:val="24"/>
         </w:rPr>
+        <w:lastRenderedPageBreak/>
         <w:t>Le denier sous-menu de Fichier est la fonction classique « Quitter ». On obtient la même chose en cliquant sur le X de fermeture en hau</w:t>
       </w:r>
       <w:r>
@@ -14038,14 +14506,7 @@
         <w:rPr>
           <w:szCs w:val="24"/>
         </w:rPr>
-        <w:t xml:space="preserve">.ini si celui-ci a été modifié ou n’existait pas auparavant. De plus, en cas de </w:t>
-      </w:r>
-      <w:r>
-        <w:rPr>
-          <w:szCs w:val="24"/>
-        </w:rPr>
-        <w:lastRenderedPageBreak/>
-        <w:t xml:space="preserve">modification de la base de </w:t>
+        <w:t xml:space="preserve">.ini si celui-ci a été modifié ou n’existait pas auparavant. De plus, en cas de modification de la base de </w:t>
       </w:r>
       <w:r>
         <w:rPr>
@@ -14083,10 +14544,10 @@
           <w:szCs w:val="24"/>
         </w:rPr>
       </w:pPr>
-      <w:bookmarkStart w:id="42" w:name="_Ref277766465"/>
-      <w:bookmarkStart w:id="43" w:name="_Toc278275740"/>
-      <w:bookmarkStart w:id="44" w:name="_Toc278286063"/>
-      <w:bookmarkStart w:id="45" w:name="_Toc19803672"/>
+      <w:bookmarkStart w:id="43" w:name="_Ref277766465"/>
+      <w:bookmarkStart w:id="44" w:name="_Toc278275740"/>
+      <w:bookmarkStart w:id="45" w:name="_Toc278286063"/>
+      <w:bookmarkStart w:id="46" w:name="_Toc19803672"/>
       <w:r>
         <w:rPr>
           <w:sz w:val="24"/>
@@ -14094,10 +14555,10 @@
         </w:rPr>
         <w:t>Le menu Affichage</w:t>
       </w:r>
-      <w:bookmarkEnd w:id="42"/>
       <w:bookmarkEnd w:id="43"/>
       <w:bookmarkEnd w:id="44"/>
       <w:bookmarkEnd w:id="45"/>
+      <w:bookmarkEnd w:id="46"/>
     </w:p>
     <w:tbl>
       <w:tblPr>
@@ -14755,6 +15216,7 @@
                 <w:noProof/>
                 <w:szCs w:val="24"/>
               </w:rPr>
+              <w:lastRenderedPageBreak/>
               <w:drawing>
                 <wp:inline distT="0" distB="0" distL="0" distR="0" wp14:anchorId="5A8F6F46" wp14:editId="4BACC53E">
                   <wp:extent cx="2752725" cy="1350556"/>
@@ -14883,7 +15345,6 @@
                 <w:noProof/>
                 <w:szCs w:val="24"/>
               </w:rPr>
-              <w:lastRenderedPageBreak/>
               <w:drawing>
                 <wp:inline distT="0" distB="0" distL="0" distR="0" wp14:anchorId="6BC23FF1" wp14:editId="161BF0DF">
                   <wp:extent cx="1781175" cy="1682221"/>
@@ -15127,19 +15588,20 @@
           <w:szCs w:val="24"/>
         </w:rPr>
       </w:pPr>
-      <w:bookmarkStart w:id="46" w:name="_Toc278275741"/>
-      <w:bookmarkStart w:id="47" w:name="_Toc278286064"/>
-      <w:bookmarkStart w:id="48" w:name="_Toc19803673"/>
+      <w:bookmarkStart w:id="47" w:name="_Toc278275741"/>
+      <w:bookmarkStart w:id="48" w:name="_Toc278286064"/>
+      <w:bookmarkStart w:id="49" w:name="_Toc19803673"/>
       <w:r>
         <w:rPr>
           <w:sz w:val="24"/>
           <w:szCs w:val="24"/>
         </w:rPr>
+        <w:lastRenderedPageBreak/>
         <w:t>Le menu Primitive</w:t>
       </w:r>
-      <w:bookmarkEnd w:id="46"/>
       <w:bookmarkEnd w:id="47"/>
       <w:bookmarkEnd w:id="48"/>
+      <w:bookmarkEnd w:id="49"/>
     </w:p>
     <w:tbl>
       <w:tblPr>
@@ -15299,7 +15761,6 @@
           <w:noProof/>
           <w:szCs w:val="24"/>
         </w:rPr>
-        <w:lastRenderedPageBreak/>
         <w:drawing>
           <wp:inline distT="0" distB="0" distL="0" distR="0" wp14:anchorId="7BF5D2E1" wp14:editId="20A80D42">
             <wp:extent cx="2914650" cy="1757058"/>
@@ -15618,6 +16079,7 @@
                 <w:noProof/>
                 <w:szCs w:val="24"/>
               </w:rPr>
+              <w:lastRenderedPageBreak/>
               <w:drawing>
                 <wp:inline distT="0" distB="0" distL="0" distR="0" wp14:anchorId="317233FE" wp14:editId="0541601C">
                   <wp:extent cx="1821600" cy="1796400"/>
@@ -15810,15 +16272,7 @@
           <w:i/>
           <w:szCs w:val="24"/>
         </w:rPr>
-        <w:t xml:space="preserve">le nombre de </w:t>
-      </w:r>
-      <w:r>
-        <w:rPr>
-          <w:i/>
-          <w:szCs w:val="24"/>
-        </w:rPr>
-        <w:lastRenderedPageBreak/>
-        <w:t>sommets nécessaires, obtenus après simplification de la base de données est en fait de 655 362</w:t>
+        <w:t>le nombre de sommets nécessaires, obtenus après simplification de la base de données est en fait de 655 362</w:t>
       </w:r>
       <w:r>
         <w:rPr>
@@ -15889,10 +16343,10 @@
           <w:szCs w:val="24"/>
         </w:rPr>
       </w:pPr>
-      <w:bookmarkStart w:id="49" w:name="_Ref277766531"/>
-      <w:bookmarkStart w:id="50" w:name="_Toc278275742"/>
-      <w:bookmarkStart w:id="51" w:name="_Toc278286065"/>
-      <w:bookmarkStart w:id="52" w:name="_Toc19803674"/>
+      <w:bookmarkStart w:id="50" w:name="_Ref277766531"/>
+      <w:bookmarkStart w:id="51" w:name="_Toc278275742"/>
+      <w:bookmarkStart w:id="52" w:name="_Toc278286065"/>
+      <w:bookmarkStart w:id="53" w:name="_Toc19803674"/>
       <w:r>
         <w:rPr>
           <w:sz w:val="24"/>
@@ -15900,10 +16354,10 @@
         </w:rPr>
         <w:t>Le menu Repérage</w:t>
       </w:r>
-      <w:bookmarkEnd w:id="49"/>
       <w:bookmarkEnd w:id="50"/>
       <w:bookmarkEnd w:id="51"/>
       <w:bookmarkEnd w:id="52"/>
+      <w:bookmarkEnd w:id="53"/>
     </w:p>
     <w:p>
       <w:pPr>
@@ -16143,6 +16597,7 @@
                 <w:noProof/>
                 <w:szCs w:val="24"/>
               </w:rPr>
+              <w:lastRenderedPageBreak/>
               <w:drawing>
                 <wp:inline distT="0" distB="0" distL="0" distR="0" wp14:anchorId="560E84F6" wp14:editId="060FAAE9">
                   <wp:extent cx="2277359" cy="2124075"/>
@@ -16370,7 +16825,6 @@
                 <w:noProof/>
                 <w:szCs w:val="24"/>
               </w:rPr>
-              <w:lastRenderedPageBreak/>
               <w:drawing>
                 <wp:inline distT="0" distB="0" distL="0" distR="0" wp14:anchorId="221C6272" wp14:editId="35F972ED">
                   <wp:extent cx="2190750" cy="2892058"/>
@@ -16708,6 +17162,7 @@
         <w:rPr>
           <w:szCs w:val="24"/>
         </w:rPr>
+        <w:lastRenderedPageBreak/>
         <w:t>De masquer la facette. Une facette masquée n’est pas supprimée. Elle est toujours là et ne sera pas enlevée à l’enregistrement. Le bouton change d’intitulé en cas de masquage et propose de réafficher toute facette précédemment masquée ;</w:t>
       </w:r>
     </w:p>
@@ -16928,14 +17383,7 @@
         <w:rPr>
           <w:szCs w:val="24"/>
         </w:rPr>
-        <w:t xml:space="preserve">). Quand on active cette fonction, </w:t>
-      </w:r>
-      <w:r>
-        <w:rPr>
-          <w:szCs w:val="24"/>
-        </w:rPr>
-        <w:lastRenderedPageBreak/>
-        <w:t xml:space="preserve">on dessine en fait deux fois l’objet : une fois en </w:t>
+        <w:t xml:space="preserve">). Quand on active cette fonction, on dessine en fait deux fois l’objet : une fois en </w:t>
       </w:r>
       <w:r>
         <w:rPr>
@@ -17396,19 +17844,20 @@
           <w:szCs w:val="24"/>
         </w:rPr>
       </w:pPr>
-      <w:bookmarkStart w:id="53" w:name="_Toc278275743"/>
-      <w:bookmarkStart w:id="54" w:name="_Toc278286066"/>
-      <w:bookmarkStart w:id="55" w:name="_Toc19803675"/>
+      <w:bookmarkStart w:id="54" w:name="_Toc278275743"/>
+      <w:bookmarkStart w:id="55" w:name="_Toc278286066"/>
+      <w:bookmarkStart w:id="56" w:name="_Toc19803675"/>
       <w:r>
         <w:rPr>
           <w:sz w:val="24"/>
           <w:szCs w:val="24"/>
         </w:rPr>
+        <w:lastRenderedPageBreak/>
         <w:t>Le menu Image</w:t>
       </w:r>
-      <w:bookmarkEnd w:id="53"/>
       <w:bookmarkEnd w:id="54"/>
       <w:bookmarkEnd w:id="55"/>
+      <w:bookmarkEnd w:id="56"/>
     </w:p>
     <w:tbl>
       <w:tblPr>
@@ -17746,9 +18195,9 @@
           <w:szCs w:val="24"/>
         </w:rPr>
       </w:pPr>
-      <w:bookmarkStart w:id="56" w:name="_Toc278275744"/>
-      <w:bookmarkStart w:id="57" w:name="_Toc278286067"/>
-      <w:bookmarkStart w:id="58" w:name="_Toc19803676"/>
+      <w:bookmarkStart w:id="57" w:name="_Toc278275744"/>
+      <w:bookmarkStart w:id="58" w:name="_Toc278286067"/>
+      <w:bookmarkStart w:id="59" w:name="_Toc19803676"/>
       <w:r>
         <w:rPr>
           <w:sz w:val="24"/>
@@ -17756,9 +18205,9 @@
         </w:rPr>
         <w:t>Le menu Déplacement</w:t>
       </w:r>
-      <w:bookmarkEnd w:id="56"/>
       <w:bookmarkEnd w:id="57"/>
       <w:bookmarkEnd w:id="58"/>
+      <w:bookmarkEnd w:id="59"/>
     </w:p>
     <w:p>
       <w:pPr>
@@ -17809,20 +18258,19 @@
           <w:szCs w:val="24"/>
         </w:rPr>
       </w:pPr>
-      <w:bookmarkStart w:id="59" w:name="_Toc278275745"/>
-      <w:bookmarkStart w:id="60" w:name="_Toc278286068"/>
-      <w:bookmarkStart w:id="61" w:name="_Toc19803677"/>
+      <w:bookmarkStart w:id="60" w:name="_Toc278275745"/>
+      <w:bookmarkStart w:id="61" w:name="_Toc278286068"/>
+      <w:bookmarkStart w:id="62" w:name="_Toc19803677"/>
       <w:r>
         <w:rPr>
           <w:sz w:val="24"/>
           <w:szCs w:val="24"/>
         </w:rPr>
-        <w:lastRenderedPageBreak/>
         <w:t>Le menu Outils</w:t>
       </w:r>
-      <w:bookmarkEnd w:id="59"/>
       <w:bookmarkEnd w:id="60"/>
       <w:bookmarkEnd w:id="61"/>
+      <w:bookmarkEnd w:id="62"/>
     </w:p>
     <w:tbl>
       <w:tblPr>
@@ -18247,6 +18695,7 @@
         <w:rPr>
           <w:szCs w:val="24"/>
         </w:rPr>
+        <w:lastRenderedPageBreak/>
         <w:t xml:space="preserve">Le sous-menu « Supprimer les </w:t>
       </w:r>
       <w:r>
@@ -18345,16 +18794,15 @@
           <w:szCs w:val="24"/>
         </w:rPr>
       </w:pPr>
-      <w:bookmarkStart w:id="62" w:name="_Ref277763465"/>
+      <w:bookmarkStart w:id="63" w:name="_Ref277763465"/>
       <w:r>
         <w:rPr>
           <w:sz w:val="24"/>
           <w:szCs w:val="24"/>
         </w:rPr>
-        <w:lastRenderedPageBreak/>
         <w:t>Sous menu Sélections et Déplacements</w:t>
       </w:r>
-      <w:bookmarkEnd w:id="62"/>
+      <w:bookmarkEnd w:id="63"/>
     </w:p>
     <w:tbl>
       <w:tblPr>
@@ -18754,7 +19202,14 @@
         <w:rPr>
           <w:szCs w:val="24"/>
         </w:rPr>
-        <w:t xml:space="preserve"> Ces clics fonctionnent comme des bascules : un élément non sélectionné devient sélectionné et réciproquement (</w:t>
+        <w:t xml:space="preserve"> Ces clics fonctionnent comme des bascules : un élément non </w:t>
+      </w:r>
+      <w:r>
+        <w:rPr>
+          <w:szCs w:val="24"/>
+        </w:rPr>
+        <w:lastRenderedPageBreak/>
+        <w:t>sélectionné devient sélectionné et réciproquement (</w:t>
       </w:r>
       <w:r>
         <w:rPr>
@@ -18839,7 +19294,6 @@
         <w:rPr>
           <w:szCs w:val="24"/>
         </w:rPr>
-        <w:lastRenderedPageBreak/>
         <w:t xml:space="preserve">Le groupe « Informations » affiche des informations sur le ou les éléments sélectionnés. En </w:t>
       </w:r>
       <w:r>
@@ -19230,6 +19684,7 @@
         <w:rPr>
           <w:szCs w:val="24"/>
         </w:rPr>
+        <w:lastRenderedPageBreak/>
         <w:t xml:space="preserve">Centrer la rotation sur </w:t>
       </w:r>
       <w:r>
@@ -19292,7 +19747,6 @@
         <w:rPr>
           <w:szCs w:val="24"/>
         </w:rPr>
-        <w:lastRenderedPageBreak/>
         <w:t xml:space="preserve">En mode Sélection d’objet, on peut translater le (ou les) objets, effectuer une rotation sur un (ou des) objets(s), faire une mise à l’échelle. Chaque action ouvre une sous-fenêtre supplémentaire. Certaines entrées demandent à être validées par un clic sur le bouton adéquat avant d’avoir un effet sur l’objet affiché, d’autres pas (c’est le cas quand on utilise les boutons fléchés, l’action étant alors immédiate). On peut aussi créer un objet par symétrisation sur un axe, 2 axes ou les 3. L’effet est d’abord symbolisé par une petite boîte englobante colorée montrant l’objet d’origine et celui qui sera créé. Ce symbolisme est </w:t>
       </w:r>
       <w:r>
@@ -19978,7 +20432,7 @@
           <w:szCs w:val="24"/>
         </w:rPr>
       </w:pPr>
-      <w:bookmarkStart w:id="63" w:name="_Ref277763485"/>
+      <w:bookmarkStart w:id="64" w:name="_Ref277763485"/>
       <w:r>
         <w:rPr>
           <w:sz w:val="24"/>
@@ -19986,7 +20440,7 @@
         </w:rPr>
         <w:t>Sous menu Modifications</w:t>
       </w:r>
-      <w:bookmarkEnd w:id="63"/>
+      <w:bookmarkEnd w:id="64"/>
     </w:p>
     <w:tbl>
       <w:tblPr>
@@ -26013,9 +26467,9 @@
           <w:szCs w:val="24"/>
         </w:rPr>
       </w:pPr>
-      <w:bookmarkStart w:id="64" w:name="_Toc278275746"/>
-      <w:bookmarkStart w:id="65" w:name="_Toc278286069"/>
-      <w:bookmarkStart w:id="66" w:name="_Toc19803678"/>
+      <w:bookmarkStart w:id="65" w:name="_Toc278275746"/>
+      <w:bookmarkStart w:id="66" w:name="_Toc278286069"/>
+      <w:bookmarkStart w:id="67" w:name="_Toc19803678"/>
       <w:r>
         <w:rPr>
           <w:sz w:val="24"/>
@@ -26024,9 +26478,9 @@
         <w:lastRenderedPageBreak/>
         <w:t>Le menu Transformations</w:t>
       </w:r>
-      <w:bookmarkEnd w:id="64"/>
       <w:bookmarkEnd w:id="65"/>
       <w:bookmarkEnd w:id="66"/>
+      <w:bookmarkEnd w:id="67"/>
     </w:p>
     <w:tbl>
       <w:tblPr>
@@ -26526,9 +26980,9 @@
           <w:szCs w:val="24"/>
         </w:rPr>
       </w:pPr>
-      <w:bookmarkStart w:id="67" w:name="_Toc278275747"/>
-      <w:bookmarkStart w:id="68" w:name="_Toc278286070"/>
-      <w:bookmarkStart w:id="69" w:name="_Toc19803679"/>
+      <w:bookmarkStart w:id="68" w:name="_Toc278275747"/>
+      <w:bookmarkStart w:id="69" w:name="_Toc278286070"/>
+      <w:bookmarkStart w:id="70" w:name="_Toc19803679"/>
       <w:r>
         <w:rPr>
           <w:sz w:val="24"/>
@@ -26536,9 +26990,9 @@
         </w:rPr>
         <w:t>Le menu Options</w:t>
       </w:r>
-      <w:bookmarkEnd w:id="67"/>
       <w:bookmarkEnd w:id="68"/>
       <w:bookmarkEnd w:id="69"/>
+      <w:bookmarkEnd w:id="70"/>
     </w:p>
     <w:tbl>
       <w:tblPr>
@@ -26858,9 +27312,9 @@
           <w:szCs w:val="24"/>
         </w:rPr>
       </w:pPr>
-      <w:bookmarkStart w:id="70" w:name="_Toc278275748"/>
-      <w:bookmarkStart w:id="71" w:name="_Toc278286071"/>
-      <w:bookmarkStart w:id="72" w:name="_Toc19803680"/>
+      <w:bookmarkStart w:id="71" w:name="_Toc278275748"/>
+      <w:bookmarkStart w:id="72" w:name="_Toc278286071"/>
+      <w:bookmarkStart w:id="73" w:name="_Toc19803680"/>
       <w:r>
         <w:rPr>
           <w:sz w:val="24"/>
@@ -26868,9 +27322,9 @@
         </w:rPr>
         <w:t>Le menu Aide</w:t>
       </w:r>
-      <w:bookmarkEnd w:id="70"/>
       <w:bookmarkEnd w:id="71"/>
       <w:bookmarkEnd w:id="72"/>
+      <w:bookmarkEnd w:id="73"/>
     </w:p>
     <w:p>
       <w:pPr>
@@ -27137,9 +27591,9 @@
           <w:szCs w:val="24"/>
         </w:rPr>
       </w:pPr>
-      <w:bookmarkStart w:id="73" w:name="_Toc278275749"/>
-      <w:bookmarkStart w:id="74" w:name="_Toc278286072"/>
-      <w:bookmarkStart w:id="75" w:name="_Toc19803681"/>
+      <w:bookmarkStart w:id="74" w:name="_Toc278275749"/>
+      <w:bookmarkStart w:id="75" w:name="_Toc278286072"/>
+      <w:bookmarkStart w:id="76" w:name="_Toc19803681"/>
       <w:r>
         <w:rPr>
           <w:sz w:val="24"/>
@@ -27147,9 +27601,9 @@
         </w:rPr>
         <w:t>Les boutons sous la barre de menus</w:t>
       </w:r>
-      <w:bookmarkEnd w:id="73"/>
       <w:bookmarkEnd w:id="74"/>
       <w:bookmarkEnd w:id="75"/>
+      <w:bookmarkEnd w:id="76"/>
     </w:p>
     <w:p>
       <w:pPr>
@@ -28836,10 +29290,10 @@
           <w:szCs w:val="24"/>
         </w:rPr>
       </w:pPr>
-      <w:bookmarkStart w:id="76" w:name="_Ref277770113"/>
-      <w:bookmarkStart w:id="77" w:name="_Toc278275750"/>
-      <w:bookmarkStart w:id="78" w:name="_Toc278286073"/>
-      <w:bookmarkStart w:id="79" w:name="_Toc19803682"/>
+      <w:bookmarkStart w:id="77" w:name="_Ref277770113"/>
+      <w:bookmarkStart w:id="78" w:name="_Toc278275750"/>
+      <w:bookmarkStart w:id="79" w:name="_Toc278286073"/>
+      <w:bookmarkStart w:id="80" w:name="_Toc19803682"/>
       <w:r>
         <w:rPr>
           <w:sz w:val="24"/>
@@ -28848,10 +29302,10 @@
         <w:lastRenderedPageBreak/>
         <w:t>Les raccourcis au clavier</w:t>
       </w:r>
-      <w:bookmarkEnd w:id="76"/>
       <w:bookmarkEnd w:id="77"/>
       <w:bookmarkEnd w:id="78"/>
       <w:bookmarkEnd w:id="79"/>
+      <w:bookmarkEnd w:id="80"/>
     </w:p>
     <w:p>
       <w:pPr>
@@ -30255,7 +30709,7 @@
           <w:szCs w:val="24"/>
         </w:rPr>
       </w:pPr>
-      <w:bookmarkStart w:id="80" w:name="_Toc19803683"/>
+      <w:bookmarkStart w:id="81" w:name="_Toc19803683"/>
       <w:r>
         <w:rPr>
           <w:sz w:val="24"/>
@@ -30263,7 +30717,7 @@
         </w:rPr>
         <w:t>Les menus contextuels</w:t>
       </w:r>
-      <w:bookmarkEnd w:id="80"/>
+      <w:bookmarkEnd w:id="81"/>
     </w:p>
     <w:p>
       <w:pPr>
@@ -30587,11 +31041,11 @@
           <w:szCs w:val="24"/>
         </w:rPr>
       </w:pPr>
-      <w:bookmarkStart w:id="81" w:name="_Toc275182860"/>
-      <w:bookmarkStart w:id="82" w:name="_Toc278275751"/>
-      <w:bookmarkStart w:id="83" w:name="_Toc278286074"/>
-      <w:bookmarkStart w:id="84" w:name="_Toc19803684"/>
-      <w:bookmarkEnd w:id="81"/>
+      <w:bookmarkStart w:id="82" w:name="_Toc275182860"/>
+      <w:bookmarkStart w:id="83" w:name="_Toc278275751"/>
+      <w:bookmarkStart w:id="84" w:name="_Toc278286074"/>
+      <w:bookmarkStart w:id="85" w:name="_Toc19803684"/>
+      <w:bookmarkEnd w:id="82"/>
       <w:r>
         <w:rPr>
           <w:sz w:val="24"/>
@@ -30599,9 +31053,9 @@
         </w:rPr>
         <w:t>Installation</w:t>
       </w:r>
-      <w:bookmarkEnd w:id="82"/>
       <w:bookmarkEnd w:id="83"/>
       <w:bookmarkEnd w:id="84"/>
+      <w:bookmarkEnd w:id="85"/>
     </w:p>
     <w:p>
       <w:pPr>
@@ -30705,10 +31159,10 @@
           <w:szCs w:val="24"/>
         </w:rPr>
       </w:pPr>
-      <w:bookmarkStart w:id="85" w:name="_Toc278275752"/>
-      <w:bookmarkStart w:id="86" w:name="_Toc278286075"/>
-      <w:bookmarkStart w:id="87" w:name="_Ref292204856"/>
-      <w:bookmarkStart w:id="88" w:name="_Toc19803685"/>
+      <w:bookmarkStart w:id="86" w:name="_Toc278275752"/>
+      <w:bookmarkStart w:id="87" w:name="_Toc278286075"/>
+      <w:bookmarkStart w:id="88" w:name="_Ref292204856"/>
+      <w:bookmarkStart w:id="89" w:name="_Toc19803685"/>
       <w:r>
         <w:rPr>
           <w:sz w:val="24"/>
@@ -30723,10 +31177,10 @@
         </w:rPr>
         <w:t>Windows</w:t>
       </w:r>
-      <w:bookmarkEnd w:id="85"/>
       <w:bookmarkEnd w:id="86"/>
       <w:bookmarkEnd w:id="87"/>
       <w:bookmarkEnd w:id="88"/>
+      <w:bookmarkEnd w:id="89"/>
     </w:p>
     <w:p>
       <w:pPr>
@@ -31397,8 +31851,8 @@
           <w:szCs w:val="24"/>
         </w:rPr>
       </w:pPr>
-      <w:bookmarkStart w:id="89" w:name="_Ref292198481"/>
-      <w:bookmarkStart w:id="90" w:name="_Toc19803686"/>
+      <w:bookmarkStart w:id="90" w:name="_Ref292198481"/>
+      <w:bookmarkStart w:id="91" w:name="_Toc19803686"/>
       <w:r>
         <w:rPr>
           <w:sz w:val="24"/>
@@ -31420,8 +31874,8 @@
         </w:rPr>
         <w:t xml:space="preserve"> 1</w:t>
       </w:r>
-      <w:bookmarkEnd w:id="89"/>
       <w:bookmarkEnd w:id="90"/>
+      <w:bookmarkEnd w:id="91"/>
     </w:p>
     <w:p>
       <w:pPr>
@@ -31648,8 +32102,8 @@
           <w:szCs w:val="24"/>
         </w:rPr>
       </w:pPr>
-      <w:bookmarkStart w:id="91" w:name="_Ref292198370"/>
-      <w:bookmarkStart w:id="92" w:name="_Toc19803687"/>
+      <w:bookmarkStart w:id="92" w:name="_Ref292198370"/>
+      <w:bookmarkStart w:id="93" w:name="_Toc19803687"/>
       <w:r>
         <w:rPr>
           <w:sz w:val="24"/>
@@ -31671,7 +32125,7 @@
         </w:rPr>
         <w:t xml:space="preserve"> </w:t>
       </w:r>
-      <w:bookmarkEnd w:id="91"/>
+      <w:bookmarkEnd w:id="92"/>
       <w:r>
         <w:rPr>
           <w:sz w:val="24"/>
@@ -31679,7 +32133,7 @@
         </w:rPr>
         <w:t>2</w:t>
       </w:r>
-      <w:bookmarkEnd w:id="92"/>
+      <w:bookmarkEnd w:id="93"/>
     </w:p>
     <w:p>
       <w:pPr>
@@ -31822,7 +32276,7 @@
           <w:szCs w:val="24"/>
         </w:rPr>
       </w:pPr>
-      <w:bookmarkStart w:id="93" w:name="_Toc19803688"/>
+      <w:bookmarkStart w:id="94" w:name="_Toc19803688"/>
       <w:r>
         <w:rPr>
           <w:sz w:val="24"/>
@@ -31830,7 +32284,7 @@
         </w:rPr>
         <w:t>Librairies diverses</w:t>
       </w:r>
-      <w:bookmarkEnd w:id="93"/>
+      <w:bookmarkEnd w:id="94"/>
     </w:p>
     <w:p>
       <w:pPr>
@@ -31897,9 +32351,9 @@
           <w:szCs w:val="24"/>
         </w:rPr>
       </w:pPr>
-      <w:bookmarkStart w:id="94" w:name="_Toc278275757"/>
-      <w:bookmarkStart w:id="95" w:name="_Toc278286080"/>
-      <w:bookmarkStart w:id="96" w:name="_Toc19803689"/>
+      <w:bookmarkStart w:id="95" w:name="_Toc278275757"/>
+      <w:bookmarkStart w:id="96" w:name="_Toc278286080"/>
+      <w:bookmarkStart w:id="97" w:name="_Toc19803689"/>
       <w:r>
         <w:rPr>
           <w:sz w:val="24"/>
@@ -31907,9 +32361,9 @@
         </w:rPr>
         <w:t>OpenGL</w:t>
       </w:r>
-      <w:bookmarkEnd w:id="94"/>
       <w:bookmarkEnd w:id="95"/>
       <w:bookmarkEnd w:id="96"/>
+      <w:bookmarkEnd w:id="97"/>
     </w:p>
     <w:p>
       <w:pPr>
@@ -32003,9 +32457,9 @@
           <w:szCs w:val="24"/>
         </w:rPr>
       </w:pPr>
-      <w:bookmarkStart w:id="97" w:name="_Toc278275758"/>
-      <w:bookmarkStart w:id="98" w:name="_Toc278286081"/>
-      <w:bookmarkStart w:id="99" w:name="_Toc19803690"/>
+      <w:bookmarkStart w:id="98" w:name="_Toc278275758"/>
+      <w:bookmarkStart w:id="99" w:name="_Toc278286081"/>
+      <w:bookmarkStart w:id="100" w:name="_Toc19803690"/>
       <w:r>
         <w:rPr>
           <w:sz w:val="24"/>
@@ -32014,9 +32468,9 @@
         <w:lastRenderedPageBreak/>
         <w:t>Glut</w:t>
       </w:r>
-      <w:bookmarkEnd w:id="97"/>
       <w:bookmarkEnd w:id="98"/>
       <w:bookmarkEnd w:id="99"/>
+      <w:bookmarkEnd w:id="100"/>
     </w:p>
     <w:p>
       <w:pPr>
@@ -32180,10 +32634,10 @@
           <w:szCs w:val="24"/>
         </w:rPr>
       </w:pPr>
-      <w:bookmarkStart w:id="100" w:name="_Ref277940008"/>
-      <w:bookmarkStart w:id="101" w:name="_Toc278275759"/>
-      <w:bookmarkStart w:id="102" w:name="_Toc278286082"/>
-      <w:bookmarkStart w:id="103" w:name="_Toc19803691"/>
+      <w:bookmarkStart w:id="101" w:name="_Ref277940008"/>
+      <w:bookmarkStart w:id="102" w:name="_Toc278275759"/>
+      <w:bookmarkStart w:id="103" w:name="_Toc278286082"/>
+      <w:bookmarkStart w:id="104" w:name="_Toc19803691"/>
       <w:r>
         <w:rPr>
           <w:sz w:val="24"/>
@@ -32191,10 +32645,10 @@
         </w:rPr>
         <w:t>Lib3ds</w:t>
       </w:r>
-      <w:bookmarkEnd w:id="100"/>
       <w:bookmarkEnd w:id="101"/>
       <w:bookmarkEnd w:id="102"/>
       <w:bookmarkEnd w:id="103"/>
+      <w:bookmarkEnd w:id="104"/>
     </w:p>
     <w:p>
       <w:pPr>
@@ -32403,11 +32857,11 @@
           <w:szCs w:val="24"/>
         </w:rPr>
       </w:pPr>
-      <w:bookmarkStart w:id="104" w:name="_Ref277950534"/>
-      <w:bookmarkStart w:id="105" w:name="_Ref277950536"/>
-      <w:bookmarkStart w:id="106" w:name="_Toc278275760"/>
-      <w:bookmarkStart w:id="107" w:name="_Toc278286083"/>
-      <w:bookmarkStart w:id="108" w:name="_Toc19803692"/>
+      <w:bookmarkStart w:id="105" w:name="_Ref277950534"/>
+      <w:bookmarkStart w:id="106" w:name="_Ref277950536"/>
+      <w:bookmarkStart w:id="107" w:name="_Toc278275760"/>
+      <w:bookmarkStart w:id="108" w:name="_Toc278286083"/>
+      <w:bookmarkStart w:id="109" w:name="_Toc19803692"/>
       <w:proofErr w:type="spellStart"/>
       <w:r>
         <w:rPr>
@@ -32416,11 +32870,11 @@
         </w:rPr>
         <w:t>Expat</w:t>
       </w:r>
-      <w:bookmarkEnd w:id="104"/>
       <w:bookmarkEnd w:id="105"/>
       <w:bookmarkEnd w:id="106"/>
       <w:bookmarkEnd w:id="107"/>
       <w:bookmarkEnd w:id="108"/>
+      <w:bookmarkEnd w:id="109"/>
       <w:proofErr w:type="spellEnd"/>
     </w:p>
     <w:p>
@@ -32686,8 +33140,8 @@
           <w:szCs w:val="24"/>
         </w:rPr>
       </w:pPr>
-      <w:bookmarkStart w:id="109" w:name="_Ref6503175"/>
-      <w:bookmarkStart w:id="110" w:name="_Toc19803693"/>
+      <w:bookmarkStart w:id="110" w:name="_Ref6503175"/>
+      <w:bookmarkStart w:id="111" w:name="_Toc19803693"/>
       <w:r>
         <w:rPr>
           <w:sz w:val="24"/>
@@ -32695,8 +33149,8 @@
         </w:rPr>
         <w:t>Compilation d’OVNI</w:t>
       </w:r>
-      <w:bookmarkEnd w:id="109"/>
       <w:bookmarkEnd w:id="110"/>
+      <w:bookmarkEnd w:id="111"/>
     </w:p>
     <w:p>
       <w:pPr>
@@ -33623,8 +34077,8 @@
           <w:szCs w:val="24"/>
         </w:rPr>
       </w:pPr>
-      <w:bookmarkStart w:id="111" w:name="_Toc278286093"/>
-      <w:bookmarkStart w:id="112" w:name="_Toc19803694"/>
+      <w:bookmarkStart w:id="112" w:name="_Toc278286093"/>
+      <w:bookmarkStart w:id="113" w:name="_Toc19803694"/>
       <w:r>
         <w:rPr>
           <w:sz w:val="24"/>
@@ -33633,8 +34087,8 @@
         <w:lastRenderedPageBreak/>
         <w:t>Format des fichiers 3D</w:t>
       </w:r>
-      <w:bookmarkEnd w:id="111"/>
       <w:bookmarkEnd w:id="112"/>
+      <w:bookmarkEnd w:id="113"/>
     </w:p>
     <w:p>
       <w:pPr>
@@ -33644,10 +34098,10 @@
           <w:szCs w:val="24"/>
         </w:rPr>
       </w:pPr>
-      <w:bookmarkStart w:id="113" w:name="_Toc278275772"/>
-      <w:bookmarkStart w:id="114" w:name="_Toc278286094"/>
-      <w:bookmarkStart w:id="115" w:name="_Ref280085896"/>
-      <w:bookmarkStart w:id="116" w:name="_Ref280085904"/>
+      <w:bookmarkStart w:id="114" w:name="_Toc278275772"/>
+      <w:bookmarkStart w:id="115" w:name="_Toc278286094"/>
+      <w:bookmarkStart w:id="116" w:name="_Ref280085896"/>
+      <w:bookmarkStart w:id="117" w:name="_Ref280085904"/>
       <w:r>
         <w:rPr>
           <w:sz w:val="24"/>
@@ -33655,10 +34109,10 @@
         </w:rPr>
         <w:t>Généralités</w:t>
       </w:r>
-      <w:bookmarkEnd w:id="113"/>
       <w:bookmarkEnd w:id="114"/>
       <w:bookmarkEnd w:id="115"/>
       <w:bookmarkEnd w:id="116"/>
+      <w:bookmarkEnd w:id="117"/>
     </w:p>
     <w:p>
       <w:pPr>
@@ -33793,8 +34247,8 @@
           <w:szCs w:val="24"/>
         </w:rPr>
       </w:pPr>
-      <w:bookmarkStart w:id="117" w:name="_Toc278275773"/>
-      <w:bookmarkStart w:id="118" w:name="_Toc278286095"/>
+      <w:bookmarkStart w:id="118" w:name="_Toc278275773"/>
+      <w:bookmarkStart w:id="119" w:name="_Toc278286095"/>
       <w:r>
         <w:rPr>
           <w:sz w:val="24"/>
@@ -33802,8 +34256,8 @@
         </w:rPr>
         <w:t>Fichiers SDM Oktal-SE (.bdd)</w:t>
       </w:r>
-      <w:bookmarkEnd w:id="117"/>
       <w:bookmarkEnd w:id="118"/>
+      <w:bookmarkEnd w:id="119"/>
     </w:p>
     <w:p>
       <w:pPr>
@@ -35357,9 +35811,9 @@
           <w:szCs w:val="24"/>
         </w:rPr>
       </w:pPr>
-      <w:bookmarkStart w:id="119" w:name="_Ref277757614"/>
-      <w:bookmarkStart w:id="120" w:name="_Toc278275774"/>
-      <w:bookmarkStart w:id="121" w:name="_Toc278286096"/>
+      <w:bookmarkStart w:id="120" w:name="_Ref277757614"/>
+      <w:bookmarkStart w:id="121" w:name="_Toc278275774"/>
+      <w:bookmarkStart w:id="122" w:name="_Toc278286096"/>
       <w:r>
         <w:rPr>
           <w:sz w:val="24"/>
@@ -35367,9 +35821,9 @@
         </w:rPr>
         <w:t>Fichiers Object File Format (.off)</w:t>
       </w:r>
-      <w:bookmarkEnd w:id="119"/>
       <w:bookmarkEnd w:id="120"/>
       <w:bookmarkEnd w:id="121"/>
+      <w:bookmarkEnd w:id="122"/>
     </w:p>
     <w:p>
       <w:pPr>
@@ -35829,8 +36283,8 @@
           <w:szCs w:val="24"/>
         </w:rPr>
       </w:pPr>
-      <w:bookmarkStart w:id="122" w:name="_Toc278275775"/>
-      <w:bookmarkStart w:id="123" w:name="_Toc278286097"/>
+      <w:bookmarkStart w:id="123" w:name="_Toc278275775"/>
+      <w:bookmarkStart w:id="124" w:name="_Toc278286097"/>
       <w:r>
         <w:rPr>
           <w:sz w:val="24"/>
@@ -35838,8 +36292,8 @@
         </w:rPr>
         <w:t>Fichiers Wavefront Obj (.obj)</w:t>
       </w:r>
-      <w:bookmarkEnd w:id="122"/>
       <w:bookmarkEnd w:id="123"/>
+      <w:bookmarkEnd w:id="124"/>
     </w:p>
     <w:p>
       <w:pPr>
@@ -36422,8 +36876,8 @@
           <w:szCs w:val="24"/>
         </w:rPr>
       </w:pPr>
-      <w:bookmarkStart w:id="124" w:name="_Toc278275776"/>
-      <w:bookmarkStart w:id="125" w:name="_Toc278286098"/>
+      <w:bookmarkStart w:id="125" w:name="_Toc278275776"/>
+      <w:bookmarkStart w:id="126" w:name="_Toc278286098"/>
       <w:r>
         <w:rPr>
           <w:sz w:val="24"/>
@@ -36431,8 +36885,8 @@
         </w:rPr>
         <w:t>Fichiers Autodesk (.3ds)</w:t>
       </w:r>
-      <w:bookmarkEnd w:id="124"/>
       <w:bookmarkEnd w:id="125"/>
+      <w:bookmarkEnd w:id="126"/>
     </w:p>
     <w:p>
       <w:pPr>
@@ -36731,8 +37185,8 @@
           <w:szCs w:val="24"/>
         </w:rPr>
       </w:pPr>
-      <w:bookmarkStart w:id="126" w:name="_Toc278275777"/>
-      <w:bookmarkStart w:id="127" w:name="_Toc278286099"/>
+      <w:bookmarkStart w:id="127" w:name="_Toc278275777"/>
+      <w:bookmarkStart w:id="128" w:name="_Toc278286099"/>
       <w:r>
         <w:rPr>
           <w:sz w:val="24"/>
@@ -36740,8 +37194,8 @@
         </w:rPr>
         <w:t>Fichiers Polygon Files de Niratam (.ply)</w:t>
       </w:r>
-      <w:bookmarkEnd w:id="126"/>
       <w:bookmarkEnd w:id="127"/>
+      <w:bookmarkEnd w:id="128"/>
     </w:p>
     <w:p>
       <w:pPr>
@@ -37276,8 +37730,8 @@
           <w:szCs w:val="24"/>
         </w:rPr>
       </w:pPr>
-      <w:bookmarkStart w:id="128" w:name="_Toc278275778"/>
-      <w:bookmarkStart w:id="129" w:name="_Toc278286100"/>
+      <w:bookmarkStart w:id="129" w:name="_Toc278275778"/>
+      <w:bookmarkStart w:id="130" w:name="_Toc278286100"/>
       <w:r>
         <w:rPr>
           <w:sz w:val="24"/>
@@ -37285,8 +37739,8 @@
         </w:rPr>
         <w:t>Fichiers Milkshape 3D (.m3d)</w:t>
       </w:r>
-      <w:bookmarkEnd w:id="128"/>
       <w:bookmarkEnd w:id="129"/>
+      <w:bookmarkEnd w:id="130"/>
     </w:p>
     <w:p>
       <w:pPr>
@@ -37591,8 +38045,8 @@
           <w:szCs w:val="24"/>
         </w:rPr>
       </w:pPr>
-      <w:bookmarkStart w:id="130" w:name="_Toc278275779"/>
-      <w:bookmarkStart w:id="131" w:name="_Toc278286101"/>
+      <w:bookmarkStart w:id="131" w:name="_Toc278275779"/>
+      <w:bookmarkStart w:id="132" w:name="_Toc278286101"/>
       <w:r>
         <w:rPr>
           <w:sz w:val="24"/>
@@ -37600,8 +38054,8 @@
         </w:rPr>
         <w:t>Fichiers du Groupe 3D (.g3d)</w:t>
       </w:r>
-      <w:bookmarkEnd w:id="130"/>
       <w:bookmarkEnd w:id="131"/>
+      <w:bookmarkEnd w:id="132"/>
     </w:p>
     <w:p>
       <w:pPr>
@@ -38584,10 +39038,10 @@
           <w:szCs w:val="24"/>
         </w:rPr>
       </w:pPr>
-      <w:bookmarkStart w:id="132" w:name="_Ref277751703"/>
-      <w:bookmarkStart w:id="133" w:name="_Toc278275780"/>
-      <w:bookmarkStart w:id="134" w:name="_Toc278286102"/>
-      <w:bookmarkStart w:id="135" w:name="_Toc19803695"/>
+      <w:bookmarkStart w:id="133" w:name="_Ref277751703"/>
+      <w:bookmarkStart w:id="134" w:name="_Toc278275780"/>
+      <w:bookmarkStart w:id="135" w:name="_Toc278286102"/>
+      <w:bookmarkStart w:id="136" w:name="_Toc19803695"/>
       <w:r>
         <w:rPr>
           <w:sz w:val="24"/>
@@ -38596,10 +39050,10 @@
         <w:lastRenderedPageBreak/>
         <w:t>Calcul des normales dans OVNI</w:t>
       </w:r>
-      <w:bookmarkEnd w:id="132"/>
       <w:bookmarkEnd w:id="133"/>
       <w:bookmarkEnd w:id="134"/>
       <w:bookmarkEnd w:id="135"/>
+      <w:bookmarkEnd w:id="136"/>
     </w:p>
     <w:p>
       <w:pPr>
@@ -38609,7 +39063,7 @@
           <w:szCs w:val="24"/>
         </w:rPr>
       </w:pPr>
-      <w:bookmarkStart w:id="136" w:name="_Toc278286103"/>
+      <w:bookmarkStart w:id="137" w:name="_Toc278286103"/>
       <w:r>
         <w:rPr>
           <w:sz w:val="24"/>
@@ -38617,7 +39071,7 @@
         </w:rPr>
         <w:t>Calcul des normales au barycentre des facettes</w:t>
       </w:r>
-      <w:bookmarkEnd w:id="136"/>
+      <w:bookmarkEnd w:id="137"/>
     </w:p>
     <w:p>
       <w:pPr>
@@ -38709,7 +39163,7 @@
           <w:szCs w:val="24"/>
         </w:rPr>
       </w:pPr>
-      <w:bookmarkStart w:id="137" w:name="_Toc278286104"/>
+      <w:bookmarkStart w:id="138" w:name="_Toc278286104"/>
       <w:r>
         <w:rPr>
           <w:sz w:val="24"/>
@@ -38717,7 +39171,7 @@
         </w:rPr>
         <w:t>Calcul des normales aux sommets des facettes</w:t>
       </w:r>
-      <w:bookmarkEnd w:id="137"/>
+      <w:bookmarkEnd w:id="138"/>
     </w:p>
     <w:p>
       <w:pPr>
@@ -41311,7 +41765,7 @@
           <w:szCs w:val="24"/>
         </w:rPr>
       </w:pPr>
-      <w:bookmarkStart w:id="138" w:name="_Toc19803696"/>
+      <w:bookmarkStart w:id="139" w:name="_Toc19803696"/>
       <w:r>
         <w:rPr>
           <w:sz w:val="24"/>
@@ -41320,7 +41774,7 @@
         <w:lastRenderedPageBreak/>
         <w:t>Création d’un nouveau panneau sous wxSmith</w:t>
       </w:r>
-      <w:bookmarkEnd w:id="138"/>
+      <w:bookmarkEnd w:id="139"/>
     </w:p>
     <w:p>
       <w:pPr>
@@ -42796,7 +43250,7 @@
           <w:szCs w:val="24"/>
         </w:rPr>
       </w:pPr>
-      <w:bookmarkStart w:id="139" w:name="_Toc19803697"/>
+      <w:bookmarkStart w:id="140" w:name="_Toc19803697"/>
       <w:r>
         <w:rPr>
           <w:sz w:val="24"/>
@@ -42805,7 +43259,7 @@
         <w:lastRenderedPageBreak/>
         <w:t>Compilation de wxWidgets</w:t>
       </w:r>
-      <w:bookmarkEnd w:id="139"/>
+      <w:bookmarkEnd w:id="140"/>
     </w:p>
     <w:p>
       <w:pPr>
@@ -43173,15 +43627,7 @@
         <w:rPr>
           <w:szCs w:val="24"/>
         </w:rPr>
-        <w:t xml:space="preserve"> n’existe pas encore ici : utiliser alors</w:t>
-      </w:r>
-      <w:bookmarkStart w:id="140" w:name="_GoBack"/>
-      <w:bookmarkEnd w:id="140"/>
-      <w:r>
-        <w:rPr>
-          <w:szCs w:val="24"/>
-        </w:rPr>
-        <w:t xml:space="preserve"> setup0.h, version basique</w:t>
+        <w:t xml:space="preserve"> n’existe pas encore ici : utiliser alors setup0.h, version basique</w:t>
       </w:r>
       <w:r>
         <w:rPr>
@@ -44801,7 +45247,7 @@
             <w:jc w:val="both"/>
           </w:pPr>
           <w:r>
-            <w:t>Version 2.0 : 10/04/2019</w:t>
+            <w:t>Version 2.0 : 07/03/2020</w:t>
           </w:r>
         </w:p>
         <w:p>
@@ -45009,7 +45455,7 @@
             <w:rPr>
               <w:noProof/>
             </w:rPr>
-            <w:t>68</w:t>
+            <w:t>18</w:t>
           </w:r>
           <w:r>
             <w:fldChar w:fldCharType="end"/>
@@ -45017,27 +45463,14 @@
           <w:r>
             <w:t>/</w:t>
           </w:r>
-          <w:r>
-            <w:fldChar w:fldCharType="begin"/>
-          </w:r>
-          <w:r>
-            <w:instrText xml:space="preserve"> NUMPAGES </w:instrText>
-          </w:r>
-          <w:r>
-            <w:fldChar w:fldCharType="separate"/>
-          </w:r>
-          <w:r>
-            <w:rPr>
-              <w:noProof/>
-            </w:rPr>
-            <w:t>69</w:t>
-          </w:r>
-          <w:r>
-            <w:rPr>
-              <w:noProof/>
-            </w:rPr>
-            <w:fldChar w:fldCharType="end"/>
-          </w:r>
+          <w:fldSimple w:instr=" NUMPAGES ">
+            <w:r>
+              <w:rPr>
+                <w:noProof/>
+              </w:rPr>
+              <w:t>69</w:t>
+            </w:r>
+          </w:fldSimple>
         </w:p>
       </w:tc>
     </w:tr>
@@ -45108,28 +45541,28 @@
         <v:path o:extrusionok="f" gradientshapeok="t" o:connecttype="rect"/>
         <o:lock v:ext="edit" aspectratio="t"/>
       </v:shapetype>
-      <v:shape id="_x0000_i1030" type="#_x0000_t75" style="width:15.75pt;height:15.75pt" o:bullet="t">
+      <v:shape id="_x0000_i1034" type="#_x0000_t75" style="width:15.75pt;height:15.75pt" o:bullet="t">
         <v:imagedata r:id="rId1" o:title="plein"/>
       </v:shape>
     </w:pict>
   </w:numPicBullet>
   <w:numPicBullet w:numPicBulletId="1">
     <w:pict>
-      <v:shape id="_x0000_i1031" type="#_x0000_t75" style="width:12pt;height:12pt" o:bullet="t">
+      <v:shape id="_x0000_i1035" type="#_x0000_t75" style="width:12pt;height:12pt" o:bullet="t">
         <v:imagedata r:id="rId2" o:title=""/>
       </v:shape>
     </w:pict>
   </w:numPicBullet>
   <w:numPicBullet w:numPicBulletId="2">
     <w:pict>
-      <v:shape id="_x0000_i1032" type="#_x0000_t75" style="width:6pt;height:6pt" o:bullet="t">
+      <v:shape id="_x0000_i1036" type="#_x0000_t75" style="width:6pt;height:6pt" o:bullet="t">
         <v:imagedata r:id="rId3" o:title="materiau"/>
       </v:shape>
     </w:pict>
   </w:numPicBullet>
   <w:numPicBullet w:numPicBulletId="3">
     <w:pict>
-      <v:shape id="_x0000_i1033" type="#_x0000_t75" style="width:12pt;height:12pt" o:bullet="t">
+      <v:shape id="_x0000_i1037" type="#_x0000_t75" style="width:12pt;height:12pt" o:bullet="t">
         <v:imagedata r:id="rId4" o:title=""/>
       </v:shape>
     </w:pict>
@@ -54886,7 +55319,7 @@
 </file>
 
 <file path=customXml/itemProps1.xml><?xml version="1.0" encoding="utf-8"?>
-<ds:datastoreItem xmlns:ds="http://schemas.openxmlformats.org/officeDocument/2006/customXml" ds:itemID="{6E7248B7-C88D-4E51-B1BB-AC6EA9607B60}">
+<ds:datastoreItem xmlns:ds="http://schemas.openxmlformats.org/officeDocument/2006/customXml" ds:itemID="{E8F43C3B-C0AC-46E5-8862-7DAAFBA58FCF}">
   <ds:schemaRefs>
     <ds:schemaRef ds:uri="http://schemas.openxmlformats.org/officeDocument/2006/bibliography"/>
   </ds:schemaRefs>

</xml_diff>

<commit_message>
Ajout d'une nouvelle génération de sphère (et ellipsoïde), sélectionnable en option par case à cocher dans la boîte de dialogue de ces 2 primitives.
</commit_message>
<xml_diff>
--- a/Ovni_Executable/Manuels/MU_V5.docx
+++ b/Ovni_Executable/Manuels/MU_V5.docx
@@ -15729,6 +15729,243 @@
         </w:rPr>
         <w:t>Pour une sphère ou un ellipsoïde, il faudra entrer un nombre de méridiens et de parallèles. Plus ce nombre est élevé, plus la forme sera précise. A l’inverse, s’il y en a très peu, comme par exemple 4 méridiens et 1 seule parallèle, on obtiendra un cube avec des axes décalés de 45°.</w:t>
       </w:r>
+      <w:r>
+        <w:rPr>
+          <w:szCs w:val="24"/>
+        </w:rPr>
+        <w:t xml:space="preserve"> Deux types de tracés sont possibles. Le premier est celui qui existait en version </w:t>
+      </w:r>
+      <w:proofErr w:type="spellStart"/>
+      <w:r>
+        <w:rPr>
+          <w:szCs w:val="24"/>
+        </w:rPr>
+        <w:t>Tcl</w:t>
+      </w:r>
+      <w:proofErr w:type="spellEnd"/>
+      <w:r>
+        <w:rPr>
+          <w:szCs w:val="24"/>
+        </w:rPr>
+        <w:t xml:space="preserve">. Le second, sélectionnable via une case à cocher, donne un rendu plus </w:t>
+      </w:r>
+      <w:r>
+        <w:rPr>
+          <w:szCs w:val="24"/>
+        </w:rPr>
+        <w:t xml:space="preserve">régulier, plus </w:t>
+      </w:r>
+      <w:r>
+        <w:rPr>
+          <w:szCs w:val="24"/>
+        </w:rPr>
+        <w:t xml:space="preserve">symétrique, sans direction privilégiée. Bien qu’il fonctionne avec n’importe quel nombre de parallèles et méridiens, la symétrie </w:t>
+      </w:r>
+      <w:r>
+        <w:rPr>
+          <w:szCs w:val="24"/>
+        </w:rPr>
+        <w:t xml:space="preserve">de construction </w:t>
+      </w:r>
+      <w:bookmarkStart w:id="49" w:name="_GoBack"/>
+      <w:bookmarkEnd w:id="49"/>
+      <w:r>
+        <w:rPr>
+          <w:szCs w:val="24"/>
+        </w:rPr>
+        <w:t>ne sera bonne que pour un nombre pair de méridiens.</w:t>
+      </w:r>
+    </w:p>
+    <w:p>
+      <w:pPr>
+        <w:pStyle w:val="Retraitcorpsdetexte21"/>
+        <w:jc w:val="both"/>
+        <w:rPr>
+          <w:szCs w:val="24"/>
+        </w:rPr>
+      </w:pPr>
+    </w:p>
+    <w:tbl>
+      <w:tblPr>
+        <w:tblStyle w:val="Grilledutableau"/>
+        <w:tblW w:w="0" w:type="auto"/>
+        <w:jc w:val="center"/>
+        <w:tblLook w:val="04A0" w:firstRow="1" w:lastRow="0" w:firstColumn="1" w:lastColumn="0" w:noHBand="0" w:noVBand="1"/>
+      </w:tblPr>
+      <w:tblGrid>
+        <w:gridCol w:w="5031"/>
+        <w:gridCol w:w="5031"/>
+      </w:tblGrid>
+      <w:tr>
+        <w:trPr>
+          <w:jc w:val="center"/>
+        </w:trPr>
+        <w:tc>
+          <w:tcPr>
+            <w:tcW w:w="5031" w:type="dxa"/>
+          </w:tcPr>
+          <w:p>
+            <w:pPr>
+              <w:pStyle w:val="Retraitcorpsdetexte21"/>
+              <w:ind w:firstLine="0"/>
+              <w:jc w:val="center"/>
+              <w:rPr>
+                <w:szCs w:val="24"/>
+              </w:rPr>
+            </w:pPr>
+            <w:r>
+              <w:rPr>
+                <w:noProof/>
+              </w:rPr>
+              <w:drawing>
+                <wp:inline distT="0" distB="0" distL="0" distR="0" wp14:anchorId="74E62D5E" wp14:editId="3D677858">
+                  <wp:extent cx="2561826" cy="1764000"/>
+                  <wp:effectExtent l="0" t="0" r="0" b="8255"/>
+                  <wp:docPr id="4" name="Image 4"/>
+                  <wp:cNvGraphicFramePr>
+                    <a:graphicFrameLocks xmlns:a="http://schemas.openxmlformats.org/drawingml/2006/main" noChangeAspect="1"/>
+                  </wp:cNvGraphicFramePr>
+                  <a:graphic xmlns:a="http://schemas.openxmlformats.org/drawingml/2006/main">
+                    <a:graphicData uri="http://schemas.openxmlformats.org/drawingml/2006/picture">
+                      <pic:pic xmlns:pic="http://schemas.openxmlformats.org/drawingml/2006/picture">
+                        <pic:nvPicPr>
+                          <pic:cNvPr id="0" name=""/>
+                          <pic:cNvPicPr/>
+                        </pic:nvPicPr>
+                        <pic:blipFill rotWithShape="1">
+                          <a:blip r:embed="rId29"/>
+                          <a:srcRect l="16113" t="13924" r="16113" b="26688"/>
+                          <a:stretch/>
+                        </pic:blipFill>
+                        <pic:spPr bwMode="auto">
+                          <a:xfrm>
+                            <a:off x="0" y="0"/>
+                            <a:ext cx="2561826" cy="1764000"/>
+                          </a:xfrm>
+                          <a:prstGeom prst="rect">
+                            <a:avLst/>
+                          </a:prstGeom>
+                          <a:ln>
+                            <a:noFill/>
+                          </a:ln>
+                          <a:extLst>
+                            <a:ext uri="{53640926-AAD7-44D8-BBD7-CCE9431645EC}">
+                              <a14:shadowObscured xmlns:a14="http://schemas.microsoft.com/office/drawing/2010/main"/>
+                            </a:ext>
+                          </a:extLst>
+                        </pic:spPr>
+                      </pic:pic>
+                    </a:graphicData>
+                  </a:graphic>
+                </wp:inline>
+              </w:drawing>
+            </w:r>
+          </w:p>
+          <w:p>
+            <w:pPr>
+              <w:pStyle w:val="Retraitcorpsdetexte21"/>
+              <w:ind w:firstLine="0"/>
+              <w:jc w:val="center"/>
+              <w:rPr>
+                <w:szCs w:val="24"/>
+              </w:rPr>
+            </w:pPr>
+            <w:r>
+              <w:rPr>
+                <w:szCs w:val="24"/>
+              </w:rPr>
+              <w:t>Version originale</w:t>
+            </w:r>
+          </w:p>
+        </w:tc>
+        <w:tc>
+          <w:tcPr>
+            <w:tcW w:w="5031" w:type="dxa"/>
+          </w:tcPr>
+          <w:p>
+            <w:pPr>
+              <w:pStyle w:val="Retraitcorpsdetexte21"/>
+              <w:ind w:firstLine="0"/>
+              <w:jc w:val="center"/>
+              <w:rPr>
+                <w:szCs w:val="24"/>
+              </w:rPr>
+            </w:pPr>
+            <w:r>
+              <w:rPr>
+                <w:noProof/>
+              </w:rPr>
+              <w:drawing>
+                <wp:inline distT="0" distB="0" distL="0" distR="0" wp14:anchorId="458091EC" wp14:editId="706AEF49">
+                  <wp:extent cx="2556000" cy="1752600"/>
+                  <wp:effectExtent l="0" t="0" r="0" b="0"/>
+                  <wp:docPr id="5" name="Image 5"/>
+                  <wp:cNvGraphicFramePr>
+                    <a:graphicFrameLocks xmlns:a="http://schemas.openxmlformats.org/drawingml/2006/main" noChangeAspect="1"/>
+                  </wp:cNvGraphicFramePr>
+                  <a:graphic xmlns:a="http://schemas.openxmlformats.org/drawingml/2006/main">
+                    <a:graphicData uri="http://schemas.openxmlformats.org/drawingml/2006/picture">
+                      <pic:pic xmlns:pic="http://schemas.openxmlformats.org/drawingml/2006/picture">
+                        <pic:nvPicPr>
+                          <pic:cNvPr id="0" name=""/>
+                          <pic:cNvPicPr/>
+                        </pic:nvPicPr>
+                        <pic:blipFill rotWithShape="1">
+                          <a:blip r:embed="rId30"/>
+                          <a:srcRect l="15970" t="11874" r="15970" b="25673"/>
+                          <a:stretch/>
+                        </pic:blipFill>
+                        <pic:spPr bwMode="auto">
+                          <a:xfrm>
+                            <a:off x="0" y="0"/>
+                            <a:ext cx="2572626" cy="1764000"/>
+                          </a:xfrm>
+                          <a:prstGeom prst="rect">
+                            <a:avLst/>
+                          </a:prstGeom>
+                          <a:ln>
+                            <a:noFill/>
+                          </a:ln>
+                          <a:extLst>
+                            <a:ext uri="{53640926-AAD7-44D8-BBD7-CCE9431645EC}">
+                              <a14:shadowObscured xmlns:a14="http://schemas.microsoft.com/office/drawing/2010/main"/>
+                            </a:ext>
+                          </a:extLst>
+                        </pic:spPr>
+                      </pic:pic>
+                    </a:graphicData>
+                  </a:graphic>
+                </wp:inline>
+              </w:drawing>
+            </w:r>
+          </w:p>
+          <w:p>
+            <w:pPr>
+              <w:pStyle w:val="Retraitcorpsdetexte21"/>
+              <w:ind w:firstLine="0"/>
+              <w:jc w:val="center"/>
+              <w:rPr>
+                <w:szCs w:val="24"/>
+              </w:rPr>
+            </w:pPr>
+            <w:r>
+              <w:rPr>
+                <w:szCs w:val="24"/>
+              </w:rPr>
+              <w:t>Nouvelle version</w:t>
+            </w:r>
+          </w:p>
+        </w:tc>
+      </w:tr>
+    </w:tbl>
+    <w:p>
+      <w:pPr>
+        <w:pStyle w:val="Retraitcorpsdetexte21"/>
+        <w:jc w:val="both"/>
+        <w:rPr>
+          <w:szCs w:val="24"/>
+        </w:rPr>
+      </w:pPr>
     </w:p>
     <w:p>
       <w:pPr>
@@ -15789,7 +16026,7 @@
                     <pic:cNvPicPr/>
                   </pic:nvPicPr>
                   <pic:blipFill>
-                    <a:blip r:embed="rId29"/>
+                    <a:blip r:embed="rId31"/>
                     <a:stretch>
                       <a:fillRect/>
                     </a:stretch>
@@ -15858,7 +16095,14 @@
         <w:rPr>
           <w:szCs w:val="24"/>
         </w:rPr>
-        <w:t xml:space="preserve">. En soi, cette forme n’a pas beaucoup d’intérêt, mais lorsqu’on subdivise chaque triangle en </w:t>
+        <w:t xml:space="preserve">. En soi, cette forme n’a pas beaucoup d’intérêt, mais lorsqu’on subdivise </w:t>
+      </w:r>
+      <w:r>
+        <w:rPr>
+          <w:szCs w:val="24"/>
+        </w:rPr>
+        <w:lastRenderedPageBreak/>
+        <w:t xml:space="preserve">chaque triangle en </w:t>
       </w:r>
       <w:r>
         <w:rPr>
@@ -15931,7 +16175,7 @@
                           <pic:cNvPicPr/>
                         </pic:nvPicPr>
                         <pic:blipFill rotWithShape="1">
-                          <a:blip r:embed="rId30"/>
+                          <a:blip r:embed="rId32"/>
                           <a:srcRect l="4244" r="8873"/>
                           <a:stretch/>
                         </pic:blipFill>
@@ -16020,7 +16264,7 @@
                           <pic:cNvPicPr/>
                         </pic:nvPicPr>
                         <pic:blipFill>
-                          <a:blip r:embed="rId31"/>
+                          <a:blip r:embed="rId33"/>
                           <a:stretch>
                             <a:fillRect/>
                           </a:stretch>
@@ -16091,7 +16335,6 @@
                 <w:noProof/>
                 <w:szCs w:val="24"/>
               </w:rPr>
-              <w:lastRenderedPageBreak/>
               <w:drawing>
                 <wp:inline distT="0" distB="0" distL="0" distR="0" wp14:anchorId="317233FE" wp14:editId="0541601C">
                   <wp:extent cx="1821600" cy="1796400"/>
@@ -16108,7 +16351,7 @@
                           <pic:cNvPicPr/>
                         </pic:nvPicPr>
                         <pic:blipFill>
-                          <a:blip r:embed="rId32"/>
+                          <a:blip r:embed="rId34"/>
                           <a:stretch>
                             <a:fillRect/>
                           </a:stretch>
@@ -16180,7 +16423,7 @@
                           <pic:cNvPicPr/>
                         </pic:nvPicPr>
                         <pic:blipFill>
-                          <a:blip r:embed="rId33"/>
+                          <a:blip r:embed="rId35"/>
                           <a:stretch>
                             <a:fillRect/>
                           </a:stretch>
@@ -16355,21 +16598,22 @@
           <w:szCs w:val="24"/>
         </w:rPr>
       </w:pPr>
-      <w:bookmarkStart w:id="49" w:name="_Ref277766531"/>
-      <w:bookmarkStart w:id="50" w:name="_Toc278275742"/>
-      <w:bookmarkStart w:id="51" w:name="_Toc278286065"/>
-      <w:bookmarkStart w:id="52" w:name="_Toc19803674"/>
+      <w:bookmarkStart w:id="50" w:name="_Ref277766531"/>
+      <w:bookmarkStart w:id="51" w:name="_Toc278275742"/>
+      <w:bookmarkStart w:id="52" w:name="_Toc278286065"/>
+      <w:bookmarkStart w:id="53" w:name="_Toc19803674"/>
       <w:r>
         <w:rPr>
           <w:sz w:val="24"/>
           <w:szCs w:val="24"/>
         </w:rPr>
+        <w:lastRenderedPageBreak/>
         <w:t>Le menu Repérage</w:t>
       </w:r>
-      <w:bookmarkEnd w:id="49"/>
       <w:bookmarkEnd w:id="50"/>
       <w:bookmarkEnd w:id="51"/>
       <w:bookmarkEnd w:id="52"/>
+      <w:bookmarkEnd w:id="53"/>
     </w:p>
     <w:p>
       <w:pPr>
@@ -16449,7 +16693,7 @@
                           <pic:cNvPicPr/>
                         </pic:nvPicPr>
                         <pic:blipFill>
-                          <a:blip r:embed="rId34"/>
+                          <a:blip r:embed="rId36"/>
                           <a:stretch>
                             <a:fillRect/>
                           </a:stretch>
@@ -16609,7 +16853,6 @@
                 <w:noProof/>
                 <w:szCs w:val="24"/>
               </w:rPr>
-              <w:lastRenderedPageBreak/>
               <w:drawing>
                 <wp:inline distT="0" distB="0" distL="0" distR="0" wp14:anchorId="560E84F6" wp14:editId="060FAAE9">
                   <wp:extent cx="2277359" cy="2124075"/>
@@ -16626,7 +16869,7 @@
                           <pic:cNvPicPr/>
                         </pic:nvPicPr>
                         <pic:blipFill>
-                          <a:blip r:embed="rId35"/>
+                          <a:blip r:embed="rId37"/>
                           <a:stretch>
                             <a:fillRect/>
                           </a:stretch>
@@ -16837,6 +17080,7 @@
                 <w:noProof/>
                 <w:szCs w:val="24"/>
               </w:rPr>
+              <w:lastRenderedPageBreak/>
               <w:drawing>
                 <wp:inline distT="0" distB="0" distL="0" distR="0" wp14:anchorId="221C6272" wp14:editId="35F972ED">
                   <wp:extent cx="2190750" cy="2892058"/>
@@ -16853,7 +17097,7 @@
                           <pic:cNvPicPr/>
                         </pic:nvPicPr>
                         <pic:blipFill>
-                          <a:blip r:embed="rId36"/>
+                          <a:blip r:embed="rId38"/>
                           <a:stretch>
                             <a:fillRect/>
                           </a:stretch>
@@ -16989,7 +17233,7 @@
                     </pic:cNvPicPr>
                   </pic:nvPicPr>
                   <pic:blipFill>
-                    <a:blip r:embed="rId37">
+                    <a:blip r:embed="rId39">
                       <a:extLst>
                         <a:ext uri="{28A0092B-C50C-407E-A947-70E740481C1C}">
                           <a14:useLocalDpi xmlns:a14="http://schemas.microsoft.com/office/drawing/2010/main" val="0"/>
@@ -17055,7 +17299,7 @@
                     </pic:cNvPicPr>
                   </pic:nvPicPr>
                   <pic:blipFill>
-                    <a:blip r:embed="rId38">
+                    <a:blip r:embed="rId40">
                       <a:extLst>
                         <a:ext uri="{28A0092B-C50C-407E-A947-70E740481C1C}">
                           <a14:useLocalDpi xmlns:a14="http://schemas.microsoft.com/office/drawing/2010/main" val="0"/>
@@ -17174,7 +17418,6 @@
         <w:rPr>
           <w:szCs w:val="24"/>
         </w:rPr>
-        <w:lastRenderedPageBreak/>
         <w:t>De masquer la facette. Une facette masquée n’est pas supprimée. Elle est toujours là et ne sera pas enlevée à l’enregistrement. Le bouton change d’intitulé en cas de masquage et propose de réafficher toute facette précédemment masquée ;</w:t>
       </w:r>
     </w:p>
@@ -17395,7 +17638,14 @@
         <w:rPr>
           <w:szCs w:val="24"/>
         </w:rPr>
-        <w:t xml:space="preserve">). Quand on active cette fonction, on dessine en fait deux fois l’objet : une fois en </w:t>
+        <w:t xml:space="preserve">). Quand on active cette fonction, </w:t>
+      </w:r>
+      <w:r>
+        <w:rPr>
+          <w:szCs w:val="24"/>
+        </w:rPr>
+        <w:lastRenderedPageBreak/>
+        <w:t xml:space="preserve">on dessine en fait deux fois l’objet : une fois en </w:t>
       </w:r>
       <w:r>
         <w:rPr>
@@ -17623,7 +17873,7 @@
                     </pic:cNvPicPr>
                   </pic:nvPicPr>
                   <pic:blipFill>
-                    <a:blip r:embed="rId39">
+                    <a:blip r:embed="rId41">
                       <a:extLst>
                         <a:ext uri="{28A0092B-C50C-407E-A947-70E740481C1C}">
                           <a14:useLocalDpi xmlns:a14="http://schemas.microsoft.com/office/drawing/2010/main" val="0"/>
@@ -17740,7 +17990,7 @@
                     </pic:cNvPicPr>
                   </pic:nvPicPr>
                   <pic:blipFill>
-                    <a:blip r:embed="rId40">
+                    <a:blip r:embed="rId42">
                       <a:extLst>
                         <a:ext uri="{28A0092B-C50C-407E-A947-70E740481C1C}">
                           <a14:useLocalDpi xmlns:a14="http://schemas.microsoft.com/office/drawing/2010/main" val="0"/>
@@ -17856,20 +18106,19 @@
           <w:szCs w:val="24"/>
         </w:rPr>
       </w:pPr>
-      <w:bookmarkStart w:id="53" w:name="_Toc278275743"/>
-      <w:bookmarkStart w:id="54" w:name="_Toc278286066"/>
-      <w:bookmarkStart w:id="55" w:name="_Toc19803675"/>
+      <w:bookmarkStart w:id="54" w:name="_Toc278275743"/>
+      <w:bookmarkStart w:id="55" w:name="_Toc278286066"/>
+      <w:bookmarkStart w:id="56" w:name="_Toc19803675"/>
       <w:r>
         <w:rPr>
           <w:sz w:val="24"/>
           <w:szCs w:val="24"/>
         </w:rPr>
-        <w:lastRenderedPageBreak/>
         <w:t>Le menu Image</w:t>
       </w:r>
-      <w:bookmarkEnd w:id="53"/>
       <w:bookmarkEnd w:id="54"/>
       <w:bookmarkEnd w:id="55"/>
+      <w:bookmarkEnd w:id="56"/>
     </w:p>
     <w:tbl>
       <w:tblPr>
@@ -17918,7 +18167,7 @@
                           <pic:cNvPicPr/>
                         </pic:nvPicPr>
                         <pic:blipFill>
-                          <a:blip r:embed="rId41"/>
+                          <a:blip r:embed="rId43"/>
                           <a:stretch>
                             <a:fillRect/>
                           </a:stretch>
@@ -18207,9 +18456,9 @@
           <w:szCs w:val="24"/>
         </w:rPr>
       </w:pPr>
-      <w:bookmarkStart w:id="56" w:name="_Toc278275744"/>
-      <w:bookmarkStart w:id="57" w:name="_Toc278286067"/>
-      <w:bookmarkStart w:id="58" w:name="_Toc19803676"/>
+      <w:bookmarkStart w:id="57" w:name="_Toc278275744"/>
+      <w:bookmarkStart w:id="58" w:name="_Toc278286067"/>
+      <w:bookmarkStart w:id="59" w:name="_Toc19803676"/>
       <w:r>
         <w:rPr>
           <w:sz w:val="24"/>
@@ -18217,9 +18466,9 @@
         </w:rPr>
         <w:t>Le menu Déplacement</w:t>
       </w:r>
-      <w:bookmarkEnd w:id="56"/>
       <w:bookmarkEnd w:id="57"/>
       <w:bookmarkEnd w:id="58"/>
+      <w:bookmarkEnd w:id="59"/>
     </w:p>
     <w:p>
       <w:pPr>
@@ -18270,19 +18519,20 @@
           <w:szCs w:val="24"/>
         </w:rPr>
       </w:pPr>
-      <w:bookmarkStart w:id="59" w:name="_Toc278275745"/>
-      <w:bookmarkStart w:id="60" w:name="_Toc278286068"/>
-      <w:bookmarkStart w:id="61" w:name="_Toc19803677"/>
+      <w:bookmarkStart w:id="60" w:name="_Toc278275745"/>
+      <w:bookmarkStart w:id="61" w:name="_Toc278286068"/>
+      <w:bookmarkStart w:id="62" w:name="_Toc19803677"/>
       <w:r>
         <w:rPr>
           <w:sz w:val="24"/>
           <w:szCs w:val="24"/>
         </w:rPr>
+        <w:lastRenderedPageBreak/>
         <w:t>Le menu Outils</w:t>
       </w:r>
-      <w:bookmarkEnd w:id="59"/>
       <w:bookmarkEnd w:id="60"/>
       <w:bookmarkEnd w:id="61"/>
+      <w:bookmarkEnd w:id="62"/>
     </w:p>
     <w:tbl>
       <w:tblPr>
@@ -18330,7 +18580,7 @@
                           <pic:cNvPicPr/>
                         </pic:nvPicPr>
                         <pic:blipFill>
-                          <a:blip r:embed="rId42"/>
+                          <a:blip r:embed="rId44"/>
                           <a:stretch>
                             <a:fillRect/>
                           </a:stretch>
@@ -18438,7 +18688,7 @@
                     </pic:cNvPicPr>
                   </pic:nvPicPr>
                   <pic:blipFill>
-                    <a:blip r:embed="rId43">
+                    <a:blip r:embed="rId45">
                       <a:extLst>
                         <a:ext uri="{28A0092B-C50C-407E-A947-70E740481C1C}">
                           <a14:useLocalDpi xmlns:a14="http://schemas.microsoft.com/office/drawing/2010/main" val="0"/>
@@ -18498,7 +18748,7 @@
                     </pic:cNvPicPr>
                   </pic:nvPicPr>
                   <pic:blipFill>
-                    <a:blip r:embed="rId44">
+                    <a:blip r:embed="rId46">
                       <a:extLst>
                         <a:ext uri="{28A0092B-C50C-407E-A947-70E740481C1C}">
                           <a14:useLocalDpi xmlns:a14="http://schemas.microsoft.com/office/drawing/2010/main" val="0"/>
@@ -18707,7 +18957,6 @@
         <w:rPr>
           <w:szCs w:val="24"/>
         </w:rPr>
-        <w:lastRenderedPageBreak/>
         <w:t xml:space="preserve">Le sous-menu « Supprimer les </w:t>
       </w:r>
       <w:r>
@@ -18806,15 +19055,16 @@
           <w:szCs w:val="24"/>
         </w:rPr>
       </w:pPr>
-      <w:bookmarkStart w:id="62" w:name="_Ref277763465"/>
+      <w:bookmarkStart w:id="63" w:name="_Ref277763465"/>
       <w:r>
         <w:rPr>
           <w:sz w:val="24"/>
           <w:szCs w:val="24"/>
         </w:rPr>
+        <w:lastRenderedPageBreak/>
         <w:t>Sous menu Sélections et Déplacements</w:t>
       </w:r>
-      <w:bookmarkEnd w:id="62"/>
+      <w:bookmarkEnd w:id="63"/>
     </w:p>
     <w:tbl>
       <w:tblPr>
@@ -18863,7 +19113,7 @@
                           <pic:cNvPicPr/>
                         </pic:nvPicPr>
                         <pic:blipFill>
-                          <a:blip r:embed="rId45"/>
+                          <a:blip r:embed="rId47"/>
                           <a:stretch>
                             <a:fillRect/>
                           </a:stretch>
@@ -19214,98 +19464,92 @@
         <w:rPr>
           <w:szCs w:val="24"/>
         </w:rPr>
-        <w:t xml:space="preserve"> Ces clics fonctionnent comme des bascules : un élément non </w:t>
-      </w:r>
+        <w:t xml:space="preserve"> Ces clics fonctionnent comme des bascules : un élément non sélectionné devient sélectionné et réciproquement (</w:t>
+      </w:r>
+      <w:r>
+        <w:rPr>
+          <w:i/>
+          <w:szCs w:val="24"/>
+        </w:rPr>
+        <w:t xml:space="preserve">Note : en version </w:t>
+      </w:r>
+      <w:proofErr w:type="spellStart"/>
+      <w:r>
+        <w:rPr>
+          <w:i/>
+          <w:szCs w:val="24"/>
+        </w:rPr>
+        <w:t>Tcl</w:t>
+      </w:r>
+      <w:proofErr w:type="spellEnd"/>
+      <w:r>
+        <w:rPr>
+          <w:i/>
+          <w:szCs w:val="24"/>
+        </w:rPr>
+        <w:t>/Tk, il fallait en plus utiliser la touche Ctrl : option non reconduite ici</w:t>
+      </w:r>
+      <w:r>
+        <w:rPr>
+          <w:szCs w:val="24"/>
+        </w:rPr>
+        <w:t xml:space="preserve">). </w:t>
+      </w:r>
+    </w:p>
+    <w:p>
+      <w:pPr>
+        <w:pStyle w:val="Retraitcorpsdetexte21"/>
+        <w:jc w:val="both"/>
+        <w:rPr>
+          <w:szCs w:val="24"/>
+        </w:rPr>
+      </w:pPr>
+      <w:r>
+        <w:rPr>
+          <w:szCs w:val="24"/>
+        </w:rPr>
+        <w:t>En mode Sélection de points, les points sont affichés par de petits carrés bleus. La couleur d’un point survolé passe en jaune dès qu’on est suffisamment près. Une fois cliqué, sa couleur passe en vert.</w:t>
+      </w:r>
+      <w:r>
+        <w:rPr>
+          <w:szCs w:val="24"/>
+        </w:rPr>
+        <w:t xml:space="preserve"> (</w:t>
+      </w:r>
+      <w:r>
+        <w:rPr>
+          <w:i/>
+          <w:szCs w:val="24"/>
+        </w:rPr>
+        <w:t xml:space="preserve">Note : dans le code en version wxWidgets, il a été nécessaire d’introduire un petit offset de 4 pixels sur la position en Y du pointeur de la souris, sinon le sommet de la flèche du pointeur était décalé par rapport à la sélection effective. </w:t>
+      </w:r>
+      <w:r>
+        <w:rPr>
+          <w:i/>
+          <w:szCs w:val="24"/>
+        </w:rPr>
+        <w:t>Très sensible en sélection de points ou d’arêtes</w:t>
+      </w:r>
+      <w:r>
+        <w:rPr>
+          <w:szCs w:val="24"/>
+        </w:rPr>
+        <w:t>).</w:t>
+      </w:r>
+    </w:p>
+    <w:p>
+      <w:pPr>
+        <w:pStyle w:val="Retraitcorpsdetexte21"/>
+        <w:jc w:val="both"/>
+        <w:rPr>
+          <w:szCs w:val="24"/>
+        </w:rPr>
+      </w:pPr>
       <w:r>
         <w:rPr>
           <w:szCs w:val="24"/>
         </w:rPr>
         <w:lastRenderedPageBreak/>
-        <w:t>sélectionné devient sélectionné et réciproquement (</w:t>
-      </w:r>
-      <w:r>
-        <w:rPr>
-          <w:i/>
-          <w:szCs w:val="24"/>
-        </w:rPr>
-        <w:t xml:space="preserve">Note : en version </w:t>
-      </w:r>
-      <w:proofErr w:type="spellStart"/>
-      <w:r>
-        <w:rPr>
-          <w:i/>
-          <w:szCs w:val="24"/>
-        </w:rPr>
-        <w:t>Tcl</w:t>
-      </w:r>
-      <w:proofErr w:type="spellEnd"/>
-      <w:r>
-        <w:rPr>
-          <w:i/>
-          <w:szCs w:val="24"/>
-        </w:rPr>
-        <w:t>/Tk, il fallait en plus utiliser la touche Ctrl : option non reconduite ici</w:t>
-      </w:r>
-      <w:r>
-        <w:rPr>
-          <w:szCs w:val="24"/>
-        </w:rPr>
-        <w:t xml:space="preserve">). </w:t>
-      </w:r>
-    </w:p>
-    <w:p>
-      <w:pPr>
-        <w:pStyle w:val="Retraitcorpsdetexte21"/>
-        <w:jc w:val="both"/>
-        <w:rPr>
-          <w:szCs w:val="24"/>
-        </w:rPr>
-      </w:pPr>
-      <w:r>
-        <w:rPr>
-          <w:szCs w:val="24"/>
-        </w:rPr>
-        <w:t>En mode Sélection de points, les points sont affichés par de petits carrés bleus. La couleur d’un point survolé passe en jaune dès qu’on est suffisamment près. Une fois cliqué, sa couleur passe en vert.</w:t>
-      </w:r>
-      <w:r>
-        <w:rPr>
-          <w:szCs w:val="24"/>
-        </w:rPr>
-        <w:t xml:space="preserve"> (</w:t>
-      </w:r>
-      <w:r>
-        <w:rPr>
-          <w:i/>
-          <w:szCs w:val="24"/>
-        </w:rPr>
-        <w:t xml:space="preserve">Note : dans le code en version wxWidgets, il a été nécessaire d’introduire un petit offset de 4 pixels sur la position en Y du pointeur de la souris, sinon le sommet de la flèche du pointeur était décalé par rapport à la sélection effective. </w:t>
-      </w:r>
-      <w:r>
-        <w:rPr>
-          <w:i/>
-          <w:szCs w:val="24"/>
-        </w:rPr>
-        <w:t>Très sensible en sélection de points ou d’arêtes</w:t>
-      </w:r>
-      <w:r>
-        <w:rPr>
-          <w:szCs w:val="24"/>
-        </w:rPr>
-        <w:t>).</w:t>
-      </w:r>
-    </w:p>
-    <w:p>
-      <w:pPr>
-        <w:pStyle w:val="Retraitcorpsdetexte21"/>
-        <w:jc w:val="both"/>
-        <w:rPr>
-          <w:szCs w:val="24"/>
-        </w:rPr>
-      </w:pPr>
-      <w:r>
-        <w:rPr>
-          <w:szCs w:val="24"/>
-        </w:rPr>
         <w:t xml:space="preserve">Le groupe « Informations » affiche des informations sur le ou les éléments sélectionnés. En </w:t>
       </w:r>
       <w:r>
@@ -19696,7 +19940,6 @@
         <w:rPr>
           <w:szCs w:val="24"/>
         </w:rPr>
-        <w:lastRenderedPageBreak/>
         <w:t xml:space="preserve">Centrer la rotation sur </w:t>
       </w:r>
       <w:r>
@@ -19759,6 +20002,7 @@
         <w:rPr>
           <w:szCs w:val="24"/>
         </w:rPr>
+        <w:lastRenderedPageBreak/>
         <w:t xml:space="preserve">En mode Sélection d’objet, on peut translater le (ou les) objets, effectuer une rotation sur un (ou des) objets(s), faire une mise à l’échelle. Chaque action ouvre une sous-fenêtre supplémentaire. Certaines entrées demandent à être validées par un clic sur le bouton adéquat avant d’avoir un effet sur l’objet affiché, d’autres pas (c’est le cas quand on utilise les boutons fléchés, l’action étant alors immédiate). On peut aussi créer un objet par symétrisation sur un axe, 2 axes ou les 3. L’effet est d’abord symbolisé par une petite boîte englobante colorée montrant l’objet d’origine et celui qui sera créé. Ce symbolisme est </w:t>
       </w:r>
       <w:r>
@@ -19899,7 +20143,7 @@
                           <pic:cNvPicPr/>
                         </pic:nvPicPr>
                         <pic:blipFill>
-                          <a:blip r:embed="rId46"/>
+                          <a:blip r:embed="rId48"/>
                           <a:stretch>
                             <a:fillRect/>
                           </a:stretch>
@@ -20008,7 +20252,7 @@
                           <pic:cNvPicPr/>
                         </pic:nvPicPr>
                         <pic:blipFill>
-                          <a:blip r:embed="rId47"/>
+                          <a:blip r:embed="rId49"/>
                           <a:stretch>
                             <a:fillRect/>
                           </a:stretch>
@@ -20116,7 +20360,7 @@
                           <pic:cNvPicPr/>
                         </pic:nvPicPr>
                         <pic:blipFill>
-                          <a:blip r:embed="rId48"/>
+                          <a:blip r:embed="rId50"/>
                           <a:stretch>
                             <a:fillRect/>
                           </a:stretch>
@@ -20444,7 +20688,7 @@
           <w:szCs w:val="24"/>
         </w:rPr>
       </w:pPr>
-      <w:bookmarkStart w:id="63" w:name="_Ref277763485"/>
+      <w:bookmarkStart w:id="64" w:name="_Ref277763485"/>
       <w:r>
         <w:rPr>
           <w:sz w:val="24"/>
@@ -20452,7 +20696,7 @@
         </w:rPr>
         <w:t>Sous menu Modifications</w:t>
       </w:r>
-      <w:bookmarkEnd w:id="63"/>
+      <w:bookmarkEnd w:id="64"/>
     </w:p>
     <w:tbl>
       <w:tblPr>
@@ -20501,7 +20745,7 @@
                           <pic:cNvPicPr/>
                         </pic:nvPicPr>
                         <pic:blipFill>
-                          <a:blip r:embed="rId49"/>
+                          <a:blip r:embed="rId51"/>
                           <a:stretch>
                             <a:fillRect/>
                           </a:stretch>
@@ -20794,7 +21038,7 @@
                     </pic:cNvPicPr>
                   </pic:nvPicPr>
                   <pic:blipFill>
-                    <a:blip r:embed="rId50">
+                    <a:blip r:embed="rId52">
                       <a:extLst>
                         <a:ext uri="{28A0092B-C50C-407E-A947-70E740481C1C}">
                           <a14:useLocalDpi xmlns:a14="http://schemas.microsoft.com/office/drawing/2010/main" val="0"/>
@@ -21403,7 +21647,7 @@
                           </pic:cNvPicPr>
                         </pic:nvPicPr>
                         <pic:blipFill>
-                          <a:blip r:embed="rId51">
+                          <a:blip r:embed="rId53">
                             <a:extLst>
                               <a:ext uri="{28A0092B-C50C-407E-A947-70E740481C1C}">
                                 <a14:useLocalDpi xmlns:a14="http://schemas.microsoft.com/office/drawing/2010/main" val="0"/>
@@ -22486,7 +22730,7 @@
                           </pic:cNvPicPr>
                         </pic:nvPicPr>
                         <pic:blipFill>
-                          <a:blip r:embed="rId52">
+                          <a:blip r:embed="rId54">
                             <a:extLst>
                               <a:ext uri="{28A0092B-C50C-407E-A947-70E740481C1C}">
                                 <a14:useLocalDpi xmlns:a14="http://schemas.microsoft.com/office/drawing/2010/main" val="0"/>
@@ -24779,7 +25023,7 @@
                           </pic:cNvPicPr>
                         </pic:nvPicPr>
                         <pic:blipFill>
-                          <a:blip r:embed="rId53">
+                          <a:blip r:embed="rId55">
                             <a:extLst>
                               <a:ext uri="{28A0092B-C50C-407E-A947-70E740481C1C}">
                                 <a14:useLocalDpi xmlns:a14="http://schemas.microsoft.com/office/drawing/2010/main" val="0"/>
@@ -26120,7 +26364,7 @@
                           </pic:cNvPicPr>
                         </pic:nvPicPr>
                         <pic:blipFill>
-                          <a:blip r:embed="rId54">
+                          <a:blip r:embed="rId56">
                             <a:extLst>
                               <a:ext uri="{28A0092B-C50C-407E-A947-70E740481C1C}">
                                 <a14:useLocalDpi xmlns:a14="http://schemas.microsoft.com/office/drawing/2010/main" val="0"/>
@@ -26479,9 +26723,9 @@
           <w:szCs w:val="24"/>
         </w:rPr>
       </w:pPr>
-      <w:bookmarkStart w:id="64" w:name="_Toc278275746"/>
-      <w:bookmarkStart w:id="65" w:name="_Toc278286069"/>
-      <w:bookmarkStart w:id="66" w:name="_Toc19803678"/>
+      <w:bookmarkStart w:id="65" w:name="_Toc278275746"/>
+      <w:bookmarkStart w:id="66" w:name="_Toc278286069"/>
+      <w:bookmarkStart w:id="67" w:name="_Toc19803678"/>
       <w:r>
         <w:rPr>
           <w:sz w:val="24"/>
@@ -26490,9 +26734,9 @@
         <w:lastRenderedPageBreak/>
         <w:t>Le menu Transformations</w:t>
       </w:r>
-      <w:bookmarkEnd w:id="64"/>
       <w:bookmarkEnd w:id="65"/>
       <w:bookmarkEnd w:id="66"/>
+      <w:bookmarkEnd w:id="67"/>
     </w:p>
     <w:tbl>
       <w:tblPr>
@@ -26540,7 +26784,7 @@
                           <pic:cNvPicPr/>
                         </pic:nvPicPr>
                         <pic:blipFill>
-                          <a:blip r:embed="rId55"/>
+                          <a:blip r:embed="rId57"/>
                           <a:stretch>
                             <a:fillRect/>
                           </a:stretch>
@@ -26783,7 +27027,7 @@
                           <pic:cNvPicPr/>
                         </pic:nvPicPr>
                         <pic:blipFill>
-                          <a:blip r:embed="rId56"/>
+                          <a:blip r:embed="rId58"/>
                           <a:stretch>
                             <a:fillRect/>
                           </a:stretch>
@@ -26992,9 +27236,9 @@
           <w:szCs w:val="24"/>
         </w:rPr>
       </w:pPr>
-      <w:bookmarkStart w:id="67" w:name="_Toc278275747"/>
-      <w:bookmarkStart w:id="68" w:name="_Toc278286070"/>
-      <w:bookmarkStart w:id="69" w:name="_Toc19803679"/>
+      <w:bookmarkStart w:id="68" w:name="_Toc278275747"/>
+      <w:bookmarkStart w:id="69" w:name="_Toc278286070"/>
+      <w:bookmarkStart w:id="70" w:name="_Toc19803679"/>
       <w:r>
         <w:rPr>
           <w:sz w:val="24"/>
@@ -27002,9 +27246,9 @@
         </w:rPr>
         <w:t>Le menu Options</w:t>
       </w:r>
-      <w:bookmarkEnd w:id="67"/>
       <w:bookmarkEnd w:id="68"/>
       <w:bookmarkEnd w:id="69"/>
+      <w:bookmarkEnd w:id="70"/>
     </w:p>
     <w:tbl>
       <w:tblPr>
@@ -27052,7 +27296,7 @@
                           <pic:cNvPicPr/>
                         </pic:nvPicPr>
                         <pic:blipFill>
-                          <a:blip r:embed="rId57"/>
+                          <a:blip r:embed="rId59"/>
                           <a:stretch>
                             <a:fillRect/>
                           </a:stretch>
@@ -27324,9 +27568,9 @@
           <w:szCs w:val="24"/>
         </w:rPr>
       </w:pPr>
-      <w:bookmarkStart w:id="70" w:name="_Toc278275748"/>
-      <w:bookmarkStart w:id="71" w:name="_Toc278286071"/>
-      <w:bookmarkStart w:id="72" w:name="_Toc19803680"/>
+      <w:bookmarkStart w:id="71" w:name="_Toc278275748"/>
+      <w:bookmarkStart w:id="72" w:name="_Toc278286071"/>
+      <w:bookmarkStart w:id="73" w:name="_Toc19803680"/>
       <w:r>
         <w:rPr>
           <w:sz w:val="24"/>
@@ -27334,9 +27578,9 @@
         </w:rPr>
         <w:t>Le menu Aide</w:t>
       </w:r>
-      <w:bookmarkEnd w:id="70"/>
       <w:bookmarkEnd w:id="71"/>
       <w:bookmarkEnd w:id="72"/>
+      <w:bookmarkEnd w:id="73"/>
     </w:p>
     <w:p>
       <w:pPr>
@@ -27505,7 +27749,7 @@
                           <pic:cNvPicPr/>
                         </pic:nvPicPr>
                         <pic:blipFill>
-                          <a:blip r:embed="rId58"/>
+                          <a:blip r:embed="rId60"/>
                           <a:stretch>
                             <a:fillRect/>
                           </a:stretch>
@@ -27603,9 +27847,9 @@
           <w:szCs w:val="24"/>
         </w:rPr>
       </w:pPr>
-      <w:bookmarkStart w:id="73" w:name="_Toc278275749"/>
-      <w:bookmarkStart w:id="74" w:name="_Toc278286072"/>
-      <w:bookmarkStart w:id="75" w:name="_Toc19803681"/>
+      <w:bookmarkStart w:id="74" w:name="_Toc278275749"/>
+      <w:bookmarkStart w:id="75" w:name="_Toc278286072"/>
+      <w:bookmarkStart w:id="76" w:name="_Toc19803681"/>
       <w:r>
         <w:rPr>
           <w:sz w:val="24"/>
@@ -27613,9 +27857,9 @@
         </w:rPr>
         <w:t>Les boutons sous la barre de menus</w:t>
       </w:r>
-      <w:bookmarkEnd w:id="73"/>
       <w:bookmarkEnd w:id="74"/>
       <w:bookmarkEnd w:id="75"/>
+      <w:bookmarkEnd w:id="76"/>
     </w:p>
     <w:p>
       <w:pPr>
@@ -27674,7 +27918,7 @@
                     <pic:cNvPicPr/>
                   </pic:nvPicPr>
                   <pic:blipFill rotWithShape="1">
-                    <a:blip r:embed="rId59"/>
+                    <a:blip r:embed="rId61"/>
                     <a:srcRect l="548" t="3030" r="282" b="-3030"/>
                     <a:stretch/>
                   </pic:blipFill>
@@ -28339,7 +28583,7 @@
                     </pic:cNvPicPr>
                   </pic:nvPicPr>
                   <pic:blipFill>
-                    <a:blip r:embed="rId60">
+                    <a:blip r:embed="rId62">
                       <a:extLst>
                         <a:ext uri="{28A0092B-C50C-407E-A947-70E740481C1C}">
                           <a14:useLocalDpi xmlns:a14="http://schemas.microsoft.com/office/drawing/2010/main" val="0"/>
@@ -28465,7 +28709,7 @@
                     </pic:cNvPicPr>
                   </pic:nvPicPr>
                   <pic:blipFill>
-                    <a:blip r:embed="rId61">
+                    <a:blip r:embed="rId63">
                       <a:extLst>
                         <a:ext uri="{28A0092B-C50C-407E-A947-70E740481C1C}">
                           <a14:useLocalDpi xmlns:a14="http://schemas.microsoft.com/office/drawing/2010/main" val="0"/>
@@ -28635,7 +28879,7 @@
                     </pic:cNvPicPr>
                   </pic:nvPicPr>
                   <pic:blipFill>
-                    <a:blip r:embed="rId62">
+                    <a:blip r:embed="rId64">
                       <a:extLst>
                         <a:ext uri="{28A0092B-C50C-407E-A947-70E740481C1C}">
                           <a14:useLocalDpi xmlns:a14="http://schemas.microsoft.com/office/drawing/2010/main" val="0"/>
@@ -28720,7 +28964,7 @@
                     </pic:cNvPicPr>
                   </pic:nvPicPr>
                   <pic:blipFill>
-                    <a:blip r:embed="rId43">
+                    <a:blip r:embed="rId45">
                       <a:extLst>
                         <a:ext uri="{28A0092B-C50C-407E-A947-70E740481C1C}">
                           <a14:useLocalDpi xmlns:a14="http://schemas.microsoft.com/office/drawing/2010/main" val="0"/>
@@ -28846,7 +29090,7 @@
                     </pic:cNvPicPr>
                   </pic:nvPicPr>
                   <pic:blipFill>
-                    <a:blip r:embed="rId44">
+                    <a:blip r:embed="rId46">
                       <a:extLst>
                         <a:ext uri="{28A0092B-C50C-407E-A947-70E740481C1C}">
                           <a14:useLocalDpi xmlns:a14="http://schemas.microsoft.com/office/drawing/2010/main" val="0"/>
@@ -28972,7 +29216,7 @@
                     </pic:cNvPicPr>
                   </pic:nvPicPr>
                   <pic:blipFill>
-                    <a:blip r:embed="rId63">
+                    <a:blip r:embed="rId65">
                       <a:extLst>
                         <a:ext uri="{28A0092B-C50C-407E-A947-70E740481C1C}">
                           <a14:useLocalDpi xmlns:a14="http://schemas.microsoft.com/office/drawing/2010/main" val="0"/>
@@ -29057,7 +29301,7 @@
                     </pic:cNvPicPr>
                   </pic:nvPicPr>
                   <pic:blipFill>
-                    <a:blip r:embed="rId39">
+                    <a:blip r:embed="rId41">
                       <a:extLst>
                         <a:ext uri="{28A0092B-C50C-407E-A947-70E740481C1C}">
                           <a14:useLocalDpi xmlns:a14="http://schemas.microsoft.com/office/drawing/2010/main" val="0"/>
@@ -29142,7 +29386,7 @@
                     </pic:cNvPicPr>
                   </pic:nvPicPr>
                   <pic:blipFill>
-                    <a:blip r:embed="rId40">
+                    <a:blip r:embed="rId42">
                       <a:extLst>
                         <a:ext uri="{28A0092B-C50C-407E-A947-70E740481C1C}">
                           <a14:useLocalDpi xmlns:a14="http://schemas.microsoft.com/office/drawing/2010/main" val="0"/>
@@ -29302,10 +29546,10 @@
           <w:szCs w:val="24"/>
         </w:rPr>
       </w:pPr>
-      <w:bookmarkStart w:id="76" w:name="_Ref277770113"/>
-      <w:bookmarkStart w:id="77" w:name="_Toc278275750"/>
-      <w:bookmarkStart w:id="78" w:name="_Toc278286073"/>
-      <w:bookmarkStart w:id="79" w:name="_Toc19803682"/>
+      <w:bookmarkStart w:id="77" w:name="_Ref277770113"/>
+      <w:bookmarkStart w:id="78" w:name="_Toc278275750"/>
+      <w:bookmarkStart w:id="79" w:name="_Toc278286073"/>
+      <w:bookmarkStart w:id="80" w:name="_Toc19803682"/>
       <w:r>
         <w:rPr>
           <w:sz w:val="24"/>
@@ -29314,10 +29558,10 @@
         <w:lastRenderedPageBreak/>
         <w:t>Les raccourcis au clavier</w:t>
       </w:r>
-      <w:bookmarkEnd w:id="76"/>
       <w:bookmarkEnd w:id="77"/>
       <w:bookmarkEnd w:id="78"/>
       <w:bookmarkEnd w:id="79"/>
+      <w:bookmarkEnd w:id="80"/>
     </w:p>
     <w:p>
       <w:pPr>
@@ -30953,7 +31197,7 @@
           <w:szCs w:val="24"/>
         </w:rPr>
       </w:pPr>
-      <w:bookmarkStart w:id="80" w:name="_Toc19803683"/>
+      <w:bookmarkStart w:id="81" w:name="_Toc19803683"/>
       <w:r>
         <w:rPr>
           <w:sz w:val="24"/>
@@ -30961,7 +31205,7 @@
         </w:rPr>
         <w:t>Les menus contextuels</w:t>
       </w:r>
-      <w:bookmarkEnd w:id="80"/>
+      <w:bookmarkEnd w:id="81"/>
     </w:p>
     <w:p>
       <w:pPr>
@@ -31091,7 +31335,7 @@
                           <pic:cNvPicPr/>
                         </pic:nvPicPr>
                         <pic:blipFill>
-                          <a:blip r:embed="rId64"/>
+                          <a:blip r:embed="rId66"/>
                           <a:stretch>
                             <a:fillRect/>
                           </a:stretch>
@@ -31240,14 +31484,6 @@
         </w:rPr>
         <w:t>tendre la sélection » est désactivé. Il deviendra actif dès qu’au moins une facette aura été sélectionnée.</w:t>
       </w:r>
-      <w:r>
-        <w:rPr>
-          <w:szCs w:val="24"/>
-        </w:rPr>
-        <w:t xml:space="preserve"> </w:t>
-      </w:r>
-      <w:bookmarkStart w:id="81" w:name="_GoBack"/>
-      <w:bookmarkEnd w:id="81"/>
     </w:p>
     <w:p>
       <w:pPr>
@@ -32989,7 +33225,7 @@
         </w:rPr>
         <w:t xml:space="preserve">On peut télécharger le code source de la librairie depuis le site </w:t>
       </w:r>
-      <w:hyperlink r:id="rId65" w:history="1">
+      <w:hyperlink r:id="rId67" w:history="1">
         <w:r>
           <w:rPr>
             <w:rStyle w:val="Lienhypertexte"/>
@@ -33263,7 +33499,7 @@
         </w:rPr>
         <w:t xml:space="preserve"> depuis le site </w:t>
       </w:r>
-      <w:hyperlink r:id="rId66" w:history="1">
+      <w:hyperlink r:id="rId68" w:history="1">
         <w:r>
           <w:rPr>
             <w:rStyle w:val="Lienhypertexte"/>
@@ -33292,7 +33528,7 @@
         </w:rPr>
         <w:t xml:space="preserve"> ou plus directement via </w:t>
       </w:r>
-      <w:hyperlink r:id="rId67" w:history="1">
+      <w:hyperlink r:id="rId69" w:history="1">
         <w:r>
           <w:rPr>
             <w:rStyle w:val="Lienhypertexte"/>
@@ -33646,7 +33882,7 @@
         </w:rPr>
         <w:t xml:space="preserve">Sur le site </w:t>
       </w:r>
-      <w:hyperlink r:id="rId68" w:history="1">
+      <w:hyperlink r:id="rId70" w:history="1">
         <w:r>
           <w:rPr>
             <w:rStyle w:val="Lienhypertexte"/>
@@ -33661,7 +33897,7 @@
         </w:rPr>
         <w:t xml:space="preserve">, on trouve des versions récentes et parfaitement adaptées à leur utilisation dans Code::Blocks. Notre choix se porte sur la série MinGW-W64 GCC-8.1.0 et plus particulièrement les versions </w:t>
       </w:r>
-      <w:hyperlink r:id="rId69" w:history="1">
+      <w:hyperlink r:id="rId71" w:history="1">
         <w:r>
           <w:rPr>
             <w:rStyle w:val="Lienhypertexte"/>
@@ -33676,7 +33912,7 @@
         </w:rPr>
         <w:t xml:space="preserve"> pour les compilateurs 64 bits et </w:t>
       </w:r>
-      <w:hyperlink r:id="rId70" w:history="1">
+      <w:hyperlink r:id="rId72" w:history="1">
         <w:r>
           <w:rPr>
             <w:rStyle w:val="Lienhypertexte"/>
@@ -33854,7 +34090,7 @@
         </w:rPr>
         <w:t xml:space="preserve"> ne suffit pas car il y manque tous les headers utilisés à la compilation des appels aux fonctions wxWidgets. Sur le site officiel wxWidgets (</w:t>
       </w:r>
-      <w:hyperlink r:id="rId71" w:history="1">
+      <w:hyperlink r:id="rId73" w:history="1">
         <w:r>
           <w:rPr>
             <w:rStyle w:val="Lienhypertexte"/>
@@ -34011,7 +34247,7 @@
         </w:rPr>
         <w:t xml:space="preserve"> On peut aussi trouver ces librairies pour Windows sur </w:t>
       </w:r>
-      <w:hyperlink r:id="rId72" w:history="1">
+      <w:hyperlink r:id="rId74" w:history="1">
         <w:r>
           <w:rPr>
             <w:rStyle w:val="Lienhypertexte"/>
@@ -34026,7 +34262,7 @@
         </w:rPr>
         <w:t xml:space="preserve"> et plus particulièrement sur  </w:t>
       </w:r>
-      <w:hyperlink r:id="rId73" w:history="1">
+      <w:hyperlink r:id="rId75" w:history="1">
         <w:r>
           <w:rPr>
             <w:rStyle w:val="Lienhypertexte"/>
@@ -34071,7 +34307,7 @@
         </w:rPr>
         <w:t xml:space="preserve">Comme dit en début de paragraphe, le développement d’Ovni a été réalisé sous l’environnement de développement Code::Blocks. Les versions officielles (dites releases) se trouvent sur </w:t>
       </w:r>
-      <w:hyperlink r:id="rId74" w:history="1">
+      <w:hyperlink r:id="rId76" w:history="1">
         <w:r>
           <w:rPr>
             <w:rStyle w:val="Lienhypertexte"/>
@@ -34136,7 +34372,7 @@
         </w:rPr>
         <w:t xml:space="preserve"> </w:t>
       </w:r>
-      <w:hyperlink r:id="rId75" w:history="1">
+      <w:hyperlink r:id="rId77" w:history="1">
         <w:r>
           <w:rPr>
             <w:rStyle w:val="Lienhypertexte"/>
@@ -34188,7 +34424,7 @@
         </w:rPr>
         <w:t xml:space="preserve"> </w:t>
       </w:r>
-      <w:hyperlink r:id="rId76" w:history="1">
+      <w:hyperlink r:id="rId78" w:history="1">
         <w:r>
           <w:rPr>
             <w:rStyle w:val="Lienhypertexte"/>
@@ -39647,7 +39883,7 @@
                           </pic:cNvPicPr>
                         </pic:nvPicPr>
                         <pic:blipFill>
-                          <a:blip r:embed="rId77">
+                          <a:blip r:embed="rId79">
                             <a:extLst>
                               <a:ext uri="{28A0092B-C50C-407E-A947-70E740481C1C}">
                                 <a14:useLocalDpi xmlns:a14="http://schemas.microsoft.com/office/drawing/2010/main" val="0"/>
@@ -39740,7 +39976,7 @@
                           </pic:cNvPicPr>
                         </pic:nvPicPr>
                         <pic:blipFill>
-                          <a:blip r:embed="rId78">
+                          <a:blip r:embed="rId80">
                             <a:extLst>
                               <a:ext uri="{28A0092B-C50C-407E-A947-70E740481C1C}">
                                 <a14:useLocalDpi xmlns:a14="http://schemas.microsoft.com/office/drawing/2010/main" val="0"/>
@@ -39917,7 +40153,7 @@
                           </pic:cNvPicPr>
                         </pic:nvPicPr>
                         <pic:blipFill>
-                          <a:blip r:embed="rId79">
+                          <a:blip r:embed="rId81">
                             <a:extLst>
                               <a:ext uri="{28A0092B-C50C-407E-A947-70E740481C1C}">
                                 <a14:useLocalDpi xmlns:a14="http://schemas.microsoft.com/office/drawing/2010/main" val="0"/>
@@ -40004,7 +40240,7 @@
                           </pic:cNvPicPr>
                         </pic:nvPicPr>
                         <pic:blipFill>
-                          <a:blip r:embed="rId80">
+                          <a:blip r:embed="rId82">
                             <a:extLst>
                               <a:ext uri="{28A0092B-C50C-407E-A947-70E740481C1C}">
                                 <a14:useLocalDpi xmlns:a14="http://schemas.microsoft.com/office/drawing/2010/main" val="0"/>
@@ -40315,7 +40551,7 @@
                           </pic:cNvPicPr>
                         </pic:nvPicPr>
                         <pic:blipFill>
-                          <a:blip r:embed="rId81">
+                          <a:blip r:embed="rId83">
                             <a:extLst>
                               <a:ext uri="{28A0092B-C50C-407E-A947-70E740481C1C}">
                                 <a14:useLocalDpi xmlns:a14="http://schemas.microsoft.com/office/drawing/2010/main" val="0"/>
@@ -40410,7 +40646,7 @@
                           </pic:cNvPicPr>
                         </pic:nvPicPr>
                         <pic:blipFill>
-                          <a:blip r:embed="rId82">
+                          <a:blip r:embed="rId84">
                             <a:extLst>
                               <a:ext uri="{28A0092B-C50C-407E-A947-70E740481C1C}">
                                 <a14:useLocalDpi xmlns:a14="http://schemas.microsoft.com/office/drawing/2010/main" val="0"/>
@@ -40497,7 +40733,7 @@
                           </pic:cNvPicPr>
                         </pic:nvPicPr>
                         <pic:blipFill>
-                          <a:blip r:embed="rId83">
+                          <a:blip r:embed="rId85">
                             <a:extLst>
                               <a:ext uri="{28A0092B-C50C-407E-A947-70E740481C1C}">
                                 <a14:useLocalDpi xmlns:a14="http://schemas.microsoft.com/office/drawing/2010/main" val="0"/>
@@ -40629,7 +40865,7 @@
                           </pic:cNvPicPr>
                         </pic:nvPicPr>
                         <pic:blipFill>
-                          <a:blip r:embed="rId84">
+                          <a:blip r:embed="rId86">
                             <a:extLst>
                               <a:ext uri="{28A0092B-C50C-407E-A947-70E740481C1C}">
                                 <a14:useLocalDpi xmlns:a14="http://schemas.microsoft.com/office/drawing/2010/main" val="0"/>
@@ -40790,7 +41026,7 @@
                           </pic:cNvPicPr>
                         </pic:nvPicPr>
                         <pic:blipFill>
-                          <a:blip r:embed="rId85">
+                          <a:blip r:embed="rId87">
                             <a:extLst>
                               <a:ext uri="{28A0092B-C50C-407E-A947-70E740481C1C}">
                                 <a14:useLocalDpi xmlns:a14="http://schemas.microsoft.com/office/drawing/2010/main" val="0"/>
@@ -40877,7 +41113,7 @@
                           </pic:cNvPicPr>
                         </pic:nvPicPr>
                         <pic:blipFill>
-                          <a:blip r:embed="rId86">
+                          <a:blip r:embed="rId88">
                             <a:extLst>
                               <a:ext uri="{28A0092B-C50C-407E-A947-70E740481C1C}">
                                 <a14:useLocalDpi xmlns:a14="http://schemas.microsoft.com/office/drawing/2010/main" val="0"/>
@@ -41010,7 +41246,7 @@
                           </pic:cNvPicPr>
                         </pic:nvPicPr>
                         <pic:blipFill>
-                          <a:blip r:embed="rId87" cstate="print">
+                          <a:blip r:embed="rId89" cstate="print">
                             <a:extLst>
                               <a:ext uri="{28A0092B-C50C-407E-A947-70E740481C1C}">
                                 <a14:useLocalDpi xmlns:a14="http://schemas.microsoft.com/office/drawing/2010/main" val="0"/>
@@ -41105,7 +41341,7 @@
                           </pic:cNvPicPr>
                         </pic:nvPicPr>
                         <pic:blipFill>
-                          <a:blip r:embed="rId88" cstate="print">
+                          <a:blip r:embed="rId90" cstate="print">
                             <a:extLst>
                               <a:ext uri="{28A0092B-C50C-407E-A947-70E740481C1C}">
                                 <a14:useLocalDpi xmlns:a14="http://schemas.microsoft.com/office/drawing/2010/main" val="0"/>
@@ -41192,7 +41428,7 @@
                           </pic:cNvPicPr>
                         </pic:nvPicPr>
                         <pic:blipFill>
-                          <a:blip r:embed="rId89" cstate="print">
+                          <a:blip r:embed="rId91" cstate="print">
                             <a:extLst>
                               <a:ext uri="{28A0092B-C50C-407E-A947-70E740481C1C}">
                                 <a14:useLocalDpi xmlns:a14="http://schemas.microsoft.com/office/drawing/2010/main" val="0"/>
@@ -41388,7 +41624,7 @@
                           </pic:cNvPicPr>
                         </pic:nvPicPr>
                         <pic:blipFill>
-                          <a:blip r:embed="rId90" cstate="print">
+                          <a:blip r:embed="rId92" cstate="print">
                             <a:extLst>
                               <a:ext uri="{28A0092B-C50C-407E-A947-70E740481C1C}">
                                 <a14:useLocalDpi xmlns:a14="http://schemas.microsoft.com/office/drawing/2010/main" val="0"/>
@@ -41475,7 +41711,7 @@
                           </pic:cNvPicPr>
                         </pic:nvPicPr>
                         <pic:blipFill>
-                          <a:blip r:embed="rId91" cstate="print">
+                          <a:blip r:embed="rId93" cstate="print">
                             <a:extLst>
                               <a:ext uri="{28A0092B-C50C-407E-A947-70E740481C1C}">
                                 <a14:useLocalDpi xmlns:a14="http://schemas.microsoft.com/office/drawing/2010/main" val="0"/>
@@ -41619,7 +41855,7 @@
                           </pic:cNvPicPr>
                         </pic:nvPicPr>
                         <pic:blipFill>
-                          <a:blip r:embed="rId92" cstate="print">
+                          <a:blip r:embed="rId94" cstate="print">
                             <a:extLst>
                               <a:ext uri="{28A0092B-C50C-407E-A947-70E740481C1C}">
                                 <a14:useLocalDpi xmlns:a14="http://schemas.microsoft.com/office/drawing/2010/main" val="0"/>
@@ -41706,7 +41942,7 @@
                           </pic:cNvPicPr>
                         </pic:nvPicPr>
                         <pic:blipFill>
-                          <a:blip r:embed="rId93" cstate="print">
+                          <a:blip r:embed="rId95" cstate="print">
                             <a:extLst>
                               <a:ext uri="{28A0092B-C50C-407E-A947-70E740481C1C}">
                                 <a14:useLocalDpi xmlns:a14="http://schemas.microsoft.com/office/drawing/2010/main" val="0"/>
@@ -41795,7 +42031,7 @@
                           </pic:cNvPicPr>
                         </pic:nvPicPr>
                         <pic:blipFill>
-                          <a:blip r:embed="rId94" cstate="print">
+                          <a:blip r:embed="rId96" cstate="print">
                             <a:extLst>
                               <a:ext uri="{28A0092B-C50C-407E-A947-70E740481C1C}">
                                 <a14:useLocalDpi xmlns:a14="http://schemas.microsoft.com/office/drawing/2010/main" val="0"/>
@@ -41882,7 +42118,7 @@
                           </pic:cNvPicPr>
                         </pic:nvPicPr>
                         <pic:blipFill>
-                          <a:blip r:embed="rId95" cstate="print">
+                          <a:blip r:embed="rId97" cstate="print">
                             <a:extLst>
                               <a:ext uri="{28A0092B-C50C-407E-A947-70E740481C1C}">
                                 <a14:useLocalDpi xmlns:a14="http://schemas.microsoft.com/office/drawing/2010/main" val="0"/>
@@ -45368,7 +45604,7 @@
                     <pic:cNvPicPr/>
                   </pic:nvPicPr>
                   <pic:blipFill>
-                    <a:blip r:embed="rId96"/>
+                    <a:blip r:embed="rId98"/>
                     <a:stretch>
                       <a:fillRect/>
                     </a:stretch>
@@ -45419,8 +45655,8 @@
       </w:pPr>
     </w:p>
     <w:sectPr>
-      <w:headerReference w:type="default" r:id="rId97"/>
-      <w:footerReference w:type="default" r:id="rId98"/>
+      <w:headerReference w:type="default" r:id="rId99"/>
+      <w:footerReference w:type="default" r:id="rId100"/>
       <w:pgSz w:w="11907" w:h="16840" w:code="9"/>
       <w:pgMar w:top="851" w:right="851" w:bottom="851" w:left="1134" w:header="680" w:footer="340" w:gutter="0"/>
       <w:cols w:space="720"/>
@@ -45688,7 +45924,7 @@
             <w:rPr>
               <w:noProof/>
             </w:rPr>
-            <w:t>41</w:t>
+            <w:t>24</w:t>
           </w:r>
           <w:r>
             <w:fldChar w:fldCharType="end"/>
@@ -45701,7 +45937,7 @@
               <w:rPr>
                 <w:noProof/>
               </w:rPr>
-              <w:t>69</w:t>
+              <w:t>70</w:t>
             </w:r>
           </w:fldSimple>
         </w:p>
@@ -45774,28 +46010,28 @@
         <v:path o:extrusionok="f" gradientshapeok="t" o:connecttype="rect"/>
         <o:lock v:ext="edit" aspectratio="t"/>
       </v:shapetype>
-      <v:shape id="_x0000_i1030" type="#_x0000_t75" style="width:15.75pt;height:15.75pt" o:bullet="t">
+      <v:shape id="_x0000_i1046" type="#_x0000_t75" style="width:15.75pt;height:15.75pt" o:bullet="t">
         <v:imagedata r:id="rId1" o:title="plein"/>
       </v:shape>
     </w:pict>
   </w:numPicBullet>
   <w:numPicBullet w:numPicBulletId="1">
     <w:pict>
-      <v:shape id="_x0000_i1031" type="#_x0000_t75" style="width:12pt;height:12pt" o:bullet="t">
+      <v:shape id="_x0000_i1047" type="#_x0000_t75" style="width:12pt;height:12pt" o:bullet="t">
         <v:imagedata r:id="rId2" o:title=""/>
       </v:shape>
     </w:pict>
   </w:numPicBullet>
   <w:numPicBullet w:numPicBulletId="2">
     <w:pict>
-      <v:shape id="_x0000_i1032" type="#_x0000_t75" style="width:6pt;height:6pt" o:bullet="t">
+      <v:shape id="_x0000_i1048" type="#_x0000_t75" style="width:6pt;height:6pt" o:bullet="t">
         <v:imagedata r:id="rId3" o:title="materiau"/>
       </v:shape>
     </w:pict>
   </w:numPicBullet>
   <w:numPicBullet w:numPicBulletId="3">
     <w:pict>
-      <v:shape id="_x0000_i1033" type="#_x0000_t75" style="width:12pt;height:12pt" o:bullet="t">
+      <v:shape id="_x0000_i1049" type="#_x0000_t75" style="width:12pt;height:12pt" o:bullet="t">
         <v:imagedata r:id="rId4" o:title=""/>
       </v:shape>
     </w:pict>
@@ -55552,7 +55788,7 @@
 </file>
 
 <file path=customXml/itemProps1.xml><?xml version="1.0" encoding="utf-8"?>
-<ds:datastoreItem xmlns:ds="http://schemas.openxmlformats.org/officeDocument/2006/customXml" ds:itemID="{5E9EE84E-528C-4CAD-9415-4EC8F60B66D2}">
+<ds:datastoreItem xmlns:ds="http://schemas.openxmlformats.org/officeDocument/2006/customXml" ds:itemID="{6F387A4F-89B2-40A4-954D-5BFF39225F2E}">
   <ds:schemaRefs>
     <ds:schemaRef ds:uri="http://schemas.openxmlformats.org/officeDocument/2006/bibliography"/>
   </ds:schemaRefs>

</xml_diff>

<commit_message>
Enregistrer sous... accepte maintenant les formats Wavefront .obj et XML .g3d. L'enregistrement en format SDM Oktal .bdd reste l'option par défaut.
</commit_message>
<xml_diff>
--- a/Ovni_Executable/Manuels/MU_V5.docx
+++ b/Ovni_Executable/Manuels/MU_V5.docx
@@ -15767,8 +15767,6 @@
         </w:rPr>
         <w:t xml:space="preserve">de construction </w:t>
       </w:r>
-      <w:bookmarkStart w:id="49" w:name="_GoBack"/>
-      <w:bookmarkEnd w:id="49"/>
       <w:r>
         <w:rPr>
           <w:szCs w:val="24"/>
@@ -16598,10 +16596,10 @@
           <w:szCs w:val="24"/>
         </w:rPr>
       </w:pPr>
-      <w:bookmarkStart w:id="50" w:name="_Ref277766531"/>
-      <w:bookmarkStart w:id="51" w:name="_Toc278275742"/>
-      <w:bookmarkStart w:id="52" w:name="_Toc278286065"/>
-      <w:bookmarkStart w:id="53" w:name="_Toc19803674"/>
+      <w:bookmarkStart w:id="49" w:name="_Ref277766531"/>
+      <w:bookmarkStart w:id="50" w:name="_Toc278275742"/>
+      <w:bookmarkStart w:id="51" w:name="_Toc278286065"/>
+      <w:bookmarkStart w:id="52" w:name="_Toc19803674"/>
       <w:r>
         <w:rPr>
           <w:sz w:val="24"/>
@@ -16610,10 +16608,10 @@
         <w:lastRenderedPageBreak/>
         <w:t>Le menu Repérage</w:t>
       </w:r>
+      <w:bookmarkEnd w:id="49"/>
       <w:bookmarkEnd w:id="50"/>
       <w:bookmarkEnd w:id="51"/>
       <w:bookmarkEnd w:id="52"/>
-      <w:bookmarkEnd w:id="53"/>
     </w:p>
     <w:p>
       <w:pPr>
@@ -18106,9 +18104,9 @@
           <w:szCs w:val="24"/>
         </w:rPr>
       </w:pPr>
-      <w:bookmarkStart w:id="54" w:name="_Toc278275743"/>
-      <w:bookmarkStart w:id="55" w:name="_Toc278286066"/>
-      <w:bookmarkStart w:id="56" w:name="_Toc19803675"/>
+      <w:bookmarkStart w:id="53" w:name="_Toc278275743"/>
+      <w:bookmarkStart w:id="54" w:name="_Toc278286066"/>
+      <w:bookmarkStart w:id="55" w:name="_Toc19803675"/>
       <w:r>
         <w:rPr>
           <w:sz w:val="24"/>
@@ -18116,9 +18114,9 @@
         </w:rPr>
         <w:t>Le menu Image</w:t>
       </w:r>
+      <w:bookmarkEnd w:id="53"/>
       <w:bookmarkEnd w:id="54"/>
       <w:bookmarkEnd w:id="55"/>
-      <w:bookmarkEnd w:id="56"/>
     </w:p>
     <w:tbl>
       <w:tblPr>
@@ -18456,9 +18454,9 @@
           <w:szCs w:val="24"/>
         </w:rPr>
       </w:pPr>
-      <w:bookmarkStart w:id="57" w:name="_Toc278275744"/>
-      <w:bookmarkStart w:id="58" w:name="_Toc278286067"/>
-      <w:bookmarkStart w:id="59" w:name="_Toc19803676"/>
+      <w:bookmarkStart w:id="56" w:name="_Toc278275744"/>
+      <w:bookmarkStart w:id="57" w:name="_Toc278286067"/>
+      <w:bookmarkStart w:id="58" w:name="_Toc19803676"/>
       <w:r>
         <w:rPr>
           <w:sz w:val="24"/>
@@ -18466,9 +18464,9 @@
         </w:rPr>
         <w:t>Le menu Déplacement</w:t>
       </w:r>
+      <w:bookmarkEnd w:id="56"/>
       <w:bookmarkEnd w:id="57"/>
       <w:bookmarkEnd w:id="58"/>
-      <w:bookmarkEnd w:id="59"/>
     </w:p>
     <w:p>
       <w:pPr>
@@ -18519,9 +18517,9 @@
           <w:szCs w:val="24"/>
         </w:rPr>
       </w:pPr>
-      <w:bookmarkStart w:id="60" w:name="_Toc278275745"/>
-      <w:bookmarkStart w:id="61" w:name="_Toc278286068"/>
-      <w:bookmarkStart w:id="62" w:name="_Toc19803677"/>
+      <w:bookmarkStart w:id="59" w:name="_Toc278275745"/>
+      <w:bookmarkStart w:id="60" w:name="_Toc278286068"/>
+      <w:bookmarkStart w:id="61" w:name="_Toc19803677"/>
       <w:r>
         <w:rPr>
           <w:sz w:val="24"/>
@@ -18530,9 +18528,9 @@
         <w:lastRenderedPageBreak/>
         <w:t>Le menu Outils</w:t>
       </w:r>
+      <w:bookmarkEnd w:id="59"/>
       <w:bookmarkEnd w:id="60"/>
       <w:bookmarkEnd w:id="61"/>
-      <w:bookmarkEnd w:id="62"/>
     </w:p>
     <w:tbl>
       <w:tblPr>
@@ -19055,7 +19053,7 @@
           <w:szCs w:val="24"/>
         </w:rPr>
       </w:pPr>
-      <w:bookmarkStart w:id="63" w:name="_Ref277763465"/>
+      <w:bookmarkStart w:id="62" w:name="_Ref277763465"/>
       <w:r>
         <w:rPr>
           <w:sz w:val="24"/>
@@ -19064,7 +19062,7 @@
         <w:lastRenderedPageBreak/>
         <w:t>Sous menu Sélections et Déplacements</w:t>
       </w:r>
-      <w:bookmarkEnd w:id="63"/>
+      <w:bookmarkEnd w:id="62"/>
     </w:p>
     <w:tbl>
       <w:tblPr>
@@ -20688,7 +20686,7 @@
           <w:szCs w:val="24"/>
         </w:rPr>
       </w:pPr>
-      <w:bookmarkStart w:id="64" w:name="_Ref277763485"/>
+      <w:bookmarkStart w:id="63" w:name="_Ref277763485"/>
       <w:r>
         <w:rPr>
           <w:sz w:val="24"/>
@@ -20696,7 +20694,7 @@
         </w:rPr>
         <w:t>Sous menu Modifications</w:t>
       </w:r>
-      <w:bookmarkEnd w:id="64"/>
+      <w:bookmarkEnd w:id="63"/>
     </w:p>
     <w:tbl>
       <w:tblPr>
@@ -26723,9 +26721,9 @@
           <w:szCs w:val="24"/>
         </w:rPr>
       </w:pPr>
-      <w:bookmarkStart w:id="65" w:name="_Toc278275746"/>
-      <w:bookmarkStart w:id="66" w:name="_Toc278286069"/>
-      <w:bookmarkStart w:id="67" w:name="_Toc19803678"/>
+      <w:bookmarkStart w:id="64" w:name="_Toc278275746"/>
+      <w:bookmarkStart w:id="65" w:name="_Toc278286069"/>
+      <w:bookmarkStart w:id="66" w:name="_Toc19803678"/>
       <w:r>
         <w:rPr>
           <w:sz w:val="24"/>
@@ -26734,9 +26732,9 @@
         <w:lastRenderedPageBreak/>
         <w:t>Le menu Transformations</w:t>
       </w:r>
+      <w:bookmarkEnd w:id="64"/>
       <w:bookmarkEnd w:id="65"/>
       <w:bookmarkEnd w:id="66"/>
-      <w:bookmarkEnd w:id="67"/>
     </w:p>
     <w:tbl>
       <w:tblPr>
@@ -27236,9 +27234,9 @@
           <w:szCs w:val="24"/>
         </w:rPr>
       </w:pPr>
-      <w:bookmarkStart w:id="68" w:name="_Toc278275747"/>
-      <w:bookmarkStart w:id="69" w:name="_Toc278286070"/>
-      <w:bookmarkStart w:id="70" w:name="_Toc19803679"/>
+      <w:bookmarkStart w:id="67" w:name="_Toc278275747"/>
+      <w:bookmarkStart w:id="68" w:name="_Toc278286070"/>
+      <w:bookmarkStart w:id="69" w:name="_Toc19803679"/>
       <w:r>
         <w:rPr>
           <w:sz w:val="24"/>
@@ -27246,9 +27244,9 @@
         </w:rPr>
         <w:t>Le menu Options</w:t>
       </w:r>
+      <w:bookmarkEnd w:id="67"/>
       <w:bookmarkEnd w:id="68"/>
       <w:bookmarkEnd w:id="69"/>
-      <w:bookmarkEnd w:id="70"/>
     </w:p>
     <w:tbl>
       <w:tblPr>
@@ -27568,9 +27566,9 @@
           <w:szCs w:val="24"/>
         </w:rPr>
       </w:pPr>
-      <w:bookmarkStart w:id="71" w:name="_Toc278275748"/>
-      <w:bookmarkStart w:id="72" w:name="_Toc278286071"/>
-      <w:bookmarkStart w:id="73" w:name="_Toc19803680"/>
+      <w:bookmarkStart w:id="70" w:name="_Toc278275748"/>
+      <w:bookmarkStart w:id="71" w:name="_Toc278286071"/>
+      <w:bookmarkStart w:id="72" w:name="_Toc19803680"/>
       <w:r>
         <w:rPr>
           <w:sz w:val="24"/>
@@ -27578,9 +27576,9 @@
         </w:rPr>
         <w:t>Le menu Aide</w:t>
       </w:r>
+      <w:bookmarkEnd w:id="70"/>
       <w:bookmarkEnd w:id="71"/>
       <w:bookmarkEnd w:id="72"/>
-      <w:bookmarkEnd w:id="73"/>
     </w:p>
     <w:p>
       <w:pPr>
@@ -27847,9 +27845,9 @@
           <w:szCs w:val="24"/>
         </w:rPr>
       </w:pPr>
-      <w:bookmarkStart w:id="74" w:name="_Toc278275749"/>
-      <w:bookmarkStart w:id="75" w:name="_Toc278286072"/>
-      <w:bookmarkStart w:id="76" w:name="_Toc19803681"/>
+      <w:bookmarkStart w:id="73" w:name="_Toc278275749"/>
+      <w:bookmarkStart w:id="74" w:name="_Toc278286072"/>
+      <w:bookmarkStart w:id="75" w:name="_Toc19803681"/>
       <w:r>
         <w:rPr>
           <w:sz w:val="24"/>
@@ -27857,9 +27855,9 @@
         </w:rPr>
         <w:t>Les boutons sous la barre de menus</w:t>
       </w:r>
+      <w:bookmarkEnd w:id="73"/>
       <w:bookmarkEnd w:id="74"/>
       <w:bookmarkEnd w:id="75"/>
-      <w:bookmarkEnd w:id="76"/>
     </w:p>
     <w:p>
       <w:pPr>
@@ -29546,10 +29544,10 @@
           <w:szCs w:val="24"/>
         </w:rPr>
       </w:pPr>
-      <w:bookmarkStart w:id="77" w:name="_Ref277770113"/>
-      <w:bookmarkStart w:id="78" w:name="_Toc278275750"/>
-      <w:bookmarkStart w:id="79" w:name="_Toc278286073"/>
-      <w:bookmarkStart w:id="80" w:name="_Toc19803682"/>
+      <w:bookmarkStart w:id="76" w:name="_Ref277770113"/>
+      <w:bookmarkStart w:id="77" w:name="_Toc278275750"/>
+      <w:bookmarkStart w:id="78" w:name="_Toc278286073"/>
+      <w:bookmarkStart w:id="79" w:name="_Toc19803682"/>
       <w:r>
         <w:rPr>
           <w:sz w:val="24"/>
@@ -29558,10 +29556,10 @@
         <w:lastRenderedPageBreak/>
         <w:t>Les raccourcis au clavier</w:t>
       </w:r>
+      <w:bookmarkEnd w:id="76"/>
       <w:bookmarkEnd w:id="77"/>
       <w:bookmarkEnd w:id="78"/>
       <w:bookmarkEnd w:id="79"/>
-      <w:bookmarkEnd w:id="80"/>
     </w:p>
     <w:p>
       <w:pPr>
@@ -31197,7 +31195,7 @@
           <w:szCs w:val="24"/>
         </w:rPr>
       </w:pPr>
-      <w:bookmarkStart w:id="81" w:name="_Toc19803683"/>
+      <w:bookmarkStart w:id="80" w:name="_Toc19803683"/>
       <w:r>
         <w:rPr>
           <w:sz w:val="24"/>
@@ -31205,7 +31203,7 @@
         </w:rPr>
         <w:t>Les menus contextuels</w:t>
       </w:r>
-      <w:bookmarkEnd w:id="81"/>
+      <w:bookmarkEnd w:id="80"/>
     </w:p>
     <w:p>
       <w:pPr>
@@ -31522,21 +31520,21 @@
           <w:szCs w:val="24"/>
         </w:rPr>
       </w:pPr>
-      <w:bookmarkStart w:id="82" w:name="_Toc275182860"/>
-      <w:bookmarkStart w:id="83" w:name="_Toc278275751"/>
-      <w:bookmarkStart w:id="84" w:name="_Toc278286074"/>
-      <w:bookmarkStart w:id="85" w:name="_Toc19803684"/>
+      <w:bookmarkStart w:id="81" w:name="_Toc275182860"/>
+      <w:bookmarkStart w:id="82" w:name="_Toc278275751"/>
+      <w:bookmarkStart w:id="83" w:name="_Toc278286074"/>
+      <w:bookmarkStart w:id="84" w:name="_Toc19803684"/>
+      <w:bookmarkEnd w:id="81"/>
+      <w:r>
+        <w:rPr>
+          <w:sz w:val="24"/>
+          <w:szCs w:val="24"/>
+        </w:rPr>
+        <w:t>Installation</w:t>
+      </w:r>
       <w:bookmarkEnd w:id="82"/>
-      <w:r>
-        <w:rPr>
-          <w:sz w:val="24"/>
-          <w:szCs w:val="24"/>
-        </w:rPr>
-        <w:t>Installation</w:t>
-      </w:r>
       <w:bookmarkEnd w:id="83"/>
       <w:bookmarkEnd w:id="84"/>
-      <w:bookmarkEnd w:id="85"/>
     </w:p>
     <w:p>
       <w:pPr>
@@ -31640,10 +31638,10 @@
           <w:szCs w:val="24"/>
         </w:rPr>
       </w:pPr>
-      <w:bookmarkStart w:id="86" w:name="_Toc278275752"/>
-      <w:bookmarkStart w:id="87" w:name="_Toc278286075"/>
-      <w:bookmarkStart w:id="88" w:name="_Ref292204856"/>
-      <w:bookmarkStart w:id="89" w:name="_Toc19803685"/>
+      <w:bookmarkStart w:id="85" w:name="_Toc278275752"/>
+      <w:bookmarkStart w:id="86" w:name="_Toc278286075"/>
+      <w:bookmarkStart w:id="87" w:name="_Ref292204856"/>
+      <w:bookmarkStart w:id="88" w:name="_Toc19803685"/>
       <w:r>
         <w:rPr>
           <w:sz w:val="24"/>
@@ -31658,10 +31656,10 @@
         </w:rPr>
         <w:t>Windows</w:t>
       </w:r>
+      <w:bookmarkEnd w:id="85"/>
       <w:bookmarkEnd w:id="86"/>
       <w:bookmarkEnd w:id="87"/>
       <w:bookmarkEnd w:id="88"/>
-      <w:bookmarkEnd w:id="89"/>
     </w:p>
     <w:p>
       <w:pPr>
@@ -32333,8 +32331,8 @@
           <w:szCs w:val="24"/>
         </w:rPr>
       </w:pPr>
-      <w:bookmarkStart w:id="90" w:name="_Ref292198481"/>
-      <w:bookmarkStart w:id="91" w:name="_Toc19803686"/>
+      <w:bookmarkStart w:id="89" w:name="_Ref292198481"/>
+      <w:bookmarkStart w:id="90" w:name="_Toc19803686"/>
       <w:r>
         <w:rPr>
           <w:sz w:val="24"/>
@@ -32356,259 +32354,259 @@
         </w:rPr>
         <w:t xml:space="preserve"> 1</w:t>
       </w:r>
+      <w:bookmarkEnd w:id="89"/>
       <w:bookmarkEnd w:id="90"/>
+    </w:p>
+    <w:p>
+      <w:pPr>
+        <w:pStyle w:val="Retraitcorpsdetexte21"/>
+        <w:jc w:val="both"/>
+        <w:rPr>
+          <w:szCs w:val="24"/>
+        </w:rPr>
+      </w:pPr>
+      <w:r>
+        <w:rPr>
+          <w:szCs w:val="24"/>
+        </w:rPr>
+        <w:t xml:space="preserve">Avec certaines cartes graphiques, </w:t>
+      </w:r>
+      <w:r>
+        <w:rPr>
+          <w:szCs w:val="24"/>
+        </w:rPr>
+        <w:t xml:space="preserve">et avec les versions </w:t>
+      </w:r>
+      <w:proofErr w:type="spellStart"/>
+      <w:r>
+        <w:rPr>
+          <w:szCs w:val="24"/>
+        </w:rPr>
+        <w:t>Tcl</w:t>
+      </w:r>
+      <w:proofErr w:type="spellEnd"/>
+      <w:r>
+        <w:rPr>
+          <w:szCs w:val="24"/>
+        </w:rPr>
+        <w:t xml:space="preserve">/Tk, </w:t>
+      </w:r>
+      <w:r>
+        <w:rPr>
+          <w:szCs w:val="24"/>
+        </w:rPr>
+        <w:t>on p</w:t>
+      </w:r>
+      <w:r>
+        <w:rPr>
+          <w:szCs w:val="24"/>
+        </w:rPr>
+        <w:t>ouvai</w:t>
+      </w:r>
+      <w:r>
+        <w:rPr>
+          <w:szCs w:val="24"/>
+        </w:rPr>
+        <w:t xml:space="preserve">t avoir des soucis de présentation des couleurs dans les facettes sous OpenGL : par exemple une facette grise, bleu, rouge,… devant être colorisée de façon homogène </w:t>
+      </w:r>
+      <w:r>
+        <w:rPr>
+          <w:szCs w:val="24"/>
+        </w:rPr>
+        <w:t>pouvait présenter</w:t>
+      </w:r>
+      <w:r>
+        <w:rPr>
+          <w:szCs w:val="24"/>
+        </w:rPr>
+        <w:t xml:space="preserve"> des dégradés de couleurs. C’est un problème d’interface entre certaines librairies du système et le hardware graphique de la carte. C’est un problème connu, qui n’est pas spécifique à OVNI. Cela se produi</w:t>
+      </w:r>
+      <w:r>
+        <w:rPr>
+          <w:szCs w:val="24"/>
+        </w:rPr>
+        <w:t>sai</w:t>
+      </w:r>
+      <w:r>
+        <w:rPr>
+          <w:szCs w:val="24"/>
+        </w:rPr>
+        <w:t>t par exemple sur un portable possédant une puce graphique Intel 855 GM, plutôt ba</w:t>
+      </w:r>
+      <w:r>
+        <w:rPr>
+          <w:szCs w:val="24"/>
+        </w:rPr>
+        <w:t>s de gamme. La solution consistait</w:t>
+      </w:r>
+      <w:r>
+        <w:rPr>
+          <w:szCs w:val="24"/>
+        </w:rPr>
+        <w:t xml:space="preserve"> à utiliser des versions dites « Mesa » de ce</w:t>
+      </w:r>
+      <w:r>
+        <w:rPr>
+          <w:szCs w:val="24"/>
+        </w:rPr>
+        <w:t>rtaines</w:t>
+      </w:r>
+      <w:r>
+        <w:rPr>
+          <w:szCs w:val="24"/>
+        </w:rPr>
+        <w:t xml:space="preserve"> librairies, qui court-circuitent </w:t>
+      </w:r>
+      <w:r>
+        <w:rPr>
+          <w:szCs w:val="24"/>
+        </w:rPr>
+        <w:t xml:space="preserve">alors </w:t>
+      </w:r>
+      <w:r>
+        <w:rPr>
+          <w:szCs w:val="24"/>
+        </w:rPr>
+        <w:t xml:space="preserve">une partie du hardware non compatible de la carte. </w:t>
+      </w:r>
+      <w:r>
+        <w:rPr>
+          <w:szCs w:val="24"/>
+        </w:rPr>
+        <w:t>En version wxWidgets, on n’est pas tombé sur ce type de soucis, mais le nombre de machines testées est trop faible pour identifier un tel problème. Les librairies incriminées étaient</w:t>
+      </w:r>
+      <w:r>
+        <w:rPr>
+          <w:szCs w:val="24"/>
+        </w:rPr>
+        <w:t xml:space="preserve"> GLU32.DL</w:t>
+      </w:r>
+      <w:r>
+        <w:rPr>
+          <w:szCs w:val="24"/>
+        </w:rPr>
+        <w:t>L et OPENGL32.DLL, qui devaient impérativement</w:t>
+      </w:r>
+      <w:r>
+        <w:rPr>
+          <w:szCs w:val="24"/>
+        </w:rPr>
+        <w:t xml:space="preserve"> être dans le même répertoire que l’exécutable. De ce fait, ce sont ce</w:t>
+      </w:r>
+      <w:r>
+        <w:rPr>
+          <w:szCs w:val="24"/>
+        </w:rPr>
+        <w:t>s versions qui étaien</w:t>
+      </w:r>
+      <w:r>
+        <w:rPr>
+          <w:szCs w:val="24"/>
+        </w:rPr>
+        <w:t xml:space="preserve">t utilisées par OVNI et non celles existant déjà dans le système. </w:t>
+      </w:r>
+    </w:p>
+    <w:p>
+      <w:pPr>
+        <w:pStyle w:val="Retraitcorpsdetexte21"/>
+        <w:jc w:val="both"/>
+        <w:rPr>
+          <w:szCs w:val="24"/>
+        </w:rPr>
+      </w:pPr>
+      <w:r>
+        <w:rPr>
+          <w:szCs w:val="24"/>
+        </w:rPr>
+        <w:t xml:space="preserve">Si cela se produit, on pourrait tenter de réinstaller ces fichiers Mesa, mais il faudra alors faire attention à la façon dont ils ont été compilés. Si Ovni est en 32 bits, les dll devront être de même : c’est le cas des versions </w:t>
+      </w:r>
+      <w:proofErr w:type="spellStart"/>
+      <w:r>
+        <w:rPr>
+          <w:szCs w:val="24"/>
+        </w:rPr>
+        <w:t>Tcl</w:t>
+      </w:r>
+      <w:proofErr w:type="spellEnd"/>
+      <w:r>
+        <w:rPr>
+          <w:szCs w:val="24"/>
+        </w:rPr>
+        <w:t xml:space="preserve">/Tk d’Ovni. Si Ovni est compilé en 64 bits, il faudra trouver des versions 64 bits, Mesa des </w:t>
+      </w:r>
+      <w:proofErr w:type="spellStart"/>
+      <w:r>
+        <w:rPr>
+          <w:szCs w:val="24"/>
+        </w:rPr>
+        <w:t>dlls</w:t>
+      </w:r>
+      <w:proofErr w:type="spellEnd"/>
+      <w:r>
+        <w:rPr>
+          <w:szCs w:val="24"/>
+        </w:rPr>
+        <w:t>, ce qui n’a pas été fait ici.</w:t>
+      </w:r>
+    </w:p>
+    <w:p>
+      <w:pPr>
+        <w:pStyle w:val="Retraitcorpsdetexte21"/>
+        <w:ind w:left="349" w:firstLine="0"/>
+        <w:jc w:val="both"/>
+        <w:rPr>
+          <w:szCs w:val="24"/>
+        </w:rPr>
+      </w:pPr>
+    </w:p>
+    <w:p>
+      <w:pPr>
+        <w:pStyle w:val="Retraitcorpsdetexte21"/>
+        <w:rPr>
+          <w:szCs w:val="24"/>
+        </w:rPr>
+      </w:pPr>
+    </w:p>
+    <w:p>
+      <w:pPr>
+        <w:pStyle w:val="Titre3"/>
+        <w:rPr>
+          <w:sz w:val="24"/>
+          <w:szCs w:val="24"/>
+        </w:rPr>
+      </w:pPr>
+      <w:bookmarkStart w:id="91" w:name="_Ref292198370"/>
+      <w:bookmarkStart w:id="92" w:name="_Toc19803687"/>
+      <w:r>
+        <w:rPr>
+          <w:sz w:val="24"/>
+          <w:szCs w:val="24"/>
+        </w:rPr>
+        <w:t>Remarque</w:t>
+      </w:r>
+      <w:r>
+        <w:rPr>
+          <w:sz w:val="24"/>
+          <w:szCs w:val="24"/>
+        </w:rPr>
+        <w:t>s</w:t>
+      </w:r>
+      <w:r>
+        <w:rPr>
+          <w:sz w:val="24"/>
+          <w:szCs w:val="24"/>
+        </w:rPr>
+        <w:t xml:space="preserve"> </w:t>
+      </w:r>
       <w:bookmarkEnd w:id="91"/>
-    </w:p>
-    <w:p>
-      <w:pPr>
-        <w:pStyle w:val="Retraitcorpsdetexte21"/>
-        <w:jc w:val="both"/>
-        <w:rPr>
-          <w:szCs w:val="24"/>
-        </w:rPr>
-      </w:pPr>
-      <w:r>
-        <w:rPr>
-          <w:szCs w:val="24"/>
-        </w:rPr>
-        <w:t xml:space="preserve">Avec certaines cartes graphiques, </w:t>
-      </w:r>
-      <w:r>
-        <w:rPr>
-          <w:szCs w:val="24"/>
-        </w:rPr>
-        <w:t xml:space="preserve">et avec les versions </w:t>
-      </w:r>
-      <w:proofErr w:type="spellStart"/>
-      <w:r>
-        <w:rPr>
-          <w:szCs w:val="24"/>
-        </w:rPr>
-        <w:t>Tcl</w:t>
-      </w:r>
-      <w:proofErr w:type="spellEnd"/>
-      <w:r>
-        <w:rPr>
-          <w:szCs w:val="24"/>
-        </w:rPr>
-        <w:t xml:space="preserve">/Tk, </w:t>
-      </w:r>
-      <w:r>
-        <w:rPr>
-          <w:szCs w:val="24"/>
-        </w:rPr>
-        <w:t>on p</w:t>
-      </w:r>
-      <w:r>
-        <w:rPr>
-          <w:szCs w:val="24"/>
-        </w:rPr>
-        <w:t>ouvai</w:t>
-      </w:r>
-      <w:r>
-        <w:rPr>
-          <w:szCs w:val="24"/>
-        </w:rPr>
-        <w:t xml:space="preserve">t avoir des soucis de présentation des couleurs dans les facettes sous OpenGL : par exemple une facette grise, bleu, rouge,… devant être colorisée de façon homogène </w:t>
-      </w:r>
-      <w:r>
-        <w:rPr>
-          <w:szCs w:val="24"/>
-        </w:rPr>
-        <w:t>pouvait présenter</w:t>
-      </w:r>
-      <w:r>
-        <w:rPr>
-          <w:szCs w:val="24"/>
-        </w:rPr>
-        <w:t xml:space="preserve"> des dégradés de couleurs. C’est un problème d’interface entre certaines librairies du système et le hardware graphique de la carte. C’est un problème connu, qui n’est pas spécifique à OVNI. Cela se produi</w:t>
-      </w:r>
-      <w:r>
-        <w:rPr>
-          <w:szCs w:val="24"/>
-        </w:rPr>
-        <w:t>sai</w:t>
-      </w:r>
-      <w:r>
-        <w:rPr>
-          <w:szCs w:val="24"/>
-        </w:rPr>
-        <w:t>t par exemple sur un portable possédant une puce graphique Intel 855 GM, plutôt ba</w:t>
-      </w:r>
-      <w:r>
-        <w:rPr>
-          <w:szCs w:val="24"/>
-        </w:rPr>
-        <w:t>s de gamme. La solution consistait</w:t>
-      </w:r>
-      <w:r>
-        <w:rPr>
-          <w:szCs w:val="24"/>
-        </w:rPr>
-        <w:t xml:space="preserve"> à utiliser des versions dites « Mesa » de ce</w:t>
-      </w:r>
-      <w:r>
-        <w:rPr>
-          <w:szCs w:val="24"/>
-        </w:rPr>
-        <w:t>rtaines</w:t>
-      </w:r>
-      <w:r>
-        <w:rPr>
-          <w:szCs w:val="24"/>
-        </w:rPr>
-        <w:t xml:space="preserve"> librairies, qui court-circuitent </w:t>
-      </w:r>
-      <w:r>
-        <w:rPr>
-          <w:szCs w:val="24"/>
-        </w:rPr>
-        <w:t xml:space="preserve">alors </w:t>
-      </w:r>
-      <w:r>
-        <w:rPr>
-          <w:szCs w:val="24"/>
-        </w:rPr>
-        <w:t xml:space="preserve">une partie du hardware non compatible de la carte. </w:t>
-      </w:r>
-      <w:r>
-        <w:rPr>
-          <w:szCs w:val="24"/>
-        </w:rPr>
-        <w:t>En version wxWidgets, on n’est pas tombé sur ce type de soucis, mais le nombre de machines testées est trop faible pour identifier un tel problème. Les librairies incriminées étaient</w:t>
-      </w:r>
-      <w:r>
-        <w:rPr>
-          <w:szCs w:val="24"/>
-        </w:rPr>
-        <w:t xml:space="preserve"> GLU32.DL</w:t>
-      </w:r>
-      <w:r>
-        <w:rPr>
-          <w:szCs w:val="24"/>
-        </w:rPr>
-        <w:t>L et OPENGL32.DLL, qui devaient impérativement</w:t>
-      </w:r>
-      <w:r>
-        <w:rPr>
-          <w:szCs w:val="24"/>
-        </w:rPr>
-        <w:t xml:space="preserve"> être dans le même répertoire que l’exécutable. De ce fait, ce sont ce</w:t>
-      </w:r>
-      <w:r>
-        <w:rPr>
-          <w:szCs w:val="24"/>
-        </w:rPr>
-        <w:t>s versions qui étaien</w:t>
-      </w:r>
-      <w:r>
-        <w:rPr>
-          <w:szCs w:val="24"/>
-        </w:rPr>
-        <w:t xml:space="preserve">t utilisées par OVNI et non celles existant déjà dans le système. </w:t>
-      </w:r>
-    </w:p>
-    <w:p>
-      <w:pPr>
-        <w:pStyle w:val="Retraitcorpsdetexte21"/>
-        <w:jc w:val="both"/>
-        <w:rPr>
-          <w:szCs w:val="24"/>
-        </w:rPr>
-      </w:pPr>
-      <w:r>
-        <w:rPr>
-          <w:szCs w:val="24"/>
-        </w:rPr>
-        <w:t xml:space="preserve">Si cela se produit, on pourrait tenter de réinstaller ces fichiers Mesa, mais il faudra alors faire attention à la façon dont ils ont été compilés. Si Ovni est en 32 bits, les dll devront être de même : c’est le cas des versions </w:t>
-      </w:r>
-      <w:proofErr w:type="spellStart"/>
-      <w:r>
-        <w:rPr>
-          <w:szCs w:val="24"/>
-        </w:rPr>
-        <w:t>Tcl</w:t>
-      </w:r>
-      <w:proofErr w:type="spellEnd"/>
-      <w:r>
-        <w:rPr>
-          <w:szCs w:val="24"/>
-        </w:rPr>
-        <w:t xml:space="preserve">/Tk d’Ovni. Si Ovni est compilé en 64 bits, il faudra trouver des versions 64 bits, Mesa des </w:t>
-      </w:r>
-      <w:proofErr w:type="spellStart"/>
-      <w:r>
-        <w:rPr>
-          <w:szCs w:val="24"/>
-        </w:rPr>
-        <w:t>dlls</w:t>
-      </w:r>
-      <w:proofErr w:type="spellEnd"/>
-      <w:r>
-        <w:rPr>
-          <w:szCs w:val="24"/>
-        </w:rPr>
-        <w:t>, ce qui n’a pas été fait ici.</w:t>
-      </w:r>
-    </w:p>
-    <w:p>
-      <w:pPr>
-        <w:pStyle w:val="Retraitcorpsdetexte21"/>
-        <w:ind w:left="349" w:firstLine="0"/>
-        <w:jc w:val="both"/>
-        <w:rPr>
-          <w:szCs w:val="24"/>
-        </w:rPr>
-      </w:pPr>
-    </w:p>
-    <w:p>
-      <w:pPr>
-        <w:pStyle w:val="Retraitcorpsdetexte21"/>
-        <w:rPr>
-          <w:szCs w:val="24"/>
-        </w:rPr>
-      </w:pPr>
-    </w:p>
-    <w:p>
-      <w:pPr>
-        <w:pStyle w:val="Titre3"/>
+      <w:r>
         <w:rPr>
           <w:sz w:val="24"/>
           <w:szCs w:val="24"/>
         </w:rPr>
-      </w:pPr>
-      <w:bookmarkStart w:id="92" w:name="_Ref292198370"/>
-      <w:bookmarkStart w:id="93" w:name="_Toc19803687"/>
-      <w:r>
-        <w:rPr>
-          <w:sz w:val="24"/>
-          <w:szCs w:val="24"/>
-        </w:rPr>
-        <w:t>Remarque</w:t>
-      </w:r>
-      <w:r>
-        <w:rPr>
-          <w:sz w:val="24"/>
-          <w:szCs w:val="24"/>
-        </w:rPr>
-        <w:t>s</w:t>
-      </w:r>
-      <w:r>
-        <w:rPr>
-          <w:sz w:val="24"/>
-          <w:szCs w:val="24"/>
-        </w:rPr>
-        <w:t xml:space="preserve"> </w:t>
+        <w:t>2</w:t>
       </w:r>
       <w:bookmarkEnd w:id="92"/>
-      <w:r>
-        <w:rPr>
-          <w:sz w:val="24"/>
-          <w:szCs w:val="24"/>
-        </w:rPr>
-        <w:t>2</w:t>
-      </w:r>
-      <w:bookmarkEnd w:id="93"/>
     </w:p>
     <w:p>
       <w:pPr>
@@ -32751,7 +32749,7 @@
           <w:szCs w:val="24"/>
         </w:rPr>
       </w:pPr>
-      <w:bookmarkStart w:id="94" w:name="_Toc19803688"/>
+      <w:bookmarkStart w:id="93" w:name="_Toc19803688"/>
       <w:r>
         <w:rPr>
           <w:sz w:val="24"/>
@@ -32760,370 +32758,370 @@
         <w:lastRenderedPageBreak/>
         <w:t>Librairies diverses</w:t>
       </w:r>
+      <w:bookmarkEnd w:id="93"/>
+    </w:p>
+    <w:p>
+      <w:pPr>
+        <w:pStyle w:val="Retraitcorpsdetexte21"/>
+        <w:jc w:val="both"/>
+        <w:rPr>
+          <w:szCs w:val="24"/>
+        </w:rPr>
+      </w:pPr>
+    </w:p>
+    <w:p>
+      <w:pPr>
+        <w:pStyle w:val="Retraitcorpsdetexte21"/>
+        <w:jc w:val="both"/>
+        <w:rPr>
+          <w:szCs w:val="24"/>
+        </w:rPr>
+      </w:pPr>
+      <w:r>
+        <w:rPr>
+          <w:szCs w:val="24"/>
+        </w:rPr>
+        <w:t xml:space="preserve">Les librairies citées ici intéressent </w:t>
+      </w:r>
+      <w:r>
+        <w:rPr>
+          <w:szCs w:val="24"/>
+        </w:rPr>
+        <w:t>plutôt</w:t>
+      </w:r>
+      <w:r>
+        <w:rPr>
+          <w:szCs w:val="24"/>
+        </w:rPr>
+        <w:t xml:space="preserve"> les développeurs qui devront choisir entre les différent</w:t>
+      </w:r>
+      <w:r>
+        <w:rPr>
+          <w:szCs w:val="24"/>
+        </w:rPr>
+        <w:t>e</w:t>
+      </w:r>
+      <w:r>
+        <w:rPr>
+          <w:szCs w:val="24"/>
+        </w:rPr>
+        <w:t>s versions possibles, 32/64 bits, statiques/dynamiques.</w:t>
+      </w:r>
+    </w:p>
+    <w:p>
+      <w:pPr>
+        <w:pStyle w:val="Retraitcorpsdetexte21"/>
+        <w:jc w:val="both"/>
+        <w:rPr>
+          <w:szCs w:val="24"/>
+        </w:rPr>
+      </w:pPr>
+    </w:p>
+    <w:p>
+      <w:pPr>
+        <w:pStyle w:val="Titre3"/>
+        <w:rPr>
+          <w:sz w:val="24"/>
+          <w:szCs w:val="24"/>
+        </w:rPr>
+      </w:pPr>
+      <w:bookmarkStart w:id="94" w:name="_Toc278275757"/>
+      <w:bookmarkStart w:id="95" w:name="_Toc278286080"/>
+      <w:bookmarkStart w:id="96" w:name="_Toc19803689"/>
+      <w:r>
+        <w:rPr>
+          <w:sz w:val="24"/>
+          <w:szCs w:val="24"/>
+        </w:rPr>
+        <w:t>OpenGL</w:t>
+      </w:r>
       <w:bookmarkEnd w:id="94"/>
-    </w:p>
-    <w:p>
-      <w:pPr>
-        <w:pStyle w:val="Retraitcorpsdetexte21"/>
-        <w:jc w:val="both"/>
-        <w:rPr>
-          <w:szCs w:val="24"/>
-        </w:rPr>
-      </w:pPr>
-    </w:p>
-    <w:p>
-      <w:pPr>
-        <w:pStyle w:val="Retraitcorpsdetexte21"/>
-        <w:jc w:val="both"/>
-        <w:rPr>
-          <w:szCs w:val="24"/>
-        </w:rPr>
-      </w:pPr>
-      <w:r>
-        <w:rPr>
-          <w:szCs w:val="24"/>
-        </w:rPr>
-        <w:t xml:space="preserve">Les librairies citées ici intéressent </w:t>
-      </w:r>
-      <w:r>
-        <w:rPr>
-          <w:szCs w:val="24"/>
-        </w:rPr>
-        <w:t>plutôt</w:t>
-      </w:r>
-      <w:r>
-        <w:rPr>
-          <w:szCs w:val="24"/>
-        </w:rPr>
-        <w:t xml:space="preserve"> les développeurs qui devront choisir entre les différent</w:t>
-      </w:r>
-      <w:r>
-        <w:rPr>
-          <w:szCs w:val="24"/>
-        </w:rPr>
-        <w:t>e</w:t>
-      </w:r>
-      <w:r>
-        <w:rPr>
-          <w:szCs w:val="24"/>
-        </w:rPr>
-        <w:t>s versions possibles, 32/64 bits, statiques/dynamiques.</w:t>
-      </w:r>
-    </w:p>
-    <w:p>
-      <w:pPr>
-        <w:pStyle w:val="Retraitcorpsdetexte21"/>
-        <w:jc w:val="both"/>
-        <w:rPr>
-          <w:szCs w:val="24"/>
-        </w:rPr>
-      </w:pPr>
-    </w:p>
-    <w:p>
-      <w:pPr>
-        <w:pStyle w:val="Titre3"/>
-        <w:rPr>
-          <w:sz w:val="24"/>
-          <w:szCs w:val="24"/>
-        </w:rPr>
-      </w:pPr>
-      <w:bookmarkStart w:id="95" w:name="_Toc278275757"/>
-      <w:bookmarkStart w:id="96" w:name="_Toc278286080"/>
-      <w:bookmarkStart w:id="97" w:name="_Toc19803689"/>
-      <w:r>
-        <w:rPr>
-          <w:sz w:val="24"/>
-          <w:szCs w:val="24"/>
-        </w:rPr>
-        <w:t>OpenGL</w:t>
-      </w:r>
       <w:bookmarkEnd w:id="95"/>
       <w:bookmarkEnd w:id="96"/>
+    </w:p>
+    <w:p>
+      <w:pPr>
+        <w:pStyle w:val="Retraitcorpsdetexte21"/>
+        <w:jc w:val="both"/>
+        <w:rPr>
+          <w:szCs w:val="24"/>
+        </w:rPr>
+      </w:pPr>
+      <w:r>
+        <w:rPr>
+          <w:szCs w:val="24"/>
+        </w:rPr>
+        <w:t>Pas de soucis particulier</w:t>
+      </w:r>
+      <w:r>
+        <w:rPr>
+          <w:szCs w:val="24"/>
+        </w:rPr>
+        <w:t>s</w:t>
+      </w:r>
+      <w:r>
+        <w:rPr>
+          <w:szCs w:val="24"/>
+        </w:rPr>
+        <w:t xml:space="preserve"> avec OpenGL normalement. Il est supporté nativement par </w:t>
+      </w:r>
+      <w:r>
+        <w:rPr>
+          <w:szCs w:val="24"/>
+        </w:rPr>
+        <w:t xml:space="preserve">les operating system divers, et donc </w:t>
+      </w:r>
+      <w:r>
+        <w:rPr>
+          <w:szCs w:val="24"/>
+        </w:rPr>
+        <w:t>Windows</w:t>
+      </w:r>
+      <w:r>
+        <w:rPr>
+          <w:szCs w:val="24"/>
+        </w:rPr>
+        <w:t>. En cas de problèmes avec le hardware graphique, il p</w:t>
+      </w:r>
+      <w:r>
+        <w:rPr>
+          <w:szCs w:val="24"/>
+        </w:rPr>
+        <w:t>ourrait</w:t>
+      </w:r>
+      <w:r>
+        <w:rPr>
+          <w:szCs w:val="24"/>
+        </w:rPr>
+        <w:t xml:space="preserve"> s’avérer utile</w:t>
+      </w:r>
+      <w:r>
+        <w:rPr>
+          <w:szCs w:val="24"/>
+        </w:rPr>
+        <w:t xml:space="preserve"> de faire installer des versions Mesa des drivers</w:t>
+      </w:r>
+      <w:r>
+        <w:rPr>
+          <w:szCs w:val="24"/>
+        </w:rPr>
+        <w:t xml:space="preserve"> (notamment opengl32 et glu32)</w:t>
+      </w:r>
+      <w:r>
+        <w:rPr>
+          <w:szCs w:val="24"/>
+        </w:rPr>
+        <w:t>. Une partie des fonctions normalement confiées au hardware de la carte graphique sera alors prise en charge par du software au détriment des performances.</w:t>
+      </w:r>
+    </w:p>
+    <w:p>
+      <w:pPr>
+        <w:pStyle w:val="Retraitcorpsdetexte21"/>
+        <w:jc w:val="both"/>
+        <w:rPr>
+          <w:szCs w:val="24"/>
+        </w:rPr>
+      </w:pPr>
+    </w:p>
+    <w:p>
+      <w:pPr>
+        <w:pStyle w:val="Titre3"/>
+        <w:rPr>
+          <w:sz w:val="24"/>
+          <w:szCs w:val="24"/>
+        </w:rPr>
+      </w:pPr>
+      <w:bookmarkStart w:id="97" w:name="_Toc278275758"/>
+      <w:bookmarkStart w:id="98" w:name="_Toc278286081"/>
+      <w:bookmarkStart w:id="99" w:name="_Toc19803690"/>
+      <w:r>
+        <w:rPr>
+          <w:sz w:val="24"/>
+          <w:szCs w:val="24"/>
+        </w:rPr>
+        <w:t>Glut</w:t>
+      </w:r>
       <w:bookmarkEnd w:id="97"/>
-    </w:p>
-    <w:p>
-      <w:pPr>
-        <w:pStyle w:val="Retraitcorpsdetexte21"/>
-        <w:jc w:val="both"/>
-        <w:rPr>
-          <w:szCs w:val="24"/>
-        </w:rPr>
-      </w:pPr>
-      <w:r>
-        <w:rPr>
-          <w:szCs w:val="24"/>
-        </w:rPr>
-        <w:t>Pas de soucis particulier</w:t>
-      </w:r>
-      <w:r>
-        <w:rPr>
-          <w:szCs w:val="24"/>
-        </w:rPr>
-        <w:t>s</w:t>
-      </w:r>
-      <w:r>
-        <w:rPr>
-          <w:szCs w:val="24"/>
-        </w:rPr>
-        <w:t xml:space="preserve"> avec OpenGL normalement. Il est supporté nativement par </w:t>
-      </w:r>
-      <w:r>
-        <w:rPr>
-          <w:szCs w:val="24"/>
-        </w:rPr>
-        <w:t xml:space="preserve">les operating system divers, et donc </w:t>
-      </w:r>
-      <w:r>
-        <w:rPr>
-          <w:szCs w:val="24"/>
-        </w:rPr>
-        <w:t>Windows</w:t>
-      </w:r>
-      <w:r>
-        <w:rPr>
-          <w:szCs w:val="24"/>
-        </w:rPr>
-        <w:t>. En cas de problèmes avec le hardware graphique, il p</w:t>
-      </w:r>
-      <w:r>
-        <w:rPr>
-          <w:szCs w:val="24"/>
-        </w:rPr>
-        <w:t>ourrait</w:t>
-      </w:r>
-      <w:r>
-        <w:rPr>
-          <w:szCs w:val="24"/>
-        </w:rPr>
-        <w:t xml:space="preserve"> s’avérer utile</w:t>
-      </w:r>
-      <w:r>
-        <w:rPr>
-          <w:szCs w:val="24"/>
-        </w:rPr>
-        <w:t xml:space="preserve"> de faire installer des versions Mesa des drivers</w:t>
-      </w:r>
-      <w:r>
-        <w:rPr>
-          <w:szCs w:val="24"/>
-        </w:rPr>
-        <w:t xml:space="preserve"> (notamment opengl32 et glu32)</w:t>
-      </w:r>
-      <w:r>
-        <w:rPr>
-          <w:szCs w:val="24"/>
-        </w:rPr>
-        <w:t>. Une partie des fonctions normalement confiées au hardware de la carte graphique sera alors prise en charge par du software au détriment des performances.</w:t>
-      </w:r>
-    </w:p>
-    <w:p>
-      <w:pPr>
-        <w:pStyle w:val="Retraitcorpsdetexte21"/>
-        <w:jc w:val="both"/>
-        <w:rPr>
-          <w:szCs w:val="24"/>
-        </w:rPr>
-      </w:pPr>
-    </w:p>
-    <w:p>
-      <w:pPr>
-        <w:pStyle w:val="Titre3"/>
-        <w:rPr>
-          <w:sz w:val="24"/>
-          <w:szCs w:val="24"/>
-        </w:rPr>
-      </w:pPr>
-      <w:bookmarkStart w:id="98" w:name="_Toc278275758"/>
-      <w:bookmarkStart w:id="99" w:name="_Toc278286081"/>
-      <w:bookmarkStart w:id="100" w:name="_Toc19803690"/>
-      <w:r>
-        <w:rPr>
-          <w:sz w:val="24"/>
-          <w:szCs w:val="24"/>
-        </w:rPr>
-        <w:t>Glut</w:t>
-      </w:r>
       <w:bookmarkEnd w:id="98"/>
       <w:bookmarkEnd w:id="99"/>
+    </w:p>
+    <w:p>
+      <w:pPr>
+        <w:pStyle w:val="Retraitcorpsdetexte21"/>
+        <w:jc w:val="both"/>
+        <w:rPr>
+          <w:szCs w:val="24"/>
+        </w:rPr>
+      </w:pPr>
+      <w:r>
+        <w:rPr>
+          <w:szCs w:val="24"/>
+        </w:rPr>
+        <w:t>La librairie Glut est une surcouche d’OpenGL offrant des fonctions avancées de gestion et des routines de plus haut niveau que l’OpenGL de base. OVNI a été développé initialement à partir de la version Glut 3.7, disponible à l’époque sur Sun Solaris</w:t>
+      </w:r>
+      <w:r>
+        <w:rPr>
+          <w:szCs w:val="24"/>
+        </w:rPr>
+        <w:t>, Linux, Windows</w:t>
+      </w:r>
+      <w:r>
+        <w:rPr>
+          <w:szCs w:val="24"/>
+        </w:rPr>
+        <w:t>. Cette version est maintenant obsolète. On trouve sous Linux</w:t>
+      </w:r>
+      <w:r>
+        <w:rPr>
+          <w:szCs w:val="24"/>
+        </w:rPr>
+        <w:t xml:space="preserve"> et Windows</w:t>
+      </w:r>
+      <w:r>
+        <w:rPr>
+          <w:szCs w:val="24"/>
+        </w:rPr>
+        <w:t xml:space="preserve"> une autre distribution dénommée FreeGlut, compatible du Glut original et qui a été testé avec succès sur nos machines. Cette librairie comporte deux parties, une librairie dynamique proprement dit (un fichier </w:t>
+      </w:r>
+      <w:r>
+        <w:rPr>
+          <w:szCs w:val="24"/>
+        </w:rPr>
+        <w:t>freeglut.dll</w:t>
+      </w:r>
+      <w:r>
+        <w:rPr>
+          <w:szCs w:val="24"/>
+        </w:rPr>
+        <w:t xml:space="preserve"> ici</w:t>
+      </w:r>
+      <w:r>
+        <w:rPr>
+          <w:szCs w:val="24"/>
+        </w:rPr>
+        <w:t>, disponible en 32 ou en 64 bits</w:t>
+      </w:r>
+      <w:r>
+        <w:rPr>
+          <w:szCs w:val="24"/>
+        </w:rPr>
+        <w:t xml:space="preserve">) et un ensemble de fichiers d’entête .h qui trouvent normalement leur place dans un </w:t>
+      </w:r>
+      <w:r>
+        <w:rPr>
+          <w:szCs w:val="24"/>
+        </w:rPr>
+        <w:t>sous-</w:t>
+      </w:r>
+      <w:r>
+        <w:rPr>
+          <w:szCs w:val="24"/>
+        </w:rPr>
+        <w:t xml:space="preserve">répertoire comme /include/GL du </w:t>
+      </w:r>
+      <w:r>
+        <w:rPr>
+          <w:szCs w:val="24"/>
+        </w:rPr>
+        <w:t>compilateur</w:t>
+      </w:r>
+      <w:r>
+        <w:rPr>
+          <w:szCs w:val="24"/>
+        </w:rPr>
+        <w:t>.</w:t>
+      </w:r>
+      <w:r>
+        <w:rPr>
+          <w:szCs w:val="24"/>
+        </w:rPr>
+        <w:t xml:space="preserve"> A noter toutefois, qu’avec la dernière version de </w:t>
+      </w:r>
+      <w:proofErr w:type="spellStart"/>
+      <w:r>
+        <w:rPr>
+          <w:szCs w:val="24"/>
+        </w:rPr>
+        <w:t>freeglut</w:t>
+      </w:r>
+      <w:proofErr w:type="spellEnd"/>
+      <w:r>
+        <w:rPr>
+          <w:szCs w:val="24"/>
+        </w:rPr>
+        <w:t xml:space="preserve"> (3.0), un souci </w:t>
+      </w:r>
+      <w:r>
+        <w:rPr>
+          <w:szCs w:val="24"/>
+        </w:rPr>
+        <w:t xml:space="preserve">de plantage </w:t>
+      </w:r>
+      <w:r>
+        <w:rPr>
+          <w:szCs w:val="24"/>
+        </w:rPr>
+        <w:t xml:space="preserve">à l’exécution </w:t>
+      </w:r>
+      <w:r>
+        <w:rPr>
+          <w:szCs w:val="24"/>
+        </w:rPr>
+        <w:t xml:space="preserve">est apparu avec la fonction </w:t>
+      </w:r>
+      <w:proofErr w:type="spellStart"/>
+      <w:r>
+        <w:rPr>
+          <w:szCs w:val="24"/>
+        </w:rPr>
+        <w:t>glutSolidSphere</w:t>
+      </w:r>
+      <w:proofErr w:type="spellEnd"/>
+      <w:r>
+        <w:rPr>
+          <w:szCs w:val="24"/>
+        </w:rPr>
+        <w:t xml:space="preserve">, utilisée pour tracer un cercle plein matérialisant la position de la source de lumière (petit cercle en jaune). Faute de mieux, on a intégré le code C de la version précédente (2.8.1) </w:t>
+      </w:r>
+      <w:r>
+        <w:rPr>
+          <w:szCs w:val="24"/>
+        </w:rPr>
+        <w:t>directement dans Ovni, ce qui a résolu le problème.</w:t>
+      </w:r>
+    </w:p>
+    <w:p>
+      <w:pPr>
+        <w:pStyle w:val="Retraitcorpsdetexte21"/>
+        <w:jc w:val="both"/>
+        <w:rPr>
+          <w:szCs w:val="24"/>
+        </w:rPr>
+      </w:pPr>
+    </w:p>
+    <w:p>
+      <w:pPr>
+        <w:pStyle w:val="Titre3"/>
+        <w:rPr>
+          <w:sz w:val="24"/>
+          <w:szCs w:val="24"/>
+        </w:rPr>
+      </w:pPr>
+      <w:bookmarkStart w:id="100" w:name="_Ref277940008"/>
+      <w:bookmarkStart w:id="101" w:name="_Toc278275759"/>
+      <w:bookmarkStart w:id="102" w:name="_Toc278286082"/>
+      <w:bookmarkStart w:id="103" w:name="_Toc19803691"/>
+      <w:r>
+        <w:rPr>
+          <w:sz w:val="24"/>
+          <w:szCs w:val="24"/>
+        </w:rPr>
+        <w:t>Lib3ds</w:t>
+      </w:r>
       <w:bookmarkEnd w:id="100"/>
-    </w:p>
-    <w:p>
-      <w:pPr>
-        <w:pStyle w:val="Retraitcorpsdetexte21"/>
-        <w:jc w:val="both"/>
-        <w:rPr>
-          <w:szCs w:val="24"/>
-        </w:rPr>
-      </w:pPr>
-      <w:r>
-        <w:rPr>
-          <w:szCs w:val="24"/>
-        </w:rPr>
-        <w:t>La librairie Glut est une surcouche d’OpenGL offrant des fonctions avancées de gestion et des routines de plus haut niveau que l’OpenGL de base. OVNI a été développé initialement à partir de la version Glut 3.7, disponible à l’époque sur Sun Solaris</w:t>
-      </w:r>
-      <w:r>
-        <w:rPr>
-          <w:szCs w:val="24"/>
-        </w:rPr>
-        <w:t>, Linux, Windows</w:t>
-      </w:r>
-      <w:r>
-        <w:rPr>
-          <w:szCs w:val="24"/>
-        </w:rPr>
-        <w:t>. Cette version est maintenant obsolète. On trouve sous Linux</w:t>
-      </w:r>
-      <w:r>
-        <w:rPr>
-          <w:szCs w:val="24"/>
-        </w:rPr>
-        <w:t xml:space="preserve"> et Windows</w:t>
-      </w:r>
-      <w:r>
-        <w:rPr>
-          <w:szCs w:val="24"/>
-        </w:rPr>
-        <w:t xml:space="preserve"> une autre distribution dénommée FreeGlut, compatible du Glut original et qui a été testé avec succès sur nos machines. Cette librairie comporte deux parties, une librairie dynamique proprement dit (un fichier </w:t>
-      </w:r>
-      <w:r>
-        <w:rPr>
-          <w:szCs w:val="24"/>
-        </w:rPr>
-        <w:t>freeglut.dll</w:t>
-      </w:r>
-      <w:r>
-        <w:rPr>
-          <w:szCs w:val="24"/>
-        </w:rPr>
-        <w:t xml:space="preserve"> ici</w:t>
-      </w:r>
-      <w:r>
-        <w:rPr>
-          <w:szCs w:val="24"/>
-        </w:rPr>
-        <w:t>, disponible en 32 ou en 64 bits</w:t>
-      </w:r>
-      <w:r>
-        <w:rPr>
-          <w:szCs w:val="24"/>
-        </w:rPr>
-        <w:t xml:space="preserve">) et un ensemble de fichiers d’entête .h qui trouvent normalement leur place dans un </w:t>
-      </w:r>
-      <w:r>
-        <w:rPr>
-          <w:szCs w:val="24"/>
-        </w:rPr>
-        <w:t>sous-</w:t>
-      </w:r>
-      <w:r>
-        <w:rPr>
-          <w:szCs w:val="24"/>
-        </w:rPr>
-        <w:t xml:space="preserve">répertoire comme /include/GL du </w:t>
-      </w:r>
-      <w:r>
-        <w:rPr>
-          <w:szCs w:val="24"/>
-        </w:rPr>
-        <w:t>compilateur</w:t>
-      </w:r>
-      <w:r>
-        <w:rPr>
-          <w:szCs w:val="24"/>
-        </w:rPr>
-        <w:t>.</w:t>
-      </w:r>
-      <w:r>
-        <w:rPr>
-          <w:szCs w:val="24"/>
-        </w:rPr>
-        <w:t xml:space="preserve"> A noter toutefois, qu’avec la dernière version de </w:t>
-      </w:r>
-      <w:proofErr w:type="spellStart"/>
-      <w:r>
-        <w:rPr>
-          <w:szCs w:val="24"/>
-        </w:rPr>
-        <w:t>freeglut</w:t>
-      </w:r>
-      <w:proofErr w:type="spellEnd"/>
-      <w:r>
-        <w:rPr>
-          <w:szCs w:val="24"/>
-        </w:rPr>
-        <w:t xml:space="preserve"> (3.0), un souci </w:t>
-      </w:r>
-      <w:r>
-        <w:rPr>
-          <w:szCs w:val="24"/>
-        </w:rPr>
-        <w:t xml:space="preserve">de plantage </w:t>
-      </w:r>
-      <w:r>
-        <w:rPr>
-          <w:szCs w:val="24"/>
-        </w:rPr>
-        <w:t xml:space="preserve">à l’exécution </w:t>
-      </w:r>
-      <w:r>
-        <w:rPr>
-          <w:szCs w:val="24"/>
-        </w:rPr>
-        <w:t xml:space="preserve">est apparu avec la fonction </w:t>
-      </w:r>
-      <w:proofErr w:type="spellStart"/>
-      <w:r>
-        <w:rPr>
-          <w:szCs w:val="24"/>
-        </w:rPr>
-        <w:t>glutSolidSphere</w:t>
-      </w:r>
-      <w:proofErr w:type="spellEnd"/>
-      <w:r>
-        <w:rPr>
-          <w:szCs w:val="24"/>
-        </w:rPr>
-        <w:t xml:space="preserve">, utilisée pour tracer un cercle plein matérialisant la position de la source de lumière (petit cercle en jaune). Faute de mieux, on a intégré le code C de la version précédente (2.8.1) </w:t>
-      </w:r>
-      <w:r>
-        <w:rPr>
-          <w:szCs w:val="24"/>
-        </w:rPr>
-        <w:t>directement dans Ovni, ce qui a résolu le problème.</w:t>
-      </w:r>
-    </w:p>
-    <w:p>
-      <w:pPr>
-        <w:pStyle w:val="Retraitcorpsdetexte21"/>
-        <w:jc w:val="both"/>
-        <w:rPr>
-          <w:szCs w:val="24"/>
-        </w:rPr>
-      </w:pPr>
-    </w:p>
-    <w:p>
-      <w:pPr>
-        <w:pStyle w:val="Titre3"/>
-        <w:rPr>
-          <w:sz w:val="24"/>
-          <w:szCs w:val="24"/>
-        </w:rPr>
-      </w:pPr>
-      <w:bookmarkStart w:id="101" w:name="_Ref277940008"/>
-      <w:bookmarkStart w:id="102" w:name="_Toc278275759"/>
-      <w:bookmarkStart w:id="103" w:name="_Toc278286082"/>
-      <w:bookmarkStart w:id="104" w:name="_Toc19803691"/>
-      <w:r>
-        <w:rPr>
-          <w:sz w:val="24"/>
-          <w:szCs w:val="24"/>
-        </w:rPr>
-        <w:t>Lib3ds</w:t>
-      </w:r>
       <w:bookmarkEnd w:id="101"/>
       <w:bookmarkEnd w:id="102"/>
       <w:bookmarkEnd w:id="103"/>
-      <w:bookmarkEnd w:id="104"/>
     </w:p>
     <w:p>
       <w:pPr>
@@ -33332,11 +33330,11 @@
           <w:szCs w:val="24"/>
         </w:rPr>
       </w:pPr>
-      <w:bookmarkStart w:id="105" w:name="_Ref277950534"/>
-      <w:bookmarkStart w:id="106" w:name="_Ref277950536"/>
-      <w:bookmarkStart w:id="107" w:name="_Toc278275760"/>
-      <w:bookmarkStart w:id="108" w:name="_Toc278286083"/>
-      <w:bookmarkStart w:id="109" w:name="_Toc19803692"/>
+      <w:bookmarkStart w:id="104" w:name="_Ref277950534"/>
+      <w:bookmarkStart w:id="105" w:name="_Ref277950536"/>
+      <w:bookmarkStart w:id="106" w:name="_Toc278275760"/>
+      <w:bookmarkStart w:id="107" w:name="_Toc278286083"/>
+      <w:bookmarkStart w:id="108" w:name="_Toc19803692"/>
       <w:proofErr w:type="spellStart"/>
       <w:r>
         <w:rPr>
@@ -33345,11 +33343,11 @@
         </w:rPr>
         <w:t>Expat</w:t>
       </w:r>
+      <w:bookmarkEnd w:id="104"/>
       <w:bookmarkEnd w:id="105"/>
       <w:bookmarkEnd w:id="106"/>
       <w:bookmarkEnd w:id="107"/>
       <w:bookmarkEnd w:id="108"/>
-      <w:bookmarkEnd w:id="109"/>
       <w:proofErr w:type="spellEnd"/>
     </w:p>
     <w:p>
@@ -33616,8 +33614,8 @@
           <w:szCs w:val="24"/>
         </w:rPr>
       </w:pPr>
-      <w:bookmarkStart w:id="110" w:name="_Ref6503175"/>
-      <w:bookmarkStart w:id="111" w:name="_Toc19803693"/>
+      <w:bookmarkStart w:id="109" w:name="_Ref6503175"/>
+      <w:bookmarkStart w:id="110" w:name="_Toc19803693"/>
       <w:r>
         <w:rPr>
           <w:sz w:val="24"/>
@@ -33625,8 +33623,8 @@
         </w:rPr>
         <w:t>Compilation d’OVNI</w:t>
       </w:r>
+      <w:bookmarkEnd w:id="109"/>
       <w:bookmarkEnd w:id="110"/>
-      <w:bookmarkEnd w:id="111"/>
     </w:p>
     <w:p>
       <w:pPr>
@@ -34546,8 +34544,8 @@
           <w:szCs w:val="24"/>
         </w:rPr>
       </w:pPr>
-      <w:bookmarkStart w:id="112" w:name="_Toc278286093"/>
-      <w:bookmarkStart w:id="113" w:name="_Toc19803694"/>
+      <w:bookmarkStart w:id="111" w:name="_Toc278286093"/>
+      <w:bookmarkStart w:id="112" w:name="_Toc19803694"/>
       <w:r>
         <w:rPr>
           <w:sz w:val="24"/>
@@ -34556,177 +34554,177 @@
         <w:lastRenderedPageBreak/>
         <w:t>Format des fichiers 3D</w:t>
       </w:r>
+      <w:bookmarkEnd w:id="111"/>
       <w:bookmarkEnd w:id="112"/>
+    </w:p>
+    <w:p>
+      <w:pPr>
+        <w:pStyle w:val="AnnexeTitreniveau2"/>
+        <w:rPr>
+          <w:sz w:val="24"/>
+          <w:szCs w:val="24"/>
+        </w:rPr>
+      </w:pPr>
+      <w:bookmarkStart w:id="113" w:name="_Toc278275772"/>
+      <w:bookmarkStart w:id="114" w:name="_Toc278286094"/>
+      <w:bookmarkStart w:id="115" w:name="_Ref280085896"/>
+      <w:bookmarkStart w:id="116" w:name="_Ref280085904"/>
+      <w:r>
+        <w:rPr>
+          <w:sz w:val="24"/>
+          <w:szCs w:val="24"/>
+        </w:rPr>
+        <w:t>Généralités</w:t>
+      </w:r>
       <w:bookmarkEnd w:id="113"/>
-    </w:p>
-    <w:p>
-      <w:pPr>
-        <w:pStyle w:val="AnnexeTitreniveau2"/>
-        <w:rPr>
-          <w:sz w:val="24"/>
-          <w:szCs w:val="24"/>
-        </w:rPr>
-      </w:pPr>
-      <w:bookmarkStart w:id="114" w:name="_Toc278275772"/>
-      <w:bookmarkStart w:id="115" w:name="_Toc278286094"/>
-      <w:bookmarkStart w:id="116" w:name="_Ref280085896"/>
-      <w:bookmarkStart w:id="117" w:name="_Ref280085904"/>
-      <w:r>
-        <w:rPr>
-          <w:sz w:val="24"/>
-          <w:szCs w:val="24"/>
-        </w:rPr>
-        <w:t>Généralités</w:t>
-      </w:r>
       <w:bookmarkEnd w:id="114"/>
       <w:bookmarkEnd w:id="115"/>
       <w:bookmarkEnd w:id="116"/>
+    </w:p>
+    <w:p>
+      <w:pPr>
+        <w:pStyle w:val="Retraitcorpsdetexte21"/>
+        <w:jc w:val="both"/>
+        <w:rPr>
+          <w:szCs w:val="24"/>
+        </w:rPr>
+      </w:pPr>
+      <w:r>
+        <w:rPr>
+          <w:szCs w:val="24"/>
+        </w:rPr>
+        <w:t>Les différents formats de fichiers listés ici comprennent au minimum la notion de points et la notion de facette. Les points sont entrés sous la forme des coordonnées x, y, z dans l’espace. Ces points sont rassemblés dans un ou plusieurs tableaux de points. Les facettes sont composées de plusieurs points, au moins 3. En général, les points utilisés par une facette sont repérés par un numéro d’indice dans le tableau des points correspondants.</w:t>
+      </w:r>
+    </w:p>
+    <w:p>
+      <w:pPr>
+        <w:pStyle w:val="Retraitcorpsdetexte21"/>
+        <w:jc w:val="both"/>
+        <w:rPr>
+          <w:szCs w:val="24"/>
+        </w:rPr>
+      </w:pPr>
+      <w:r>
+        <w:rPr>
+          <w:szCs w:val="24"/>
+        </w:rPr>
+        <w:t xml:space="preserve">La plupart des formats connaissent la notion d’objet. C’est un ensemble de facettes groupées, généralement par fonctionnalité : une aile d’avion, une tuyère, une roue, … </w:t>
+      </w:r>
+    </w:p>
+    <w:p>
+      <w:pPr>
+        <w:pStyle w:val="Retraitcorpsdetexte21"/>
+        <w:jc w:val="both"/>
+        <w:rPr>
+          <w:szCs w:val="24"/>
+        </w:rPr>
+      </w:pPr>
+      <w:r>
+        <w:rPr>
+          <w:szCs w:val="24"/>
+        </w:rPr>
+        <w:t xml:space="preserve">La plupart des formats connaissent la notion de normale à la facette. Deux types de normales existent : celle au barycentre de la facette et celles aux sommets de la facette. Dans le premier cas, il n’y a qu’une seule normale par facette, même si la facette comporte plus de trois points pas forcément coplanaires. La normale utilisée est alors plus ou moins une direction normale moyenne. Dans le second cas, il y a autant de normales que de sommets. Ces normales sont utilisées pour lisser en apparence les facettes jointives : le lissage de Gouraud notamment utilise ces normales pour calculer une apparence lissée </w:t>
+      </w:r>
+      <w:r>
+        <w:rPr>
+          <w:szCs w:val="24"/>
+        </w:rPr>
+        <w:t xml:space="preserve">des </w:t>
+      </w:r>
+      <w:r>
+        <w:rPr>
+          <w:szCs w:val="24"/>
+        </w:rPr>
+        <w:t>facettes par interpolation bilinéaire. Ce lissage est natif dans OpenGL et utilise directement les possibilités hardware de la carte graphique. Si deux facettes jointives représentent effectivement une surface continue, sans angles, les normales aux sommets de ces deux facettes sont communes. Si par contre, les deux facettes doivent présenter un angle entre elles, on pourra avoir plusieurs normales par sommet, au maximum autant de normales que de facettes partageant ce sommet.</w:t>
+      </w:r>
+    </w:p>
+    <w:p>
+      <w:pPr>
+        <w:pStyle w:val="Retraitcorpsdetexte21"/>
+        <w:jc w:val="both"/>
+        <w:rPr>
+          <w:szCs w:val="24"/>
+        </w:rPr>
+      </w:pPr>
+      <w:r>
+        <w:rPr>
+          <w:szCs w:val="24"/>
+        </w:rPr>
+        <w:t>Le lissage de Gouraud convient bien à la représentation des objets dans OVNI. En chaque sommet d’une facette, à l’aide de la normale au sommet, OpenGL calcule une couleur, ou dans notre cas un niveau de gris, en fonction de la normale au sommet, des conditions d’éclairage liées aux positions de la source et de l’observateur, de la couleur de la facette. La couleur en chaque pixel interne d’une facette est calculée par interpolation bilinéaire sur la couleur de tous ces sommets. Les cartes graphiques modernes implantent dans leur hardware cette fonction. Dans Crira, on va faire un peu différemment et utiliser plutôt un lissage de Phong. Là aussi, on a besoin des normales aux sommets, mais on va d’abord calculer en chaque pixel interne d’une facette une normale par interpolation bilinéaire et c’est seulement ensuite qu’on calcule la « couleur » ou le niveau de gris du pixel. L’algorithme de Phong demande davantage de calcul que celui de Gouraud, mais est plus proche de la vérité. Notons cependant que même si la normale varie d’un pixel à son voisin, la surface d’une facette reste plane, ce qui ne remplace pas complètement une description fine des surfaces.</w:t>
+      </w:r>
+    </w:p>
+    <w:p>
+      <w:pPr>
+        <w:pStyle w:val="Retraitcorpsdetexte21"/>
+        <w:jc w:val="both"/>
+        <w:rPr>
+          <w:szCs w:val="24"/>
+        </w:rPr>
+      </w:pPr>
+      <w:r>
+        <w:rPr>
+          <w:szCs w:val="24"/>
+        </w:rPr>
+        <w:t>En général, mais pas forcément, les objets sont indépendants les uns des autres : chacun a son tableau de points, son tableau de facettes, ses tableaux de normales. Pour OVNI, basé sur l’utilisation du format SDM Oktal-SE, c’est la règle. Il n’y aura donc pas formellement de points communs entre 2 objets.</w:t>
+      </w:r>
+    </w:p>
+    <w:p>
+      <w:pPr>
+        <w:pStyle w:val="Retraitcorpsdetexte21"/>
+        <w:jc w:val="both"/>
+        <w:rPr>
+          <w:szCs w:val="24"/>
+        </w:rPr>
+      </w:pPr>
+      <w:r>
+        <w:rPr>
+          <w:szCs w:val="24"/>
+        </w:rPr>
+        <w:t xml:space="preserve">OVNI ne supporte pas forcément toutes les options de chacun des formats. Par exemple, les couleurs, les textures, sont ignorées. Pour chacun des formats ci-dessous, on indiquera quelles sont les options qui sont reconnues. Dans l’ensemble, une option inconnue est ignorée. Sur l’ensemble des fichiers testés jusqu’à présent, il n’y a que 2 ou 3 cas particuliers qui posent problème. Il suffit alors de lire ce fichier avec un logiciel du commerce comme </w:t>
+      </w:r>
+      <w:proofErr w:type="spellStart"/>
+      <w:r>
+        <w:rPr>
+          <w:szCs w:val="24"/>
+        </w:rPr>
+        <w:t>Deep</w:t>
+      </w:r>
+      <w:proofErr w:type="spellEnd"/>
+      <w:r>
+        <w:rPr>
+          <w:szCs w:val="24"/>
+        </w:rPr>
+        <w:t xml:space="preserve"> Exploration (version 6.2 en 2010) et de réenregistrer le fichier dans le même format. En général, le problème est alors résolu car la fonction un peu spéciale n’est pas reconduite lors de l’enregistrement, quitte à accroître la taille du fichier.</w:t>
+      </w:r>
+    </w:p>
+    <w:p>
+      <w:pPr>
+        <w:pStyle w:val="Retraitcorpsdetexte21"/>
+        <w:jc w:val="both"/>
+        <w:rPr>
+          <w:szCs w:val="24"/>
+        </w:rPr>
+      </w:pPr>
+    </w:p>
+    <w:p>
+      <w:pPr>
+        <w:pStyle w:val="AnnexeTitreniveau2"/>
+        <w:rPr>
+          <w:sz w:val="24"/>
+          <w:szCs w:val="24"/>
+        </w:rPr>
+      </w:pPr>
+      <w:bookmarkStart w:id="117" w:name="_Toc278275773"/>
+      <w:bookmarkStart w:id="118" w:name="_Toc278286095"/>
+      <w:r>
+        <w:rPr>
+          <w:sz w:val="24"/>
+          <w:szCs w:val="24"/>
+        </w:rPr>
+        <w:t>Fichiers SDM Oktal-SE (.bdd)</w:t>
+      </w:r>
       <w:bookmarkEnd w:id="117"/>
-    </w:p>
-    <w:p>
-      <w:pPr>
-        <w:pStyle w:val="Retraitcorpsdetexte21"/>
-        <w:jc w:val="both"/>
-        <w:rPr>
-          <w:szCs w:val="24"/>
-        </w:rPr>
-      </w:pPr>
-      <w:r>
-        <w:rPr>
-          <w:szCs w:val="24"/>
-        </w:rPr>
-        <w:t>Les différents formats de fichiers listés ici comprennent au minimum la notion de points et la notion de facette. Les points sont entrés sous la forme des coordonnées x, y, z dans l’espace. Ces points sont rassemblés dans un ou plusieurs tableaux de points. Les facettes sont composées de plusieurs points, au moins 3. En général, les points utilisés par une facette sont repérés par un numéro d’indice dans le tableau des points correspondants.</w:t>
-      </w:r>
-    </w:p>
-    <w:p>
-      <w:pPr>
-        <w:pStyle w:val="Retraitcorpsdetexte21"/>
-        <w:jc w:val="both"/>
-        <w:rPr>
-          <w:szCs w:val="24"/>
-        </w:rPr>
-      </w:pPr>
-      <w:r>
-        <w:rPr>
-          <w:szCs w:val="24"/>
-        </w:rPr>
-        <w:t xml:space="preserve">La plupart des formats connaissent la notion d’objet. C’est un ensemble de facettes groupées, généralement par fonctionnalité : une aile d’avion, une tuyère, une roue, … </w:t>
-      </w:r>
-    </w:p>
-    <w:p>
-      <w:pPr>
-        <w:pStyle w:val="Retraitcorpsdetexte21"/>
-        <w:jc w:val="both"/>
-        <w:rPr>
-          <w:szCs w:val="24"/>
-        </w:rPr>
-      </w:pPr>
-      <w:r>
-        <w:rPr>
-          <w:szCs w:val="24"/>
-        </w:rPr>
-        <w:t xml:space="preserve">La plupart des formats connaissent la notion de normale à la facette. Deux types de normales existent : celle au barycentre de la facette et celles aux sommets de la facette. Dans le premier cas, il n’y a qu’une seule normale par facette, même si la facette comporte plus de trois points pas forcément coplanaires. La normale utilisée est alors plus ou moins une direction normale moyenne. Dans le second cas, il y a autant de normales que de sommets. Ces normales sont utilisées pour lisser en apparence les facettes jointives : le lissage de Gouraud notamment utilise ces normales pour calculer une apparence lissée </w:t>
-      </w:r>
-      <w:r>
-        <w:rPr>
-          <w:szCs w:val="24"/>
-        </w:rPr>
-        <w:t xml:space="preserve">des </w:t>
-      </w:r>
-      <w:r>
-        <w:rPr>
-          <w:szCs w:val="24"/>
-        </w:rPr>
-        <w:t>facettes par interpolation bilinéaire. Ce lissage est natif dans OpenGL et utilise directement les possibilités hardware de la carte graphique. Si deux facettes jointives représentent effectivement une surface continue, sans angles, les normales aux sommets de ces deux facettes sont communes. Si par contre, les deux facettes doivent présenter un angle entre elles, on pourra avoir plusieurs normales par sommet, au maximum autant de normales que de facettes partageant ce sommet.</w:t>
-      </w:r>
-    </w:p>
-    <w:p>
-      <w:pPr>
-        <w:pStyle w:val="Retraitcorpsdetexte21"/>
-        <w:jc w:val="both"/>
-        <w:rPr>
-          <w:szCs w:val="24"/>
-        </w:rPr>
-      </w:pPr>
-      <w:r>
-        <w:rPr>
-          <w:szCs w:val="24"/>
-        </w:rPr>
-        <w:t>Le lissage de Gouraud convient bien à la représentation des objets dans OVNI. En chaque sommet d’une facette, à l’aide de la normale au sommet, OpenGL calcule une couleur, ou dans notre cas un niveau de gris, en fonction de la normale au sommet, des conditions d’éclairage liées aux positions de la source et de l’observateur, de la couleur de la facette. La couleur en chaque pixel interne d’une facette est calculée par interpolation bilinéaire sur la couleur de tous ces sommets. Les cartes graphiques modernes implantent dans leur hardware cette fonction. Dans Crira, on va faire un peu différemment et utiliser plutôt un lissage de Phong. Là aussi, on a besoin des normales aux sommets, mais on va d’abord calculer en chaque pixel interne d’une facette une normale par interpolation bilinéaire et c’est seulement ensuite qu’on calcule la « couleur » ou le niveau de gris du pixel. L’algorithme de Phong demande davantage de calcul que celui de Gouraud, mais est plus proche de la vérité. Notons cependant que même si la normale varie d’un pixel à son voisin, la surface d’une facette reste plane, ce qui ne remplace pas complètement une description fine des surfaces.</w:t>
-      </w:r>
-    </w:p>
-    <w:p>
-      <w:pPr>
-        <w:pStyle w:val="Retraitcorpsdetexte21"/>
-        <w:jc w:val="both"/>
-        <w:rPr>
-          <w:szCs w:val="24"/>
-        </w:rPr>
-      </w:pPr>
-      <w:r>
-        <w:rPr>
-          <w:szCs w:val="24"/>
-        </w:rPr>
-        <w:t>En général, mais pas forcément, les objets sont indépendants les uns des autres : chacun a son tableau de points, son tableau de facettes, ses tableaux de normales. Pour OVNI, basé sur l’utilisation du format SDM Oktal-SE, c’est la règle. Il n’y aura donc pas formellement de points communs entre 2 objets.</w:t>
-      </w:r>
-    </w:p>
-    <w:p>
-      <w:pPr>
-        <w:pStyle w:val="Retraitcorpsdetexte21"/>
-        <w:jc w:val="both"/>
-        <w:rPr>
-          <w:szCs w:val="24"/>
-        </w:rPr>
-      </w:pPr>
-      <w:r>
-        <w:rPr>
-          <w:szCs w:val="24"/>
-        </w:rPr>
-        <w:t xml:space="preserve">OVNI ne supporte pas forcément toutes les options de chacun des formats. Par exemple, les couleurs, les textures, sont ignorées. Pour chacun des formats ci-dessous, on indiquera quelles sont les options qui sont reconnues. Dans l’ensemble, une option inconnue est ignorée. Sur l’ensemble des fichiers testés jusqu’à présent, il n’y a que 2 ou 3 cas particuliers qui posent problème. Il suffit alors de lire ce fichier avec un logiciel du commerce comme </w:t>
-      </w:r>
-      <w:proofErr w:type="spellStart"/>
-      <w:r>
-        <w:rPr>
-          <w:szCs w:val="24"/>
-        </w:rPr>
-        <w:t>Deep</w:t>
-      </w:r>
-      <w:proofErr w:type="spellEnd"/>
-      <w:r>
-        <w:rPr>
-          <w:szCs w:val="24"/>
-        </w:rPr>
-        <w:t xml:space="preserve"> Exploration (version 6.2 en 2010) et de réenregistrer le fichier dans le même format. En général, le problème est alors résolu car la fonction un peu spéciale n’est pas reconduite lors de l’enregistrement, quitte à accroître la taille du fichier.</w:t>
-      </w:r>
-    </w:p>
-    <w:p>
-      <w:pPr>
-        <w:pStyle w:val="Retraitcorpsdetexte21"/>
-        <w:jc w:val="both"/>
-        <w:rPr>
-          <w:szCs w:val="24"/>
-        </w:rPr>
-      </w:pPr>
-    </w:p>
-    <w:p>
-      <w:pPr>
-        <w:pStyle w:val="AnnexeTitreniveau2"/>
-        <w:rPr>
-          <w:sz w:val="24"/>
-          <w:szCs w:val="24"/>
-        </w:rPr>
-      </w:pPr>
-      <w:bookmarkStart w:id="118" w:name="_Toc278275773"/>
-      <w:bookmarkStart w:id="119" w:name="_Toc278286095"/>
-      <w:r>
-        <w:rPr>
-          <w:sz w:val="24"/>
-          <w:szCs w:val="24"/>
-        </w:rPr>
-        <w:t>Fichiers SDM Oktal-SE (.bdd)</w:t>
-      </w:r>
       <w:bookmarkEnd w:id="118"/>
-      <w:bookmarkEnd w:id="119"/>
     </w:p>
     <w:p>
       <w:pPr>
@@ -35635,8 +35633,48 @@
         <w:rPr>
           <w:szCs w:val="24"/>
         </w:rPr>
-        <w:t>Le mot clé &lt;OBJET&gt; (ou &lt;OBJECT&gt; en version anglaise) est suivi, sur la même ligne, d’un numéro d’objet et d’un nom d’objet. Attention si ce nom comporte des caractères blancs ou des caractères accentués. En général, OVNI s’en accommode, mais ce n’est pas forcément le cas par ailleurs, notamment dans Crira. Chaque apparition d’une balise &lt;OBJET&gt; défini un nouvel objet. Bien que cela n’ait pas d’importance pour OVNI, il est préférable que deux objets n’aient pas le même numéro ni le même nom.</w:t>
-      </w:r>
+        <w:t xml:space="preserve">Le mot clé &lt;OBJET&gt; (ou &lt;OBJECT&gt; en version anglaise) est suivi, sur la même ligne, d’un numéro d’objet et d’un nom d’objet. </w:t>
+      </w:r>
+      <w:r>
+        <w:rPr>
+          <w:b/>
+          <w:i/>
+          <w:szCs w:val="24"/>
+        </w:rPr>
+        <w:t>Attention si ce nom comporte des caractères blancs ou des caractères accentués</w:t>
+      </w:r>
+      <w:r>
+        <w:rPr>
+          <w:szCs w:val="24"/>
+        </w:rPr>
+        <w:t>. En général, OVNI s’en accommode</w:t>
+      </w:r>
+      <w:r>
+        <w:rPr>
+          <w:szCs w:val="24"/>
+        </w:rPr>
+        <w:t>, du moins si l’encodage du fichier est en utf-8 (sans BOM)</w:t>
+      </w:r>
+      <w:r>
+        <w:rPr>
+          <w:szCs w:val="24"/>
+        </w:rPr>
+        <w:t xml:space="preserve">, mais ce n’est pas forcément le cas par ailleurs, notamment dans Crira. </w:t>
+      </w:r>
+      <w:r>
+        <w:rPr>
+          <w:szCs w:val="24"/>
+        </w:rPr>
+        <w:t xml:space="preserve">En cas de doute, remplacer les caractères accentués par des caractères équivalents, sans accent. </w:t>
+      </w:r>
+      <w:r>
+        <w:rPr>
+          <w:szCs w:val="24"/>
+        </w:rPr>
+        <w:t>Chaque apparition d’une balise &lt;OBJET&gt; défini un nouvel objet. Bien que cela n’ait pas d’importance pour OVNI, il est préférable que deux objets n’aient pas le même numéro ni le même nom.</w:t>
+      </w:r>
+      <w:bookmarkStart w:id="119" w:name="_GoBack"/>
+      <w:bookmarkEnd w:id="119"/>
     </w:p>
     <w:p>
       <w:pPr>
@@ -35728,7 +35766,14 @@
         <w:rPr>
           <w:szCs w:val="24"/>
         </w:rPr>
-        <w:t>Les lignes suivantes comportent d’abord le numéro de la facette, suivi du nombre de sommets de la facette et enfin, pour chaque sommet, le numéro d’indice des sommets dans le tableau des points. La numérotation des facettes commence à 1. Il doit y en avoir autant que de nombre déclaré sur la ligne du mot clé. S’il manque une valeur, OVNI le signalera.</w:t>
+        <w:t xml:space="preserve">Les lignes suivantes comportent d’abord le numéro de la facette, suivi du nombre de sommets de la facette et enfin, pour chaque sommet, le numéro d’indice des sommets dans </w:t>
+      </w:r>
+      <w:r>
+        <w:rPr>
+          <w:szCs w:val="24"/>
+        </w:rPr>
+        <w:lastRenderedPageBreak/>
+        <w:t>le tableau des points. La numérotation des facettes commence à 1. Il doit y en avoir autant que de nombre déclaré sur la ligne du mot clé. S’il manque une valeur, OVNI le signalera.</w:t>
       </w:r>
     </w:p>
     <w:p>
@@ -36060,7 +36105,14 @@
         <w:rPr>
           <w:szCs w:val="24"/>
         </w:rPr>
-        <w:t xml:space="preserve">Il est suivi d’un certain nombre de groupe de lignes, autant que le nombre annoncé avec le mot clé. Chaque groupe de ligne commence par le numéro de la facette à laquelle on affecte les attributs. Les différents attributs sont repérés par des sous-mots clés </w:t>
+        <w:t xml:space="preserve">Il est suivi d’un certain nombre de groupe de lignes, autant que le nombre annoncé avec le mot clé. Chaque groupe de ligne commence par le numéro de la facette à laquelle on </w:t>
+      </w:r>
+      <w:r>
+        <w:rPr>
+          <w:szCs w:val="24"/>
+        </w:rPr>
+        <w:lastRenderedPageBreak/>
+        <w:t xml:space="preserve">affecte les attributs. Les différents attributs sont repérés par des sous-mots clés </w:t>
       </w:r>
       <w:proofErr w:type="gramStart"/>
       <w:r>
@@ -36074,14 +36126,7 @@
         <w:rPr>
           <w:szCs w:val="24"/>
         </w:rPr>
-        <w:t xml:space="preserve">. Seule la première ligne correspondant à une facette contient son numéro. </w:t>
-      </w:r>
-      <w:r>
-        <w:rPr>
-          <w:szCs w:val="24"/>
-        </w:rPr>
-        <w:lastRenderedPageBreak/>
-        <w:t xml:space="preserve">Les lignes suivantes qui concernent la même facette ne répètent pas ce numéro. Seul le </w:t>
+        <w:t xml:space="preserve">. Seule la première ligne correspondant à une facette contient son numéro. Les lignes suivantes qui concernent la même facette ne répètent pas ce numéro. Seul le </w:t>
       </w:r>
       <w:proofErr w:type="spellStart"/>
       <w:r>
@@ -36474,6 +36519,7 @@
           <w:rFonts w:ascii="Courier New" w:hAnsi="Courier New" w:cs="Courier New"/>
           <w:szCs w:val="24"/>
         </w:rPr>
+        <w:lastRenderedPageBreak/>
         <w:t>1.0 1.0 1.0</w:t>
       </w:r>
     </w:p>
@@ -36508,7 +36554,6 @@
           <w:rFonts w:ascii="Courier New" w:hAnsi="Courier New" w:cs="Courier New"/>
           <w:szCs w:val="24"/>
         </w:rPr>
-        <w:lastRenderedPageBreak/>
         <w:t>4 0 5 6 4</w:t>
       </w:r>
     </w:p>
@@ -36806,14 +36851,14 @@
         <w:rPr>
           <w:szCs w:val="24"/>
         </w:rPr>
-        <w:t xml:space="preserve">À la différence des autres formats présentés ici, la notion de point est commune à tous les objets : il n’y a qu’une seule numérotation des points, valable pour tous les objets, même si le tableau de points est entré en plusieurs fois. L’avantage, c’est qu’un même point peut être utilisé par plusieurs objets, ce qui facilite les calculs de normales aux sommets communs à ces objets. L’inconvénient est qu’on perd l’indépendance totale des objets. Dans OVNI, l’indépendance des objets étant la règle, on s’arrange pour que dès la lecture du fichier, les points communs pour le fichier OBJ mais appartenant à plusieurs objets, soient en fait dupliqués. La méthode originale utilisée dans OVNI consistait, dans un premier temps, à </w:t>
+        <w:t xml:space="preserve">À la différence des autres formats présentés ici, la notion de point est commune à tous les objets : il n’y a qu’une seule numérotation des points, valable pour tous les objets, même si le tableau de points est entré en plusieurs fois. L’avantage, c’est qu’un même point peut être utilisé par plusieurs objets, ce qui facilite les calculs de normales aux sommets communs à ces objets. L’inconvénient est qu’on perd l’indépendance totale des objets. Dans OVNI, l’indépendance des objets étant la règle, on s’arrange pour que dès la lecture du </w:t>
       </w:r>
       <w:r>
         <w:rPr>
           <w:szCs w:val="24"/>
         </w:rPr>
         <w:lastRenderedPageBreak/>
-        <w:t>dupliquer tout le tableau de points dans tous les objets, puis dans un second temps, objet par objet, à simplifier la BDD en éliminant dans chacun d’eux les points inutilisés. Cette méthode était simple à mettre en œuvre, mais a posé problème sur de grosses bases de données avec beaucoup de points et beaucoup d’objet, car on a besoin temporairement de beaucoup d’espace mémoire. Dans quelques cas particuliers, cela conduisait même à un dépassement de la capacité d’adressage de Windows 32 bits. C’est la raison qui a motivé l’introduction d’une méthode de lecture optimisée de ces fichiers, proposée en option dans le menu Fichier/Préférences. C’est maintenant la méthode par défaut, mais l’ancienne méthode est toujours présente et activable car la nouvelle est optimisée en occupation de place mémoire, mais est plus longue à l’exécution.</w:t>
+        <w:t>fichier, les points communs pour le fichier OBJ mais appartenant à plusieurs objets, soient en fait dupliqués. La méthode originale utilisée dans OVNI consistait, dans un premier temps, à dupliquer tout le tableau de points dans tous les objets, puis dans un second temps, objet par objet, à simplifier la BDD en éliminant dans chacun d’eux les points inutilisés. Cette méthode était simple à mettre en œuvre, mais a posé problème sur de grosses bases de données avec beaucoup de points et beaucoup d’objet, car on a besoin temporairement de beaucoup d’espace mémoire. Dans quelques cas particuliers, cela conduisait même à un dépassement de la capacité d’adressage de Windows 32 bits. C’est la raison qui a motivé l’introduction d’une méthode de lecture optimisée de ces fichiers, proposée en option dans le menu Fichier/Préférences. C’est maintenant la méthode par défaut, mais l’ancienne méthode est toujours présente et activable car la nouvelle est optimisée en occupation de place mémoire, mais est plus longue à l’exécution.</w:t>
       </w:r>
     </w:p>
     <w:p>
@@ -37266,7 +37311,14 @@
         <w:rPr>
           <w:szCs w:val="24"/>
         </w:rPr>
-        <w:t xml:space="preserve">, curv2, surf, la possibilité d’utiliser des surfaces de Bézier, la possibilité d’avoir un fichier comportant le même objet sous plusieurs résolutions avec le mot clé </w:t>
+        <w:t xml:space="preserve">, curv2, </w:t>
+      </w:r>
+      <w:r>
+        <w:rPr>
+          <w:szCs w:val="24"/>
+        </w:rPr>
+        <w:lastRenderedPageBreak/>
+        <w:t xml:space="preserve">surf, la possibilité d’utiliser des surfaces de Bézier, la possibilité d’avoir un fichier comportant le même objet sous plusieurs résolutions avec le mot clé </w:t>
       </w:r>
       <w:proofErr w:type="spellStart"/>
       <w:r>
@@ -37295,7 +37347,6 @@
         <w:rPr>
           <w:szCs w:val="24"/>
         </w:rPr>
-        <w:lastRenderedPageBreak/>
         <w:t>Il existe aussi un mot clé s pour « </w:t>
       </w:r>
       <w:proofErr w:type="spellStart"/>
@@ -37706,7 +37757,14 @@
         <w:rPr>
           <w:szCs w:val="24"/>
         </w:rPr>
-        <w:t xml:space="preserve"> n’est ici que pour identifier le type de fichier car elle n’est pas imposée par </w:t>
+        <w:t xml:space="preserve"> n’est ici que pour identifier le </w:t>
+      </w:r>
+      <w:r>
+        <w:rPr>
+          <w:szCs w:val="24"/>
+        </w:rPr>
+        <w:lastRenderedPageBreak/>
+        <w:t xml:space="preserve">type de fichier car elle n’est pas imposée par </w:t>
       </w:r>
       <w:proofErr w:type="spellStart"/>
       <w:r>
@@ -37720,14 +37778,7 @@
         <w:rPr>
           <w:szCs w:val="24"/>
         </w:rPr>
-        <w:t xml:space="preserve">. De toutes les façons, ce n’est pas sur </w:t>
-      </w:r>
-      <w:r>
-        <w:rPr>
-          <w:szCs w:val="24"/>
-        </w:rPr>
-        <w:lastRenderedPageBreak/>
-        <w:t>l’extension qu’OVNI choisi le type de traitement à appliquer en lecture, mais sur le contenu du fichier dont il cherche à reconnaître quelques caractéristiques.</w:t>
+        <w:t>. De toutes les façons, ce n’est pas sur l’extension qu’OVNI choisi le type de traitement à appliquer en lecture, mais sur le contenu du fichier dont il cherche à reconnaître quelques caractéristiques.</w:t>
       </w:r>
     </w:p>
     <w:p>
@@ -38163,6 +38214,7 @@
         <w:rPr>
           <w:szCs w:val="24"/>
         </w:rPr>
+        <w:lastRenderedPageBreak/>
         <w:t>Viennent ensuite plusieurs lignes contenant chacune les 3 coordonnées x, y et z des sommets de facettes. Le nombre de sommets à lire est déterminé à l’aide de la première valeur n lue dans chaque groupe de données. Il y en a (n-2)/3.</w:t>
       </w:r>
     </w:p>
@@ -38178,7 +38230,6 @@
         <w:rPr>
           <w:szCs w:val="24"/>
         </w:rPr>
-        <w:lastRenderedPageBreak/>
         <w:t>Ce sera ensuite à OVNI de calculer les différentes normales, cette notion n’étant pas connue dans ce format.</w:t>
       </w:r>
     </w:p>
@@ -38620,14 +38671,14 @@
         <w:rPr>
           <w:szCs w:val="24"/>
         </w:rPr>
-        <w:t xml:space="preserve">. Comme pour les autres formats, l’implémentation de G3D dans OVNI est partielle et ne concerne que les fonctions utiles à un transfert vers le format SDM d’Oktal-SE. Crira supportera très probablement dans le futur le format G3D en plus de SDM, mais ce n’est pas le cas aujourd’hui. D’autre part, cette implémentation n’a été testée que sur </w:t>
+        <w:t xml:space="preserve">. Comme pour les autres formats, l’implémentation de G3D dans </w:t>
       </w:r>
       <w:r>
         <w:rPr>
           <w:szCs w:val="24"/>
         </w:rPr>
         <w:lastRenderedPageBreak/>
-        <w:t xml:space="preserve">un nombre très restreint de bases de données d’avions, trois ou quatre. On peut donc s’attendre à découvrir des manques lors de la lecture d’autres bases de données. En particulier, le format G3D, tout comme le format OBJ par exemple et également le format SDM, supporte plusieurs niveaux de détails (ou </w:t>
+        <w:t xml:space="preserve">OVNI est partielle et ne concerne que les fonctions utiles à un transfert vers le format SDM d’Oktal-SE. Crira supportera très probablement dans le futur le format G3D en plus de SDM, mais ce n’est pas le cas aujourd’hui. D’autre part, cette implémentation n’a été testée que sur un nombre très restreint de bases de données d’avions, trois ou quatre. On peut donc s’attendre à découvrir des manques lors de la lecture d’autres bases de données. En particulier, le format G3D, tout comme le format OBJ par exemple et également le format SDM, supporte plusieurs niveaux de détails (ou </w:t>
       </w:r>
       <w:r>
         <w:rPr>
@@ -39250,6 +39301,7 @@
         <w:rPr>
           <w:szCs w:val="24"/>
         </w:rPr>
+        <w:lastRenderedPageBreak/>
         <w:t>un numéro de facette via le mot clé &lt;facette&gt;</w:t>
       </w:r>
     </w:p>
@@ -39321,7 +39373,6 @@
         <w:rPr>
           <w:szCs w:val="24"/>
         </w:rPr>
-        <w:lastRenderedPageBreak/>
         <w:t>les 3 coordonnées de la normale au barycentre de chaque facette via le mot clé &lt;</w:t>
       </w:r>
       <w:proofErr w:type="spellStart"/>
@@ -45924,7 +45975,7 @@
             <w:rPr>
               <w:noProof/>
             </w:rPr>
-            <w:t>24</w:t>
+            <w:t>50</w:t>
           </w:r>
           <w:r>
             <w:fldChar w:fldCharType="end"/>
@@ -45932,14 +45983,27 @@
           <w:r>
             <w:t>/</w:t>
           </w:r>
-          <w:fldSimple w:instr=" NUMPAGES ">
-            <w:r>
-              <w:rPr>
-                <w:noProof/>
-              </w:rPr>
-              <w:t>70</w:t>
-            </w:r>
-          </w:fldSimple>
+          <w:r>
+            <w:fldChar w:fldCharType="begin"/>
+          </w:r>
+          <w:r>
+            <w:instrText xml:space="preserve"> NUMPAGES </w:instrText>
+          </w:r>
+          <w:r>
+            <w:fldChar w:fldCharType="separate"/>
+          </w:r>
+          <w:r>
+            <w:rPr>
+              <w:noProof/>
+            </w:rPr>
+            <w:t>70</w:t>
+          </w:r>
+          <w:r>
+            <w:rPr>
+              <w:noProof/>
+            </w:rPr>
+            <w:fldChar w:fldCharType="end"/>
+          </w:r>
         </w:p>
       </w:tc>
     </w:tr>
@@ -46010,28 +46074,28 @@
         <v:path o:extrusionok="f" gradientshapeok="t" o:connecttype="rect"/>
         <o:lock v:ext="edit" aspectratio="t"/>
       </v:shapetype>
-      <v:shape id="_x0000_i1046" type="#_x0000_t75" style="width:15.75pt;height:15.75pt" o:bullet="t">
+      <v:shape id="_x0000_i1034" type="#_x0000_t75" style="width:15.75pt;height:15.75pt" o:bullet="t">
         <v:imagedata r:id="rId1" o:title="plein"/>
       </v:shape>
     </w:pict>
   </w:numPicBullet>
   <w:numPicBullet w:numPicBulletId="1">
     <w:pict>
-      <v:shape id="_x0000_i1047" type="#_x0000_t75" style="width:12pt;height:12pt" o:bullet="t">
+      <v:shape id="_x0000_i1035" type="#_x0000_t75" style="width:12pt;height:12pt" o:bullet="t">
         <v:imagedata r:id="rId2" o:title=""/>
       </v:shape>
     </w:pict>
   </w:numPicBullet>
   <w:numPicBullet w:numPicBulletId="2">
     <w:pict>
-      <v:shape id="_x0000_i1048" type="#_x0000_t75" style="width:6pt;height:6pt" o:bullet="t">
+      <v:shape id="_x0000_i1036" type="#_x0000_t75" style="width:6pt;height:6pt" o:bullet="t">
         <v:imagedata r:id="rId3" o:title="materiau"/>
       </v:shape>
     </w:pict>
   </w:numPicBullet>
   <w:numPicBullet w:numPicBulletId="3">
     <w:pict>
-      <v:shape id="_x0000_i1049" type="#_x0000_t75" style="width:12pt;height:12pt" o:bullet="t">
+      <v:shape id="_x0000_i1037" type="#_x0000_t75" style="width:12pt;height:12pt" o:bullet="t">
         <v:imagedata r:id="rId4" o:title=""/>
       </v:shape>
     </w:pict>
@@ -55788,7 +55852,7 @@
 </file>
 
 <file path=customXml/itemProps1.xml><?xml version="1.0" encoding="utf-8"?>
-<ds:datastoreItem xmlns:ds="http://schemas.openxmlformats.org/officeDocument/2006/customXml" ds:itemID="{6F387A4F-89B2-40A4-954D-5BFF39225F2E}">
+<ds:datastoreItem xmlns:ds="http://schemas.openxmlformats.org/officeDocument/2006/customXml" ds:itemID="{625AE227-FBF4-4604-98AE-F11FF5D33720}">
   <ds:schemaRefs>
     <ds:schemaRef ds:uri="http://schemas.openxmlformats.org/officeDocument/2006/bibliography"/>
   </ds:schemaRefs>

</xml_diff>

<commit_message>
Mise à jour mineure du manuel
</commit_message>
<xml_diff>
--- a/Ovni_Executable/Manuels/MU_V5.docx
+++ b/Ovni_Executable/Manuels/MU_V5.docx
@@ -12533,7 +12533,19 @@
         <w:rPr>
           <w:szCs w:val="24"/>
         </w:rPr>
-        <w:t>ème sous-menu est la fonction classique Enregistrer. Elle sauvegarde la base de données au format au format SDM Oktal (extension .</w:t>
+        <w:t>ème sous-menu est la fonction classique Enregistrer. Elle sauvegarde</w:t>
+      </w:r>
+      <w:r>
+        <w:rPr>
+          <w:szCs w:val="24"/>
+        </w:rPr>
+        <w:t>, par défaut,</w:t>
+      </w:r>
+      <w:r>
+        <w:rPr>
+          <w:szCs w:val="24"/>
+        </w:rPr>
+        <w:t xml:space="preserve"> la base de données au format au format SDM Oktal (extension .</w:t>
       </w:r>
       <w:proofErr w:type="spellStart"/>
       <w:r>
@@ -12547,7 +12559,13 @@
         <w:rPr>
           <w:szCs w:val="24"/>
         </w:rPr>
-        <w:t xml:space="preserve">). </w:t>
+        <w:t>).</w:t>
+      </w:r>
+      <w:r>
+        <w:rPr>
+          <w:szCs w:val="24"/>
+        </w:rPr>
+        <w:t xml:space="preserve"> </w:t>
       </w:r>
       <w:r>
         <w:rPr>
@@ -12561,7 +12579,15 @@
         <w:rPr>
           <w:szCs w:val="24"/>
         </w:rPr>
-        <w:t xml:space="preserve">, dans le cas où on a fusionné avec d’autres bases de données, c’est le premier nom entré qui est retenu dans cette fonction. Si on veut conserver séparément chacune des </w:t>
+        <w:t>, dans le cas où on a fusionné avec d’autres bases</w:t>
+      </w:r>
+      <w:bookmarkStart w:id="42" w:name="_GoBack"/>
+      <w:bookmarkEnd w:id="42"/>
+      <w:r>
+        <w:rPr>
+          <w:szCs w:val="24"/>
+        </w:rPr>
+        <w:t xml:space="preserve"> de données, c’est le premier nom entré qui est retenu dans cette fonction. Si on veut conserver séparément chacune des </w:t>
       </w:r>
       <w:proofErr w:type="spellStart"/>
       <w:r>
@@ -12642,6 +12668,40 @@
           <w:szCs w:val="24"/>
         </w:rPr>
         <w:t>La possibilité d’enregistrer dans le format .off n’a pas été reprise dans cette version wxWidgets (en fait, très rarement utilisée dans le contexte Crira).</w:t>
+      </w:r>
+      <w:r>
+        <w:rPr>
+          <w:szCs w:val="24"/>
+        </w:rPr>
+        <w:t xml:space="preserve"> Il est maintenant possible d’enregistrer sous les formats </w:t>
+      </w:r>
+      <w:proofErr w:type="spellStart"/>
+      <w:r>
+        <w:rPr>
+          <w:szCs w:val="24"/>
+        </w:rPr>
+        <w:t>Wavefont</w:t>
+      </w:r>
+      <w:proofErr w:type="spellEnd"/>
+      <w:r>
+        <w:rPr>
+          <w:szCs w:val="24"/>
+        </w:rPr>
+        <w:t xml:space="preserve"> </w:t>
+      </w:r>
+      <w:proofErr w:type="spellStart"/>
+      <w:r>
+        <w:rPr>
+          <w:szCs w:val="24"/>
+        </w:rPr>
+        <w:t>obj</w:t>
+      </w:r>
+      <w:proofErr w:type="spellEnd"/>
+      <w:r>
+        <w:rPr>
+          <w:szCs w:val="24"/>
+        </w:rPr>
+        <w:t xml:space="preserve"> et XML G3D.</w:t>
       </w:r>
     </w:p>
     <w:p>
@@ -14556,10 +14616,10 @@
           <w:szCs w:val="24"/>
         </w:rPr>
       </w:pPr>
-      <w:bookmarkStart w:id="42" w:name="_Ref277766465"/>
-      <w:bookmarkStart w:id="43" w:name="_Toc278275740"/>
-      <w:bookmarkStart w:id="44" w:name="_Toc278286063"/>
-      <w:bookmarkStart w:id="45" w:name="_Toc19803672"/>
+      <w:bookmarkStart w:id="43" w:name="_Ref277766465"/>
+      <w:bookmarkStart w:id="44" w:name="_Toc278275740"/>
+      <w:bookmarkStart w:id="45" w:name="_Toc278286063"/>
+      <w:bookmarkStart w:id="46" w:name="_Toc19803672"/>
       <w:r>
         <w:rPr>
           <w:sz w:val="24"/>
@@ -14567,10 +14627,10 @@
         </w:rPr>
         <w:t>Le menu Affichage</w:t>
       </w:r>
-      <w:bookmarkEnd w:id="42"/>
       <w:bookmarkEnd w:id="43"/>
       <w:bookmarkEnd w:id="44"/>
       <w:bookmarkEnd w:id="45"/>
+      <w:bookmarkEnd w:id="46"/>
     </w:p>
     <w:tbl>
       <w:tblPr>
@@ -15600,9 +15660,9 @@
           <w:szCs w:val="24"/>
         </w:rPr>
       </w:pPr>
-      <w:bookmarkStart w:id="46" w:name="_Toc278275741"/>
-      <w:bookmarkStart w:id="47" w:name="_Toc278286064"/>
-      <w:bookmarkStart w:id="48" w:name="_Toc19803673"/>
+      <w:bookmarkStart w:id="47" w:name="_Toc278275741"/>
+      <w:bookmarkStart w:id="48" w:name="_Toc278286064"/>
+      <w:bookmarkStart w:id="49" w:name="_Toc19803673"/>
       <w:r>
         <w:rPr>
           <w:sz w:val="24"/>
@@ -15611,9 +15671,9 @@
         <w:lastRenderedPageBreak/>
         <w:t>Le menu Primitive</w:t>
       </w:r>
-      <w:bookmarkEnd w:id="46"/>
       <w:bookmarkEnd w:id="47"/>
       <w:bookmarkEnd w:id="48"/>
+      <w:bookmarkEnd w:id="49"/>
     </w:p>
     <w:tbl>
       <w:tblPr>
@@ -16596,10 +16656,10 @@
           <w:szCs w:val="24"/>
         </w:rPr>
       </w:pPr>
-      <w:bookmarkStart w:id="49" w:name="_Ref277766531"/>
-      <w:bookmarkStart w:id="50" w:name="_Toc278275742"/>
-      <w:bookmarkStart w:id="51" w:name="_Toc278286065"/>
-      <w:bookmarkStart w:id="52" w:name="_Toc19803674"/>
+      <w:bookmarkStart w:id="50" w:name="_Ref277766531"/>
+      <w:bookmarkStart w:id="51" w:name="_Toc278275742"/>
+      <w:bookmarkStart w:id="52" w:name="_Toc278286065"/>
+      <w:bookmarkStart w:id="53" w:name="_Toc19803674"/>
       <w:r>
         <w:rPr>
           <w:sz w:val="24"/>
@@ -16608,10 +16668,10 @@
         <w:lastRenderedPageBreak/>
         <w:t>Le menu Repérage</w:t>
       </w:r>
-      <w:bookmarkEnd w:id="49"/>
       <w:bookmarkEnd w:id="50"/>
       <w:bookmarkEnd w:id="51"/>
       <w:bookmarkEnd w:id="52"/>
+      <w:bookmarkEnd w:id="53"/>
     </w:p>
     <w:p>
       <w:pPr>
@@ -18104,9 +18164,9 @@
           <w:szCs w:val="24"/>
         </w:rPr>
       </w:pPr>
-      <w:bookmarkStart w:id="53" w:name="_Toc278275743"/>
-      <w:bookmarkStart w:id="54" w:name="_Toc278286066"/>
-      <w:bookmarkStart w:id="55" w:name="_Toc19803675"/>
+      <w:bookmarkStart w:id="54" w:name="_Toc278275743"/>
+      <w:bookmarkStart w:id="55" w:name="_Toc278286066"/>
+      <w:bookmarkStart w:id="56" w:name="_Toc19803675"/>
       <w:r>
         <w:rPr>
           <w:sz w:val="24"/>
@@ -18114,9 +18174,9 @@
         </w:rPr>
         <w:t>Le menu Image</w:t>
       </w:r>
-      <w:bookmarkEnd w:id="53"/>
       <w:bookmarkEnd w:id="54"/>
       <w:bookmarkEnd w:id="55"/>
+      <w:bookmarkEnd w:id="56"/>
     </w:p>
     <w:tbl>
       <w:tblPr>
@@ -18454,9 +18514,9 @@
           <w:szCs w:val="24"/>
         </w:rPr>
       </w:pPr>
-      <w:bookmarkStart w:id="56" w:name="_Toc278275744"/>
-      <w:bookmarkStart w:id="57" w:name="_Toc278286067"/>
-      <w:bookmarkStart w:id="58" w:name="_Toc19803676"/>
+      <w:bookmarkStart w:id="57" w:name="_Toc278275744"/>
+      <w:bookmarkStart w:id="58" w:name="_Toc278286067"/>
+      <w:bookmarkStart w:id="59" w:name="_Toc19803676"/>
       <w:r>
         <w:rPr>
           <w:sz w:val="24"/>
@@ -18464,9 +18524,9 @@
         </w:rPr>
         <w:t>Le menu Déplacement</w:t>
       </w:r>
-      <w:bookmarkEnd w:id="56"/>
       <w:bookmarkEnd w:id="57"/>
       <w:bookmarkEnd w:id="58"/>
+      <w:bookmarkEnd w:id="59"/>
     </w:p>
     <w:p>
       <w:pPr>
@@ -18517,9 +18577,9 @@
           <w:szCs w:val="24"/>
         </w:rPr>
       </w:pPr>
-      <w:bookmarkStart w:id="59" w:name="_Toc278275745"/>
-      <w:bookmarkStart w:id="60" w:name="_Toc278286068"/>
-      <w:bookmarkStart w:id="61" w:name="_Toc19803677"/>
+      <w:bookmarkStart w:id="60" w:name="_Toc278275745"/>
+      <w:bookmarkStart w:id="61" w:name="_Toc278286068"/>
+      <w:bookmarkStart w:id="62" w:name="_Toc19803677"/>
       <w:r>
         <w:rPr>
           <w:sz w:val="24"/>
@@ -18528,9 +18588,9 @@
         <w:lastRenderedPageBreak/>
         <w:t>Le menu Outils</w:t>
       </w:r>
-      <w:bookmarkEnd w:id="59"/>
       <w:bookmarkEnd w:id="60"/>
       <w:bookmarkEnd w:id="61"/>
+      <w:bookmarkEnd w:id="62"/>
     </w:p>
     <w:tbl>
       <w:tblPr>
@@ -19053,7 +19113,7 @@
           <w:szCs w:val="24"/>
         </w:rPr>
       </w:pPr>
-      <w:bookmarkStart w:id="62" w:name="_Ref277763465"/>
+      <w:bookmarkStart w:id="63" w:name="_Ref277763465"/>
       <w:r>
         <w:rPr>
           <w:sz w:val="24"/>
@@ -19062,7 +19122,7 @@
         <w:lastRenderedPageBreak/>
         <w:t>Sous menu Sélections et Déplacements</w:t>
       </w:r>
-      <w:bookmarkEnd w:id="62"/>
+      <w:bookmarkEnd w:id="63"/>
     </w:p>
     <w:tbl>
       <w:tblPr>
@@ -20686,7 +20746,7 @@
           <w:szCs w:val="24"/>
         </w:rPr>
       </w:pPr>
-      <w:bookmarkStart w:id="63" w:name="_Ref277763485"/>
+      <w:bookmarkStart w:id="64" w:name="_Ref277763485"/>
       <w:r>
         <w:rPr>
           <w:sz w:val="24"/>
@@ -20694,7 +20754,7 @@
         </w:rPr>
         <w:t>Sous menu Modifications</w:t>
       </w:r>
-      <w:bookmarkEnd w:id="63"/>
+      <w:bookmarkEnd w:id="64"/>
     </w:p>
     <w:tbl>
       <w:tblPr>
@@ -26721,9 +26781,9 @@
           <w:szCs w:val="24"/>
         </w:rPr>
       </w:pPr>
-      <w:bookmarkStart w:id="64" w:name="_Toc278275746"/>
-      <w:bookmarkStart w:id="65" w:name="_Toc278286069"/>
-      <w:bookmarkStart w:id="66" w:name="_Toc19803678"/>
+      <w:bookmarkStart w:id="65" w:name="_Toc278275746"/>
+      <w:bookmarkStart w:id="66" w:name="_Toc278286069"/>
+      <w:bookmarkStart w:id="67" w:name="_Toc19803678"/>
       <w:r>
         <w:rPr>
           <w:sz w:val="24"/>
@@ -26732,9 +26792,9 @@
         <w:lastRenderedPageBreak/>
         <w:t>Le menu Transformations</w:t>
       </w:r>
-      <w:bookmarkEnd w:id="64"/>
       <w:bookmarkEnd w:id="65"/>
       <w:bookmarkEnd w:id="66"/>
+      <w:bookmarkEnd w:id="67"/>
     </w:p>
     <w:tbl>
       <w:tblPr>
@@ -27234,9 +27294,9 @@
           <w:szCs w:val="24"/>
         </w:rPr>
       </w:pPr>
-      <w:bookmarkStart w:id="67" w:name="_Toc278275747"/>
-      <w:bookmarkStart w:id="68" w:name="_Toc278286070"/>
-      <w:bookmarkStart w:id="69" w:name="_Toc19803679"/>
+      <w:bookmarkStart w:id="68" w:name="_Toc278275747"/>
+      <w:bookmarkStart w:id="69" w:name="_Toc278286070"/>
+      <w:bookmarkStart w:id="70" w:name="_Toc19803679"/>
       <w:r>
         <w:rPr>
           <w:sz w:val="24"/>
@@ -27244,9 +27304,9 @@
         </w:rPr>
         <w:t>Le menu Options</w:t>
       </w:r>
-      <w:bookmarkEnd w:id="67"/>
       <w:bookmarkEnd w:id="68"/>
       <w:bookmarkEnd w:id="69"/>
+      <w:bookmarkEnd w:id="70"/>
     </w:p>
     <w:tbl>
       <w:tblPr>
@@ -27566,9 +27626,9 @@
           <w:szCs w:val="24"/>
         </w:rPr>
       </w:pPr>
-      <w:bookmarkStart w:id="70" w:name="_Toc278275748"/>
-      <w:bookmarkStart w:id="71" w:name="_Toc278286071"/>
-      <w:bookmarkStart w:id="72" w:name="_Toc19803680"/>
+      <w:bookmarkStart w:id="71" w:name="_Toc278275748"/>
+      <w:bookmarkStart w:id="72" w:name="_Toc278286071"/>
+      <w:bookmarkStart w:id="73" w:name="_Toc19803680"/>
       <w:r>
         <w:rPr>
           <w:sz w:val="24"/>
@@ -27576,9 +27636,9 @@
         </w:rPr>
         <w:t>Le menu Aide</w:t>
       </w:r>
-      <w:bookmarkEnd w:id="70"/>
       <w:bookmarkEnd w:id="71"/>
       <w:bookmarkEnd w:id="72"/>
+      <w:bookmarkEnd w:id="73"/>
     </w:p>
     <w:p>
       <w:pPr>
@@ -27845,9 +27905,9 @@
           <w:szCs w:val="24"/>
         </w:rPr>
       </w:pPr>
-      <w:bookmarkStart w:id="73" w:name="_Toc278275749"/>
-      <w:bookmarkStart w:id="74" w:name="_Toc278286072"/>
-      <w:bookmarkStart w:id="75" w:name="_Toc19803681"/>
+      <w:bookmarkStart w:id="74" w:name="_Toc278275749"/>
+      <w:bookmarkStart w:id="75" w:name="_Toc278286072"/>
+      <w:bookmarkStart w:id="76" w:name="_Toc19803681"/>
       <w:r>
         <w:rPr>
           <w:sz w:val="24"/>
@@ -27855,9 +27915,9 @@
         </w:rPr>
         <w:t>Les boutons sous la barre de menus</w:t>
       </w:r>
-      <w:bookmarkEnd w:id="73"/>
       <w:bookmarkEnd w:id="74"/>
       <w:bookmarkEnd w:id="75"/>
+      <w:bookmarkEnd w:id="76"/>
     </w:p>
     <w:p>
       <w:pPr>
@@ -29544,10 +29604,10 @@
           <w:szCs w:val="24"/>
         </w:rPr>
       </w:pPr>
-      <w:bookmarkStart w:id="76" w:name="_Ref277770113"/>
-      <w:bookmarkStart w:id="77" w:name="_Toc278275750"/>
-      <w:bookmarkStart w:id="78" w:name="_Toc278286073"/>
-      <w:bookmarkStart w:id="79" w:name="_Toc19803682"/>
+      <w:bookmarkStart w:id="77" w:name="_Ref277770113"/>
+      <w:bookmarkStart w:id="78" w:name="_Toc278275750"/>
+      <w:bookmarkStart w:id="79" w:name="_Toc278286073"/>
+      <w:bookmarkStart w:id="80" w:name="_Toc19803682"/>
       <w:r>
         <w:rPr>
           <w:sz w:val="24"/>
@@ -29556,10 +29616,10 @@
         <w:lastRenderedPageBreak/>
         <w:t>Les raccourcis au clavier</w:t>
       </w:r>
-      <w:bookmarkEnd w:id="76"/>
       <w:bookmarkEnd w:id="77"/>
       <w:bookmarkEnd w:id="78"/>
       <w:bookmarkEnd w:id="79"/>
+      <w:bookmarkEnd w:id="80"/>
     </w:p>
     <w:p>
       <w:pPr>
@@ -31195,7 +31255,7 @@
           <w:szCs w:val="24"/>
         </w:rPr>
       </w:pPr>
-      <w:bookmarkStart w:id="80" w:name="_Toc19803683"/>
+      <w:bookmarkStart w:id="81" w:name="_Toc19803683"/>
       <w:r>
         <w:rPr>
           <w:sz w:val="24"/>
@@ -31203,7 +31263,7 @@
         </w:rPr>
         <w:t>Les menus contextuels</w:t>
       </w:r>
-      <w:bookmarkEnd w:id="80"/>
+      <w:bookmarkEnd w:id="81"/>
     </w:p>
     <w:p>
       <w:pPr>
@@ -31520,11 +31580,11 @@
           <w:szCs w:val="24"/>
         </w:rPr>
       </w:pPr>
-      <w:bookmarkStart w:id="81" w:name="_Toc275182860"/>
-      <w:bookmarkStart w:id="82" w:name="_Toc278275751"/>
-      <w:bookmarkStart w:id="83" w:name="_Toc278286074"/>
-      <w:bookmarkStart w:id="84" w:name="_Toc19803684"/>
-      <w:bookmarkEnd w:id="81"/>
+      <w:bookmarkStart w:id="82" w:name="_Toc275182860"/>
+      <w:bookmarkStart w:id="83" w:name="_Toc278275751"/>
+      <w:bookmarkStart w:id="84" w:name="_Toc278286074"/>
+      <w:bookmarkStart w:id="85" w:name="_Toc19803684"/>
+      <w:bookmarkEnd w:id="82"/>
       <w:r>
         <w:rPr>
           <w:sz w:val="24"/>
@@ -31532,9 +31592,9 @@
         </w:rPr>
         <w:t>Installation</w:t>
       </w:r>
-      <w:bookmarkEnd w:id="82"/>
       <w:bookmarkEnd w:id="83"/>
       <w:bookmarkEnd w:id="84"/>
+      <w:bookmarkEnd w:id="85"/>
     </w:p>
     <w:p>
       <w:pPr>
@@ -31638,10 +31698,10 @@
           <w:szCs w:val="24"/>
         </w:rPr>
       </w:pPr>
-      <w:bookmarkStart w:id="85" w:name="_Toc278275752"/>
-      <w:bookmarkStart w:id="86" w:name="_Toc278286075"/>
-      <w:bookmarkStart w:id="87" w:name="_Ref292204856"/>
-      <w:bookmarkStart w:id="88" w:name="_Toc19803685"/>
+      <w:bookmarkStart w:id="86" w:name="_Toc278275752"/>
+      <w:bookmarkStart w:id="87" w:name="_Toc278286075"/>
+      <w:bookmarkStart w:id="88" w:name="_Ref292204856"/>
+      <w:bookmarkStart w:id="89" w:name="_Toc19803685"/>
       <w:r>
         <w:rPr>
           <w:sz w:val="24"/>
@@ -31656,10 +31716,10 @@
         </w:rPr>
         <w:t>Windows</w:t>
       </w:r>
-      <w:bookmarkEnd w:id="85"/>
       <w:bookmarkEnd w:id="86"/>
       <w:bookmarkEnd w:id="87"/>
       <w:bookmarkEnd w:id="88"/>
+      <w:bookmarkEnd w:id="89"/>
     </w:p>
     <w:p>
       <w:pPr>
@@ -32331,8 +32391,8 @@
           <w:szCs w:val="24"/>
         </w:rPr>
       </w:pPr>
-      <w:bookmarkStart w:id="89" w:name="_Ref292198481"/>
-      <w:bookmarkStart w:id="90" w:name="_Toc19803686"/>
+      <w:bookmarkStart w:id="90" w:name="_Ref292198481"/>
+      <w:bookmarkStart w:id="91" w:name="_Toc19803686"/>
       <w:r>
         <w:rPr>
           <w:sz w:val="24"/>
@@ -32354,8 +32414,8 @@
         </w:rPr>
         <w:t xml:space="preserve"> 1</w:t>
       </w:r>
-      <w:bookmarkEnd w:id="89"/>
       <w:bookmarkEnd w:id="90"/>
+      <w:bookmarkEnd w:id="91"/>
     </w:p>
     <w:p>
       <w:pPr>
@@ -32575,8 +32635,8 @@
           <w:szCs w:val="24"/>
         </w:rPr>
       </w:pPr>
-      <w:bookmarkStart w:id="91" w:name="_Ref292198370"/>
-      <w:bookmarkStart w:id="92" w:name="_Toc19803687"/>
+      <w:bookmarkStart w:id="92" w:name="_Ref292198370"/>
+      <w:bookmarkStart w:id="93" w:name="_Toc19803687"/>
       <w:r>
         <w:rPr>
           <w:sz w:val="24"/>
@@ -32598,7 +32658,7 @@
         </w:rPr>
         <w:t xml:space="preserve"> </w:t>
       </w:r>
-      <w:bookmarkEnd w:id="91"/>
+      <w:bookmarkEnd w:id="92"/>
       <w:r>
         <w:rPr>
           <w:sz w:val="24"/>
@@ -32606,7 +32666,7 @@
         </w:rPr>
         <w:t>2</w:t>
       </w:r>
-      <w:bookmarkEnd w:id="92"/>
+      <w:bookmarkEnd w:id="93"/>
     </w:p>
     <w:p>
       <w:pPr>
@@ -32749,7 +32809,7 @@
           <w:szCs w:val="24"/>
         </w:rPr>
       </w:pPr>
-      <w:bookmarkStart w:id="93" w:name="_Toc19803688"/>
+      <w:bookmarkStart w:id="94" w:name="_Toc19803688"/>
       <w:r>
         <w:rPr>
           <w:sz w:val="24"/>
@@ -32758,7 +32818,7 @@
         <w:lastRenderedPageBreak/>
         <w:t>Librairies diverses</w:t>
       </w:r>
-      <w:bookmarkEnd w:id="93"/>
+      <w:bookmarkEnd w:id="94"/>
     </w:p>
     <w:p>
       <w:pPr>
@@ -32825,9 +32885,9 @@
           <w:szCs w:val="24"/>
         </w:rPr>
       </w:pPr>
-      <w:bookmarkStart w:id="94" w:name="_Toc278275757"/>
-      <w:bookmarkStart w:id="95" w:name="_Toc278286080"/>
-      <w:bookmarkStart w:id="96" w:name="_Toc19803689"/>
+      <w:bookmarkStart w:id="95" w:name="_Toc278275757"/>
+      <w:bookmarkStart w:id="96" w:name="_Toc278286080"/>
+      <w:bookmarkStart w:id="97" w:name="_Toc19803689"/>
       <w:r>
         <w:rPr>
           <w:sz w:val="24"/>
@@ -32835,9 +32895,9 @@
         </w:rPr>
         <w:t>OpenGL</w:t>
       </w:r>
-      <w:bookmarkEnd w:id="94"/>
       <w:bookmarkEnd w:id="95"/>
       <w:bookmarkEnd w:id="96"/>
+      <w:bookmarkEnd w:id="97"/>
     </w:p>
     <w:p>
       <w:pPr>
@@ -32931,9 +32991,9 @@
           <w:szCs w:val="24"/>
         </w:rPr>
       </w:pPr>
-      <w:bookmarkStart w:id="97" w:name="_Toc278275758"/>
-      <w:bookmarkStart w:id="98" w:name="_Toc278286081"/>
-      <w:bookmarkStart w:id="99" w:name="_Toc19803690"/>
+      <w:bookmarkStart w:id="98" w:name="_Toc278275758"/>
+      <w:bookmarkStart w:id="99" w:name="_Toc278286081"/>
+      <w:bookmarkStart w:id="100" w:name="_Toc19803690"/>
       <w:r>
         <w:rPr>
           <w:sz w:val="24"/>
@@ -32941,9 +33001,9 @@
         </w:rPr>
         <w:t>Glut</w:t>
       </w:r>
-      <w:bookmarkEnd w:id="97"/>
       <w:bookmarkEnd w:id="98"/>
       <w:bookmarkEnd w:id="99"/>
+      <w:bookmarkEnd w:id="100"/>
     </w:p>
     <w:p>
       <w:pPr>
@@ -33107,10 +33167,10 @@
           <w:szCs w:val="24"/>
         </w:rPr>
       </w:pPr>
-      <w:bookmarkStart w:id="100" w:name="_Ref277940008"/>
-      <w:bookmarkStart w:id="101" w:name="_Toc278275759"/>
-      <w:bookmarkStart w:id="102" w:name="_Toc278286082"/>
-      <w:bookmarkStart w:id="103" w:name="_Toc19803691"/>
+      <w:bookmarkStart w:id="101" w:name="_Ref277940008"/>
+      <w:bookmarkStart w:id="102" w:name="_Toc278275759"/>
+      <w:bookmarkStart w:id="103" w:name="_Toc278286082"/>
+      <w:bookmarkStart w:id="104" w:name="_Toc19803691"/>
       <w:r>
         <w:rPr>
           <w:sz w:val="24"/>
@@ -33118,10 +33178,10 @@
         </w:rPr>
         <w:t>Lib3ds</w:t>
       </w:r>
-      <w:bookmarkEnd w:id="100"/>
       <w:bookmarkEnd w:id="101"/>
       <w:bookmarkEnd w:id="102"/>
       <w:bookmarkEnd w:id="103"/>
+      <w:bookmarkEnd w:id="104"/>
     </w:p>
     <w:p>
       <w:pPr>
@@ -33330,11 +33390,11 @@
           <w:szCs w:val="24"/>
         </w:rPr>
       </w:pPr>
-      <w:bookmarkStart w:id="104" w:name="_Ref277950534"/>
-      <w:bookmarkStart w:id="105" w:name="_Ref277950536"/>
-      <w:bookmarkStart w:id="106" w:name="_Toc278275760"/>
-      <w:bookmarkStart w:id="107" w:name="_Toc278286083"/>
-      <w:bookmarkStart w:id="108" w:name="_Toc19803692"/>
+      <w:bookmarkStart w:id="105" w:name="_Ref277950534"/>
+      <w:bookmarkStart w:id="106" w:name="_Ref277950536"/>
+      <w:bookmarkStart w:id="107" w:name="_Toc278275760"/>
+      <w:bookmarkStart w:id="108" w:name="_Toc278286083"/>
+      <w:bookmarkStart w:id="109" w:name="_Toc19803692"/>
       <w:proofErr w:type="spellStart"/>
       <w:r>
         <w:rPr>
@@ -33343,11 +33403,11 @@
         </w:rPr>
         <w:t>Expat</w:t>
       </w:r>
-      <w:bookmarkEnd w:id="104"/>
       <w:bookmarkEnd w:id="105"/>
       <w:bookmarkEnd w:id="106"/>
       <w:bookmarkEnd w:id="107"/>
       <w:bookmarkEnd w:id="108"/>
+      <w:bookmarkEnd w:id="109"/>
       <w:proofErr w:type="spellEnd"/>
     </w:p>
     <w:p>
@@ -33614,8 +33674,8 @@
           <w:szCs w:val="24"/>
         </w:rPr>
       </w:pPr>
-      <w:bookmarkStart w:id="109" w:name="_Ref6503175"/>
-      <w:bookmarkStart w:id="110" w:name="_Toc19803693"/>
+      <w:bookmarkStart w:id="110" w:name="_Ref6503175"/>
+      <w:bookmarkStart w:id="111" w:name="_Toc19803693"/>
       <w:r>
         <w:rPr>
           <w:sz w:val="24"/>
@@ -33623,8 +33683,8 @@
         </w:rPr>
         <w:t>Compilation d’OVNI</w:t>
       </w:r>
-      <w:bookmarkEnd w:id="109"/>
       <w:bookmarkEnd w:id="110"/>
+      <w:bookmarkEnd w:id="111"/>
     </w:p>
     <w:p>
       <w:pPr>
@@ -34544,8 +34604,8 @@
           <w:szCs w:val="24"/>
         </w:rPr>
       </w:pPr>
-      <w:bookmarkStart w:id="111" w:name="_Toc278286093"/>
-      <w:bookmarkStart w:id="112" w:name="_Toc19803694"/>
+      <w:bookmarkStart w:id="112" w:name="_Toc278286093"/>
+      <w:bookmarkStart w:id="113" w:name="_Toc19803694"/>
       <w:r>
         <w:rPr>
           <w:sz w:val="24"/>
@@ -34554,8 +34614,8 @@
         <w:lastRenderedPageBreak/>
         <w:t>Format des fichiers 3D</w:t>
       </w:r>
-      <w:bookmarkEnd w:id="111"/>
       <w:bookmarkEnd w:id="112"/>
+      <w:bookmarkEnd w:id="113"/>
     </w:p>
     <w:p>
       <w:pPr>
@@ -34565,10 +34625,10 @@
           <w:szCs w:val="24"/>
         </w:rPr>
       </w:pPr>
-      <w:bookmarkStart w:id="113" w:name="_Toc278275772"/>
-      <w:bookmarkStart w:id="114" w:name="_Toc278286094"/>
-      <w:bookmarkStart w:id="115" w:name="_Ref280085896"/>
-      <w:bookmarkStart w:id="116" w:name="_Ref280085904"/>
+      <w:bookmarkStart w:id="114" w:name="_Toc278275772"/>
+      <w:bookmarkStart w:id="115" w:name="_Toc278286094"/>
+      <w:bookmarkStart w:id="116" w:name="_Ref280085896"/>
+      <w:bookmarkStart w:id="117" w:name="_Ref280085904"/>
       <w:r>
         <w:rPr>
           <w:sz w:val="24"/>
@@ -34576,10 +34636,10 @@
         </w:rPr>
         <w:t>Généralités</w:t>
       </w:r>
-      <w:bookmarkEnd w:id="113"/>
       <w:bookmarkEnd w:id="114"/>
       <w:bookmarkEnd w:id="115"/>
       <w:bookmarkEnd w:id="116"/>
+      <w:bookmarkEnd w:id="117"/>
     </w:p>
     <w:p>
       <w:pPr>
@@ -34714,8 +34774,8 @@
           <w:szCs w:val="24"/>
         </w:rPr>
       </w:pPr>
-      <w:bookmarkStart w:id="117" w:name="_Toc278275773"/>
-      <w:bookmarkStart w:id="118" w:name="_Toc278286095"/>
+      <w:bookmarkStart w:id="118" w:name="_Toc278275773"/>
+      <w:bookmarkStart w:id="119" w:name="_Toc278286095"/>
       <w:r>
         <w:rPr>
           <w:sz w:val="24"/>
@@ -34723,8 +34783,8 @@
         </w:rPr>
         <w:t>Fichiers SDM Oktal-SE (.bdd)</w:t>
       </w:r>
-      <w:bookmarkEnd w:id="117"/>
       <w:bookmarkEnd w:id="118"/>
+      <w:bookmarkEnd w:id="119"/>
     </w:p>
     <w:p>
       <w:pPr>
@@ -35673,8 +35733,6 @@
         </w:rPr>
         <w:t>Chaque apparition d’une balise &lt;OBJET&gt; défini un nouvel objet. Bien que cela n’ait pas d’importance pour OVNI, il est préférable que deux objets n’aient pas le même numéro ni le même nom.</w:t>
       </w:r>
-      <w:bookmarkStart w:id="119" w:name="_GoBack"/>
-      <w:bookmarkEnd w:id="119"/>
     </w:p>
     <w:p>
       <w:pPr>
@@ -45975,7 +46033,7 @@
             <w:rPr>
               <w:noProof/>
             </w:rPr>
-            <w:t>50</w:t>
+            <w:t>15</w:t>
           </w:r>
           <w:r>
             <w:fldChar w:fldCharType="end"/>
@@ -45983,27 +46041,14 @@
           <w:r>
             <w:t>/</w:t>
           </w:r>
-          <w:r>
-            <w:fldChar w:fldCharType="begin"/>
-          </w:r>
-          <w:r>
-            <w:instrText xml:space="preserve"> NUMPAGES </w:instrText>
-          </w:r>
-          <w:r>
-            <w:fldChar w:fldCharType="separate"/>
-          </w:r>
-          <w:r>
-            <w:rPr>
-              <w:noProof/>
-            </w:rPr>
-            <w:t>70</w:t>
-          </w:r>
-          <w:r>
-            <w:rPr>
-              <w:noProof/>
-            </w:rPr>
-            <w:fldChar w:fldCharType="end"/>
-          </w:r>
+          <w:fldSimple w:instr=" NUMPAGES ">
+            <w:r>
+              <w:rPr>
+                <w:noProof/>
+              </w:rPr>
+              <w:t>70</w:t>
+            </w:r>
+          </w:fldSimple>
         </w:p>
       </w:tc>
     </w:tr>
@@ -46074,28 +46119,28 @@
         <v:path o:extrusionok="f" gradientshapeok="t" o:connecttype="rect"/>
         <o:lock v:ext="edit" aspectratio="t"/>
       </v:shapetype>
-      <v:shape id="_x0000_i1034" type="#_x0000_t75" style="width:15.75pt;height:15.75pt" o:bullet="t">
+      <v:shape id="_x0000_i1030" type="#_x0000_t75" style="width:15.75pt;height:15.75pt" o:bullet="t">
         <v:imagedata r:id="rId1" o:title="plein"/>
       </v:shape>
     </w:pict>
   </w:numPicBullet>
   <w:numPicBullet w:numPicBulletId="1">
     <w:pict>
-      <v:shape id="_x0000_i1035" type="#_x0000_t75" style="width:12pt;height:12pt" o:bullet="t">
+      <v:shape id="_x0000_i1031" type="#_x0000_t75" style="width:12pt;height:12pt" o:bullet="t">
         <v:imagedata r:id="rId2" o:title=""/>
       </v:shape>
     </w:pict>
   </w:numPicBullet>
   <w:numPicBullet w:numPicBulletId="2">
     <w:pict>
-      <v:shape id="_x0000_i1036" type="#_x0000_t75" style="width:6pt;height:6pt" o:bullet="t">
+      <v:shape id="_x0000_i1032" type="#_x0000_t75" style="width:6pt;height:6pt" o:bullet="t">
         <v:imagedata r:id="rId3" o:title="materiau"/>
       </v:shape>
     </w:pict>
   </w:numPicBullet>
   <w:numPicBullet w:numPicBulletId="3">
     <w:pict>
-      <v:shape id="_x0000_i1037" type="#_x0000_t75" style="width:12pt;height:12pt" o:bullet="t">
+      <v:shape id="_x0000_i1033" type="#_x0000_t75" style="width:12pt;height:12pt" o:bullet="t">
         <v:imagedata r:id="rId4" o:title=""/>
       </v:shape>
     </w:pict>
@@ -55852,7 +55897,7 @@
 </file>
 
 <file path=customXml/itemProps1.xml><?xml version="1.0" encoding="utf-8"?>
-<ds:datastoreItem xmlns:ds="http://schemas.openxmlformats.org/officeDocument/2006/customXml" ds:itemID="{625AE227-FBF4-4604-98AE-F11FF5D33720}">
+<ds:datastoreItem xmlns:ds="http://schemas.openxmlformats.org/officeDocument/2006/customXml" ds:itemID="{940A8692-D7C7-44CB-8A6F-8DD18746157F}">
   <ds:schemaRefs>
     <ds:schemaRef ds:uri="http://schemas.openxmlformats.org/officeDocument/2006/bibliography"/>
   </ds:schemaRefs>

</xml_diff>

<commit_message>
Enregistrer sous ... accepte le format .off (comme en version Tcl/Tk)
</commit_message>
<xml_diff>
--- a/Ovni_Executable/Manuels/MU_V5.docx
+++ b/Ovni_Executable/Manuels/MU_V5.docx
@@ -2240,6 +2240,125 @@
           </w:p>
         </w:tc>
       </w:tr>
+      <w:tr>
+        <w:trPr>
+          <w:trHeight w:val="454"/>
+        </w:trPr>
+        <w:tc>
+          <w:tcPr>
+            <w:tcW w:w="1066" w:type="dxa"/>
+            <w:tcBorders>
+              <w:top w:val="single" w:sz="6" w:space="0" w:color="auto"/>
+              <w:left w:val="single" w:sz="6" w:space="0" w:color="auto"/>
+              <w:bottom w:val="single" w:sz="6" w:space="0" w:color="auto"/>
+            </w:tcBorders>
+            <w:vAlign w:val="center"/>
+          </w:tcPr>
+          <w:p>
+            <w:pPr>
+              <w:pStyle w:val="Tableaulignes"/>
+              <w:jc w:val="center"/>
+              <w:rPr>
+                <w:sz w:val="24"/>
+                <w:szCs w:val="24"/>
+              </w:rPr>
+            </w:pPr>
+            <w:r>
+              <w:rPr>
+                <w:sz w:val="24"/>
+                <w:szCs w:val="24"/>
+              </w:rPr>
+              <w:t>2.2</w:t>
+            </w:r>
+          </w:p>
+        </w:tc>
+        <w:tc>
+          <w:tcPr>
+            <w:tcW w:w="1594" w:type="dxa"/>
+            <w:tcBorders>
+              <w:top w:val="single" w:sz="6" w:space="0" w:color="auto"/>
+              <w:bottom w:val="single" w:sz="6" w:space="0" w:color="auto"/>
+            </w:tcBorders>
+            <w:vAlign w:val="center"/>
+          </w:tcPr>
+          <w:p>
+            <w:pPr>
+              <w:pStyle w:val="Tableaulignes"/>
+              <w:jc w:val="center"/>
+              <w:rPr>
+                <w:sz w:val="24"/>
+                <w:szCs w:val="24"/>
+              </w:rPr>
+            </w:pPr>
+            <w:r>
+              <w:rPr>
+                <w:sz w:val="24"/>
+                <w:szCs w:val="24"/>
+              </w:rPr>
+              <w:t>25/04/2020</w:t>
+            </w:r>
+          </w:p>
+        </w:tc>
+        <w:tc>
+          <w:tcPr>
+            <w:tcW w:w="7333" w:type="dxa"/>
+            <w:tcBorders>
+              <w:top w:val="single" w:sz="6" w:space="0" w:color="auto"/>
+              <w:bottom w:val="single" w:sz="6" w:space="0" w:color="auto"/>
+              <w:right w:val="single" w:sz="6" w:space="0" w:color="auto"/>
+            </w:tcBorders>
+            <w:vAlign w:val="center"/>
+          </w:tcPr>
+          <w:p>
+            <w:pPr>
+              <w:pStyle w:val="Tableaulignes"/>
+              <w:rPr>
+                <w:sz w:val="24"/>
+                <w:szCs w:val="24"/>
+              </w:rPr>
+            </w:pPr>
+            <w:r>
+              <w:rPr>
+                <w:sz w:val="24"/>
+                <w:szCs w:val="24"/>
+              </w:rPr>
+              <w:t>Enregistrer sous… peut travailler sur des fichiers .</w:t>
+            </w:r>
+            <w:proofErr w:type="spellStart"/>
+            <w:r>
+              <w:rPr>
+                <w:sz w:val="24"/>
+                <w:szCs w:val="24"/>
+              </w:rPr>
+              <w:t>bdd</w:t>
+            </w:r>
+            <w:proofErr w:type="spellEnd"/>
+            <w:r>
+              <w:rPr>
+                <w:sz w:val="24"/>
+                <w:szCs w:val="24"/>
+              </w:rPr>
+              <w:t xml:space="preserve"> (par défaut) mais aussi sur des .</w:t>
+            </w:r>
+            <w:proofErr w:type="spellStart"/>
+            <w:r>
+              <w:rPr>
+                <w:sz w:val="24"/>
+                <w:szCs w:val="24"/>
+              </w:rPr>
+              <w:t>obj</w:t>
+            </w:r>
+            <w:proofErr w:type="spellEnd"/>
+            <w:r>
+              <w:rPr>
+                <w:sz w:val="24"/>
+                <w:szCs w:val="24"/>
+              </w:rPr>
+              <w:t>, .g3d, .off</w:t>
+            </w:r>
+          </w:p>
+        </w:tc>
+      </w:tr>
     </w:tbl>
     <w:p>
       <w:pPr>
@@ -12579,15 +12698,7 @@
         <w:rPr>
           <w:szCs w:val="24"/>
         </w:rPr>
-        <w:t>, dans le cas où on a fusionné avec d’autres bases</w:t>
-      </w:r>
-      <w:bookmarkStart w:id="42" w:name="_GoBack"/>
-      <w:bookmarkEnd w:id="42"/>
-      <w:r>
-        <w:rPr>
-          <w:szCs w:val="24"/>
-        </w:rPr>
-        <w:t xml:space="preserve"> de données, c’est le premier nom entré qui est retenu dans cette fonction. Si on veut conserver séparément chacune des </w:t>
+        <w:t xml:space="preserve">, dans le cas où on a fusionné avec d’autres bases de données, c’est le premier nom entré qui est retenu dans cette fonction. Si on veut conserver séparément chacune des </w:t>
       </w:r>
       <w:proofErr w:type="spellStart"/>
       <w:r>
@@ -12667,13 +12778,33 @@
         <w:rPr>
           <w:szCs w:val="24"/>
         </w:rPr>
-        <w:t>La possibilité d’enregistrer dans le format .off n’a pas été reprise dans cette version wxWidgets (en fait, très rarement utilisée dans le contexte Crira).</w:t>
-      </w:r>
-      <w:r>
-        <w:rPr>
-          <w:szCs w:val="24"/>
-        </w:rPr>
-        <w:t xml:space="preserve"> Il est maintenant possible d’enregistrer sous les formats </w:t>
+        <w:t>La possibilité d’enregistrer dans le format .</w:t>
+      </w:r>
+      <w:proofErr w:type="gramStart"/>
+      <w:r>
+        <w:rPr>
+          <w:szCs w:val="24"/>
+        </w:rPr>
+        <w:t>off a</w:t>
+      </w:r>
+      <w:proofErr w:type="gramEnd"/>
+      <w:r>
+        <w:rPr>
+          <w:szCs w:val="24"/>
+        </w:rPr>
+        <w:t xml:space="preserve"> pas été reprise dans cette version wxWidgets (en fait, très rarement utilisée dans le contexte Crira).</w:t>
+      </w:r>
+      <w:r>
+        <w:rPr>
+          <w:szCs w:val="24"/>
+        </w:rPr>
+        <w:t xml:space="preserve"> Il est maintenant possible d’enregistrer s</w:t>
+      </w:r>
+      <w:r>
+        <w:rPr>
+          <w:szCs w:val="24"/>
+        </w:rPr>
+        <w:t xml:space="preserve">ous les formats </w:t>
       </w:r>
       <w:proofErr w:type="spellStart"/>
       <w:r>
@@ -12701,7 +12832,21 @@
         <w:rPr>
           <w:szCs w:val="24"/>
         </w:rPr>
-        <w:t xml:space="preserve"> et XML G3D.</w:t>
+        <w:t xml:space="preserve"> (*.</w:t>
+      </w:r>
+      <w:proofErr w:type="spellStart"/>
+      <w:r>
+        <w:rPr>
+          <w:szCs w:val="24"/>
+        </w:rPr>
+        <w:t>obj</w:t>
+      </w:r>
+      <w:proofErr w:type="spellEnd"/>
+      <w:r>
+        <w:rPr>
+          <w:szCs w:val="24"/>
+        </w:rPr>
+        <w:t>), XML G3D (*.g3d) et Objet File Format (*.off). À noter que ce format est peu utilisé dans un contexte général Crira car très limité du point de vue des attributs stockables (pas de normales, pas de groupes,…).</w:t>
       </w:r>
     </w:p>
     <w:p>
@@ -14616,10 +14761,10 @@
           <w:szCs w:val="24"/>
         </w:rPr>
       </w:pPr>
-      <w:bookmarkStart w:id="43" w:name="_Ref277766465"/>
-      <w:bookmarkStart w:id="44" w:name="_Toc278275740"/>
-      <w:bookmarkStart w:id="45" w:name="_Toc278286063"/>
-      <w:bookmarkStart w:id="46" w:name="_Toc19803672"/>
+      <w:bookmarkStart w:id="42" w:name="_Ref277766465"/>
+      <w:bookmarkStart w:id="43" w:name="_Toc278275740"/>
+      <w:bookmarkStart w:id="44" w:name="_Toc278286063"/>
+      <w:bookmarkStart w:id="45" w:name="_Toc19803672"/>
       <w:r>
         <w:rPr>
           <w:sz w:val="24"/>
@@ -14627,10 +14772,10 @@
         </w:rPr>
         <w:t>Le menu Affichage</w:t>
       </w:r>
+      <w:bookmarkEnd w:id="42"/>
       <w:bookmarkEnd w:id="43"/>
       <w:bookmarkEnd w:id="44"/>
       <w:bookmarkEnd w:id="45"/>
-      <w:bookmarkEnd w:id="46"/>
     </w:p>
     <w:tbl>
       <w:tblPr>
@@ -15660,9 +15805,9 @@
           <w:szCs w:val="24"/>
         </w:rPr>
       </w:pPr>
-      <w:bookmarkStart w:id="47" w:name="_Toc278275741"/>
-      <w:bookmarkStart w:id="48" w:name="_Toc278286064"/>
-      <w:bookmarkStart w:id="49" w:name="_Toc19803673"/>
+      <w:bookmarkStart w:id="46" w:name="_Toc278275741"/>
+      <w:bookmarkStart w:id="47" w:name="_Toc278286064"/>
+      <w:bookmarkStart w:id="48" w:name="_Toc19803673"/>
       <w:r>
         <w:rPr>
           <w:sz w:val="24"/>
@@ -15671,9 +15816,9 @@
         <w:lastRenderedPageBreak/>
         <w:t>Le menu Primitive</w:t>
       </w:r>
+      <w:bookmarkEnd w:id="46"/>
       <w:bookmarkEnd w:id="47"/>
       <w:bookmarkEnd w:id="48"/>
-      <w:bookmarkEnd w:id="49"/>
     </w:p>
     <w:tbl>
       <w:tblPr>
@@ -16656,10 +16801,10 @@
           <w:szCs w:val="24"/>
         </w:rPr>
       </w:pPr>
-      <w:bookmarkStart w:id="50" w:name="_Ref277766531"/>
-      <w:bookmarkStart w:id="51" w:name="_Toc278275742"/>
-      <w:bookmarkStart w:id="52" w:name="_Toc278286065"/>
-      <w:bookmarkStart w:id="53" w:name="_Toc19803674"/>
+      <w:bookmarkStart w:id="49" w:name="_Ref277766531"/>
+      <w:bookmarkStart w:id="50" w:name="_Toc278275742"/>
+      <w:bookmarkStart w:id="51" w:name="_Toc278286065"/>
+      <w:bookmarkStart w:id="52" w:name="_Toc19803674"/>
       <w:r>
         <w:rPr>
           <w:sz w:val="24"/>
@@ -16668,10 +16813,10 @@
         <w:lastRenderedPageBreak/>
         <w:t>Le menu Repérage</w:t>
       </w:r>
+      <w:bookmarkEnd w:id="49"/>
       <w:bookmarkEnd w:id="50"/>
       <w:bookmarkEnd w:id="51"/>
       <w:bookmarkEnd w:id="52"/>
-      <w:bookmarkEnd w:id="53"/>
     </w:p>
     <w:p>
       <w:pPr>
@@ -18164,9 +18309,9 @@
           <w:szCs w:val="24"/>
         </w:rPr>
       </w:pPr>
-      <w:bookmarkStart w:id="54" w:name="_Toc278275743"/>
-      <w:bookmarkStart w:id="55" w:name="_Toc278286066"/>
-      <w:bookmarkStart w:id="56" w:name="_Toc19803675"/>
+      <w:bookmarkStart w:id="53" w:name="_Toc278275743"/>
+      <w:bookmarkStart w:id="54" w:name="_Toc278286066"/>
+      <w:bookmarkStart w:id="55" w:name="_Toc19803675"/>
       <w:r>
         <w:rPr>
           <w:sz w:val="24"/>
@@ -18174,9 +18319,9 @@
         </w:rPr>
         <w:t>Le menu Image</w:t>
       </w:r>
+      <w:bookmarkEnd w:id="53"/>
       <w:bookmarkEnd w:id="54"/>
       <w:bookmarkEnd w:id="55"/>
-      <w:bookmarkEnd w:id="56"/>
     </w:p>
     <w:tbl>
       <w:tblPr>
@@ -18514,9 +18659,9 @@
           <w:szCs w:val="24"/>
         </w:rPr>
       </w:pPr>
-      <w:bookmarkStart w:id="57" w:name="_Toc278275744"/>
-      <w:bookmarkStart w:id="58" w:name="_Toc278286067"/>
-      <w:bookmarkStart w:id="59" w:name="_Toc19803676"/>
+      <w:bookmarkStart w:id="56" w:name="_Toc278275744"/>
+      <w:bookmarkStart w:id="57" w:name="_Toc278286067"/>
+      <w:bookmarkStart w:id="58" w:name="_Toc19803676"/>
       <w:r>
         <w:rPr>
           <w:sz w:val="24"/>
@@ -18524,9 +18669,9 @@
         </w:rPr>
         <w:t>Le menu Déplacement</w:t>
       </w:r>
+      <w:bookmarkEnd w:id="56"/>
       <w:bookmarkEnd w:id="57"/>
       <w:bookmarkEnd w:id="58"/>
-      <w:bookmarkEnd w:id="59"/>
     </w:p>
     <w:p>
       <w:pPr>
@@ -18577,9 +18722,9 @@
           <w:szCs w:val="24"/>
         </w:rPr>
       </w:pPr>
-      <w:bookmarkStart w:id="60" w:name="_Toc278275745"/>
-      <w:bookmarkStart w:id="61" w:name="_Toc278286068"/>
-      <w:bookmarkStart w:id="62" w:name="_Toc19803677"/>
+      <w:bookmarkStart w:id="59" w:name="_Toc278275745"/>
+      <w:bookmarkStart w:id="60" w:name="_Toc278286068"/>
+      <w:bookmarkStart w:id="61" w:name="_Toc19803677"/>
       <w:r>
         <w:rPr>
           <w:sz w:val="24"/>
@@ -18588,9 +18733,9 @@
         <w:lastRenderedPageBreak/>
         <w:t>Le menu Outils</w:t>
       </w:r>
+      <w:bookmarkEnd w:id="59"/>
       <w:bookmarkEnd w:id="60"/>
       <w:bookmarkEnd w:id="61"/>
-      <w:bookmarkEnd w:id="62"/>
     </w:p>
     <w:tbl>
       <w:tblPr>
@@ -19113,7 +19258,7 @@
           <w:szCs w:val="24"/>
         </w:rPr>
       </w:pPr>
-      <w:bookmarkStart w:id="63" w:name="_Ref277763465"/>
+      <w:bookmarkStart w:id="62" w:name="_Ref277763465"/>
       <w:r>
         <w:rPr>
           <w:sz w:val="24"/>
@@ -19122,7 +19267,7 @@
         <w:lastRenderedPageBreak/>
         <w:t>Sous menu Sélections et Déplacements</w:t>
       </w:r>
-      <w:bookmarkEnd w:id="63"/>
+      <w:bookmarkEnd w:id="62"/>
     </w:p>
     <w:tbl>
       <w:tblPr>
@@ -20746,7 +20891,7 @@
           <w:szCs w:val="24"/>
         </w:rPr>
       </w:pPr>
-      <w:bookmarkStart w:id="64" w:name="_Ref277763485"/>
+      <w:bookmarkStart w:id="63" w:name="_Ref277763485"/>
       <w:r>
         <w:rPr>
           <w:sz w:val="24"/>
@@ -20754,7 +20899,7 @@
         </w:rPr>
         <w:t>Sous menu Modifications</w:t>
       </w:r>
-      <w:bookmarkEnd w:id="64"/>
+      <w:bookmarkEnd w:id="63"/>
     </w:p>
     <w:tbl>
       <w:tblPr>
@@ -26781,9 +26926,9 @@
           <w:szCs w:val="24"/>
         </w:rPr>
       </w:pPr>
-      <w:bookmarkStart w:id="65" w:name="_Toc278275746"/>
-      <w:bookmarkStart w:id="66" w:name="_Toc278286069"/>
-      <w:bookmarkStart w:id="67" w:name="_Toc19803678"/>
+      <w:bookmarkStart w:id="64" w:name="_Toc278275746"/>
+      <w:bookmarkStart w:id="65" w:name="_Toc278286069"/>
+      <w:bookmarkStart w:id="66" w:name="_Toc19803678"/>
       <w:r>
         <w:rPr>
           <w:sz w:val="24"/>
@@ -26792,9 +26937,9 @@
         <w:lastRenderedPageBreak/>
         <w:t>Le menu Transformations</w:t>
       </w:r>
+      <w:bookmarkEnd w:id="64"/>
       <w:bookmarkEnd w:id="65"/>
       <w:bookmarkEnd w:id="66"/>
-      <w:bookmarkEnd w:id="67"/>
     </w:p>
     <w:tbl>
       <w:tblPr>
@@ -27294,9 +27439,9 @@
           <w:szCs w:val="24"/>
         </w:rPr>
       </w:pPr>
-      <w:bookmarkStart w:id="68" w:name="_Toc278275747"/>
-      <w:bookmarkStart w:id="69" w:name="_Toc278286070"/>
-      <w:bookmarkStart w:id="70" w:name="_Toc19803679"/>
+      <w:bookmarkStart w:id="67" w:name="_Toc278275747"/>
+      <w:bookmarkStart w:id="68" w:name="_Toc278286070"/>
+      <w:bookmarkStart w:id="69" w:name="_Toc19803679"/>
       <w:r>
         <w:rPr>
           <w:sz w:val="24"/>
@@ -27304,9 +27449,9 @@
         </w:rPr>
         <w:t>Le menu Options</w:t>
       </w:r>
+      <w:bookmarkEnd w:id="67"/>
       <w:bookmarkEnd w:id="68"/>
       <w:bookmarkEnd w:id="69"/>
-      <w:bookmarkEnd w:id="70"/>
     </w:p>
     <w:tbl>
       <w:tblPr>
@@ -27626,9 +27771,9 @@
           <w:szCs w:val="24"/>
         </w:rPr>
       </w:pPr>
-      <w:bookmarkStart w:id="71" w:name="_Toc278275748"/>
-      <w:bookmarkStart w:id="72" w:name="_Toc278286071"/>
-      <w:bookmarkStart w:id="73" w:name="_Toc19803680"/>
+      <w:bookmarkStart w:id="70" w:name="_Toc278275748"/>
+      <w:bookmarkStart w:id="71" w:name="_Toc278286071"/>
+      <w:bookmarkStart w:id="72" w:name="_Toc19803680"/>
       <w:r>
         <w:rPr>
           <w:sz w:val="24"/>
@@ -27636,9 +27781,9 @@
         </w:rPr>
         <w:t>Le menu Aide</w:t>
       </w:r>
+      <w:bookmarkEnd w:id="70"/>
       <w:bookmarkEnd w:id="71"/>
       <w:bookmarkEnd w:id="72"/>
-      <w:bookmarkEnd w:id="73"/>
     </w:p>
     <w:p>
       <w:pPr>
@@ -27905,9 +28050,9 @@
           <w:szCs w:val="24"/>
         </w:rPr>
       </w:pPr>
-      <w:bookmarkStart w:id="74" w:name="_Toc278275749"/>
-      <w:bookmarkStart w:id="75" w:name="_Toc278286072"/>
-      <w:bookmarkStart w:id="76" w:name="_Toc19803681"/>
+      <w:bookmarkStart w:id="73" w:name="_Toc278275749"/>
+      <w:bookmarkStart w:id="74" w:name="_Toc278286072"/>
+      <w:bookmarkStart w:id="75" w:name="_Toc19803681"/>
       <w:r>
         <w:rPr>
           <w:sz w:val="24"/>
@@ -27915,9 +28060,9 @@
         </w:rPr>
         <w:t>Les boutons sous la barre de menus</w:t>
       </w:r>
+      <w:bookmarkEnd w:id="73"/>
       <w:bookmarkEnd w:id="74"/>
       <w:bookmarkEnd w:id="75"/>
-      <w:bookmarkEnd w:id="76"/>
     </w:p>
     <w:p>
       <w:pPr>
@@ -29604,10 +29749,10 @@
           <w:szCs w:val="24"/>
         </w:rPr>
       </w:pPr>
-      <w:bookmarkStart w:id="77" w:name="_Ref277770113"/>
-      <w:bookmarkStart w:id="78" w:name="_Toc278275750"/>
-      <w:bookmarkStart w:id="79" w:name="_Toc278286073"/>
-      <w:bookmarkStart w:id="80" w:name="_Toc19803682"/>
+      <w:bookmarkStart w:id="76" w:name="_Ref277770113"/>
+      <w:bookmarkStart w:id="77" w:name="_Toc278275750"/>
+      <w:bookmarkStart w:id="78" w:name="_Toc278286073"/>
+      <w:bookmarkStart w:id="79" w:name="_Toc19803682"/>
       <w:r>
         <w:rPr>
           <w:sz w:val="24"/>
@@ -29616,10 +29761,10 @@
         <w:lastRenderedPageBreak/>
         <w:t>Les raccourcis au clavier</w:t>
       </w:r>
+      <w:bookmarkEnd w:id="76"/>
       <w:bookmarkEnd w:id="77"/>
       <w:bookmarkEnd w:id="78"/>
       <w:bookmarkEnd w:id="79"/>
-      <w:bookmarkEnd w:id="80"/>
     </w:p>
     <w:p>
       <w:pPr>
@@ -31255,7 +31400,7 @@
           <w:szCs w:val="24"/>
         </w:rPr>
       </w:pPr>
-      <w:bookmarkStart w:id="81" w:name="_Toc19803683"/>
+      <w:bookmarkStart w:id="80" w:name="_Toc19803683"/>
       <w:r>
         <w:rPr>
           <w:sz w:val="24"/>
@@ -31263,7 +31408,7 @@
         </w:rPr>
         <w:t>Les menus contextuels</w:t>
       </w:r>
-      <w:bookmarkEnd w:id="81"/>
+      <w:bookmarkEnd w:id="80"/>
     </w:p>
     <w:p>
       <w:pPr>
@@ -31580,21 +31725,21 @@
           <w:szCs w:val="24"/>
         </w:rPr>
       </w:pPr>
-      <w:bookmarkStart w:id="82" w:name="_Toc275182860"/>
-      <w:bookmarkStart w:id="83" w:name="_Toc278275751"/>
-      <w:bookmarkStart w:id="84" w:name="_Toc278286074"/>
-      <w:bookmarkStart w:id="85" w:name="_Toc19803684"/>
+      <w:bookmarkStart w:id="81" w:name="_Toc275182860"/>
+      <w:bookmarkStart w:id="82" w:name="_Toc278275751"/>
+      <w:bookmarkStart w:id="83" w:name="_Toc278286074"/>
+      <w:bookmarkStart w:id="84" w:name="_Toc19803684"/>
+      <w:bookmarkEnd w:id="81"/>
+      <w:r>
+        <w:rPr>
+          <w:sz w:val="24"/>
+          <w:szCs w:val="24"/>
+        </w:rPr>
+        <w:t>Installation</w:t>
+      </w:r>
       <w:bookmarkEnd w:id="82"/>
-      <w:r>
-        <w:rPr>
-          <w:sz w:val="24"/>
-          <w:szCs w:val="24"/>
-        </w:rPr>
-        <w:t>Installation</w:t>
-      </w:r>
       <w:bookmarkEnd w:id="83"/>
       <w:bookmarkEnd w:id="84"/>
-      <w:bookmarkEnd w:id="85"/>
     </w:p>
     <w:p>
       <w:pPr>
@@ -31698,10 +31843,10 @@
           <w:szCs w:val="24"/>
         </w:rPr>
       </w:pPr>
-      <w:bookmarkStart w:id="86" w:name="_Toc278275752"/>
-      <w:bookmarkStart w:id="87" w:name="_Toc278286075"/>
-      <w:bookmarkStart w:id="88" w:name="_Ref292204856"/>
-      <w:bookmarkStart w:id="89" w:name="_Toc19803685"/>
+      <w:bookmarkStart w:id="85" w:name="_Toc278275752"/>
+      <w:bookmarkStart w:id="86" w:name="_Toc278286075"/>
+      <w:bookmarkStart w:id="87" w:name="_Ref292204856"/>
+      <w:bookmarkStart w:id="88" w:name="_Toc19803685"/>
       <w:r>
         <w:rPr>
           <w:sz w:val="24"/>
@@ -31716,10 +31861,10 @@
         </w:rPr>
         <w:t>Windows</w:t>
       </w:r>
+      <w:bookmarkEnd w:id="85"/>
       <w:bookmarkEnd w:id="86"/>
       <w:bookmarkEnd w:id="87"/>
       <w:bookmarkEnd w:id="88"/>
-      <w:bookmarkEnd w:id="89"/>
     </w:p>
     <w:p>
       <w:pPr>
@@ -32391,8 +32536,8 @@
           <w:szCs w:val="24"/>
         </w:rPr>
       </w:pPr>
-      <w:bookmarkStart w:id="90" w:name="_Ref292198481"/>
-      <w:bookmarkStart w:id="91" w:name="_Toc19803686"/>
+      <w:bookmarkStart w:id="89" w:name="_Ref292198481"/>
+      <w:bookmarkStart w:id="90" w:name="_Toc19803686"/>
       <w:r>
         <w:rPr>
           <w:sz w:val="24"/>
@@ -32414,259 +32559,259 @@
         </w:rPr>
         <w:t xml:space="preserve"> 1</w:t>
       </w:r>
+      <w:bookmarkEnd w:id="89"/>
       <w:bookmarkEnd w:id="90"/>
+    </w:p>
+    <w:p>
+      <w:pPr>
+        <w:pStyle w:val="Retraitcorpsdetexte21"/>
+        <w:jc w:val="both"/>
+        <w:rPr>
+          <w:szCs w:val="24"/>
+        </w:rPr>
+      </w:pPr>
+      <w:r>
+        <w:rPr>
+          <w:szCs w:val="24"/>
+        </w:rPr>
+        <w:t xml:space="preserve">Avec certaines cartes graphiques, </w:t>
+      </w:r>
+      <w:r>
+        <w:rPr>
+          <w:szCs w:val="24"/>
+        </w:rPr>
+        <w:t xml:space="preserve">et avec les versions </w:t>
+      </w:r>
+      <w:proofErr w:type="spellStart"/>
+      <w:r>
+        <w:rPr>
+          <w:szCs w:val="24"/>
+        </w:rPr>
+        <w:t>Tcl</w:t>
+      </w:r>
+      <w:proofErr w:type="spellEnd"/>
+      <w:r>
+        <w:rPr>
+          <w:szCs w:val="24"/>
+        </w:rPr>
+        <w:t xml:space="preserve">/Tk, </w:t>
+      </w:r>
+      <w:r>
+        <w:rPr>
+          <w:szCs w:val="24"/>
+        </w:rPr>
+        <w:t>on p</w:t>
+      </w:r>
+      <w:r>
+        <w:rPr>
+          <w:szCs w:val="24"/>
+        </w:rPr>
+        <w:t>ouvai</w:t>
+      </w:r>
+      <w:r>
+        <w:rPr>
+          <w:szCs w:val="24"/>
+        </w:rPr>
+        <w:t xml:space="preserve">t avoir des soucis de présentation des couleurs dans les facettes sous OpenGL : par exemple une facette grise, bleu, rouge,… devant être colorisée de façon homogène </w:t>
+      </w:r>
+      <w:r>
+        <w:rPr>
+          <w:szCs w:val="24"/>
+        </w:rPr>
+        <w:t>pouvait présenter</w:t>
+      </w:r>
+      <w:r>
+        <w:rPr>
+          <w:szCs w:val="24"/>
+        </w:rPr>
+        <w:t xml:space="preserve"> des dégradés de couleurs. C’est un problème d’interface entre certaines librairies du système et le hardware graphique de la carte. C’est un problème connu, qui n’est pas spécifique à OVNI. Cela se produi</w:t>
+      </w:r>
+      <w:r>
+        <w:rPr>
+          <w:szCs w:val="24"/>
+        </w:rPr>
+        <w:t>sai</w:t>
+      </w:r>
+      <w:r>
+        <w:rPr>
+          <w:szCs w:val="24"/>
+        </w:rPr>
+        <w:t>t par exemple sur un portable possédant une puce graphique Intel 855 GM, plutôt ba</w:t>
+      </w:r>
+      <w:r>
+        <w:rPr>
+          <w:szCs w:val="24"/>
+        </w:rPr>
+        <w:t>s de gamme. La solution consistait</w:t>
+      </w:r>
+      <w:r>
+        <w:rPr>
+          <w:szCs w:val="24"/>
+        </w:rPr>
+        <w:t xml:space="preserve"> à utiliser des versions dites « Mesa » de ce</w:t>
+      </w:r>
+      <w:r>
+        <w:rPr>
+          <w:szCs w:val="24"/>
+        </w:rPr>
+        <w:t>rtaines</w:t>
+      </w:r>
+      <w:r>
+        <w:rPr>
+          <w:szCs w:val="24"/>
+        </w:rPr>
+        <w:t xml:space="preserve"> librairies, qui court-circuitent </w:t>
+      </w:r>
+      <w:r>
+        <w:rPr>
+          <w:szCs w:val="24"/>
+        </w:rPr>
+        <w:t xml:space="preserve">alors </w:t>
+      </w:r>
+      <w:r>
+        <w:rPr>
+          <w:szCs w:val="24"/>
+        </w:rPr>
+        <w:t xml:space="preserve">une partie du hardware non compatible de la carte. </w:t>
+      </w:r>
+      <w:r>
+        <w:rPr>
+          <w:szCs w:val="24"/>
+        </w:rPr>
+        <w:t>En version wxWidgets, on n’est pas tombé sur ce type de soucis, mais le nombre de machines testées est trop faible pour identifier un tel problème. Les librairies incriminées étaient</w:t>
+      </w:r>
+      <w:r>
+        <w:rPr>
+          <w:szCs w:val="24"/>
+        </w:rPr>
+        <w:t xml:space="preserve"> GLU32.DL</w:t>
+      </w:r>
+      <w:r>
+        <w:rPr>
+          <w:szCs w:val="24"/>
+        </w:rPr>
+        <w:t>L et OPENGL32.DLL, qui devaient impérativement</w:t>
+      </w:r>
+      <w:r>
+        <w:rPr>
+          <w:szCs w:val="24"/>
+        </w:rPr>
+        <w:t xml:space="preserve"> être dans le même répertoire que l’exécutable. De ce fait, ce sont ce</w:t>
+      </w:r>
+      <w:r>
+        <w:rPr>
+          <w:szCs w:val="24"/>
+        </w:rPr>
+        <w:t>s versions qui étaien</w:t>
+      </w:r>
+      <w:r>
+        <w:rPr>
+          <w:szCs w:val="24"/>
+        </w:rPr>
+        <w:t xml:space="preserve">t utilisées par OVNI et non celles existant déjà dans le système. </w:t>
+      </w:r>
+    </w:p>
+    <w:p>
+      <w:pPr>
+        <w:pStyle w:val="Retraitcorpsdetexte21"/>
+        <w:jc w:val="both"/>
+        <w:rPr>
+          <w:szCs w:val="24"/>
+        </w:rPr>
+      </w:pPr>
+      <w:r>
+        <w:rPr>
+          <w:szCs w:val="24"/>
+        </w:rPr>
+        <w:t xml:space="preserve">Si cela se produit, on pourrait tenter de réinstaller ces fichiers Mesa, mais il faudra alors faire attention à la façon dont ils ont été compilés. Si Ovni est en 32 bits, les dll devront être de même : c’est le cas des versions </w:t>
+      </w:r>
+      <w:proofErr w:type="spellStart"/>
+      <w:r>
+        <w:rPr>
+          <w:szCs w:val="24"/>
+        </w:rPr>
+        <w:t>Tcl</w:t>
+      </w:r>
+      <w:proofErr w:type="spellEnd"/>
+      <w:r>
+        <w:rPr>
+          <w:szCs w:val="24"/>
+        </w:rPr>
+        <w:t xml:space="preserve">/Tk d’Ovni. Si Ovni est compilé en 64 bits, il faudra trouver des versions 64 bits, Mesa des </w:t>
+      </w:r>
+      <w:proofErr w:type="spellStart"/>
+      <w:r>
+        <w:rPr>
+          <w:szCs w:val="24"/>
+        </w:rPr>
+        <w:t>dlls</w:t>
+      </w:r>
+      <w:proofErr w:type="spellEnd"/>
+      <w:r>
+        <w:rPr>
+          <w:szCs w:val="24"/>
+        </w:rPr>
+        <w:t>, ce qui n’a pas été fait ici.</w:t>
+      </w:r>
+    </w:p>
+    <w:p>
+      <w:pPr>
+        <w:pStyle w:val="Retraitcorpsdetexte21"/>
+        <w:ind w:left="349" w:firstLine="0"/>
+        <w:jc w:val="both"/>
+        <w:rPr>
+          <w:szCs w:val="24"/>
+        </w:rPr>
+      </w:pPr>
+    </w:p>
+    <w:p>
+      <w:pPr>
+        <w:pStyle w:val="Retraitcorpsdetexte21"/>
+        <w:rPr>
+          <w:szCs w:val="24"/>
+        </w:rPr>
+      </w:pPr>
+    </w:p>
+    <w:p>
+      <w:pPr>
+        <w:pStyle w:val="Titre3"/>
+        <w:rPr>
+          <w:sz w:val="24"/>
+          <w:szCs w:val="24"/>
+        </w:rPr>
+      </w:pPr>
+      <w:bookmarkStart w:id="91" w:name="_Ref292198370"/>
+      <w:bookmarkStart w:id="92" w:name="_Toc19803687"/>
+      <w:r>
+        <w:rPr>
+          <w:sz w:val="24"/>
+          <w:szCs w:val="24"/>
+        </w:rPr>
+        <w:t>Remarque</w:t>
+      </w:r>
+      <w:r>
+        <w:rPr>
+          <w:sz w:val="24"/>
+          <w:szCs w:val="24"/>
+        </w:rPr>
+        <w:t>s</w:t>
+      </w:r>
+      <w:r>
+        <w:rPr>
+          <w:sz w:val="24"/>
+          <w:szCs w:val="24"/>
+        </w:rPr>
+        <w:t xml:space="preserve"> </w:t>
+      </w:r>
       <w:bookmarkEnd w:id="91"/>
-    </w:p>
-    <w:p>
-      <w:pPr>
-        <w:pStyle w:val="Retraitcorpsdetexte21"/>
-        <w:jc w:val="both"/>
-        <w:rPr>
-          <w:szCs w:val="24"/>
-        </w:rPr>
-      </w:pPr>
-      <w:r>
-        <w:rPr>
-          <w:szCs w:val="24"/>
-        </w:rPr>
-        <w:t xml:space="preserve">Avec certaines cartes graphiques, </w:t>
-      </w:r>
-      <w:r>
-        <w:rPr>
-          <w:szCs w:val="24"/>
-        </w:rPr>
-        <w:t xml:space="preserve">et avec les versions </w:t>
-      </w:r>
-      <w:proofErr w:type="spellStart"/>
-      <w:r>
-        <w:rPr>
-          <w:szCs w:val="24"/>
-        </w:rPr>
-        <w:t>Tcl</w:t>
-      </w:r>
-      <w:proofErr w:type="spellEnd"/>
-      <w:r>
-        <w:rPr>
-          <w:szCs w:val="24"/>
-        </w:rPr>
-        <w:t xml:space="preserve">/Tk, </w:t>
-      </w:r>
-      <w:r>
-        <w:rPr>
-          <w:szCs w:val="24"/>
-        </w:rPr>
-        <w:t>on p</w:t>
-      </w:r>
-      <w:r>
-        <w:rPr>
-          <w:szCs w:val="24"/>
-        </w:rPr>
-        <w:t>ouvai</w:t>
-      </w:r>
-      <w:r>
-        <w:rPr>
-          <w:szCs w:val="24"/>
-        </w:rPr>
-        <w:t xml:space="preserve">t avoir des soucis de présentation des couleurs dans les facettes sous OpenGL : par exemple une facette grise, bleu, rouge,… devant être colorisée de façon homogène </w:t>
-      </w:r>
-      <w:r>
-        <w:rPr>
-          <w:szCs w:val="24"/>
-        </w:rPr>
-        <w:t>pouvait présenter</w:t>
-      </w:r>
-      <w:r>
-        <w:rPr>
-          <w:szCs w:val="24"/>
-        </w:rPr>
-        <w:t xml:space="preserve"> des dégradés de couleurs. C’est un problème d’interface entre certaines librairies du système et le hardware graphique de la carte. C’est un problème connu, qui n’est pas spécifique à OVNI. Cela se produi</w:t>
-      </w:r>
-      <w:r>
-        <w:rPr>
-          <w:szCs w:val="24"/>
-        </w:rPr>
-        <w:t>sai</w:t>
-      </w:r>
-      <w:r>
-        <w:rPr>
-          <w:szCs w:val="24"/>
-        </w:rPr>
-        <w:t>t par exemple sur un portable possédant une puce graphique Intel 855 GM, plutôt ba</w:t>
-      </w:r>
-      <w:r>
-        <w:rPr>
-          <w:szCs w:val="24"/>
-        </w:rPr>
-        <w:t>s de gamme. La solution consistait</w:t>
-      </w:r>
-      <w:r>
-        <w:rPr>
-          <w:szCs w:val="24"/>
-        </w:rPr>
-        <w:t xml:space="preserve"> à utiliser des versions dites « Mesa » de ce</w:t>
-      </w:r>
-      <w:r>
-        <w:rPr>
-          <w:szCs w:val="24"/>
-        </w:rPr>
-        <w:t>rtaines</w:t>
-      </w:r>
-      <w:r>
-        <w:rPr>
-          <w:szCs w:val="24"/>
-        </w:rPr>
-        <w:t xml:space="preserve"> librairies, qui court-circuitent </w:t>
-      </w:r>
-      <w:r>
-        <w:rPr>
-          <w:szCs w:val="24"/>
-        </w:rPr>
-        <w:t xml:space="preserve">alors </w:t>
-      </w:r>
-      <w:r>
-        <w:rPr>
-          <w:szCs w:val="24"/>
-        </w:rPr>
-        <w:t xml:space="preserve">une partie du hardware non compatible de la carte. </w:t>
-      </w:r>
-      <w:r>
-        <w:rPr>
-          <w:szCs w:val="24"/>
-        </w:rPr>
-        <w:t>En version wxWidgets, on n’est pas tombé sur ce type de soucis, mais le nombre de machines testées est trop faible pour identifier un tel problème. Les librairies incriminées étaient</w:t>
-      </w:r>
-      <w:r>
-        <w:rPr>
-          <w:szCs w:val="24"/>
-        </w:rPr>
-        <w:t xml:space="preserve"> GLU32.DL</w:t>
-      </w:r>
-      <w:r>
-        <w:rPr>
-          <w:szCs w:val="24"/>
-        </w:rPr>
-        <w:t>L et OPENGL32.DLL, qui devaient impérativement</w:t>
-      </w:r>
-      <w:r>
-        <w:rPr>
-          <w:szCs w:val="24"/>
-        </w:rPr>
-        <w:t xml:space="preserve"> être dans le même répertoire que l’exécutable. De ce fait, ce sont ce</w:t>
-      </w:r>
-      <w:r>
-        <w:rPr>
-          <w:szCs w:val="24"/>
-        </w:rPr>
-        <w:t>s versions qui étaien</w:t>
-      </w:r>
-      <w:r>
-        <w:rPr>
-          <w:szCs w:val="24"/>
-        </w:rPr>
-        <w:t xml:space="preserve">t utilisées par OVNI et non celles existant déjà dans le système. </w:t>
-      </w:r>
-    </w:p>
-    <w:p>
-      <w:pPr>
-        <w:pStyle w:val="Retraitcorpsdetexte21"/>
-        <w:jc w:val="both"/>
-        <w:rPr>
-          <w:szCs w:val="24"/>
-        </w:rPr>
-      </w:pPr>
-      <w:r>
-        <w:rPr>
-          <w:szCs w:val="24"/>
-        </w:rPr>
-        <w:t xml:space="preserve">Si cela se produit, on pourrait tenter de réinstaller ces fichiers Mesa, mais il faudra alors faire attention à la façon dont ils ont été compilés. Si Ovni est en 32 bits, les dll devront être de même : c’est le cas des versions </w:t>
-      </w:r>
-      <w:proofErr w:type="spellStart"/>
-      <w:r>
-        <w:rPr>
-          <w:szCs w:val="24"/>
-        </w:rPr>
-        <w:t>Tcl</w:t>
-      </w:r>
-      <w:proofErr w:type="spellEnd"/>
-      <w:r>
-        <w:rPr>
-          <w:szCs w:val="24"/>
-        </w:rPr>
-        <w:t xml:space="preserve">/Tk d’Ovni. Si Ovni est compilé en 64 bits, il faudra trouver des versions 64 bits, Mesa des </w:t>
-      </w:r>
-      <w:proofErr w:type="spellStart"/>
-      <w:r>
-        <w:rPr>
-          <w:szCs w:val="24"/>
-        </w:rPr>
-        <w:t>dlls</w:t>
-      </w:r>
-      <w:proofErr w:type="spellEnd"/>
-      <w:r>
-        <w:rPr>
-          <w:szCs w:val="24"/>
-        </w:rPr>
-        <w:t>, ce qui n’a pas été fait ici.</w:t>
-      </w:r>
-    </w:p>
-    <w:p>
-      <w:pPr>
-        <w:pStyle w:val="Retraitcorpsdetexte21"/>
-        <w:ind w:left="349" w:firstLine="0"/>
-        <w:jc w:val="both"/>
-        <w:rPr>
-          <w:szCs w:val="24"/>
-        </w:rPr>
-      </w:pPr>
-    </w:p>
-    <w:p>
-      <w:pPr>
-        <w:pStyle w:val="Retraitcorpsdetexte21"/>
-        <w:rPr>
-          <w:szCs w:val="24"/>
-        </w:rPr>
-      </w:pPr>
-    </w:p>
-    <w:p>
-      <w:pPr>
-        <w:pStyle w:val="Titre3"/>
+      <w:r>
         <w:rPr>
           <w:sz w:val="24"/>
           <w:szCs w:val="24"/>
         </w:rPr>
-      </w:pPr>
-      <w:bookmarkStart w:id="92" w:name="_Ref292198370"/>
-      <w:bookmarkStart w:id="93" w:name="_Toc19803687"/>
-      <w:r>
-        <w:rPr>
-          <w:sz w:val="24"/>
-          <w:szCs w:val="24"/>
-        </w:rPr>
-        <w:t>Remarque</w:t>
-      </w:r>
-      <w:r>
-        <w:rPr>
-          <w:sz w:val="24"/>
-          <w:szCs w:val="24"/>
-        </w:rPr>
-        <w:t>s</w:t>
-      </w:r>
-      <w:r>
-        <w:rPr>
-          <w:sz w:val="24"/>
-          <w:szCs w:val="24"/>
-        </w:rPr>
-        <w:t xml:space="preserve"> </w:t>
+        <w:t>2</w:t>
       </w:r>
       <w:bookmarkEnd w:id="92"/>
-      <w:r>
-        <w:rPr>
-          <w:sz w:val="24"/>
-          <w:szCs w:val="24"/>
-        </w:rPr>
-        <w:t>2</w:t>
-      </w:r>
-      <w:bookmarkEnd w:id="93"/>
     </w:p>
     <w:p>
       <w:pPr>
@@ -32809,7 +32954,7 @@
           <w:szCs w:val="24"/>
         </w:rPr>
       </w:pPr>
-      <w:bookmarkStart w:id="94" w:name="_Toc19803688"/>
+      <w:bookmarkStart w:id="93" w:name="_Toc19803688"/>
       <w:r>
         <w:rPr>
           <w:sz w:val="24"/>
@@ -32818,370 +32963,370 @@
         <w:lastRenderedPageBreak/>
         <w:t>Librairies diverses</w:t>
       </w:r>
+      <w:bookmarkEnd w:id="93"/>
+    </w:p>
+    <w:p>
+      <w:pPr>
+        <w:pStyle w:val="Retraitcorpsdetexte21"/>
+        <w:jc w:val="both"/>
+        <w:rPr>
+          <w:szCs w:val="24"/>
+        </w:rPr>
+      </w:pPr>
+    </w:p>
+    <w:p>
+      <w:pPr>
+        <w:pStyle w:val="Retraitcorpsdetexte21"/>
+        <w:jc w:val="both"/>
+        <w:rPr>
+          <w:szCs w:val="24"/>
+        </w:rPr>
+      </w:pPr>
+      <w:r>
+        <w:rPr>
+          <w:szCs w:val="24"/>
+        </w:rPr>
+        <w:t xml:space="preserve">Les librairies citées ici intéressent </w:t>
+      </w:r>
+      <w:r>
+        <w:rPr>
+          <w:szCs w:val="24"/>
+        </w:rPr>
+        <w:t>plutôt</w:t>
+      </w:r>
+      <w:r>
+        <w:rPr>
+          <w:szCs w:val="24"/>
+        </w:rPr>
+        <w:t xml:space="preserve"> les développeurs qui devront choisir entre les différent</w:t>
+      </w:r>
+      <w:r>
+        <w:rPr>
+          <w:szCs w:val="24"/>
+        </w:rPr>
+        <w:t>e</w:t>
+      </w:r>
+      <w:r>
+        <w:rPr>
+          <w:szCs w:val="24"/>
+        </w:rPr>
+        <w:t>s versions possibles, 32/64 bits, statiques/dynamiques.</w:t>
+      </w:r>
+    </w:p>
+    <w:p>
+      <w:pPr>
+        <w:pStyle w:val="Retraitcorpsdetexte21"/>
+        <w:jc w:val="both"/>
+        <w:rPr>
+          <w:szCs w:val="24"/>
+        </w:rPr>
+      </w:pPr>
+    </w:p>
+    <w:p>
+      <w:pPr>
+        <w:pStyle w:val="Titre3"/>
+        <w:rPr>
+          <w:sz w:val="24"/>
+          <w:szCs w:val="24"/>
+        </w:rPr>
+      </w:pPr>
+      <w:bookmarkStart w:id="94" w:name="_Toc278275757"/>
+      <w:bookmarkStart w:id="95" w:name="_Toc278286080"/>
+      <w:bookmarkStart w:id="96" w:name="_Toc19803689"/>
+      <w:r>
+        <w:rPr>
+          <w:sz w:val="24"/>
+          <w:szCs w:val="24"/>
+        </w:rPr>
+        <w:t>OpenGL</w:t>
+      </w:r>
       <w:bookmarkEnd w:id="94"/>
-    </w:p>
-    <w:p>
-      <w:pPr>
-        <w:pStyle w:val="Retraitcorpsdetexte21"/>
-        <w:jc w:val="both"/>
-        <w:rPr>
-          <w:szCs w:val="24"/>
-        </w:rPr>
-      </w:pPr>
-    </w:p>
-    <w:p>
-      <w:pPr>
-        <w:pStyle w:val="Retraitcorpsdetexte21"/>
-        <w:jc w:val="both"/>
-        <w:rPr>
-          <w:szCs w:val="24"/>
-        </w:rPr>
-      </w:pPr>
-      <w:r>
-        <w:rPr>
-          <w:szCs w:val="24"/>
-        </w:rPr>
-        <w:t xml:space="preserve">Les librairies citées ici intéressent </w:t>
-      </w:r>
-      <w:r>
-        <w:rPr>
-          <w:szCs w:val="24"/>
-        </w:rPr>
-        <w:t>plutôt</w:t>
-      </w:r>
-      <w:r>
-        <w:rPr>
-          <w:szCs w:val="24"/>
-        </w:rPr>
-        <w:t xml:space="preserve"> les développeurs qui devront choisir entre les différent</w:t>
-      </w:r>
-      <w:r>
-        <w:rPr>
-          <w:szCs w:val="24"/>
-        </w:rPr>
-        <w:t>e</w:t>
-      </w:r>
-      <w:r>
-        <w:rPr>
-          <w:szCs w:val="24"/>
-        </w:rPr>
-        <w:t>s versions possibles, 32/64 bits, statiques/dynamiques.</w:t>
-      </w:r>
-    </w:p>
-    <w:p>
-      <w:pPr>
-        <w:pStyle w:val="Retraitcorpsdetexte21"/>
-        <w:jc w:val="both"/>
-        <w:rPr>
-          <w:szCs w:val="24"/>
-        </w:rPr>
-      </w:pPr>
-    </w:p>
-    <w:p>
-      <w:pPr>
-        <w:pStyle w:val="Titre3"/>
-        <w:rPr>
-          <w:sz w:val="24"/>
-          <w:szCs w:val="24"/>
-        </w:rPr>
-      </w:pPr>
-      <w:bookmarkStart w:id="95" w:name="_Toc278275757"/>
-      <w:bookmarkStart w:id="96" w:name="_Toc278286080"/>
-      <w:bookmarkStart w:id="97" w:name="_Toc19803689"/>
-      <w:r>
-        <w:rPr>
-          <w:sz w:val="24"/>
-          <w:szCs w:val="24"/>
-        </w:rPr>
-        <w:t>OpenGL</w:t>
-      </w:r>
       <w:bookmarkEnd w:id="95"/>
       <w:bookmarkEnd w:id="96"/>
+    </w:p>
+    <w:p>
+      <w:pPr>
+        <w:pStyle w:val="Retraitcorpsdetexte21"/>
+        <w:jc w:val="both"/>
+        <w:rPr>
+          <w:szCs w:val="24"/>
+        </w:rPr>
+      </w:pPr>
+      <w:r>
+        <w:rPr>
+          <w:szCs w:val="24"/>
+        </w:rPr>
+        <w:t>Pas de soucis particulier</w:t>
+      </w:r>
+      <w:r>
+        <w:rPr>
+          <w:szCs w:val="24"/>
+        </w:rPr>
+        <w:t>s</w:t>
+      </w:r>
+      <w:r>
+        <w:rPr>
+          <w:szCs w:val="24"/>
+        </w:rPr>
+        <w:t xml:space="preserve"> avec OpenGL normalement. Il est supporté nativement par </w:t>
+      </w:r>
+      <w:r>
+        <w:rPr>
+          <w:szCs w:val="24"/>
+        </w:rPr>
+        <w:t xml:space="preserve">les operating system divers, et donc </w:t>
+      </w:r>
+      <w:r>
+        <w:rPr>
+          <w:szCs w:val="24"/>
+        </w:rPr>
+        <w:t>Windows</w:t>
+      </w:r>
+      <w:r>
+        <w:rPr>
+          <w:szCs w:val="24"/>
+        </w:rPr>
+        <w:t>. En cas de problèmes avec le hardware graphique, il p</w:t>
+      </w:r>
+      <w:r>
+        <w:rPr>
+          <w:szCs w:val="24"/>
+        </w:rPr>
+        <w:t>ourrait</w:t>
+      </w:r>
+      <w:r>
+        <w:rPr>
+          <w:szCs w:val="24"/>
+        </w:rPr>
+        <w:t xml:space="preserve"> s’avérer utile</w:t>
+      </w:r>
+      <w:r>
+        <w:rPr>
+          <w:szCs w:val="24"/>
+        </w:rPr>
+        <w:t xml:space="preserve"> de faire installer des versions Mesa des drivers</w:t>
+      </w:r>
+      <w:r>
+        <w:rPr>
+          <w:szCs w:val="24"/>
+        </w:rPr>
+        <w:t xml:space="preserve"> (notamment opengl32 et glu32)</w:t>
+      </w:r>
+      <w:r>
+        <w:rPr>
+          <w:szCs w:val="24"/>
+        </w:rPr>
+        <w:t>. Une partie des fonctions normalement confiées au hardware de la carte graphique sera alors prise en charge par du software au détriment des performances.</w:t>
+      </w:r>
+    </w:p>
+    <w:p>
+      <w:pPr>
+        <w:pStyle w:val="Retraitcorpsdetexte21"/>
+        <w:jc w:val="both"/>
+        <w:rPr>
+          <w:szCs w:val="24"/>
+        </w:rPr>
+      </w:pPr>
+    </w:p>
+    <w:p>
+      <w:pPr>
+        <w:pStyle w:val="Titre3"/>
+        <w:rPr>
+          <w:sz w:val="24"/>
+          <w:szCs w:val="24"/>
+        </w:rPr>
+      </w:pPr>
+      <w:bookmarkStart w:id="97" w:name="_Toc278275758"/>
+      <w:bookmarkStart w:id="98" w:name="_Toc278286081"/>
+      <w:bookmarkStart w:id="99" w:name="_Toc19803690"/>
+      <w:r>
+        <w:rPr>
+          <w:sz w:val="24"/>
+          <w:szCs w:val="24"/>
+        </w:rPr>
+        <w:t>Glut</w:t>
+      </w:r>
       <w:bookmarkEnd w:id="97"/>
-    </w:p>
-    <w:p>
-      <w:pPr>
-        <w:pStyle w:val="Retraitcorpsdetexte21"/>
-        <w:jc w:val="both"/>
-        <w:rPr>
-          <w:szCs w:val="24"/>
-        </w:rPr>
-      </w:pPr>
-      <w:r>
-        <w:rPr>
-          <w:szCs w:val="24"/>
-        </w:rPr>
-        <w:t>Pas de soucis particulier</w:t>
-      </w:r>
-      <w:r>
-        <w:rPr>
-          <w:szCs w:val="24"/>
-        </w:rPr>
-        <w:t>s</w:t>
-      </w:r>
-      <w:r>
-        <w:rPr>
-          <w:szCs w:val="24"/>
-        </w:rPr>
-        <w:t xml:space="preserve"> avec OpenGL normalement. Il est supporté nativement par </w:t>
-      </w:r>
-      <w:r>
-        <w:rPr>
-          <w:szCs w:val="24"/>
-        </w:rPr>
-        <w:t xml:space="preserve">les operating system divers, et donc </w:t>
-      </w:r>
-      <w:r>
-        <w:rPr>
-          <w:szCs w:val="24"/>
-        </w:rPr>
-        <w:t>Windows</w:t>
-      </w:r>
-      <w:r>
-        <w:rPr>
-          <w:szCs w:val="24"/>
-        </w:rPr>
-        <w:t>. En cas de problèmes avec le hardware graphique, il p</w:t>
-      </w:r>
-      <w:r>
-        <w:rPr>
-          <w:szCs w:val="24"/>
-        </w:rPr>
-        <w:t>ourrait</w:t>
-      </w:r>
-      <w:r>
-        <w:rPr>
-          <w:szCs w:val="24"/>
-        </w:rPr>
-        <w:t xml:space="preserve"> s’avérer utile</w:t>
-      </w:r>
-      <w:r>
-        <w:rPr>
-          <w:szCs w:val="24"/>
-        </w:rPr>
-        <w:t xml:space="preserve"> de faire installer des versions Mesa des drivers</w:t>
-      </w:r>
-      <w:r>
-        <w:rPr>
-          <w:szCs w:val="24"/>
-        </w:rPr>
-        <w:t xml:space="preserve"> (notamment opengl32 et glu32)</w:t>
-      </w:r>
-      <w:r>
-        <w:rPr>
-          <w:szCs w:val="24"/>
-        </w:rPr>
-        <w:t>. Une partie des fonctions normalement confiées au hardware de la carte graphique sera alors prise en charge par du software au détriment des performances.</w:t>
-      </w:r>
-    </w:p>
-    <w:p>
-      <w:pPr>
-        <w:pStyle w:val="Retraitcorpsdetexte21"/>
-        <w:jc w:val="both"/>
-        <w:rPr>
-          <w:szCs w:val="24"/>
-        </w:rPr>
-      </w:pPr>
-    </w:p>
-    <w:p>
-      <w:pPr>
-        <w:pStyle w:val="Titre3"/>
-        <w:rPr>
-          <w:sz w:val="24"/>
-          <w:szCs w:val="24"/>
-        </w:rPr>
-      </w:pPr>
-      <w:bookmarkStart w:id="98" w:name="_Toc278275758"/>
-      <w:bookmarkStart w:id="99" w:name="_Toc278286081"/>
-      <w:bookmarkStart w:id="100" w:name="_Toc19803690"/>
-      <w:r>
-        <w:rPr>
-          <w:sz w:val="24"/>
-          <w:szCs w:val="24"/>
-        </w:rPr>
-        <w:t>Glut</w:t>
-      </w:r>
       <w:bookmarkEnd w:id="98"/>
       <w:bookmarkEnd w:id="99"/>
+    </w:p>
+    <w:p>
+      <w:pPr>
+        <w:pStyle w:val="Retraitcorpsdetexte21"/>
+        <w:jc w:val="both"/>
+        <w:rPr>
+          <w:szCs w:val="24"/>
+        </w:rPr>
+      </w:pPr>
+      <w:r>
+        <w:rPr>
+          <w:szCs w:val="24"/>
+        </w:rPr>
+        <w:t>La librairie Glut est une surcouche d’OpenGL offrant des fonctions avancées de gestion et des routines de plus haut niveau que l’OpenGL de base. OVNI a été développé initialement à partir de la version Glut 3.7, disponible à l’époque sur Sun Solaris</w:t>
+      </w:r>
+      <w:r>
+        <w:rPr>
+          <w:szCs w:val="24"/>
+        </w:rPr>
+        <w:t>, Linux, Windows</w:t>
+      </w:r>
+      <w:r>
+        <w:rPr>
+          <w:szCs w:val="24"/>
+        </w:rPr>
+        <w:t>. Cette version est maintenant obsolète. On trouve sous Linux</w:t>
+      </w:r>
+      <w:r>
+        <w:rPr>
+          <w:szCs w:val="24"/>
+        </w:rPr>
+        <w:t xml:space="preserve"> et Windows</w:t>
+      </w:r>
+      <w:r>
+        <w:rPr>
+          <w:szCs w:val="24"/>
+        </w:rPr>
+        <w:t xml:space="preserve"> une autre distribution dénommée FreeGlut, compatible du Glut original et qui a été testé avec succès sur nos machines. Cette librairie comporte deux parties, une librairie dynamique proprement dit (un fichier </w:t>
+      </w:r>
+      <w:r>
+        <w:rPr>
+          <w:szCs w:val="24"/>
+        </w:rPr>
+        <w:t>freeglut.dll</w:t>
+      </w:r>
+      <w:r>
+        <w:rPr>
+          <w:szCs w:val="24"/>
+        </w:rPr>
+        <w:t xml:space="preserve"> ici</w:t>
+      </w:r>
+      <w:r>
+        <w:rPr>
+          <w:szCs w:val="24"/>
+        </w:rPr>
+        <w:t>, disponible en 32 ou en 64 bits</w:t>
+      </w:r>
+      <w:r>
+        <w:rPr>
+          <w:szCs w:val="24"/>
+        </w:rPr>
+        <w:t xml:space="preserve">) et un ensemble de fichiers d’entête .h qui trouvent normalement leur place dans un </w:t>
+      </w:r>
+      <w:r>
+        <w:rPr>
+          <w:szCs w:val="24"/>
+        </w:rPr>
+        <w:t>sous-</w:t>
+      </w:r>
+      <w:r>
+        <w:rPr>
+          <w:szCs w:val="24"/>
+        </w:rPr>
+        <w:t xml:space="preserve">répertoire comme /include/GL du </w:t>
+      </w:r>
+      <w:r>
+        <w:rPr>
+          <w:szCs w:val="24"/>
+        </w:rPr>
+        <w:t>compilateur</w:t>
+      </w:r>
+      <w:r>
+        <w:rPr>
+          <w:szCs w:val="24"/>
+        </w:rPr>
+        <w:t>.</w:t>
+      </w:r>
+      <w:r>
+        <w:rPr>
+          <w:szCs w:val="24"/>
+        </w:rPr>
+        <w:t xml:space="preserve"> A noter toutefois, qu’avec la dernière version de </w:t>
+      </w:r>
+      <w:proofErr w:type="spellStart"/>
+      <w:r>
+        <w:rPr>
+          <w:szCs w:val="24"/>
+        </w:rPr>
+        <w:t>freeglut</w:t>
+      </w:r>
+      <w:proofErr w:type="spellEnd"/>
+      <w:r>
+        <w:rPr>
+          <w:szCs w:val="24"/>
+        </w:rPr>
+        <w:t xml:space="preserve"> (3.0), un souci </w:t>
+      </w:r>
+      <w:r>
+        <w:rPr>
+          <w:szCs w:val="24"/>
+        </w:rPr>
+        <w:t xml:space="preserve">de plantage </w:t>
+      </w:r>
+      <w:r>
+        <w:rPr>
+          <w:szCs w:val="24"/>
+        </w:rPr>
+        <w:t xml:space="preserve">à l’exécution </w:t>
+      </w:r>
+      <w:r>
+        <w:rPr>
+          <w:szCs w:val="24"/>
+        </w:rPr>
+        <w:t xml:space="preserve">est apparu avec la fonction </w:t>
+      </w:r>
+      <w:proofErr w:type="spellStart"/>
+      <w:r>
+        <w:rPr>
+          <w:szCs w:val="24"/>
+        </w:rPr>
+        <w:t>glutSolidSphere</w:t>
+      </w:r>
+      <w:proofErr w:type="spellEnd"/>
+      <w:r>
+        <w:rPr>
+          <w:szCs w:val="24"/>
+        </w:rPr>
+        <w:t xml:space="preserve">, utilisée pour tracer un cercle plein matérialisant la position de la source de lumière (petit cercle en jaune). Faute de mieux, on a intégré le code C de la version précédente (2.8.1) </w:t>
+      </w:r>
+      <w:r>
+        <w:rPr>
+          <w:szCs w:val="24"/>
+        </w:rPr>
+        <w:t>directement dans Ovni, ce qui a résolu le problème.</w:t>
+      </w:r>
+    </w:p>
+    <w:p>
+      <w:pPr>
+        <w:pStyle w:val="Retraitcorpsdetexte21"/>
+        <w:jc w:val="both"/>
+        <w:rPr>
+          <w:szCs w:val="24"/>
+        </w:rPr>
+      </w:pPr>
+    </w:p>
+    <w:p>
+      <w:pPr>
+        <w:pStyle w:val="Titre3"/>
+        <w:rPr>
+          <w:sz w:val="24"/>
+          <w:szCs w:val="24"/>
+        </w:rPr>
+      </w:pPr>
+      <w:bookmarkStart w:id="100" w:name="_Ref277940008"/>
+      <w:bookmarkStart w:id="101" w:name="_Toc278275759"/>
+      <w:bookmarkStart w:id="102" w:name="_Toc278286082"/>
+      <w:bookmarkStart w:id="103" w:name="_Toc19803691"/>
+      <w:r>
+        <w:rPr>
+          <w:sz w:val="24"/>
+          <w:szCs w:val="24"/>
+        </w:rPr>
+        <w:t>Lib3ds</w:t>
+      </w:r>
       <w:bookmarkEnd w:id="100"/>
-    </w:p>
-    <w:p>
-      <w:pPr>
-        <w:pStyle w:val="Retraitcorpsdetexte21"/>
-        <w:jc w:val="both"/>
-        <w:rPr>
-          <w:szCs w:val="24"/>
-        </w:rPr>
-      </w:pPr>
-      <w:r>
-        <w:rPr>
-          <w:szCs w:val="24"/>
-        </w:rPr>
-        <w:t>La librairie Glut est une surcouche d’OpenGL offrant des fonctions avancées de gestion et des routines de plus haut niveau que l’OpenGL de base. OVNI a été développé initialement à partir de la version Glut 3.7, disponible à l’époque sur Sun Solaris</w:t>
-      </w:r>
-      <w:r>
-        <w:rPr>
-          <w:szCs w:val="24"/>
-        </w:rPr>
-        <w:t>, Linux, Windows</w:t>
-      </w:r>
-      <w:r>
-        <w:rPr>
-          <w:szCs w:val="24"/>
-        </w:rPr>
-        <w:t>. Cette version est maintenant obsolète. On trouve sous Linux</w:t>
-      </w:r>
-      <w:r>
-        <w:rPr>
-          <w:szCs w:val="24"/>
-        </w:rPr>
-        <w:t xml:space="preserve"> et Windows</w:t>
-      </w:r>
-      <w:r>
-        <w:rPr>
-          <w:szCs w:val="24"/>
-        </w:rPr>
-        <w:t xml:space="preserve"> une autre distribution dénommée FreeGlut, compatible du Glut original et qui a été testé avec succès sur nos machines. Cette librairie comporte deux parties, une librairie dynamique proprement dit (un fichier </w:t>
-      </w:r>
-      <w:r>
-        <w:rPr>
-          <w:szCs w:val="24"/>
-        </w:rPr>
-        <w:t>freeglut.dll</w:t>
-      </w:r>
-      <w:r>
-        <w:rPr>
-          <w:szCs w:val="24"/>
-        </w:rPr>
-        <w:t xml:space="preserve"> ici</w:t>
-      </w:r>
-      <w:r>
-        <w:rPr>
-          <w:szCs w:val="24"/>
-        </w:rPr>
-        <w:t>, disponible en 32 ou en 64 bits</w:t>
-      </w:r>
-      <w:r>
-        <w:rPr>
-          <w:szCs w:val="24"/>
-        </w:rPr>
-        <w:t xml:space="preserve">) et un ensemble de fichiers d’entête .h qui trouvent normalement leur place dans un </w:t>
-      </w:r>
-      <w:r>
-        <w:rPr>
-          <w:szCs w:val="24"/>
-        </w:rPr>
-        <w:t>sous-</w:t>
-      </w:r>
-      <w:r>
-        <w:rPr>
-          <w:szCs w:val="24"/>
-        </w:rPr>
-        <w:t xml:space="preserve">répertoire comme /include/GL du </w:t>
-      </w:r>
-      <w:r>
-        <w:rPr>
-          <w:szCs w:val="24"/>
-        </w:rPr>
-        <w:t>compilateur</w:t>
-      </w:r>
-      <w:r>
-        <w:rPr>
-          <w:szCs w:val="24"/>
-        </w:rPr>
-        <w:t>.</w:t>
-      </w:r>
-      <w:r>
-        <w:rPr>
-          <w:szCs w:val="24"/>
-        </w:rPr>
-        <w:t xml:space="preserve"> A noter toutefois, qu’avec la dernière version de </w:t>
-      </w:r>
-      <w:proofErr w:type="spellStart"/>
-      <w:r>
-        <w:rPr>
-          <w:szCs w:val="24"/>
-        </w:rPr>
-        <w:t>freeglut</w:t>
-      </w:r>
-      <w:proofErr w:type="spellEnd"/>
-      <w:r>
-        <w:rPr>
-          <w:szCs w:val="24"/>
-        </w:rPr>
-        <w:t xml:space="preserve"> (3.0), un souci </w:t>
-      </w:r>
-      <w:r>
-        <w:rPr>
-          <w:szCs w:val="24"/>
-        </w:rPr>
-        <w:t xml:space="preserve">de plantage </w:t>
-      </w:r>
-      <w:r>
-        <w:rPr>
-          <w:szCs w:val="24"/>
-        </w:rPr>
-        <w:t xml:space="preserve">à l’exécution </w:t>
-      </w:r>
-      <w:r>
-        <w:rPr>
-          <w:szCs w:val="24"/>
-        </w:rPr>
-        <w:t xml:space="preserve">est apparu avec la fonction </w:t>
-      </w:r>
-      <w:proofErr w:type="spellStart"/>
-      <w:r>
-        <w:rPr>
-          <w:szCs w:val="24"/>
-        </w:rPr>
-        <w:t>glutSolidSphere</w:t>
-      </w:r>
-      <w:proofErr w:type="spellEnd"/>
-      <w:r>
-        <w:rPr>
-          <w:szCs w:val="24"/>
-        </w:rPr>
-        <w:t xml:space="preserve">, utilisée pour tracer un cercle plein matérialisant la position de la source de lumière (petit cercle en jaune). Faute de mieux, on a intégré le code C de la version précédente (2.8.1) </w:t>
-      </w:r>
-      <w:r>
-        <w:rPr>
-          <w:szCs w:val="24"/>
-        </w:rPr>
-        <w:t>directement dans Ovni, ce qui a résolu le problème.</w:t>
-      </w:r>
-    </w:p>
-    <w:p>
-      <w:pPr>
-        <w:pStyle w:val="Retraitcorpsdetexte21"/>
-        <w:jc w:val="both"/>
-        <w:rPr>
-          <w:szCs w:val="24"/>
-        </w:rPr>
-      </w:pPr>
-    </w:p>
-    <w:p>
-      <w:pPr>
-        <w:pStyle w:val="Titre3"/>
-        <w:rPr>
-          <w:sz w:val="24"/>
-          <w:szCs w:val="24"/>
-        </w:rPr>
-      </w:pPr>
-      <w:bookmarkStart w:id="101" w:name="_Ref277940008"/>
-      <w:bookmarkStart w:id="102" w:name="_Toc278275759"/>
-      <w:bookmarkStart w:id="103" w:name="_Toc278286082"/>
-      <w:bookmarkStart w:id="104" w:name="_Toc19803691"/>
-      <w:r>
-        <w:rPr>
-          <w:sz w:val="24"/>
-          <w:szCs w:val="24"/>
-        </w:rPr>
-        <w:t>Lib3ds</w:t>
-      </w:r>
       <w:bookmarkEnd w:id="101"/>
       <w:bookmarkEnd w:id="102"/>
       <w:bookmarkEnd w:id="103"/>
-      <w:bookmarkEnd w:id="104"/>
     </w:p>
     <w:p>
       <w:pPr>
@@ -33390,11 +33535,11 @@
           <w:szCs w:val="24"/>
         </w:rPr>
       </w:pPr>
-      <w:bookmarkStart w:id="105" w:name="_Ref277950534"/>
-      <w:bookmarkStart w:id="106" w:name="_Ref277950536"/>
-      <w:bookmarkStart w:id="107" w:name="_Toc278275760"/>
-      <w:bookmarkStart w:id="108" w:name="_Toc278286083"/>
-      <w:bookmarkStart w:id="109" w:name="_Toc19803692"/>
+      <w:bookmarkStart w:id="104" w:name="_Ref277950534"/>
+      <w:bookmarkStart w:id="105" w:name="_Ref277950536"/>
+      <w:bookmarkStart w:id="106" w:name="_Toc278275760"/>
+      <w:bookmarkStart w:id="107" w:name="_Toc278286083"/>
+      <w:bookmarkStart w:id="108" w:name="_Toc19803692"/>
       <w:proofErr w:type="spellStart"/>
       <w:r>
         <w:rPr>
@@ -33403,11 +33548,11 @@
         </w:rPr>
         <w:t>Expat</w:t>
       </w:r>
+      <w:bookmarkEnd w:id="104"/>
       <w:bookmarkEnd w:id="105"/>
       <w:bookmarkEnd w:id="106"/>
       <w:bookmarkEnd w:id="107"/>
       <w:bookmarkEnd w:id="108"/>
-      <w:bookmarkEnd w:id="109"/>
       <w:proofErr w:type="spellEnd"/>
     </w:p>
     <w:p>
@@ -33674,8 +33819,8 @@
           <w:szCs w:val="24"/>
         </w:rPr>
       </w:pPr>
-      <w:bookmarkStart w:id="110" w:name="_Ref6503175"/>
-      <w:bookmarkStart w:id="111" w:name="_Toc19803693"/>
+      <w:bookmarkStart w:id="109" w:name="_Ref6503175"/>
+      <w:bookmarkStart w:id="110" w:name="_Toc19803693"/>
       <w:r>
         <w:rPr>
           <w:sz w:val="24"/>
@@ -33683,8 +33828,8 @@
         </w:rPr>
         <w:t>Compilation d’OVNI</w:t>
       </w:r>
+      <w:bookmarkEnd w:id="109"/>
       <w:bookmarkEnd w:id="110"/>
-      <w:bookmarkEnd w:id="111"/>
     </w:p>
     <w:p>
       <w:pPr>
@@ -34604,8 +34749,10 @@
           <w:szCs w:val="24"/>
         </w:rPr>
       </w:pPr>
-      <w:bookmarkStart w:id="112" w:name="_Toc278286093"/>
-      <w:bookmarkStart w:id="113" w:name="_Toc19803694"/>
+      <w:bookmarkStart w:id="111" w:name="_Toc278286093"/>
+      <w:bookmarkStart w:id="112" w:name="_Toc19803694"/>
+      <w:bookmarkStart w:id="113" w:name="_GoBack"/>
+      <w:bookmarkEnd w:id="113"/>
       <w:r>
         <w:rPr>
           <w:sz w:val="24"/>
@@ -34614,8 +34761,8 @@
         <w:lastRenderedPageBreak/>
         <w:t>Format des fichiers 3D</w:t>
       </w:r>
+      <w:bookmarkEnd w:id="111"/>
       <w:bookmarkEnd w:id="112"/>
-      <w:bookmarkEnd w:id="113"/>
     </w:p>
     <w:p>
       <w:pPr>
@@ -46033,7 +46180,7 @@
             <w:rPr>
               <w:noProof/>
             </w:rPr>
-            <w:t>15</w:t>
+            <w:t>52</w:t>
           </w:r>
           <w:r>
             <w:fldChar w:fldCharType="end"/>
@@ -46041,14 +46188,27 @@
           <w:r>
             <w:t>/</w:t>
           </w:r>
-          <w:fldSimple w:instr=" NUMPAGES ">
-            <w:r>
-              <w:rPr>
-                <w:noProof/>
-              </w:rPr>
-              <w:t>70</w:t>
-            </w:r>
-          </w:fldSimple>
+          <w:r>
+            <w:fldChar w:fldCharType="begin"/>
+          </w:r>
+          <w:r>
+            <w:instrText xml:space="preserve"> NUMPAGES </w:instrText>
+          </w:r>
+          <w:r>
+            <w:fldChar w:fldCharType="separate"/>
+          </w:r>
+          <w:r>
+            <w:rPr>
+              <w:noProof/>
+            </w:rPr>
+            <w:t>70</w:t>
+          </w:r>
+          <w:r>
+            <w:rPr>
+              <w:noProof/>
+            </w:rPr>
+            <w:fldChar w:fldCharType="end"/>
+          </w:r>
         </w:p>
       </w:tc>
     </w:tr>
@@ -46119,28 +46279,28 @@
         <v:path o:extrusionok="f" gradientshapeok="t" o:connecttype="rect"/>
         <o:lock v:ext="edit" aspectratio="t"/>
       </v:shapetype>
-      <v:shape id="_x0000_i1030" type="#_x0000_t75" style="width:15.75pt;height:15.75pt" o:bullet="t">
+      <v:shape id="_x0000_i1034" type="#_x0000_t75" style="width:15.75pt;height:15.75pt" o:bullet="t">
         <v:imagedata r:id="rId1" o:title="plein"/>
       </v:shape>
     </w:pict>
   </w:numPicBullet>
   <w:numPicBullet w:numPicBulletId="1">
     <w:pict>
-      <v:shape id="_x0000_i1031" type="#_x0000_t75" style="width:12pt;height:12pt" o:bullet="t">
+      <v:shape id="_x0000_i1035" type="#_x0000_t75" style="width:12pt;height:12pt" o:bullet="t">
         <v:imagedata r:id="rId2" o:title=""/>
       </v:shape>
     </w:pict>
   </w:numPicBullet>
   <w:numPicBullet w:numPicBulletId="2">
     <w:pict>
-      <v:shape id="_x0000_i1032" type="#_x0000_t75" style="width:6pt;height:6pt" o:bullet="t">
+      <v:shape id="_x0000_i1036" type="#_x0000_t75" style="width:6pt;height:6pt" o:bullet="t">
         <v:imagedata r:id="rId3" o:title="materiau"/>
       </v:shape>
     </w:pict>
   </w:numPicBullet>
   <w:numPicBullet w:numPicBulletId="3">
     <w:pict>
-      <v:shape id="_x0000_i1033" type="#_x0000_t75" style="width:12pt;height:12pt" o:bullet="t">
+      <v:shape id="_x0000_i1037" type="#_x0000_t75" style="width:12pt;height:12pt" o:bullet="t">
         <v:imagedata r:id="rId4" o:title=""/>
       </v:shape>
     </w:pict>
@@ -55897,7 +56057,7 @@
 </file>
 
 <file path=customXml/itemProps1.xml><?xml version="1.0" encoding="utf-8"?>
-<ds:datastoreItem xmlns:ds="http://schemas.openxmlformats.org/officeDocument/2006/customXml" ds:itemID="{940A8692-D7C7-44CB-8A6F-8DD18746157F}">
+<ds:datastoreItem xmlns:ds="http://schemas.openxmlformats.org/officeDocument/2006/customXml" ds:itemID="{2EC854F6-0782-499B-B911-FE197461151B}">
   <ds:schemaRefs>
     <ds:schemaRef ds:uri="http://schemas.openxmlformats.org/officeDocument/2006/bibliography"/>
   </ds:schemaRefs>

</xml_diff>

<commit_message>
Ajout d'un recalcul des arêtes dans la fonction ModificationPanel. Permet de forcer ce calcul quand il est trop long (typiquement > 2s par objet) et a donc été court-circuité dans certaines opérations.
</commit_message>
<xml_diff>
--- a/Ovni_Executable/Manuels/MU_V5.docx
+++ b/Ovni_Executable/Manuels/MU_V5.docx
@@ -20909,7 +20909,7 @@
         <w:tblLook w:val="01E0" w:firstRow="1" w:lastRow="1" w:firstColumn="1" w:lastColumn="1" w:noHBand="0" w:noVBand="0"/>
       </w:tblPr>
       <w:tblGrid>
-        <w:gridCol w:w="3666"/>
+        <w:gridCol w:w="3578"/>
       </w:tblGrid>
       <w:tr>
         <w:tc>
@@ -20930,13 +20930,12 @@
             <w:r>
               <w:rPr>
                 <w:noProof/>
-                <w:szCs w:val="24"/>
               </w:rPr>
               <w:drawing>
-                <wp:inline distT="0" distB="0" distL="0" distR="0" wp14:anchorId="57927D58" wp14:editId="29DF79DA">
-                  <wp:extent cx="2190750" cy="5076825"/>
-                  <wp:effectExtent l="0" t="0" r="0" b="9525"/>
-                  <wp:docPr id="232" name="Image 232"/>
+                <wp:inline distT="0" distB="0" distL="0" distR="0" wp14:anchorId="43BED5F5" wp14:editId="0B22EE8D">
+                  <wp:extent cx="2057400" cy="5238750"/>
+                  <wp:effectExtent l="0" t="0" r="0" b="0"/>
+                  <wp:docPr id="6" name="Image 6"/>
                   <wp:cNvGraphicFramePr>
                     <a:graphicFrameLocks xmlns:a="http://schemas.openxmlformats.org/drawingml/2006/main" noChangeAspect="1"/>
                   </wp:cNvGraphicFramePr>
@@ -20956,7 +20955,7 @@
                         <pic:spPr>
                           <a:xfrm>
                             <a:off x="0" y="0"/>
-                            <a:ext cx="2190750" cy="5076825"/>
+                            <a:ext cx="2057400" cy="5238750"/>
                           </a:xfrm>
                           <a:prstGeom prst="rect">
                             <a:avLst/>
@@ -21115,8 +21114,14 @@
         <w:rPr>
           <w:szCs w:val="24"/>
         </w:rPr>
+        <w:t xml:space="preserve">L’utilisation de cette fonction est utile lorsque on a </w:t>
+      </w:r>
+      <w:r>
+        <w:rPr>
+          <w:szCs w:val="24"/>
+        </w:rPr>
         <w:lastRenderedPageBreak/>
-        <w:t xml:space="preserve">L’utilisation de cette fonction est utile lorsque on a une base de données dont certaines facettes sont en principe jointives, mais dans la réalité, et pour peu qu’on utilise un zoom adéquat, présentent des espaces inter-facettes. </w:t>
+        <w:t xml:space="preserve">une base de données dont certaines facettes sont en principe jointives, mais dans la réalité, et pour peu qu’on utilise un zoom adéquat, présentent des espaces inter-facettes. </w:t>
       </w:r>
     </w:p>
     <w:p>
@@ -21436,22 +21441,22 @@
         <w:rPr>
           <w:szCs w:val="24"/>
         </w:rPr>
+        <w:t xml:space="preserve">La facette ainsi créée appartiendra au même objet que tous les sommets sélectionnés. </w:t>
+      </w:r>
+    </w:p>
+    <w:p>
+      <w:pPr>
+        <w:pStyle w:val="Retraitcorpsdetexte21"/>
+        <w:jc w:val="both"/>
+        <w:rPr>
+          <w:szCs w:val="24"/>
+        </w:rPr>
+      </w:pPr>
+      <w:r>
+        <w:rPr>
+          <w:szCs w:val="24"/>
+        </w:rPr>
         <w:lastRenderedPageBreak/>
-        <w:t xml:space="preserve">La facette ainsi créée appartiendra au même objet que tous les sommets sélectionnés. </w:t>
-      </w:r>
-    </w:p>
-    <w:p>
-      <w:pPr>
-        <w:pStyle w:val="Retraitcorpsdetexte21"/>
-        <w:jc w:val="both"/>
-        <w:rPr>
-          <w:szCs w:val="24"/>
-        </w:rPr>
-      </w:pPr>
-      <w:r>
-        <w:rPr>
-          <w:szCs w:val="24"/>
-        </w:rPr>
         <w:t>On quitte ce mode en cliquant de nouveau sur le bouton « </w:t>
       </w:r>
       <w:r>
@@ -21783,14 +21788,14 @@
         <w:rPr>
           <w:szCs w:val="24"/>
         </w:rPr>
-        <w:t xml:space="preserve"> qui ont plus de 3 sommets. Il y a donc création de facettes, la facette originale étant supprimée. Trois méthodes de triangulation sont proposées via le menu Fichier/Préférences. La méthode 1 utilise le premier sommet de la facette comme sommet commun à tous les triangles générés. Son inconvénient est de donner plus d’importance à ce sommet qu’aux autres. Néanmoins, pour des facettes quasi planes, le résultat est satisfaisant. La méthode 2 utilise alternativement les numéros de sommets croissants et les numéros de sommets décroissants pour créer les différents triangles. Ainsi, sur une facette à n sommets, les triangles sont générés ainsi : (1,2,3), (1,3,n), (n,3,4), (n,4,n-1), (n-1,4,5), … Cette méthode donne également de bons résultats, mais comme la première, elle ne garantit pas que dans </w:t>
+        <w:t xml:space="preserve"> qui ont plus de 3 sommets. Il y a donc création de facettes, la facette originale étant supprimée. Trois méthodes de triangulation sont proposées via le menu Fichier/Préférences. La méthode 1 utilise le premier sommet de la facette comme sommet commun à tous les triangles générés. Son inconvénient est de donner plus d’importance à ce sommet qu’aux autres. Néanmoins, pour des facettes quasi planes, le résultat est satisfaisant. La méthode 2 utilise alternativement les numéros de sommets croissants et les numéros de sommets décroissants pour créer les différents triangles. Ainsi, sur une facette à n sommets, les triangles sont générés ainsi : (1,2,3), (1,3,n), (n,3,4), (n,4,n-1), (n-1,4,5), … Cette méthode donne également de bons résultats, mais comme la première, elle ne garantit pas que dans certains cas particuliers on ne tombe pas sur une génération de triangle à partir de 3 points alignés, ce qui pose problème pour les calculs de normales. La méthode 3 enfin, génère </w:t>
       </w:r>
       <w:r>
         <w:rPr>
           <w:szCs w:val="24"/>
         </w:rPr>
         <w:lastRenderedPageBreak/>
-        <w:t>certains cas particuliers on ne tombe pas sur une génération de triangle à partir de 3 points alignés, ce qui pose problème pour les calculs de normales. La méthode 3 enfin, génère d’abord un point supplémentaire au barycentre de la facette puis se sert de ce nouveau point comme sommet commun à tous les triangles générés. Cette méthode ne donne pas de triangles dégénérés (3 points alignés), ne donne pas plus de poids à un sommet plutôt qu’à un autre et si la facette n’est pas plane, c’est celle qui approxime le mieux la surface. Son inconvénient est d’alourdir la base de donnée par augmentation du nombre de points et elle crée 2 facettes de plus que les méthodes précédentes pour chaque facette triangulée. Les figures ci-dessous démontrent à partir d’une facette originale à 10 sommets les 3 méthodes de triangulation. Les méthodes 1 et 2 créent 8 facettes, la méthode 3 en crée 10. La numérotation des sommets utilisée dans ce cas est indiquée avec la méthode 2 (chiffres en noir). La numérotation des triangles dans l’ordre de création est indiquée en rouge.</w:t>
+        <w:t>d’abord un point supplémentaire au barycentre de la facette puis se sert de ce nouveau point comme sommet commun à tous les triangles générés. Cette méthode ne donne pas de triangles dégénérés (3 points alignés), ne donne pas plus de poids à un sommet plutôt qu’à un autre et si la facette n’est pas plane, c’est celle qui approxime le mieux la surface. Son inconvénient est d’alourdir la base de donnée par augmentation du nombre de points et elle crée 2 facettes de plus que les méthodes précédentes pour chaque facette triangulée. Les figures ci-dessous démontrent à partir d’une facette originale à 10 sommets les 3 méthodes de triangulation. Les méthodes 1 et 2 créent 8 facettes, la méthode 3 en crée 10. La numérotation des sommets utilisée dans ce cas est indiquée avec la méthode 2 (chiffres en noir). La numérotation des triangles dans l’ordre de création est indiquée en rouge.</w:t>
       </w:r>
     </w:p>
     <w:p>
@@ -26706,55 +26711,55 @@
         <w:rPr>
           <w:szCs w:val="24"/>
         </w:rPr>
-        <w:t xml:space="preserve"> des facettes et les normales aux sommets. Pour ces dernières, le calcul fait ici est ne tient pas compte des </w:t>
+        <w:t xml:space="preserve"> des facettes et les normales aux sommets. Pour ces dernières, le calcul fait ici est ne tient pas compte des angles de seuil entrés dans le menu Fichier/Préférences. Il utilise toutes les facettes qui partagent un sommet suivant l’algorithme décrit en </w:t>
+      </w:r>
+      <w:r>
+        <w:rPr>
+          <w:szCs w:val="24"/>
+        </w:rPr>
+        <w:fldChar w:fldCharType="begin"/>
+      </w:r>
+      <w:r>
+        <w:rPr>
+          <w:szCs w:val="24"/>
+        </w:rPr>
+        <w:instrText xml:space="preserve"> REF  _Ref277751703 \h \r  \* MERGEFORMAT </w:instrText>
+      </w:r>
+      <w:r>
+        <w:rPr>
+          <w:szCs w:val="24"/>
+        </w:rPr>
+      </w:r>
+      <w:r>
+        <w:rPr>
+          <w:szCs w:val="24"/>
+        </w:rPr>
+        <w:fldChar w:fldCharType="separate"/>
+      </w:r>
+      <w:r>
+        <w:rPr>
+          <w:szCs w:val="24"/>
+        </w:rPr>
+        <w:t xml:space="preserve">Annexe B - </w:t>
+      </w:r>
+      <w:r>
+        <w:rPr>
+          <w:szCs w:val="24"/>
+        </w:rPr>
+        <w:fldChar w:fldCharType="end"/>
+      </w:r>
+      <w:r>
+        <w:rPr>
+          <w:szCs w:val="24"/>
+        </w:rPr>
+        <w:t xml:space="preserve">. Les seuils définis dans le </w:t>
       </w:r>
       <w:r>
         <w:rPr>
           <w:szCs w:val="24"/>
         </w:rPr>
         <w:lastRenderedPageBreak/>
-        <w:t xml:space="preserve">angles de seuil entrés dans le menu Fichier/Préférences. Il utilise toutes les facettes qui partagent un sommet suivant l’algorithme décrit en </w:t>
-      </w:r>
-      <w:r>
-        <w:rPr>
-          <w:szCs w:val="24"/>
-        </w:rPr>
-        <w:fldChar w:fldCharType="begin"/>
-      </w:r>
-      <w:r>
-        <w:rPr>
-          <w:szCs w:val="24"/>
-        </w:rPr>
-        <w:instrText xml:space="preserve"> REF  _Ref277751703 \h \r  \* MERGEFORMAT </w:instrText>
-      </w:r>
-      <w:r>
-        <w:rPr>
-          <w:szCs w:val="24"/>
-        </w:rPr>
-      </w:r>
-      <w:r>
-        <w:rPr>
-          <w:szCs w:val="24"/>
-        </w:rPr>
-        <w:fldChar w:fldCharType="separate"/>
-      </w:r>
-      <w:r>
-        <w:rPr>
-          <w:szCs w:val="24"/>
-        </w:rPr>
-        <w:t xml:space="preserve">Annexe B - </w:t>
-      </w:r>
-      <w:r>
-        <w:rPr>
-          <w:szCs w:val="24"/>
-        </w:rPr>
-        <w:fldChar w:fldCharType="end"/>
-      </w:r>
-      <w:r>
-        <w:rPr>
-          <w:szCs w:val="24"/>
-        </w:rPr>
-        <w:t>. Les seuils définis dans le menu Fichier/Préférences ne seront appliqués qu’au moment de la visualisation et/ou de l’enregistrement du fichier.</w:t>
+        <w:t>menu Fichier/Préférences ne seront appliqués qu’au moment de la visualisation et/ou de l’enregistrement du fichier.</w:t>
       </w:r>
     </w:p>
     <w:p>
@@ -26855,6 +26860,81 @@
           <w:szCs w:val="24"/>
         </w:rPr>
         <w:t>. Par prudence, avant de lancer une simplification de BDD, enregistrer la base de données avant simplification, surtout si on y a apporté des modifications. L’option de sauvegarde automatique, activée par défaut, peut venir en aide, mais on ne sait jamais.</w:t>
+      </w:r>
+    </w:p>
+    <w:p>
+      <w:pPr>
+        <w:pStyle w:val="Retraitcorpsdetexte21"/>
+        <w:jc w:val="both"/>
+        <w:rPr>
+          <w:szCs w:val="24"/>
+        </w:rPr>
+      </w:pPr>
+    </w:p>
+    <w:p>
+      <w:pPr>
+        <w:pStyle w:val="Retraitcorpsdetexte21"/>
+        <w:jc w:val="both"/>
+        <w:rPr>
+          <w:szCs w:val="24"/>
+        </w:rPr>
+      </w:pPr>
+      <w:r>
+        <w:rPr>
+          <w:szCs w:val="24"/>
+        </w:rPr>
+        <w:t>Le bouton « </w:t>
+      </w:r>
+      <w:r>
+        <w:rPr>
+          <w:b/>
+          <w:szCs w:val="24"/>
+        </w:rPr>
+        <w:t>Recalculer les arêtes</w:t>
+      </w:r>
+      <w:r>
+        <w:rPr>
+          <w:szCs w:val="24"/>
+        </w:rPr>
+        <w:t xml:space="preserve"> » sert à forcer un nouveau calcul des arêtes de facettes. Le calcul de base peut être assez long quand on cherche à éliminer de façon récursive les arêtes en double. En effet, dans le calcul simple, une arête peut être utilisée par au moins 2 facettes adjacentes, ce qui pose des soucis lorsqu’on souhaite subdiviser des arêtes. Lorsque </w:t>
+      </w:r>
+      <w:r>
+        <w:rPr>
+          <w:szCs w:val="24"/>
+        </w:rPr>
+        <w:t>le</w:t>
+      </w:r>
+      <w:r>
+        <w:rPr>
+          <w:szCs w:val="24"/>
+        </w:rPr>
+        <w:t xml:space="preserve"> calcul </w:t>
+      </w:r>
+      <w:r>
+        <w:rPr>
+          <w:szCs w:val="24"/>
+        </w:rPr>
+        <w:t xml:space="preserve">des doublons d’arêtes </w:t>
+      </w:r>
+      <w:r>
+        <w:rPr>
+          <w:szCs w:val="24"/>
+        </w:rPr>
+        <w:t>est trop long pour un objet, typiquement 2 secondes, on évite de le faire si le besoin n’est pas immédiat (comme par exemple dans la fonction de soudure entre points, où un Undo).</w:t>
+      </w:r>
+      <w:r>
+        <w:rPr>
+          <w:szCs w:val="24"/>
+        </w:rPr>
+        <w:t xml:space="preserve"> Dans ce cas, l’utilisateur peut forcer le calcul </w:t>
+      </w:r>
+      <w:bookmarkStart w:id="64" w:name="_GoBack"/>
+      <w:bookmarkEnd w:id="64"/>
+      <w:r>
+        <w:rPr>
+          <w:szCs w:val="24"/>
+        </w:rPr>
+        <w:t>manuellement en cliquant sur ce bouton.</w:t>
       </w:r>
     </w:p>
     <w:p>
@@ -26926,9 +27006,9 @@
           <w:szCs w:val="24"/>
         </w:rPr>
       </w:pPr>
-      <w:bookmarkStart w:id="64" w:name="_Toc278275746"/>
-      <w:bookmarkStart w:id="65" w:name="_Toc278286069"/>
-      <w:bookmarkStart w:id="66" w:name="_Toc19803678"/>
+      <w:bookmarkStart w:id="65" w:name="_Toc278275746"/>
+      <w:bookmarkStart w:id="66" w:name="_Toc278286069"/>
+      <w:bookmarkStart w:id="67" w:name="_Toc19803678"/>
       <w:r>
         <w:rPr>
           <w:sz w:val="24"/>
@@ -26937,9 +27017,9 @@
         <w:lastRenderedPageBreak/>
         <w:t>Le menu Transformations</w:t>
       </w:r>
-      <w:bookmarkEnd w:id="64"/>
       <w:bookmarkEnd w:id="65"/>
       <w:bookmarkEnd w:id="66"/>
+      <w:bookmarkEnd w:id="67"/>
     </w:p>
     <w:tbl>
       <w:tblPr>
@@ -27439,9 +27519,9 @@
           <w:szCs w:val="24"/>
         </w:rPr>
       </w:pPr>
-      <w:bookmarkStart w:id="67" w:name="_Toc278275747"/>
-      <w:bookmarkStart w:id="68" w:name="_Toc278286070"/>
-      <w:bookmarkStart w:id="69" w:name="_Toc19803679"/>
+      <w:bookmarkStart w:id="68" w:name="_Toc278275747"/>
+      <w:bookmarkStart w:id="69" w:name="_Toc278286070"/>
+      <w:bookmarkStart w:id="70" w:name="_Toc19803679"/>
       <w:r>
         <w:rPr>
           <w:sz w:val="24"/>
@@ -27449,9 +27529,9 @@
         </w:rPr>
         <w:t>Le menu Options</w:t>
       </w:r>
-      <w:bookmarkEnd w:id="67"/>
       <w:bookmarkEnd w:id="68"/>
       <w:bookmarkEnd w:id="69"/>
+      <w:bookmarkEnd w:id="70"/>
     </w:p>
     <w:tbl>
       <w:tblPr>
@@ -27771,9 +27851,9 @@
           <w:szCs w:val="24"/>
         </w:rPr>
       </w:pPr>
-      <w:bookmarkStart w:id="70" w:name="_Toc278275748"/>
-      <w:bookmarkStart w:id="71" w:name="_Toc278286071"/>
-      <w:bookmarkStart w:id="72" w:name="_Toc19803680"/>
+      <w:bookmarkStart w:id="71" w:name="_Toc278275748"/>
+      <w:bookmarkStart w:id="72" w:name="_Toc278286071"/>
+      <w:bookmarkStart w:id="73" w:name="_Toc19803680"/>
       <w:r>
         <w:rPr>
           <w:sz w:val="24"/>
@@ -27781,9 +27861,9 @@
         </w:rPr>
         <w:t>Le menu Aide</w:t>
       </w:r>
-      <w:bookmarkEnd w:id="70"/>
       <w:bookmarkEnd w:id="71"/>
       <w:bookmarkEnd w:id="72"/>
+      <w:bookmarkEnd w:id="73"/>
     </w:p>
     <w:p>
       <w:pPr>
@@ -28050,9 +28130,9 @@
           <w:szCs w:val="24"/>
         </w:rPr>
       </w:pPr>
-      <w:bookmarkStart w:id="73" w:name="_Toc278275749"/>
-      <w:bookmarkStart w:id="74" w:name="_Toc278286072"/>
-      <w:bookmarkStart w:id="75" w:name="_Toc19803681"/>
+      <w:bookmarkStart w:id="74" w:name="_Toc278275749"/>
+      <w:bookmarkStart w:id="75" w:name="_Toc278286072"/>
+      <w:bookmarkStart w:id="76" w:name="_Toc19803681"/>
       <w:r>
         <w:rPr>
           <w:sz w:val="24"/>
@@ -28060,9 +28140,9 @@
         </w:rPr>
         <w:t>Les boutons sous la barre de menus</w:t>
       </w:r>
-      <w:bookmarkEnd w:id="73"/>
       <w:bookmarkEnd w:id="74"/>
       <w:bookmarkEnd w:id="75"/>
+      <w:bookmarkEnd w:id="76"/>
     </w:p>
     <w:p>
       <w:pPr>
@@ -29749,10 +29829,10 @@
           <w:szCs w:val="24"/>
         </w:rPr>
       </w:pPr>
-      <w:bookmarkStart w:id="76" w:name="_Ref277770113"/>
-      <w:bookmarkStart w:id="77" w:name="_Toc278275750"/>
-      <w:bookmarkStart w:id="78" w:name="_Toc278286073"/>
-      <w:bookmarkStart w:id="79" w:name="_Toc19803682"/>
+      <w:bookmarkStart w:id="77" w:name="_Ref277770113"/>
+      <w:bookmarkStart w:id="78" w:name="_Toc278275750"/>
+      <w:bookmarkStart w:id="79" w:name="_Toc278286073"/>
+      <w:bookmarkStart w:id="80" w:name="_Toc19803682"/>
       <w:r>
         <w:rPr>
           <w:sz w:val="24"/>
@@ -29761,10 +29841,10 @@
         <w:lastRenderedPageBreak/>
         <w:t>Les raccourcis au clavier</w:t>
       </w:r>
-      <w:bookmarkEnd w:id="76"/>
       <w:bookmarkEnd w:id="77"/>
       <w:bookmarkEnd w:id="78"/>
       <w:bookmarkEnd w:id="79"/>
+      <w:bookmarkEnd w:id="80"/>
     </w:p>
     <w:p>
       <w:pPr>
@@ -31400,7 +31480,7 @@
           <w:szCs w:val="24"/>
         </w:rPr>
       </w:pPr>
-      <w:bookmarkStart w:id="80" w:name="_Toc19803683"/>
+      <w:bookmarkStart w:id="81" w:name="_Toc19803683"/>
       <w:r>
         <w:rPr>
           <w:sz w:val="24"/>
@@ -31408,7 +31488,7 @@
         </w:rPr>
         <w:t>Les menus contextuels</w:t>
       </w:r>
-      <w:bookmarkEnd w:id="80"/>
+      <w:bookmarkEnd w:id="81"/>
     </w:p>
     <w:p>
       <w:pPr>
@@ -31725,11 +31805,11 @@
           <w:szCs w:val="24"/>
         </w:rPr>
       </w:pPr>
-      <w:bookmarkStart w:id="81" w:name="_Toc275182860"/>
-      <w:bookmarkStart w:id="82" w:name="_Toc278275751"/>
-      <w:bookmarkStart w:id="83" w:name="_Toc278286074"/>
-      <w:bookmarkStart w:id="84" w:name="_Toc19803684"/>
-      <w:bookmarkEnd w:id="81"/>
+      <w:bookmarkStart w:id="82" w:name="_Toc275182860"/>
+      <w:bookmarkStart w:id="83" w:name="_Toc278275751"/>
+      <w:bookmarkStart w:id="84" w:name="_Toc278286074"/>
+      <w:bookmarkStart w:id="85" w:name="_Toc19803684"/>
+      <w:bookmarkEnd w:id="82"/>
       <w:r>
         <w:rPr>
           <w:sz w:val="24"/>
@@ -31737,9 +31817,9 @@
         </w:rPr>
         <w:t>Installation</w:t>
       </w:r>
-      <w:bookmarkEnd w:id="82"/>
       <w:bookmarkEnd w:id="83"/>
       <w:bookmarkEnd w:id="84"/>
+      <w:bookmarkEnd w:id="85"/>
     </w:p>
     <w:p>
       <w:pPr>
@@ -31843,10 +31923,10 @@
           <w:szCs w:val="24"/>
         </w:rPr>
       </w:pPr>
-      <w:bookmarkStart w:id="85" w:name="_Toc278275752"/>
-      <w:bookmarkStart w:id="86" w:name="_Toc278286075"/>
-      <w:bookmarkStart w:id="87" w:name="_Ref292204856"/>
-      <w:bookmarkStart w:id="88" w:name="_Toc19803685"/>
+      <w:bookmarkStart w:id="86" w:name="_Toc278275752"/>
+      <w:bookmarkStart w:id="87" w:name="_Toc278286075"/>
+      <w:bookmarkStart w:id="88" w:name="_Ref292204856"/>
+      <w:bookmarkStart w:id="89" w:name="_Toc19803685"/>
       <w:r>
         <w:rPr>
           <w:sz w:val="24"/>
@@ -31861,10 +31941,10 @@
         </w:rPr>
         <w:t>Windows</w:t>
       </w:r>
-      <w:bookmarkEnd w:id="85"/>
       <w:bookmarkEnd w:id="86"/>
       <w:bookmarkEnd w:id="87"/>
       <w:bookmarkEnd w:id="88"/>
+      <w:bookmarkEnd w:id="89"/>
     </w:p>
     <w:p>
       <w:pPr>
@@ -32536,8 +32616,8 @@
           <w:szCs w:val="24"/>
         </w:rPr>
       </w:pPr>
-      <w:bookmarkStart w:id="89" w:name="_Ref292198481"/>
-      <w:bookmarkStart w:id="90" w:name="_Toc19803686"/>
+      <w:bookmarkStart w:id="90" w:name="_Ref292198481"/>
+      <w:bookmarkStart w:id="91" w:name="_Toc19803686"/>
       <w:r>
         <w:rPr>
           <w:sz w:val="24"/>
@@ -32559,8 +32639,8 @@
         </w:rPr>
         <w:t xml:space="preserve"> 1</w:t>
       </w:r>
-      <w:bookmarkEnd w:id="89"/>
       <w:bookmarkEnd w:id="90"/>
+      <w:bookmarkEnd w:id="91"/>
     </w:p>
     <w:p>
       <w:pPr>
@@ -32780,8 +32860,8 @@
           <w:szCs w:val="24"/>
         </w:rPr>
       </w:pPr>
-      <w:bookmarkStart w:id="91" w:name="_Ref292198370"/>
-      <w:bookmarkStart w:id="92" w:name="_Toc19803687"/>
+      <w:bookmarkStart w:id="92" w:name="_Ref292198370"/>
+      <w:bookmarkStart w:id="93" w:name="_Toc19803687"/>
       <w:r>
         <w:rPr>
           <w:sz w:val="24"/>
@@ -32803,7 +32883,7 @@
         </w:rPr>
         <w:t xml:space="preserve"> </w:t>
       </w:r>
-      <w:bookmarkEnd w:id="91"/>
+      <w:bookmarkEnd w:id="92"/>
       <w:r>
         <w:rPr>
           <w:sz w:val="24"/>
@@ -32811,7 +32891,7 @@
         </w:rPr>
         <w:t>2</w:t>
       </w:r>
-      <w:bookmarkEnd w:id="92"/>
+      <w:bookmarkEnd w:id="93"/>
     </w:p>
     <w:p>
       <w:pPr>
@@ -32954,7 +33034,7 @@
           <w:szCs w:val="24"/>
         </w:rPr>
       </w:pPr>
-      <w:bookmarkStart w:id="93" w:name="_Toc19803688"/>
+      <w:bookmarkStart w:id="94" w:name="_Toc19803688"/>
       <w:r>
         <w:rPr>
           <w:sz w:val="24"/>
@@ -32963,7 +33043,7 @@
         <w:lastRenderedPageBreak/>
         <w:t>Librairies diverses</w:t>
       </w:r>
-      <w:bookmarkEnd w:id="93"/>
+      <w:bookmarkEnd w:id="94"/>
     </w:p>
     <w:p>
       <w:pPr>
@@ -33030,9 +33110,9 @@
           <w:szCs w:val="24"/>
         </w:rPr>
       </w:pPr>
-      <w:bookmarkStart w:id="94" w:name="_Toc278275757"/>
-      <w:bookmarkStart w:id="95" w:name="_Toc278286080"/>
-      <w:bookmarkStart w:id="96" w:name="_Toc19803689"/>
+      <w:bookmarkStart w:id="95" w:name="_Toc278275757"/>
+      <w:bookmarkStart w:id="96" w:name="_Toc278286080"/>
+      <w:bookmarkStart w:id="97" w:name="_Toc19803689"/>
       <w:r>
         <w:rPr>
           <w:sz w:val="24"/>
@@ -33040,9 +33120,9 @@
         </w:rPr>
         <w:t>OpenGL</w:t>
       </w:r>
-      <w:bookmarkEnd w:id="94"/>
       <w:bookmarkEnd w:id="95"/>
       <w:bookmarkEnd w:id="96"/>
+      <w:bookmarkEnd w:id="97"/>
     </w:p>
     <w:p>
       <w:pPr>
@@ -33136,9 +33216,9 @@
           <w:szCs w:val="24"/>
         </w:rPr>
       </w:pPr>
-      <w:bookmarkStart w:id="97" w:name="_Toc278275758"/>
-      <w:bookmarkStart w:id="98" w:name="_Toc278286081"/>
-      <w:bookmarkStart w:id="99" w:name="_Toc19803690"/>
+      <w:bookmarkStart w:id="98" w:name="_Toc278275758"/>
+      <w:bookmarkStart w:id="99" w:name="_Toc278286081"/>
+      <w:bookmarkStart w:id="100" w:name="_Toc19803690"/>
       <w:r>
         <w:rPr>
           <w:sz w:val="24"/>
@@ -33146,9 +33226,9 @@
         </w:rPr>
         <w:t>Glut</w:t>
       </w:r>
-      <w:bookmarkEnd w:id="97"/>
       <w:bookmarkEnd w:id="98"/>
       <w:bookmarkEnd w:id="99"/>
+      <w:bookmarkEnd w:id="100"/>
     </w:p>
     <w:p>
       <w:pPr>
@@ -33312,10 +33392,10 @@
           <w:szCs w:val="24"/>
         </w:rPr>
       </w:pPr>
-      <w:bookmarkStart w:id="100" w:name="_Ref277940008"/>
-      <w:bookmarkStart w:id="101" w:name="_Toc278275759"/>
-      <w:bookmarkStart w:id="102" w:name="_Toc278286082"/>
-      <w:bookmarkStart w:id="103" w:name="_Toc19803691"/>
+      <w:bookmarkStart w:id="101" w:name="_Ref277940008"/>
+      <w:bookmarkStart w:id="102" w:name="_Toc278275759"/>
+      <w:bookmarkStart w:id="103" w:name="_Toc278286082"/>
+      <w:bookmarkStart w:id="104" w:name="_Toc19803691"/>
       <w:r>
         <w:rPr>
           <w:sz w:val="24"/>
@@ -33323,10 +33403,10 @@
         </w:rPr>
         <w:t>Lib3ds</w:t>
       </w:r>
-      <w:bookmarkEnd w:id="100"/>
       <w:bookmarkEnd w:id="101"/>
       <w:bookmarkEnd w:id="102"/>
       <w:bookmarkEnd w:id="103"/>
+      <w:bookmarkEnd w:id="104"/>
     </w:p>
     <w:p>
       <w:pPr>
@@ -33535,11 +33615,11 @@
           <w:szCs w:val="24"/>
         </w:rPr>
       </w:pPr>
-      <w:bookmarkStart w:id="104" w:name="_Ref277950534"/>
-      <w:bookmarkStart w:id="105" w:name="_Ref277950536"/>
-      <w:bookmarkStart w:id="106" w:name="_Toc278275760"/>
-      <w:bookmarkStart w:id="107" w:name="_Toc278286083"/>
-      <w:bookmarkStart w:id="108" w:name="_Toc19803692"/>
+      <w:bookmarkStart w:id="105" w:name="_Ref277950534"/>
+      <w:bookmarkStart w:id="106" w:name="_Ref277950536"/>
+      <w:bookmarkStart w:id="107" w:name="_Toc278275760"/>
+      <w:bookmarkStart w:id="108" w:name="_Toc278286083"/>
+      <w:bookmarkStart w:id="109" w:name="_Toc19803692"/>
       <w:proofErr w:type="spellStart"/>
       <w:r>
         <w:rPr>
@@ -33548,11 +33628,11 @@
         </w:rPr>
         <w:t>Expat</w:t>
       </w:r>
-      <w:bookmarkEnd w:id="104"/>
       <w:bookmarkEnd w:id="105"/>
       <w:bookmarkEnd w:id="106"/>
       <w:bookmarkEnd w:id="107"/>
       <w:bookmarkEnd w:id="108"/>
+      <w:bookmarkEnd w:id="109"/>
       <w:proofErr w:type="spellEnd"/>
     </w:p>
     <w:p>
@@ -33819,8 +33899,8 @@
           <w:szCs w:val="24"/>
         </w:rPr>
       </w:pPr>
-      <w:bookmarkStart w:id="109" w:name="_Ref6503175"/>
-      <w:bookmarkStart w:id="110" w:name="_Toc19803693"/>
+      <w:bookmarkStart w:id="110" w:name="_Ref6503175"/>
+      <w:bookmarkStart w:id="111" w:name="_Toc19803693"/>
       <w:r>
         <w:rPr>
           <w:sz w:val="24"/>
@@ -33828,8 +33908,8 @@
         </w:rPr>
         <w:t>Compilation d’OVNI</w:t>
       </w:r>
-      <w:bookmarkEnd w:id="109"/>
       <w:bookmarkEnd w:id="110"/>
+      <w:bookmarkEnd w:id="111"/>
     </w:p>
     <w:p>
       <w:pPr>
@@ -34749,10 +34829,8 @@
           <w:szCs w:val="24"/>
         </w:rPr>
       </w:pPr>
-      <w:bookmarkStart w:id="111" w:name="_Toc278286093"/>
-      <w:bookmarkStart w:id="112" w:name="_Toc19803694"/>
-      <w:bookmarkStart w:id="113" w:name="_GoBack"/>
-      <w:bookmarkEnd w:id="113"/>
+      <w:bookmarkStart w:id="112" w:name="_Toc278286093"/>
+      <w:bookmarkStart w:id="113" w:name="_Toc19803694"/>
       <w:r>
         <w:rPr>
           <w:sz w:val="24"/>
@@ -34761,8 +34839,8 @@
         <w:lastRenderedPageBreak/>
         <w:t>Format des fichiers 3D</w:t>
       </w:r>
-      <w:bookmarkEnd w:id="111"/>
       <w:bookmarkEnd w:id="112"/>
+      <w:bookmarkEnd w:id="113"/>
     </w:p>
     <w:p>
       <w:pPr>
@@ -46180,7 +46258,7 @@
             <w:rPr>
               <w:noProof/>
             </w:rPr>
-            <w:t>52</w:t>
+            <w:t>36</w:t>
           </w:r>
           <w:r>
             <w:fldChar w:fldCharType="end"/>
@@ -46188,27 +46266,14 @@
           <w:r>
             <w:t>/</w:t>
           </w:r>
-          <w:r>
-            <w:fldChar w:fldCharType="begin"/>
-          </w:r>
-          <w:r>
-            <w:instrText xml:space="preserve"> NUMPAGES </w:instrText>
-          </w:r>
-          <w:r>
-            <w:fldChar w:fldCharType="separate"/>
-          </w:r>
-          <w:r>
-            <w:rPr>
-              <w:noProof/>
-            </w:rPr>
-            <w:t>70</w:t>
-          </w:r>
-          <w:r>
-            <w:rPr>
-              <w:noProof/>
-            </w:rPr>
-            <w:fldChar w:fldCharType="end"/>
-          </w:r>
+          <w:fldSimple w:instr=" NUMPAGES ">
+            <w:r>
+              <w:rPr>
+                <w:noProof/>
+              </w:rPr>
+              <w:t>70</w:t>
+            </w:r>
+          </w:fldSimple>
         </w:p>
       </w:tc>
     </w:tr>
@@ -46279,28 +46344,28 @@
         <v:path o:extrusionok="f" gradientshapeok="t" o:connecttype="rect"/>
         <o:lock v:ext="edit" aspectratio="t"/>
       </v:shapetype>
-      <v:shape id="_x0000_i1034" type="#_x0000_t75" style="width:15.75pt;height:15.75pt" o:bullet="t">
+      <v:shape id="_x0000_i1042" type="#_x0000_t75" style="width:15.75pt;height:15.75pt" o:bullet="t">
         <v:imagedata r:id="rId1" o:title="plein"/>
       </v:shape>
     </w:pict>
   </w:numPicBullet>
   <w:numPicBullet w:numPicBulletId="1">
     <w:pict>
-      <v:shape id="_x0000_i1035" type="#_x0000_t75" style="width:12pt;height:12pt" o:bullet="t">
+      <v:shape id="_x0000_i1043" type="#_x0000_t75" style="width:12pt;height:12pt" o:bullet="t">
         <v:imagedata r:id="rId2" o:title=""/>
       </v:shape>
     </w:pict>
   </w:numPicBullet>
   <w:numPicBullet w:numPicBulletId="2">
     <w:pict>
-      <v:shape id="_x0000_i1036" type="#_x0000_t75" style="width:6pt;height:6pt" o:bullet="t">
+      <v:shape id="_x0000_i1044" type="#_x0000_t75" style="width:6pt;height:6pt" o:bullet="t">
         <v:imagedata r:id="rId3" o:title="materiau"/>
       </v:shape>
     </w:pict>
   </w:numPicBullet>
   <w:numPicBullet w:numPicBulletId="3">
     <w:pict>
-      <v:shape id="_x0000_i1037" type="#_x0000_t75" style="width:12pt;height:12pt" o:bullet="t">
+      <v:shape id="_x0000_i1045" type="#_x0000_t75" style="width:12pt;height:12pt" o:bullet="t">
         <v:imagedata r:id="rId4" o:title=""/>
       </v:shape>
     </w:pict>
@@ -56057,7 +56122,7 @@
 </file>
 
 <file path=customXml/itemProps1.xml><?xml version="1.0" encoding="utf-8"?>
-<ds:datastoreItem xmlns:ds="http://schemas.openxmlformats.org/officeDocument/2006/customXml" ds:itemID="{2EC854F6-0782-499B-B911-FE197461151B}">
+<ds:datastoreItem xmlns:ds="http://schemas.openxmlformats.org/officeDocument/2006/customXml" ds:itemID="{9ACC3F7D-0AFF-4885-BDF3-0036D0F3407D}">
   <ds:schemaRefs>
     <ds:schemaRef ds:uri="http://schemas.openxmlformats.org/officeDocument/2006/bibliography"/>
   </ds:schemaRefs>

</xml_diff>

<commit_message>
Quelques changements dans ModificationPanel (menu Outils/Modifications ou via l'icône correspondante) : Undo commun à 2 options, simplifications dans les regénérations de listes pour limiter le nombre de regénérations complètes lorsqu'elles ne sont pas utiles. Mise à jour du manuel.
</commit_message>
<xml_diff>
--- a/Ovni_Executable/Manuels/MU_V5.docx
+++ b/Ovni_Executable/Manuels/MU_V5.docx
@@ -20909,12 +20909,15 @@
         <w:tblLook w:val="01E0" w:firstRow="1" w:lastRow="1" w:firstColumn="1" w:lastColumn="1" w:noHBand="0" w:noVBand="0"/>
       </w:tblPr>
       <w:tblGrid>
-        <w:gridCol w:w="3578"/>
+        <w:gridCol w:w="3486"/>
       </w:tblGrid>
       <w:tr>
+        <w:trPr>
+          <w:trHeight w:val="8339"/>
+        </w:trPr>
         <w:tc>
           <w:tcPr>
-            <w:tcW w:w="3578" w:type="dxa"/>
+            <w:tcW w:w="3472" w:type="dxa"/>
             <w:shd w:val="clear" w:color="auto" w:fill="auto"/>
             <w:vAlign w:val="center"/>
           </w:tcPr>
@@ -20932,10 +20935,10 @@
                 <w:noProof/>
               </w:rPr>
               <w:drawing>
-                <wp:inline distT="0" distB="0" distL="0" distR="0" wp14:anchorId="43BED5F5" wp14:editId="0B22EE8D">
-                  <wp:extent cx="2057400" cy="5238750"/>
+                <wp:inline distT="0" distB="0" distL="0" distR="0" wp14:anchorId="04B31999" wp14:editId="65E9B71B">
+                  <wp:extent cx="2076450" cy="5162550"/>
                   <wp:effectExtent l="0" t="0" r="0" b="0"/>
-                  <wp:docPr id="6" name="Image 6"/>
+                  <wp:docPr id="232" name="Image 232"/>
                   <wp:cNvGraphicFramePr>
                     <a:graphicFrameLocks xmlns:a="http://schemas.openxmlformats.org/drawingml/2006/main" noChangeAspect="1"/>
                   </wp:cNvGraphicFramePr>
@@ -20955,7 +20958,7 @@
                         <pic:spPr>
                           <a:xfrm>
                             <a:off x="0" y="0"/>
-                            <a:ext cx="2057400" cy="5238750"/>
+                            <a:ext cx="2076450" cy="5162550"/>
                           </a:xfrm>
                           <a:prstGeom prst="rect">
                             <a:avLst/>
@@ -21577,47 +21580,6 @@
         <w:rPr>
           <w:szCs w:val="24"/>
         </w:rPr>
-        <w:t>On peut ann</w:t>
-      </w:r>
-      <w:r>
-        <w:rPr>
-          <w:szCs w:val="24"/>
-        </w:rPr>
-        <w:t>uler une soudure en cliquant sur</w:t>
-      </w:r>
-      <w:r>
-        <w:rPr>
-          <w:szCs w:val="24"/>
-        </w:rPr>
-        <w:t xml:space="preserve"> le bouton « </w:t>
-      </w:r>
-      <w:r>
-        <w:rPr>
-          <w:b/>
-          <w:i/>
-          <w:szCs w:val="24"/>
-        </w:rPr>
-        <w:t>Undo</w:t>
-      </w:r>
-      <w:r>
-        <w:rPr>
-          <w:szCs w:val="24"/>
-        </w:rPr>
-        <w:t> » situé à côté.</w:t>
-      </w:r>
-    </w:p>
-    <w:p>
-      <w:pPr>
-        <w:pStyle w:val="Retraitcorpsdetexte21"/>
-        <w:jc w:val="both"/>
-        <w:rPr>
-          <w:szCs w:val="24"/>
-        </w:rPr>
-      </w:pPr>
-      <w:r>
-        <w:rPr>
-          <w:szCs w:val="24"/>
-        </w:rPr>
         <w:t>On quitte ce mode en cliquant de nouveau sur le bouton « Souder ».</w:t>
       </w:r>
     </w:p>
@@ -21633,6 +21595,7 @@
     <w:p>
       <w:pPr>
         <w:pStyle w:val="Corpsdetexte"/>
+        <w:keepNext/>
         <w:jc w:val="both"/>
         <w:rPr>
           <w:rFonts w:ascii="Times New Roman" w:hAnsi="Times New Roman"/>
@@ -21648,37 +21611,67 @@
           <w:sz w:val="24"/>
           <w:szCs w:val="24"/>
         </w:rPr>
-        <w:t>Divers :</w:t>
-      </w:r>
-    </w:p>
-    <w:p>
-      <w:pPr>
-        <w:pStyle w:val="Retraitcorpsdetexte21"/>
-        <w:jc w:val="both"/>
-        <w:rPr>
-          <w:szCs w:val="24"/>
-        </w:rPr>
-      </w:pPr>
-      <w:r>
-        <w:rPr>
-          <w:szCs w:val="24"/>
-        </w:rPr>
-        <w:t>Les fonctions de cette rubrique s’appliquent à toute la base de données.</w:t>
-      </w:r>
-    </w:p>
-    <w:p>
-      <w:pPr>
-        <w:pStyle w:val="Retraitcorpsdetexte21"/>
-        <w:jc w:val="both"/>
-        <w:rPr>
-          <w:szCs w:val="24"/>
-        </w:rPr>
-      </w:pPr>
-      <w:r>
-        <w:rPr>
-          <w:szCs w:val="24"/>
-        </w:rPr>
-        <w:t>La fenêtre « </w:t>
+        <w:t>Undo</w:t>
+      </w:r>
+      <w:r>
+        <w:rPr>
+          <w:rFonts w:ascii="Times New Roman" w:hAnsi="Times New Roman"/>
+          <w:b/>
+          <w:sz w:val="24"/>
+          <w:szCs w:val="24"/>
+        </w:rPr>
+        <w:t> :</w:t>
+      </w:r>
+    </w:p>
+    <w:p>
+      <w:pPr>
+        <w:pStyle w:val="Retraitcorpsdetexte21"/>
+        <w:jc w:val="both"/>
+        <w:rPr>
+          <w:szCs w:val="24"/>
+        </w:rPr>
+      </w:pPr>
+      <w:r>
+        <w:rPr>
+          <w:szCs w:val="24"/>
+        </w:rPr>
+        <w:t>On peut ann</w:t>
+      </w:r>
+      <w:r>
+        <w:rPr>
+          <w:szCs w:val="24"/>
+        </w:rPr>
+        <w:t xml:space="preserve">uler </w:t>
+      </w:r>
+      <w:r>
+        <w:rPr>
+          <w:szCs w:val="24"/>
+        </w:rPr>
+        <w:t>les</w:t>
+      </w:r>
+      <w:r>
+        <w:rPr>
+          <w:szCs w:val="24"/>
+        </w:rPr>
+        <w:t xml:space="preserve"> soudure</w:t>
+      </w:r>
+      <w:r>
+        <w:rPr>
+          <w:szCs w:val="24"/>
+        </w:rPr>
+        <w:t>s ou les divisions d’arêtes</w:t>
+      </w:r>
+      <w:r>
+        <w:rPr>
+          <w:szCs w:val="24"/>
+        </w:rPr>
+        <w:t xml:space="preserve"> en cliquant sur</w:t>
+      </w:r>
+      <w:r>
+        <w:rPr>
+          <w:szCs w:val="24"/>
+        </w:rPr>
+        <w:t xml:space="preserve"> le bouton « </w:t>
       </w:r>
       <w:r>
         <w:rPr>
@@ -21686,52 +21679,99 @@
           <w:i/>
           <w:szCs w:val="24"/>
         </w:rPr>
-        <w:t>Tolérance d’égalité</w:t>
-      </w:r>
-      <w:r>
-        <w:rPr>
-          <w:szCs w:val="24"/>
-        </w:rPr>
-        <w:t xml:space="preserve"> » permet d’entrer une valeur flottante qui sera utilisée dans les tests d’égalité entre deux points. </w:t>
-      </w:r>
-      <w:r>
-        <w:rPr>
-          <w:szCs w:val="24"/>
-        </w:rPr>
-        <w:t xml:space="preserve">La valeur est entrée en pourcentage de la diagonale de la boîte englobante. </w:t>
-      </w:r>
-      <w:r>
-        <w:rPr>
-          <w:szCs w:val="24"/>
-        </w:rPr>
-        <w:t xml:space="preserve">Ces tests sont notamment </w:t>
-      </w:r>
-      <w:r>
-        <w:rPr>
-          <w:szCs w:val="24"/>
-        </w:rPr>
-        <w:t>utilisés</w:t>
-      </w:r>
-      <w:r>
-        <w:rPr>
-          <w:szCs w:val="24"/>
-        </w:rPr>
-        <w:t xml:space="preserve"> dans la « Simplification de la BDD » ci-dessous. Cette tolérance sert, dans un objet donné, à déterminer si deux points différents, peuvent en fait être considérés comme confondus car leur distance est inférieure à la tolérance. On peut ainsi réduire le nombre de points utilisés dans une base de données. </w:t>
-      </w:r>
-    </w:p>
-    <w:p>
-      <w:pPr>
-        <w:pStyle w:val="Retraitcorpsdetexte21"/>
-        <w:jc w:val="both"/>
-        <w:rPr>
-          <w:szCs w:val="24"/>
-        </w:rPr>
-      </w:pPr>
-      <w:r>
-        <w:rPr>
-          <w:szCs w:val="24"/>
-        </w:rPr>
-        <w:t>Le bouton « </w:t>
+        <w:t>Undo</w:t>
+      </w:r>
+      <w:r>
+        <w:rPr>
+          <w:szCs w:val="24"/>
+        </w:rPr>
+        <w:t xml:space="preserve"> » </w:t>
+      </w:r>
+      <w:bookmarkStart w:id="64" w:name="_GoBack"/>
+      <w:bookmarkEnd w:id="64"/>
+      <w:r>
+        <w:rPr>
+          <w:szCs w:val="24"/>
+        </w:rPr>
+        <w:t xml:space="preserve">situé </w:t>
+      </w:r>
+      <w:r>
+        <w:rPr>
+          <w:szCs w:val="24"/>
+        </w:rPr>
+        <w:t>en dessous</w:t>
+      </w:r>
+      <w:r>
+        <w:rPr>
+          <w:szCs w:val="24"/>
+        </w:rPr>
+        <w:t>.</w:t>
+      </w:r>
+      <w:r>
+        <w:rPr>
+          <w:szCs w:val="24"/>
+        </w:rPr>
+        <w:t xml:space="preserve"> La fonction Undo est commune aux deux options et est cumulative. Elle efface les modifications une à une, dans l’ordre inverse où elles ont été effectuées.</w:t>
+      </w:r>
+    </w:p>
+    <w:p>
+      <w:pPr>
+        <w:pStyle w:val="Retraitcorpsdetexte21"/>
+        <w:jc w:val="both"/>
+        <w:rPr>
+          <w:szCs w:val="24"/>
+        </w:rPr>
+      </w:pPr>
+    </w:p>
+    <w:p>
+      <w:pPr>
+        <w:pStyle w:val="Corpsdetexte"/>
+        <w:jc w:val="both"/>
+        <w:rPr>
+          <w:rFonts w:ascii="Times New Roman" w:hAnsi="Times New Roman"/>
+          <w:b/>
+          <w:sz w:val="24"/>
+          <w:szCs w:val="24"/>
+        </w:rPr>
+      </w:pPr>
+      <w:r>
+        <w:rPr>
+          <w:rFonts w:ascii="Times New Roman" w:hAnsi="Times New Roman"/>
+          <w:b/>
+          <w:sz w:val="24"/>
+          <w:szCs w:val="24"/>
+        </w:rPr>
+        <w:t>Divers :</w:t>
+      </w:r>
+    </w:p>
+    <w:p>
+      <w:pPr>
+        <w:pStyle w:val="Retraitcorpsdetexte21"/>
+        <w:jc w:val="both"/>
+        <w:rPr>
+          <w:szCs w:val="24"/>
+        </w:rPr>
+      </w:pPr>
+      <w:r>
+        <w:rPr>
+          <w:szCs w:val="24"/>
+        </w:rPr>
+        <w:t>Les fonctions de cette rubrique s’appliquent à toute la base de données.</w:t>
+      </w:r>
+    </w:p>
+    <w:p>
+      <w:pPr>
+        <w:pStyle w:val="Retraitcorpsdetexte21"/>
+        <w:jc w:val="both"/>
+        <w:rPr>
+          <w:szCs w:val="24"/>
+        </w:rPr>
+      </w:pPr>
+      <w:r>
+        <w:rPr>
+          <w:szCs w:val="24"/>
+        </w:rPr>
+        <w:t>La fenêtre « </w:t>
       </w:r>
       <w:r>
         <w:rPr>
@@ -21739,13 +21779,37 @@
           <w:i/>
           <w:szCs w:val="24"/>
         </w:rPr>
-        <w:t>Inverser toutes les normales</w:t>
-      </w:r>
-      <w:r>
-        <w:rPr>
-          <w:szCs w:val="24"/>
-        </w:rPr>
-        <w:t xml:space="preserve"> » est l’équivalent de ce qu’on trouve dans le menu Transformation qu’on verra ci-dessous. Il inverse toutes les normales de toutes les facettes de tous les objets. Comme le sens d’une normale dépend du sens de parcours des sommets, il arrive qu’il faille cliquer 2 fois sur ce bouton pour en voir l’effet : la première fois, on corrige une non-conformité entre le sens de parcours des sommets et la normale au barycentre, le second clic donne le bon résultat. </w:t>
+        <w:t>Tolérance d’égalité</w:t>
+      </w:r>
+      <w:r>
+        <w:rPr>
+          <w:szCs w:val="24"/>
+        </w:rPr>
+        <w:t xml:space="preserve"> » permet d’entrer une valeur flottante qui sera utilisée dans les tests d’égalité entre deux points. </w:t>
+      </w:r>
+      <w:r>
+        <w:rPr>
+          <w:szCs w:val="24"/>
+        </w:rPr>
+        <w:t xml:space="preserve">La valeur est entrée en pourcentage de la diagonale de la boîte englobante. </w:t>
+      </w:r>
+      <w:r>
+        <w:rPr>
+          <w:szCs w:val="24"/>
+        </w:rPr>
+        <w:t xml:space="preserve">Ces tests sont notamment </w:t>
+      </w:r>
+      <w:r>
+        <w:rPr>
+          <w:szCs w:val="24"/>
+        </w:rPr>
+        <w:t>utilisés</w:t>
+      </w:r>
+      <w:r>
+        <w:rPr>
+          <w:szCs w:val="24"/>
+        </w:rPr>
+        <w:t xml:space="preserve"> dans la « Simplification de la BDD » ci-dessous. Cette tolérance sert, dans un objet donné, à déterminer si deux points différents, peuvent en fait être considérés comme confondus car leur distance est inférieure à la tolérance. On peut ainsi réduire le nombre de points utilisés dans une base de données. </w:t>
       </w:r>
     </w:p>
     <w:p>
@@ -21768,6 +21832,35 @@
           <w:i/>
           <w:szCs w:val="24"/>
         </w:rPr>
+        <w:t>Inverser toutes les normales</w:t>
+      </w:r>
+      <w:r>
+        <w:rPr>
+          <w:szCs w:val="24"/>
+        </w:rPr>
+        <w:t xml:space="preserve"> » est l’équivalent de ce qu’on trouve dans le menu Transformation qu’on verra ci-dessous. Il inverse toutes les normales de toutes les facettes de tous les objets. Comme le sens d’une normale dépend du sens de parcours des sommets, il arrive qu’il faille cliquer 2 fois sur ce bouton pour en voir l’effet : la première fois, on corrige une non-conformité entre le sens de parcours des sommets et la normale au barycentre, le second clic donne le bon résultat. </w:t>
+      </w:r>
+    </w:p>
+    <w:p>
+      <w:pPr>
+        <w:pStyle w:val="Retraitcorpsdetexte21"/>
+        <w:jc w:val="both"/>
+        <w:rPr>
+          <w:szCs w:val="24"/>
+        </w:rPr>
+      </w:pPr>
+      <w:r>
+        <w:rPr>
+          <w:szCs w:val="24"/>
+        </w:rPr>
+        <w:t>Le bouton « </w:t>
+      </w:r>
+      <w:r>
+        <w:rPr>
+          <w:b/>
+          <w:i/>
+          <w:szCs w:val="24"/>
+        </w:rPr>
         <w:t>Trianguler la BDD</w:t>
       </w:r>
       <w:r>
@@ -21788,14 +21881,14 @@
         <w:rPr>
           <w:szCs w:val="24"/>
         </w:rPr>
-        <w:t xml:space="preserve"> qui ont plus de 3 sommets. Il y a donc création de facettes, la facette originale étant supprimée. Trois méthodes de triangulation sont proposées via le menu Fichier/Préférences. La méthode 1 utilise le premier sommet de la facette comme sommet commun à tous les triangles générés. Son inconvénient est de donner plus d’importance à ce sommet qu’aux autres. Néanmoins, pour des facettes quasi planes, le résultat est satisfaisant. La méthode 2 utilise alternativement les numéros de sommets croissants et les numéros de sommets décroissants pour créer les différents triangles. Ainsi, sur une facette à n sommets, les triangles sont générés ainsi : (1,2,3), (1,3,n), (n,3,4), (n,4,n-1), (n-1,4,5), … Cette méthode donne également de bons résultats, mais comme la première, elle ne garantit pas que dans certains cas particuliers on ne tombe pas sur une génération de triangle à partir de 3 points alignés, ce qui pose problème pour les calculs de normales. La méthode 3 enfin, génère </w:t>
+        <w:t xml:space="preserve"> qui ont plus de 3 sommets. Il y a donc création de facettes, la facette originale étant supprimée. Trois méthodes de triangulation sont proposées via le menu Fichier/Préférences. La méthode 1 utilise le premier sommet de la facette comme sommet commun à tous les triangles générés. Son inconvénient est de donner plus d’importance à ce sommet qu’aux autres. Néanmoins, pour des facettes quasi planes, le résultat est satisfaisant. La méthode 2 </w:t>
       </w:r>
       <w:r>
         <w:rPr>
           <w:szCs w:val="24"/>
         </w:rPr>
         <w:lastRenderedPageBreak/>
-        <w:t>d’abord un point supplémentaire au barycentre de la facette puis se sert de ce nouveau point comme sommet commun à tous les triangles générés. Cette méthode ne donne pas de triangles dégénérés (3 points alignés), ne donne pas plus de poids à un sommet plutôt qu’à un autre et si la facette n’est pas plane, c’est celle qui approxime le mieux la surface. Son inconvénient est d’alourdir la base de donnée par augmentation du nombre de points et elle crée 2 facettes de plus que les méthodes précédentes pour chaque facette triangulée. Les figures ci-dessous démontrent à partir d’une facette originale à 10 sommets les 3 méthodes de triangulation. Les méthodes 1 et 2 créent 8 facettes, la méthode 3 en crée 10. La numérotation des sommets utilisée dans ce cas est indiquée avec la méthode 2 (chiffres en noir). La numérotation des triangles dans l’ordre de création est indiquée en rouge.</w:t>
+        <w:t>utilise alternativement les numéros de sommets croissants et les numéros de sommets décroissants pour créer les différents triangles. Ainsi, sur une facette à n sommets, les triangles sont générés ainsi : (1,2,3), (1,3,n), (n,3,4), (n,4,n-1), (n-1,4,5), … Cette méthode donne également de bons résultats, mais comme la première, elle ne garantit pas que dans certains cas particuliers on ne tombe pas sur une génération de triangle à partir de 3 points alignés, ce qui pose problème pour les calculs de normales. La méthode 3 enfin, génère d’abord un point supplémentaire au barycentre de la facette puis se sert de ce nouveau point comme sommet commun à tous les triangles générés. Cette méthode ne donne pas de triangles dégénérés (3 points alignés), ne donne pas plus de poids à un sommet plutôt qu’à un autre et si la facette n’est pas plane, c’est celle qui approxime le mieux la surface. Son inconvénient est d’alourdir la base de donnée par augmentation du nombre de points et elle crée 2 facettes de plus que les méthodes précédentes pour chaque facette triangulée. Les figures ci-dessous démontrent à partir d’une facette originale à 10 sommets les 3 méthodes de triangulation. Les méthodes 1 et 2 créent 8 facettes, la méthode 3 en crée 10. La numérotation des sommets utilisée dans ce cas est indiquée avec la méthode 2 (chiffres en noir). La numérotation des triangles dans l’ordre de création est indiquée en rouge.</w:t>
       </w:r>
     </w:p>
     <w:p>
@@ -26752,14 +26845,7 @@
         <w:rPr>
           <w:szCs w:val="24"/>
         </w:rPr>
-        <w:t xml:space="preserve">. Les seuils définis dans le </w:t>
-      </w:r>
-      <w:r>
-        <w:rPr>
-          <w:szCs w:val="24"/>
-        </w:rPr>
-        <w:lastRenderedPageBreak/>
-        <w:t>menu Fichier/Préférences ne seront appliqués qu’au moment de la visualisation et/ou de l’enregistrement du fichier.</w:t>
+        <w:t>. Les seuils définis dans le menu Fichier/Préférences ne seront appliqués qu’au moment de la visualisation et/ou de l’enregistrement du fichier.</w:t>
       </w:r>
     </w:p>
     <w:p>
@@ -26926,15 +27012,7 @@
         <w:rPr>
           <w:szCs w:val="24"/>
         </w:rPr>
-        <w:t xml:space="preserve"> Dans ce cas, l’utilisateur peut forcer le calcul </w:t>
-      </w:r>
-      <w:bookmarkStart w:id="64" w:name="_GoBack"/>
-      <w:bookmarkEnd w:id="64"/>
-      <w:r>
-        <w:rPr>
-          <w:szCs w:val="24"/>
-        </w:rPr>
-        <w:t>manuellement en cliquant sur ce bouton.</w:t>
+        <w:t xml:space="preserve"> Dans ce cas, l’utilisateur peut forcer le calcul manuellement en cliquant sur ce bouton.</w:t>
       </w:r>
     </w:p>
     <w:p>
@@ -46258,7 +46336,7 @@
             <w:rPr>
               <w:noProof/>
             </w:rPr>
-            <w:t>36</w:t>
+            <w:t>34</w:t>
           </w:r>
           <w:r>
             <w:fldChar w:fldCharType="end"/>
@@ -46266,14 +46344,27 @@
           <w:r>
             <w:t>/</w:t>
           </w:r>
-          <w:fldSimple w:instr=" NUMPAGES ">
-            <w:r>
-              <w:rPr>
-                <w:noProof/>
-              </w:rPr>
-              <w:t>70</w:t>
-            </w:r>
-          </w:fldSimple>
+          <w:r>
+            <w:fldChar w:fldCharType="begin"/>
+          </w:r>
+          <w:r>
+            <w:instrText xml:space="preserve"> NUMPAGES </w:instrText>
+          </w:r>
+          <w:r>
+            <w:fldChar w:fldCharType="separate"/>
+          </w:r>
+          <w:r>
+            <w:rPr>
+              <w:noProof/>
+            </w:rPr>
+            <w:t>70</w:t>
+          </w:r>
+          <w:r>
+            <w:rPr>
+              <w:noProof/>
+            </w:rPr>
+            <w:fldChar w:fldCharType="end"/>
+          </w:r>
         </w:p>
       </w:tc>
     </w:tr>
@@ -46344,28 +46435,28 @@
         <v:path o:extrusionok="f" gradientshapeok="t" o:connecttype="rect"/>
         <o:lock v:ext="edit" aspectratio="t"/>
       </v:shapetype>
-      <v:shape id="_x0000_i1042" type="#_x0000_t75" style="width:15.75pt;height:15.75pt" o:bullet="t">
+      <v:shape id="_x0000_i1030" type="#_x0000_t75" style="width:15.75pt;height:15.75pt" o:bullet="t">
         <v:imagedata r:id="rId1" o:title="plein"/>
       </v:shape>
     </w:pict>
   </w:numPicBullet>
   <w:numPicBullet w:numPicBulletId="1">
     <w:pict>
-      <v:shape id="_x0000_i1043" type="#_x0000_t75" style="width:12pt;height:12pt" o:bullet="t">
+      <v:shape id="_x0000_i1031" type="#_x0000_t75" style="width:12pt;height:12pt" o:bullet="t">
         <v:imagedata r:id="rId2" o:title=""/>
       </v:shape>
     </w:pict>
   </w:numPicBullet>
   <w:numPicBullet w:numPicBulletId="2">
     <w:pict>
-      <v:shape id="_x0000_i1044" type="#_x0000_t75" style="width:6pt;height:6pt" o:bullet="t">
+      <v:shape id="_x0000_i1032" type="#_x0000_t75" style="width:6pt;height:6pt" o:bullet="t">
         <v:imagedata r:id="rId3" o:title="materiau"/>
       </v:shape>
     </w:pict>
   </w:numPicBullet>
   <w:numPicBullet w:numPicBulletId="3">
     <w:pict>
-      <v:shape id="_x0000_i1045" type="#_x0000_t75" style="width:12pt;height:12pt" o:bullet="t">
+      <v:shape id="_x0000_i1033" type="#_x0000_t75" style="width:12pt;height:12pt" o:bullet="t">
         <v:imagedata r:id="rId4" o:title=""/>
       </v:shape>
     </w:pict>
@@ -56122,7 +56213,7 @@
 </file>
 
 <file path=customXml/itemProps1.xml><?xml version="1.0" encoding="utf-8"?>
-<ds:datastoreItem xmlns:ds="http://schemas.openxmlformats.org/officeDocument/2006/customXml" ds:itemID="{9ACC3F7D-0AFF-4885-BDF3-0036D0F3407D}">
+<ds:datastoreItem xmlns:ds="http://schemas.openxmlformats.org/officeDocument/2006/customXml" ds:itemID="{3C7E8E9C-B40D-4D43-BEA9-A21C743FF98D}">
   <ds:schemaRefs>
     <ds:schemaRef ds:uri="http://schemas.openxmlformats.org/officeDocument/2006/bibliography"/>
   </ds:schemaRefs>

</xml_diff>